<commit_message>
Non ho capito cosa sia cambiato, in teoria niente.
</commit_message>
<xml_diff>
--- a/DB2022.docx
+++ b/DB2022.docx
@@ -1,9 +1,10 @@
 
 <file path=word/document.xml><?xml version="1.0" encoding="utf-8"?>
-<w:document xmlns:wpc="http://schemas.microsoft.com/office/word/2010/wordprocessingCanvas" xmlns:cx="http://schemas.microsoft.com/office/drawing/2014/chartex" xmlns:cx1="http://schemas.microsoft.com/office/drawing/2015/9/8/chartex" xmlns:cx2="http://schemas.microsoft.com/office/drawing/2015/10/21/chartex" xmlns:cx3="http://schemas.microsoft.com/office/drawing/2016/5/9/chartex" xmlns:cx4="http://schemas.microsoft.com/office/drawing/2016/5/10/chartex" xmlns:cx5="http://schemas.microsoft.com/office/drawing/2016/5/11/chartex" xmlns:cx6="http://schemas.microsoft.com/office/drawing/2016/5/12/chartex" xmlns:cx7="http://schemas.microsoft.com/office/drawing/2016/5/13/chartex" xmlns:cx8="http://schemas.microsoft.com/office/drawing/2016/5/14/chartex" xmlns:mc="http://schemas.openxmlformats.org/markup-compatibility/2006" xmlns:aink="http://schemas.microsoft.com/office/drawing/2016/ink" xmlns:am3d="http://schemas.microsoft.com/office/drawing/2017/model3d" xmlns:o="urn:schemas-microsoft-com:office:office" xmlns:r="http://schemas.openxmlformats.org/officeDocument/2006/relationships" xmlns:m="http://schemas.openxmlformats.org/officeDocument/2006/math" xmlns:v="urn:schemas-microsoft-com:vml" xmlns:wp14="http://schemas.microsoft.com/office/word/2010/wordprocessingDrawing" xmlns:wp="http://schemas.openxmlformats.org/drawingml/2006/wordprocessingDrawing" xmlns:w10="urn:schemas-microsoft-com:office:word" xmlns:w="http://schemas.openxmlformats.org/wordprocessingml/2006/main" xmlns:w14="http://schemas.microsoft.com/office/word/2010/wordml" xmlns:w15="http://schemas.microsoft.com/office/word/2012/wordml" xmlns:w16cex="http://schemas.microsoft.com/office/word/2018/wordml/cex" xmlns:w16cid="http://schemas.microsoft.com/office/word/2016/wordml/cid" xmlns:w16="http://schemas.microsoft.com/office/word/2018/wordml" xmlns:w16sdtdh="http://schemas.microsoft.com/office/word/2020/wordml/sdtdatahash" xmlns:w16se="http://schemas.microsoft.com/office/word/2015/wordml/symex" xmlns:wpg="http://schemas.microsoft.com/office/word/2010/wordprocessingGroup" xmlns:wpi="http://schemas.microsoft.com/office/word/2010/wordprocessingInk" xmlns:wne="http://schemas.microsoft.com/office/word/2006/wordml" xmlns:wps="http://schemas.microsoft.com/office/word/2010/wordprocessingShape" mc:Ignorable="w14 w15 w16se w16cid w16 w16cex w16sdtdh wp14">
+<w:document xmlns:o="urn:schemas-microsoft-com:office:office" xmlns:r="http://schemas.openxmlformats.org/officeDocument/2006/relationships" xmlns:v="urn:schemas-microsoft-com:vml" xmlns:w="http://schemas.openxmlformats.org/wordprocessingml/2006/main" xmlns:w10="urn:schemas-microsoft-com:office:word" xmlns:wp="http://schemas.openxmlformats.org/drawingml/2006/wordprocessingDrawing" xmlns:wps="http://schemas.microsoft.com/office/word/2010/wordprocessingShape" xmlns:wpg="http://schemas.microsoft.com/office/word/2010/wordprocessingGroup" xmlns:mc="http://schemas.openxmlformats.org/markup-compatibility/2006" xmlns:wp14="http://schemas.microsoft.com/office/word/2010/wordprocessingDrawing" xmlns:w14="http://schemas.microsoft.com/office/word/2010/wordml" mc:Ignorable="w14 wp14">
   <w:body>
     <w:p>
       <w:pPr>
+        <w:pStyle w:val="Normal"/>
         <w:jc w:val="center"/>
         <w:rPr>
           <w:sz w:val="52"/>
@@ -20,6 +21,7 @@
     </w:p>
     <w:p>
       <w:pPr>
+        <w:pStyle w:val="Normal"/>
         <w:jc w:val="center"/>
         <w:rPr>
           <w:sz w:val="52"/>
@@ -36,8 +38,10 @@
     </w:p>
     <w:p>
       <w:pPr>
+        <w:pStyle w:val="Normal"/>
         <w:jc w:val="center"/>
         <w:rPr>
+          <w:i/>
           <w:i/>
           <w:iCs/>
           <w:sz w:val="36"/>
@@ -51,56 +55,12 @@
           <w:sz w:val="36"/>
           <w:szCs w:val="36"/>
         </w:rPr>
-        <w:t>Progetto di un</w:t>
-      </w:r>
-      <w:r>
-        <w:rPr>
-          <w:i/>
-          <w:iCs/>
-          <w:sz w:val="36"/>
-          <w:szCs w:val="36"/>
-        </w:rPr>
-        <w:t>a</w:t>
-      </w:r>
-      <w:r>
-        <w:rPr>
-          <w:i/>
-          <w:iCs/>
-          <w:sz w:val="36"/>
-          <w:szCs w:val="36"/>
-        </w:rPr>
-        <w:t xml:space="preserve"> base di dati per la gestione </w:t>
-      </w:r>
-      <w:r>
-        <w:rPr>
-          <w:i/>
-          <w:iCs/>
-          <w:sz w:val="36"/>
-          <w:szCs w:val="36"/>
-        </w:rPr>
-        <w:t>di una piattaforma atta alla gestione delle attività sull’appennino Emiliano-Roma</w:t>
-      </w:r>
-      <w:r>
-        <w:rPr>
-          <w:i/>
-          <w:iCs/>
-          <w:sz w:val="36"/>
-          <w:szCs w:val="36"/>
-        </w:rPr>
-        <w:t>g</w:t>
-      </w:r>
-      <w:r>
-        <w:rPr>
-          <w:i/>
-          <w:iCs/>
-          <w:sz w:val="36"/>
-          <w:szCs w:val="36"/>
-        </w:rPr>
-        <w:t>nolo.</w:t>
-      </w:r>
-    </w:p>
-    <w:p>
-      <w:pPr>
+        <w:t>Progetto di una base di dati per la gestione di una piattaforma atta alla gestione delle attività sull’appennino Emiliano-Romagnolo.</w:t>
+      </w:r>
+    </w:p>
+    <w:p>
+      <w:pPr>
+        <w:pStyle w:val="Normal"/>
         <w:jc w:val="right"/>
         <w:rPr>
           <w:sz w:val="24"/>
@@ -112,19 +72,12 @@
           <w:sz w:val="24"/>
           <w:szCs w:val="24"/>
         </w:rPr>
-        <w:t>Filippo Gurioli</w:t>
-      </w:r>
-      <w:r>
-        <w:rPr>
-          <w:sz w:val="24"/>
-          <w:szCs w:val="24"/>
-        </w:rPr>
-        <w:t xml:space="preserve">: </w:t>
-      </w:r>
-      <w:hyperlink r:id="rId5" w:history="1">
+        <w:t xml:space="preserve">Filippo Gurioli: </w:t>
+      </w:r>
+      <w:hyperlink r:id="rId2">
         <w:r>
           <w:rPr>
-            <w:rStyle w:val="Collegamentoipertestuale"/>
+            <w:rStyle w:val="CollegamentoInternet"/>
             <w:sz w:val="24"/>
             <w:szCs w:val="24"/>
           </w:rPr>
@@ -141,6 +94,7 @@
     </w:p>
     <w:p>
       <w:pPr>
+        <w:pStyle w:val="Normal"/>
         <w:jc w:val="right"/>
         <w:rPr>
           <w:sz w:val="24"/>
@@ -154,10 +108,10 @@
         </w:rPr>
         <w:t xml:space="preserve">Salvatore Zammataro: </w:t>
       </w:r>
-      <w:hyperlink r:id="rId6" w:history="1">
+      <w:hyperlink r:id="rId3">
         <w:r>
           <w:rPr>
-            <w:rStyle w:val="Collegamentoipertestuale"/>
+            <w:rStyle w:val="CollegamentoInternet"/>
             <w:sz w:val="24"/>
             <w:szCs w:val="24"/>
           </w:rPr>
@@ -174,6 +128,7 @@
     </w:p>
     <w:p>
       <w:pPr>
+        <w:pStyle w:val="Normal"/>
         <w:rPr>
           <w:sz w:val="24"/>
           <w:szCs w:val="24"/>
@@ -184,58 +139,52 @@
           <w:sz w:val="24"/>
           <w:szCs w:val="24"/>
         </w:rPr>
+      </w:r>
+      <w:r>
         <w:br w:type="page"/>
       </w:r>
     </w:p>
     <w:p>
       <w:pPr>
+        <w:pStyle w:val="Normal"/>
         <w:jc w:val="both"/>
         <w:rPr>
           <w:sz w:val="24"/>
           <w:szCs w:val="24"/>
         </w:rPr>
       </w:pPr>
-    </w:p>
-    <w:p>
-      <w:pPr>
+      <w:r>
         <w:rPr>
           <w:sz w:val="24"/>
           <w:szCs w:val="24"/>
         </w:rPr>
-      </w:pPr>
-      <w:r>
+      </w:r>
+    </w:p>
+    <w:p>
+      <w:pPr>
+        <w:pStyle w:val="Normal"/>
         <w:rPr>
           <w:sz w:val="24"/>
           <w:szCs w:val="24"/>
         </w:rPr>
-        <w:t xml:space="preserve">/*indice </w:t>
-      </w:r>
+      </w:pPr>
       <w:r>
         <w:rPr>
           <w:sz w:val="24"/>
           <w:szCs w:val="24"/>
         </w:rPr>
-        <w:t xml:space="preserve"> della relazione</w:t>
-      </w:r>
-      <w:r>
-        <w:rPr>
-          <w:sz w:val="24"/>
-          <w:szCs w:val="24"/>
-        </w:rPr>
-        <w:t>*/</w:t>
-      </w:r>
-      <w:r>
-        <w:rPr>
-          <w:sz w:val="24"/>
-          <w:szCs w:val="24"/>
-        </w:rPr>
+        <w:t>/*indice  della relazione*/</w:t>
+      </w:r>
+      <w:r>
         <w:br w:type="page"/>
       </w:r>
     </w:p>
     <w:p>
       <w:pPr>
-        <w:jc w:val="both"/>
-        <w:rPr>
+        <w:pStyle w:val="Normal"/>
+        <w:jc w:val="both"/>
+        <w:rPr>
+          <w:b/>
           <w:b/>
           <w:bCs/>
           <w:sz w:val="36"/>
@@ -249,51 +198,32 @@
           <w:sz w:val="36"/>
           <w:szCs w:val="36"/>
         </w:rPr>
-        <w:lastRenderedPageBreak/>
         <w:t>Analisi dei Requisiti</w:t>
       </w:r>
     </w:p>
     <w:p>
       <w:pPr>
-        <w:jc w:val="both"/>
-        <w:rPr>
-          <w:sz w:val="32"/>
-          <w:szCs w:val="32"/>
-        </w:rPr>
-      </w:pPr>
-      <w:r>
-        <w:rPr>
-          <w:sz w:val="32"/>
-          <w:szCs w:val="32"/>
-        </w:rPr>
-        <w:t xml:space="preserve">Si vuole realizzare un DataBase a supporto di un applicativo per l’organizzazione delle attività sportive ed eventi correlati praticabili sulle zone montuose della regione Emilia-Romagna. </w:t>
-      </w:r>
-      <w:r>
-        <w:rPr>
-          <w:sz w:val="32"/>
-          <w:szCs w:val="32"/>
-        </w:rPr>
-        <w:t>Verranno quindi gestite tutte le informazioni relative all’aspetto economico, alle attrezzature necessarie, nonché all</w:t>
-      </w:r>
-      <w:r>
-        <w:rPr>
-          <w:sz w:val="32"/>
-          <w:szCs w:val="32"/>
-        </w:rPr>
-        <w:t>’</w:t>
-      </w:r>
-      <w:r>
-        <w:rPr>
-          <w:sz w:val="32"/>
-          <w:szCs w:val="32"/>
-        </w:rPr>
-        <w:t>aspetto geografico. Gli utenti potranno dunque partecipare ed organizzare eventi, così come connettersi ad altri utenti al fine di rimanere aggiornati sulle loro attività.</w:t>
-      </w:r>
-    </w:p>
-    <w:p>
-      <w:pPr>
-        <w:jc w:val="both"/>
-        <w:rPr>
+        <w:pStyle w:val="Normal"/>
+        <w:jc w:val="both"/>
+        <w:rPr>
+          <w:sz w:val="32"/>
+          <w:szCs w:val="32"/>
+        </w:rPr>
+      </w:pPr>
+      <w:r>
+        <w:rPr>
+          <w:sz w:val="32"/>
+          <w:szCs w:val="32"/>
+        </w:rPr>
+        <w:t>Si vuole realizzare un DataBase a supporto di un applicativo per l’organizzazione delle attività sportive ed eventi correlati praticabili sulle zone montuose della regione Emilia-Romagna. Verranno quindi gestite tutte le informazioni relative all’aspetto economico, alle attrezzature necessarie, nonché all’aspetto geografico. Gli utenti potranno dunque partecipare ed organizzare eventi, così come connettersi ad altri utenti al fine di rimanere aggiornati sulle loro attività.</w:t>
+      </w:r>
+    </w:p>
+    <w:p>
+      <w:pPr>
+        <w:pStyle w:val="Normal"/>
+        <w:jc w:val="both"/>
+        <w:rPr>
+          <w:b/>
           <w:b/>
           <w:bCs/>
           <w:sz w:val="36"/>
@@ -312,6 +242,7 @@
     </w:p>
     <w:p>
       <w:pPr>
+        <w:pStyle w:val="Normal"/>
         <w:jc w:val="both"/>
         <w:rPr>
           <w:sz w:val="32"/>
@@ -328,36 +259,24 @@
     </w:p>
     <w:p>
       <w:pPr>
-        <w:jc w:val="both"/>
-        <w:rPr>
-          <w:sz w:val="32"/>
-          <w:szCs w:val="32"/>
-        </w:rPr>
-      </w:pPr>
-      <w:r>
-        <w:rPr>
-          <w:sz w:val="32"/>
-          <w:szCs w:val="32"/>
-        </w:rPr>
-        <w:t>Al momento dell’iscrizione il soggetto verrà registrato dall’applicazione tramite uno username ed una password, i quali saranno editabili anche in seguito dall</w:t>
-      </w:r>
-      <w:r>
-        <w:rPr>
-          <w:sz w:val="32"/>
-          <w:szCs w:val="32"/>
-        </w:rPr>
-        <w:t>o</w:t>
-      </w:r>
-      <w:r>
-        <w:rPr>
-          <w:sz w:val="32"/>
-          <w:szCs w:val="32"/>
-        </w:rPr>
-        <w:t xml:space="preserve"> stesso.</w:t>
-      </w:r>
-    </w:p>
-    <w:p>
-      <w:pPr>
+        <w:pStyle w:val="Normal"/>
+        <w:jc w:val="both"/>
+        <w:rPr>
+          <w:sz w:val="32"/>
+          <w:szCs w:val="32"/>
+        </w:rPr>
+      </w:pPr>
+      <w:r>
+        <w:rPr>
+          <w:sz w:val="32"/>
+          <w:szCs w:val="32"/>
+        </w:rPr>
+        <w:t>Al momento dell’iscrizione il soggetto verrà registrato dall’applicazione tramite uno username ed una password, i quali saranno editabili anche in seguito dallo stesso.</w:t>
+      </w:r>
+    </w:p>
+    <w:p>
+      <w:pPr>
+        <w:pStyle w:val="Normal"/>
         <w:jc w:val="both"/>
         <w:rPr>
           <w:sz w:val="32"/>
@@ -374,264 +293,94 @@
     </w:p>
     <w:p>
       <w:pPr>
-        <w:jc w:val="both"/>
-        <w:rPr>
-          <w:sz w:val="32"/>
-          <w:szCs w:val="32"/>
-        </w:rPr>
-      </w:pPr>
-      <w:r>
-        <w:rPr>
-          <w:sz w:val="32"/>
-          <w:szCs w:val="32"/>
-        </w:rPr>
-        <w:t>Ogni utente avrà la possibilità di creare attività fornendone gli identificativi essenziali, quali luogo in cui sarà possibile svolgerla o, nel caso in cui l’attività preveda un percorso</w:t>
-      </w:r>
-      <w:r>
-        <w:rPr>
-          <w:sz w:val="32"/>
-          <w:szCs w:val="32"/>
-        </w:rPr>
-        <w:t>,</w:t>
-      </w:r>
-      <w:r>
-        <w:rPr>
-          <w:sz w:val="32"/>
-          <w:szCs w:val="32"/>
-        </w:rPr>
-        <w:t xml:space="preserve"> o comunque uno spostamento significativo dal punto di inizio, le posizioni di inizio e fine ed eventuali punti intermedi.</w:t>
-      </w:r>
-      <w:r>
-        <w:rPr>
-          <w:sz w:val="32"/>
-          <w:szCs w:val="32"/>
-        </w:rPr>
-        <w:t xml:space="preserve"> Nella descrizione dell’attività sarà necessario inserire le tempistiche, oltre che la difficoltà</w:t>
-      </w:r>
-      <w:r>
-        <w:rPr>
-          <w:sz w:val="32"/>
-          <w:szCs w:val="32"/>
-        </w:rPr>
-        <w:t>,</w:t>
-      </w:r>
-      <w:r>
-        <w:rPr>
-          <w:sz w:val="32"/>
-          <w:szCs w:val="32"/>
-        </w:rPr>
-        <w:t xml:space="preserve"> l’equipaggiamento minimo richiesto</w:t>
-      </w:r>
-      <w:r>
-        <w:rPr>
-          <w:sz w:val="32"/>
-          <w:szCs w:val="32"/>
-        </w:rPr>
-        <w:t xml:space="preserve"> e il periodo dell’anno in cui sarà preferibile svolger</w:t>
-      </w:r>
-      <w:r>
-        <w:rPr>
-          <w:sz w:val="32"/>
-          <w:szCs w:val="32"/>
-        </w:rPr>
-        <w:t>la</w:t>
-      </w:r>
-      <w:r>
-        <w:rPr>
-          <w:sz w:val="32"/>
-          <w:szCs w:val="32"/>
-        </w:rPr>
-        <w:t>.</w:t>
-      </w:r>
-    </w:p>
-    <w:p>
-      <w:pPr>
-        <w:jc w:val="both"/>
-        <w:rPr>
-          <w:sz w:val="32"/>
-          <w:szCs w:val="32"/>
-        </w:rPr>
-      </w:pPr>
-      <w:r>
-        <w:rPr>
-          <w:sz w:val="32"/>
-          <w:szCs w:val="32"/>
-        </w:rPr>
-        <w:t>L’utente avrà inoltre la possibilità di creare eventi legati a</w:t>
-      </w:r>
-      <w:r>
-        <w:rPr>
-          <w:sz w:val="32"/>
-          <w:szCs w:val="32"/>
-        </w:rPr>
-        <w:t>d attiv</w:t>
-      </w:r>
-      <w:r>
-        <w:rPr>
-          <w:sz w:val="32"/>
-          <w:szCs w:val="32"/>
-        </w:rPr>
-        <w:t>i</w:t>
-      </w:r>
-      <w:r>
-        <w:rPr>
-          <w:sz w:val="32"/>
-          <w:szCs w:val="32"/>
-        </w:rPr>
-        <w:t>tà preesistenti o crearne ad hoc.</w:t>
-      </w:r>
-      <w:r>
-        <w:rPr>
-          <w:sz w:val="32"/>
-          <w:szCs w:val="32"/>
-        </w:rPr>
-        <w:t xml:space="preserve"> Per tali eventi saranno memorizzate la, o le date, in cui essi si svolgeranno, il luogo e verrà mantenuto un </w:t>
-      </w:r>
-      <w:r>
-        <w:rPr>
-          <w:sz w:val="32"/>
-          <w:szCs w:val="32"/>
-        </w:rPr>
-        <w:lastRenderedPageBreak/>
-        <w:t>elenco aggiornato dei partecipanti con eventuale quota d’iscrizione versata, se presente ed il tipo di intrattenimento offerto. Le quote potranno essere soggette ad eventuali sconti in base ai criteri stabiliti dall’organizzatore (e.g. sconto gruppi, scuole, in base all’età, associazioni sportive).</w:t>
-      </w:r>
-    </w:p>
-    <w:p>
-      <w:pPr>
-        <w:jc w:val="both"/>
-        <w:rPr>
-          <w:sz w:val="32"/>
-          <w:szCs w:val="32"/>
-        </w:rPr>
-      </w:pPr>
-      <w:r>
-        <w:rPr>
-          <w:sz w:val="32"/>
-          <w:szCs w:val="32"/>
-        </w:rPr>
-        <w:t xml:space="preserve">Per quanto riguarda gli eventuali </w:t>
-      </w:r>
-      <w:r>
-        <w:rPr>
-          <w:sz w:val="32"/>
-          <w:szCs w:val="32"/>
-        </w:rPr>
-        <w:t>tragitti</w:t>
-      </w:r>
-      <w:r>
-        <w:rPr>
-          <w:sz w:val="32"/>
-          <w:szCs w:val="32"/>
-        </w:rPr>
-        <w:t xml:space="preserve"> previsti, bisognerà definire accuratamente le tappe in cui verrà suddiviso, i possibili punti ristoro</w:t>
-      </w:r>
-      <w:r>
-        <w:rPr>
-          <w:sz w:val="32"/>
-          <w:szCs w:val="32"/>
-        </w:rPr>
-        <w:t>,</w:t>
-      </w:r>
-      <w:r>
-        <w:rPr>
-          <w:sz w:val="32"/>
-          <w:szCs w:val="32"/>
-        </w:rPr>
-        <w:t xml:space="preserve"> punti assistenza</w:t>
-      </w:r>
-      <w:r>
-        <w:rPr>
-          <w:sz w:val="32"/>
-          <w:szCs w:val="32"/>
-        </w:rPr>
-        <w:t xml:space="preserve"> e punti panoramici.</w:t>
-      </w:r>
-    </w:p>
-    <w:p>
-      <w:pPr>
-        <w:jc w:val="both"/>
-        <w:rPr>
-          <w:sz w:val="32"/>
-          <w:szCs w:val="32"/>
-        </w:rPr>
-      </w:pPr>
-      <w:r>
-        <w:rPr>
-          <w:sz w:val="32"/>
-          <w:szCs w:val="32"/>
-        </w:rPr>
-        <w:t>Le attività rientreranno ciascuna sotto una macrocategoria, che permetterà</w:t>
-      </w:r>
-      <w:r>
-        <w:rPr>
-          <w:sz w:val="32"/>
-          <w:szCs w:val="32"/>
-        </w:rPr>
-        <w:t xml:space="preserve"> </w:t>
-      </w:r>
-      <w:r>
-        <w:rPr>
-          <w:sz w:val="32"/>
-          <w:szCs w:val="32"/>
-        </w:rPr>
-        <w:t>di raggruppare le stess</w:t>
-      </w:r>
-      <w:r>
-        <w:rPr>
-          <w:sz w:val="32"/>
-          <w:szCs w:val="32"/>
-        </w:rPr>
-        <w:t>e</w:t>
-      </w:r>
-      <w:r>
-        <w:rPr>
-          <w:sz w:val="32"/>
-          <w:szCs w:val="32"/>
-        </w:rPr>
-        <w:t xml:space="preserve"> in </w:t>
-      </w:r>
-      <w:r>
-        <w:rPr>
-          <w:sz w:val="32"/>
-          <w:szCs w:val="32"/>
-        </w:rPr>
-        <w:t>insiemi</w:t>
-      </w:r>
-      <w:r>
-        <w:rPr>
-          <w:sz w:val="32"/>
-          <w:szCs w:val="32"/>
-        </w:rPr>
-        <w:t xml:space="preserve"> aventi caratteristiche similari, l’utente potrà quindi effettuare ricerche più mirate secondo i propri gusti.</w:t>
-      </w:r>
-      <w:r>
-        <w:rPr>
-          <w:sz w:val="32"/>
-          <w:szCs w:val="32"/>
-        </w:rPr>
-        <w:t xml:space="preserve"> V</w:t>
-      </w:r>
-      <w:r>
-        <w:rPr>
-          <w:sz w:val="32"/>
-          <w:szCs w:val="32"/>
-        </w:rPr>
-        <w:t>errà implementata la capacità di ampliare i criteri di ricerca secondo i dati specifici che le caratterizzano e verranno memorizzati record riguardanti le ricerche di altri utenti in modo che tali filtri di ricerca possano avvalersi anche di dati statistici, quali il numero di consultazioni ricevute da un’attività e relative valutazioni ottenute. Tali informazioni saranno utili all’utente proprietario dell’attività in quanto forniranno consigli utili o segnalazioni di possibili problemi.</w:t>
-      </w:r>
-    </w:p>
-    <w:p>
-      <w:pPr>
-        <w:jc w:val="both"/>
-        <w:rPr>
-          <w:sz w:val="32"/>
-          <w:szCs w:val="32"/>
-        </w:rPr>
-      </w:pPr>
-    </w:p>
-    <w:p>
-      <w:pPr>
-        <w:jc w:val="both"/>
-        <w:rPr>
+        <w:pStyle w:val="Normal"/>
+        <w:jc w:val="both"/>
+        <w:rPr>
+          <w:sz w:val="32"/>
+          <w:szCs w:val="32"/>
+        </w:rPr>
+      </w:pPr>
+      <w:r>
+        <w:rPr>
+          <w:sz w:val="32"/>
+          <w:szCs w:val="32"/>
+        </w:rPr>
+        <w:t>Ogni utente avrà la possibilità di creare attività fornendone gli identificativi essenziali, quali luogo in cui sarà possibile svolgerla o, nel caso in cui l’attività preveda un percorso, o comunque uno spostamento significativo dal punto di inizio, le posizioni di inizio e fine ed eventuali punti intermedi. Nella descrizione dell’attività sarà necessario inserire le tempistiche, oltre che la difficoltà, l’equipaggiamento minimo richiesto e il periodo dell’anno in cui sarà preferibile svolgerla.</w:t>
+      </w:r>
+    </w:p>
+    <w:p>
+      <w:pPr>
+        <w:pStyle w:val="Normal"/>
+        <w:jc w:val="both"/>
+        <w:rPr>
+          <w:sz w:val="32"/>
+          <w:szCs w:val="32"/>
+        </w:rPr>
+      </w:pPr>
+      <w:r>
+        <w:rPr>
+          <w:sz w:val="32"/>
+          <w:szCs w:val="32"/>
+        </w:rPr>
+        <w:t>L’utente avrà inoltre la possibilità di creare eventi legati ad attività preesistenti o crearne ad hoc. Per tali eventi saranno memorizzate la, o le date, in cui essi si svolgeranno, il luogo e verrà mantenuto un elenco aggiornato dei partecipanti con eventuale quota d’iscrizione versata, se presente ed il tipo di intrattenimento offerto. Le quote potranno essere soggette ad eventuali sconti in base ai criteri stabiliti dall’organizzatore (e.g. sconto gruppi, scuole, in base all’età, associazioni sportive).</w:t>
+      </w:r>
+    </w:p>
+    <w:p>
+      <w:pPr>
+        <w:pStyle w:val="Normal"/>
+        <w:jc w:val="both"/>
+        <w:rPr>
+          <w:sz w:val="32"/>
+          <w:szCs w:val="32"/>
+        </w:rPr>
+      </w:pPr>
+      <w:r>
+        <w:rPr>
+          <w:sz w:val="32"/>
+          <w:szCs w:val="32"/>
+        </w:rPr>
+        <w:t>Per quanto riguarda gli eventuali tragitti previsti, bisognerà definire accuratamente le tappe in cui verrà suddiviso, i possibili punti ristoro, punti assistenza e punti panoramici.</w:t>
+      </w:r>
+    </w:p>
+    <w:p>
+      <w:pPr>
+        <w:pStyle w:val="Normal"/>
+        <w:jc w:val="both"/>
+        <w:rPr>
+          <w:sz w:val="32"/>
+          <w:szCs w:val="32"/>
+        </w:rPr>
+      </w:pPr>
+      <w:r>
+        <w:rPr>
+          <w:sz w:val="32"/>
+          <w:szCs w:val="32"/>
+        </w:rPr>
+        <w:t>Le attività rientreranno ciascuna sotto una macrocategoria, che permetterà di raggruppare le stesse in insiemi aventi caratteristiche similari, l’utente potrà quindi effettuare ricerche più mirate secondo i propri gusti. Verrà implementata la capacità di ampliare i criteri di ricerca secondo i dati specifici che le caratterizzano e verranno memorizzati record riguardanti le ricerche di altri utenti in modo che tali filtri di ricerca possano avvalersi anche di dati statistici, quali il numero di consultazioni ricevute da un’attività e relative valutazioni ottenute. Tali informazioni saranno utili all’utente proprietario dell’attività in quanto forniranno consigli utili o segnalazioni di possibili problemi.</w:t>
+      </w:r>
+    </w:p>
+    <w:p>
+      <w:pPr>
+        <w:pStyle w:val="Normal"/>
+        <w:jc w:val="both"/>
+        <w:rPr>
+          <w:sz w:val="32"/>
+          <w:szCs w:val="32"/>
+        </w:rPr>
+      </w:pPr>
+      <w:r>
+        <w:rPr>
+          <w:sz w:val="32"/>
+          <w:szCs w:val="32"/>
+        </w:rPr>
+      </w:r>
+    </w:p>
+    <w:p>
+      <w:pPr>
+        <w:pStyle w:val="Normal"/>
+        <w:jc w:val="both"/>
+        <w:rPr>
+          <w:b/>
           <w:b/>
           <w:bCs/>
           <w:sz w:val="36"/>
@@ -651,8 +400,17 @@
     <w:tbl>
       <w:tblPr>
         <w:tblStyle w:val="Grigliatabella"/>
-        <w:tblW w:w="0" w:type="auto"/>
-        <w:tblLook w:val="04A0" w:firstRow="1" w:lastRow="0" w:firstColumn="1" w:lastColumn="0" w:noHBand="0" w:noVBand="1"/>
+        <w:tblW w:w="9016" w:type="dxa"/>
+        <w:jc w:val="left"/>
+        <w:tblInd w:w="0" w:type="dxa"/>
+        <w:tblLayout w:type="fixed"/>
+        <w:tblCellMar>
+          <w:top w:w="0" w:type="dxa"/>
+          <w:left w:w="108" w:type="dxa"/>
+          <w:bottom w:w="0" w:type="dxa"/>
+          <w:right w:w="108" w:type="dxa"/>
+        </w:tblCellMar>
+        <w:tblLook w:firstRow="1" w:noVBand="1" w:lastRow="0" w:firstColumn="1" w:lastColumn="0" w:noHBand="0" w:val="04a0"/>
       </w:tblPr>
       <w:tblGrid>
         <w:gridCol w:w="3005"/>
@@ -660,14 +418,20 @@
         <w:gridCol w:w="3006"/>
       </w:tblGrid>
       <w:tr>
+        <w:trPr/>
         <w:tc>
           <w:tcPr>
             <w:tcW w:w="3005" w:type="dxa"/>
+            <w:tcBorders/>
           </w:tcPr>
           <w:p>
             <w:pPr>
+              <w:pStyle w:val="Normal"/>
+              <w:widowControl/>
+              <w:spacing w:lineRule="auto" w:line="240" w:before="0" w:after="0"/>
               <w:jc w:val="center"/>
               <w:rPr>
+                <w:b/>
                 <w:b/>
                 <w:bCs/>
                 <w:sz w:val="32"/>
@@ -676,10 +440,13 @@
             </w:pPr>
             <w:r>
               <w:rPr>
+                <w:rFonts w:eastAsia="Calibri" w:cs=""/>
                 <w:b/>
                 <w:bCs/>
+                <w:kern w:val="0"/>
                 <w:sz w:val="32"/>
                 <w:szCs w:val="32"/>
+                <w:lang w:val="it-IT" w:eastAsia="en-US" w:bidi="ar-SA"/>
               </w:rPr>
               <w:t>Termine</w:t>
             </w:r>
@@ -688,11 +455,16 @@
         <w:tc>
           <w:tcPr>
             <w:tcW w:w="3005" w:type="dxa"/>
+            <w:tcBorders/>
           </w:tcPr>
           <w:p>
             <w:pPr>
+              <w:pStyle w:val="Normal"/>
+              <w:widowControl/>
+              <w:spacing w:lineRule="auto" w:line="240" w:before="0" w:after="0"/>
               <w:jc w:val="center"/>
               <w:rPr>
+                <w:b/>
                 <w:b/>
                 <w:bCs/>
                 <w:sz w:val="32"/>
@@ -701,10 +473,13 @@
             </w:pPr>
             <w:r>
               <w:rPr>
+                <w:rFonts w:eastAsia="Calibri" w:cs=""/>
                 <w:b/>
                 <w:bCs/>
+                <w:kern w:val="0"/>
                 <w:sz w:val="32"/>
                 <w:szCs w:val="32"/>
+                <w:lang w:val="it-IT" w:eastAsia="en-US" w:bidi="ar-SA"/>
               </w:rPr>
               <w:t>Descrizione</w:t>
             </w:r>
@@ -713,11 +488,16 @@
         <w:tc>
           <w:tcPr>
             <w:tcW w:w="3006" w:type="dxa"/>
+            <w:tcBorders/>
           </w:tcPr>
           <w:p>
             <w:pPr>
+              <w:pStyle w:val="Normal"/>
+              <w:widowControl/>
+              <w:spacing w:lineRule="auto" w:line="240" w:before="0" w:after="0"/>
               <w:jc w:val="center"/>
               <w:rPr>
+                <w:b/>
                 <w:b/>
                 <w:bCs/>
                 <w:sz w:val="32"/>
@@ -726,10 +506,13 @@
             </w:pPr>
             <w:r>
               <w:rPr>
+                <w:rFonts w:eastAsia="Calibri" w:cs=""/>
                 <w:b/>
                 <w:bCs/>
+                <w:kern w:val="0"/>
                 <w:sz w:val="32"/>
                 <w:szCs w:val="32"/>
+                <w:lang w:val="it-IT" w:eastAsia="en-US" w:bidi="ar-SA"/>
               </w:rPr>
               <w:t>Sinonimi</w:t>
             </w:r>
@@ -737,12 +520,17 @@
         </w:tc>
       </w:tr>
       <w:tr>
+        <w:trPr/>
         <w:tc>
           <w:tcPr>
             <w:tcW w:w="3005" w:type="dxa"/>
+            <w:tcBorders/>
           </w:tcPr>
           <w:p>
             <w:pPr>
+              <w:pStyle w:val="Normal"/>
+              <w:widowControl/>
+              <w:spacing w:lineRule="auto" w:line="240" w:before="0" w:after="0"/>
               <w:jc w:val="center"/>
               <w:rPr>
                 <w:sz w:val="28"/>
@@ -751,8 +539,11 @@
             </w:pPr>
             <w:r>
               <w:rPr>
+                <w:rFonts w:eastAsia="Calibri" w:cs=""/>
+                <w:kern w:val="0"/>
                 <w:sz w:val="28"/>
                 <w:szCs w:val="28"/>
+                <w:lang w:val="it-IT" w:eastAsia="en-US" w:bidi="ar-SA"/>
               </w:rPr>
               <w:t>Utente</w:t>
             </w:r>
@@ -761,9 +552,13 @@
         <w:tc>
           <w:tcPr>
             <w:tcW w:w="3005" w:type="dxa"/>
+            <w:tcBorders/>
           </w:tcPr>
           <w:p>
             <w:pPr>
+              <w:pStyle w:val="Normal"/>
+              <w:widowControl/>
+              <w:spacing w:lineRule="auto" w:line="240" w:before="0" w:after="0"/>
               <w:jc w:val="center"/>
               <w:rPr>
                 <w:sz w:val="24"/>
@@ -772,33 +567,26 @@
             </w:pPr>
             <w:r>
               <w:rPr>
-                <w:sz w:val="24"/>
-                <w:szCs w:val="24"/>
-              </w:rPr>
-              <w:t xml:space="preserve">Colui che sfrutta l’applicazione per </w:t>
-            </w:r>
-            <w:r>
-              <w:rPr>
-                <w:sz w:val="24"/>
-                <w:szCs w:val="24"/>
-              </w:rPr>
-              <w:t>gestire</w:t>
-            </w:r>
-            <w:r>
-              <w:rPr>
-                <w:sz w:val="24"/>
-                <w:szCs w:val="24"/>
-              </w:rPr>
-              <w:t>, partecipare o svolgere attività</w:t>
+                <w:rFonts w:eastAsia="Calibri" w:cs=""/>
+                <w:kern w:val="0"/>
+                <w:sz w:val="24"/>
+                <w:szCs w:val="24"/>
+                <w:lang w:val="it-IT" w:eastAsia="en-US" w:bidi="ar-SA"/>
+              </w:rPr>
+              <w:t>Colui che sfrutta l’applicazione per gestire, partecipare o svolgere attività</w:t>
             </w:r>
           </w:p>
         </w:tc>
         <w:tc>
           <w:tcPr>
             <w:tcW w:w="3006" w:type="dxa"/>
+            <w:tcBorders/>
           </w:tcPr>
           <w:p>
             <w:pPr>
+              <w:pStyle w:val="Normal"/>
+              <w:widowControl/>
+              <w:spacing w:lineRule="auto" w:line="240" w:before="0" w:after="0"/>
               <w:jc w:val="center"/>
               <w:rPr>
                 <w:sz w:val="24"/>
@@ -807,28 +595,29 @@
             </w:pPr>
             <w:r>
               <w:rPr>
-                <w:sz w:val="24"/>
-                <w:szCs w:val="24"/>
-              </w:rPr>
-              <w:t xml:space="preserve">Amante dello sport, </w:t>
-            </w:r>
-            <w:r>
-              <w:rPr>
-                <w:sz w:val="24"/>
-                <w:szCs w:val="24"/>
-              </w:rPr>
-              <w:t>soggetto, appassionato, partecipante</w:t>
+                <w:rFonts w:eastAsia="Calibri" w:cs=""/>
+                <w:kern w:val="0"/>
+                <w:sz w:val="24"/>
+                <w:szCs w:val="24"/>
+                <w:lang w:val="it-IT" w:eastAsia="en-US" w:bidi="ar-SA"/>
+              </w:rPr>
+              <w:t>Amante dello sport, soggetto, appassionato, partecipante</w:t>
             </w:r>
           </w:p>
         </w:tc>
       </w:tr>
       <w:tr>
+        <w:trPr/>
         <w:tc>
           <w:tcPr>
             <w:tcW w:w="3005" w:type="dxa"/>
+            <w:tcBorders/>
           </w:tcPr>
           <w:p>
             <w:pPr>
+              <w:pStyle w:val="Normal"/>
+              <w:widowControl/>
+              <w:spacing w:lineRule="auto" w:line="240" w:before="0" w:after="0"/>
               <w:jc w:val="center"/>
               <w:rPr>
                 <w:sz w:val="28"/>
@@ -837,8 +626,11 @@
             </w:pPr>
             <w:r>
               <w:rPr>
+                <w:rFonts w:eastAsia="Calibri" w:cs=""/>
+                <w:kern w:val="0"/>
                 <w:sz w:val="28"/>
                 <w:szCs w:val="28"/>
+                <w:lang w:val="it-IT" w:eastAsia="en-US" w:bidi="ar-SA"/>
               </w:rPr>
               <w:t>Attività</w:t>
             </w:r>
@@ -847,9 +639,13 @@
         <w:tc>
           <w:tcPr>
             <w:tcW w:w="3005" w:type="dxa"/>
+            <w:tcBorders/>
           </w:tcPr>
           <w:p>
             <w:pPr>
+              <w:pStyle w:val="Normal"/>
+              <w:widowControl/>
+              <w:spacing w:lineRule="auto" w:line="240" w:before="0" w:after="0"/>
               <w:jc w:val="center"/>
               <w:rPr>
                 <w:sz w:val="24"/>
@@ -858,42 +654,56 @@
             </w:pPr>
             <w:r>
               <w:rPr>
-                <w:sz w:val="24"/>
-                <w:szCs w:val="24"/>
-              </w:rPr>
-              <w:t xml:space="preserve">Entità fondamentale, cui ruota attorno </w:t>
-            </w:r>
-            <w:r>
-              <w:rPr>
-                <w:sz w:val="24"/>
-                <w:szCs w:val="24"/>
-              </w:rPr>
-              <w:t>il programma</w:t>
+                <w:rFonts w:eastAsia="Calibri" w:cs=""/>
+                <w:kern w:val="0"/>
+                <w:sz w:val="24"/>
+                <w:szCs w:val="24"/>
+                <w:lang w:val="it-IT" w:eastAsia="en-US" w:bidi="ar-SA"/>
+              </w:rPr>
+              <w:t>Entità fondamentale, cui ruota attorno il programma</w:t>
             </w:r>
           </w:p>
         </w:tc>
         <w:tc>
           <w:tcPr>
             <w:tcW w:w="3006" w:type="dxa"/>
+            <w:tcBorders/>
           </w:tcPr>
           <w:p>
             <w:pPr>
+              <w:pStyle w:val="Normal"/>
+              <w:widowControl/>
+              <w:spacing w:lineRule="auto" w:line="240" w:before="0" w:after="0"/>
               <w:jc w:val="center"/>
               <w:rPr>
                 <w:sz w:val="24"/>
                 <w:szCs w:val="24"/>
               </w:rPr>
             </w:pPr>
+            <w:r>
+              <w:rPr>
+                <w:rFonts w:eastAsia="Calibri" w:cs=""/>
+                <w:kern w:val="0"/>
+                <w:sz w:val="24"/>
+                <w:szCs w:val="24"/>
+                <w:lang w:val="it-IT" w:eastAsia="en-US" w:bidi="ar-SA"/>
+              </w:rPr>
+            </w:r>
           </w:p>
         </w:tc>
       </w:tr>
       <w:tr>
+        <w:trPr/>
         <w:tc>
           <w:tcPr>
             <w:tcW w:w="3005" w:type="dxa"/>
+            <w:tcBorders/>
           </w:tcPr>
           <w:p>
             <w:pPr>
+              <w:pStyle w:val="Normal"/>
+              <w:widowControl/>
+              <w:spacing w:lineRule="auto" w:line="240" w:before="0" w:after="0"/>
               <w:jc w:val="center"/>
               <w:rPr>
                 <w:sz w:val="28"/>
@@ -902,8 +712,11 @@
             </w:pPr>
             <w:r>
               <w:rPr>
+                <w:rFonts w:eastAsia="Calibri" w:cs=""/>
+                <w:kern w:val="0"/>
                 <w:sz w:val="28"/>
                 <w:szCs w:val="28"/>
+                <w:lang w:val="it-IT" w:eastAsia="en-US" w:bidi="ar-SA"/>
               </w:rPr>
               <w:t>Evento</w:t>
             </w:r>
@@ -912,9 +725,13 @@
         <w:tc>
           <w:tcPr>
             <w:tcW w:w="3005" w:type="dxa"/>
+            <w:tcBorders/>
           </w:tcPr>
           <w:p>
             <w:pPr>
+              <w:pStyle w:val="Normal"/>
+              <w:widowControl/>
+              <w:spacing w:lineRule="auto" w:line="240" w:before="0" w:after="0"/>
               <w:jc w:val="center"/>
               <w:rPr>
                 <w:sz w:val="24"/>
@@ -923,49 +740,56 @@
             </w:pPr>
             <w:r>
               <w:rPr>
-                <w:sz w:val="24"/>
-                <w:szCs w:val="24"/>
-              </w:rPr>
-              <w:t>Attività</w:t>
-            </w:r>
-            <w:r>
-              <w:rPr>
-                <w:sz w:val="24"/>
-                <w:szCs w:val="24"/>
-              </w:rPr>
-              <w:t xml:space="preserve"> collettiva</w:t>
-            </w:r>
-            <w:r>
-              <w:rPr>
-                <w:sz w:val="24"/>
-                <w:szCs w:val="24"/>
-              </w:rPr>
-              <w:t xml:space="preserve"> caratterizzata da una disponibilità temporale limitata</w:t>
+                <w:rFonts w:eastAsia="Calibri" w:cs=""/>
+                <w:kern w:val="0"/>
+                <w:sz w:val="24"/>
+                <w:szCs w:val="24"/>
+                <w:lang w:val="it-IT" w:eastAsia="en-US" w:bidi="ar-SA"/>
+              </w:rPr>
+              <w:t>Attività collettiva caratterizzata da una disponibilità temporale limitata</w:t>
             </w:r>
           </w:p>
         </w:tc>
         <w:tc>
           <w:tcPr>
             <w:tcW w:w="3006" w:type="dxa"/>
+            <w:tcBorders/>
           </w:tcPr>
           <w:p>
             <w:pPr>
+              <w:pStyle w:val="Normal"/>
+              <w:widowControl/>
+              <w:spacing w:lineRule="auto" w:line="240" w:before="0" w:after="0"/>
               <w:jc w:val="center"/>
               <w:rPr>
                 <w:sz w:val="24"/>
                 <w:szCs w:val="24"/>
               </w:rPr>
             </w:pPr>
+            <w:r>
+              <w:rPr>
+                <w:rFonts w:eastAsia="Calibri" w:cs=""/>
+                <w:kern w:val="0"/>
+                <w:sz w:val="24"/>
+                <w:szCs w:val="24"/>
+                <w:lang w:val="it-IT" w:eastAsia="en-US" w:bidi="ar-SA"/>
+              </w:rPr>
+            </w:r>
           </w:p>
         </w:tc>
       </w:tr>
       <w:tr>
+        <w:trPr/>
         <w:tc>
           <w:tcPr>
             <w:tcW w:w="3005" w:type="dxa"/>
+            <w:tcBorders/>
           </w:tcPr>
           <w:p>
             <w:pPr>
+              <w:pStyle w:val="Normal"/>
+              <w:widowControl/>
+              <w:spacing w:lineRule="auto" w:line="240" w:before="0" w:after="0"/>
               <w:jc w:val="center"/>
               <w:rPr>
                 <w:sz w:val="28"/>
@@ -974,10 +798,12 @@
             </w:pPr>
             <w:r>
               <w:rPr>
+                <w:rFonts w:eastAsia="Calibri" w:cs=""/>
+                <w:kern w:val="0"/>
                 <w:sz w:val="28"/>
                 <w:szCs w:val="28"/>
-              </w:rPr>
-              <w:lastRenderedPageBreak/>
+                <w:lang w:val="it-IT" w:eastAsia="en-US" w:bidi="ar-SA"/>
+              </w:rPr>
               <w:t>Percorso</w:t>
             </w:r>
           </w:p>
@@ -985,9 +811,13 @@
         <w:tc>
           <w:tcPr>
             <w:tcW w:w="3005" w:type="dxa"/>
+            <w:tcBorders/>
           </w:tcPr>
           <w:p>
             <w:pPr>
+              <w:pStyle w:val="Normal"/>
+              <w:widowControl/>
+              <w:spacing w:lineRule="auto" w:line="240" w:before="0" w:after="0"/>
               <w:jc w:val="center"/>
               <w:rPr>
                 <w:sz w:val="24"/>
@@ -996,8 +826,11 @@
             </w:pPr>
             <w:r>
               <w:rPr>
-                <w:sz w:val="24"/>
-                <w:szCs w:val="24"/>
+                <w:rFonts w:eastAsia="Calibri" w:cs=""/>
+                <w:kern w:val="0"/>
+                <w:sz w:val="24"/>
+                <w:szCs w:val="24"/>
+                <w:lang w:val="it-IT" w:eastAsia="en-US" w:bidi="ar-SA"/>
               </w:rPr>
               <w:t>Tracciato geografico lungo il quale l’attività cui è legato verrà svolta</w:t>
             </w:r>
@@ -1006,9 +839,13 @@
         <w:tc>
           <w:tcPr>
             <w:tcW w:w="3006" w:type="dxa"/>
+            <w:tcBorders/>
           </w:tcPr>
           <w:p>
             <w:pPr>
+              <w:pStyle w:val="Normal"/>
+              <w:widowControl/>
+              <w:spacing w:lineRule="auto" w:line="240" w:before="0" w:after="0"/>
               <w:jc w:val="center"/>
               <w:rPr>
                 <w:sz w:val="24"/>
@@ -1017,8 +854,11 @@
             </w:pPr>
             <w:r>
               <w:rPr>
-                <w:sz w:val="24"/>
-                <w:szCs w:val="24"/>
+                <w:rFonts w:eastAsia="Calibri" w:cs=""/>
+                <w:kern w:val="0"/>
+                <w:sz w:val="24"/>
+                <w:szCs w:val="24"/>
+                <w:lang w:val="it-IT" w:eastAsia="en-US" w:bidi="ar-SA"/>
               </w:rPr>
               <w:t>tragitto</w:t>
             </w:r>
@@ -1026,12 +866,17 @@
         </w:tc>
       </w:tr>
       <w:tr>
+        <w:trPr/>
         <w:tc>
           <w:tcPr>
             <w:tcW w:w="3005" w:type="dxa"/>
+            <w:tcBorders/>
           </w:tcPr>
           <w:p>
             <w:pPr>
+              <w:pStyle w:val="Normal"/>
+              <w:widowControl/>
+              <w:spacing w:lineRule="auto" w:line="240" w:before="0" w:after="0"/>
               <w:jc w:val="center"/>
               <w:rPr>
                 <w:sz w:val="28"/>
@@ -1040,8 +885,11 @@
             </w:pPr>
             <w:r>
               <w:rPr>
+                <w:rFonts w:eastAsia="Calibri" w:cs=""/>
+                <w:kern w:val="0"/>
                 <w:sz w:val="28"/>
                 <w:szCs w:val="28"/>
+                <w:lang w:val="it-IT" w:eastAsia="en-US" w:bidi="ar-SA"/>
               </w:rPr>
               <w:t>Intrattenimento</w:t>
             </w:r>
@@ -1050,9 +898,13 @@
         <w:tc>
           <w:tcPr>
             <w:tcW w:w="3005" w:type="dxa"/>
+            <w:tcBorders/>
           </w:tcPr>
           <w:p>
             <w:pPr>
+              <w:pStyle w:val="Normal"/>
+              <w:widowControl/>
+              <w:spacing w:lineRule="auto" w:line="240" w:before="0" w:after="0"/>
               <w:jc w:val="center"/>
               <w:rPr>
                 <w:sz w:val="24"/>
@@ -1061,56 +913,56 @@
             </w:pPr>
             <w:r>
               <w:rPr>
-                <w:sz w:val="24"/>
-                <w:szCs w:val="24"/>
-              </w:rPr>
-              <w:t xml:space="preserve">Passatempo </w:t>
-            </w:r>
-            <w:r>
-              <w:rPr>
-                <w:sz w:val="24"/>
-                <w:szCs w:val="24"/>
-              </w:rPr>
-              <w:t>offerto dall’organizzatore</w:t>
-            </w:r>
-            <w:r>
-              <w:rPr>
-                <w:sz w:val="24"/>
-                <w:szCs w:val="24"/>
-              </w:rPr>
-              <w:t xml:space="preserve"> in accompagnamento di un evento, </w:t>
-            </w:r>
-            <w:r>
-              <w:rPr>
-                <w:sz w:val="24"/>
-                <w:szCs w:val="24"/>
-              </w:rPr>
-              <w:t>differente dall’attività</w:t>
+                <w:rFonts w:eastAsia="Calibri" w:cs=""/>
+                <w:kern w:val="0"/>
+                <w:sz w:val="24"/>
+                <w:szCs w:val="24"/>
+                <w:lang w:val="it-IT" w:eastAsia="en-US" w:bidi="ar-SA"/>
+              </w:rPr>
+              <w:t>Passatempo offerto dall’organizzatore in accompagnamento di un evento, differente dall’attività</w:t>
             </w:r>
           </w:p>
         </w:tc>
         <w:tc>
           <w:tcPr>
             <w:tcW w:w="3006" w:type="dxa"/>
+            <w:tcBorders/>
           </w:tcPr>
           <w:p>
             <w:pPr>
+              <w:pStyle w:val="Normal"/>
+              <w:widowControl/>
+              <w:spacing w:lineRule="auto" w:line="240" w:before="0" w:after="0"/>
               <w:jc w:val="center"/>
               <w:rPr>
                 <w:sz w:val="24"/>
                 <w:szCs w:val="24"/>
               </w:rPr>
             </w:pPr>
+            <w:r>
+              <w:rPr>
+                <w:rFonts w:eastAsia="Calibri" w:cs=""/>
+                <w:kern w:val="0"/>
+                <w:sz w:val="24"/>
+                <w:szCs w:val="24"/>
+                <w:lang w:val="it-IT" w:eastAsia="en-US" w:bidi="ar-SA"/>
+              </w:rPr>
+            </w:r>
           </w:p>
         </w:tc>
       </w:tr>
       <w:tr>
+        <w:trPr/>
         <w:tc>
           <w:tcPr>
             <w:tcW w:w="3005" w:type="dxa"/>
+            <w:tcBorders/>
           </w:tcPr>
           <w:p>
             <w:pPr>
+              <w:pStyle w:val="Normal"/>
+              <w:widowControl/>
+              <w:spacing w:lineRule="auto" w:line="240" w:before="0" w:after="0"/>
               <w:jc w:val="center"/>
               <w:rPr>
                 <w:sz w:val="28"/>
@@ -1119,8 +971,11 @@
             </w:pPr>
             <w:r>
               <w:rPr>
+                <w:rFonts w:eastAsia="Calibri" w:cs=""/>
+                <w:kern w:val="0"/>
                 <w:sz w:val="28"/>
                 <w:szCs w:val="28"/>
+                <w:lang w:val="it-IT" w:eastAsia="en-US" w:bidi="ar-SA"/>
               </w:rPr>
               <w:t>Informazioni</w:t>
             </w:r>
@@ -1129,9 +984,13 @@
         <w:tc>
           <w:tcPr>
             <w:tcW w:w="3005" w:type="dxa"/>
+            <w:tcBorders/>
           </w:tcPr>
           <w:p>
             <w:pPr>
+              <w:pStyle w:val="Normal"/>
+              <w:widowControl/>
+              <w:spacing w:lineRule="auto" w:line="240" w:before="0" w:after="0"/>
               <w:jc w:val="center"/>
               <w:rPr>
                 <w:sz w:val="24"/>
@@ -1140,40 +999,26 @@
             </w:pPr>
             <w:r>
               <w:rPr>
-                <w:sz w:val="24"/>
-                <w:szCs w:val="24"/>
-              </w:rPr>
-              <w:t>Dati utili alla descrizione specifica dell</w:t>
-            </w:r>
-            <w:r>
-              <w:rPr>
-                <w:sz w:val="24"/>
-                <w:szCs w:val="24"/>
-              </w:rPr>
-              <w:t>a singola attività</w:t>
-            </w:r>
-            <w:r>
-              <w:rPr>
-                <w:sz w:val="24"/>
-                <w:szCs w:val="24"/>
-              </w:rPr>
-              <w:t xml:space="preserve"> o alla</w:t>
-            </w:r>
-            <w:r>
-              <w:rPr>
-                <w:sz w:val="24"/>
-                <w:szCs w:val="24"/>
-              </w:rPr>
-              <w:t xml:space="preserve"> ricerca su database</w:t>
+                <w:rFonts w:eastAsia="Calibri" w:cs=""/>
+                <w:kern w:val="0"/>
+                <w:sz w:val="24"/>
+                <w:szCs w:val="24"/>
+                <w:lang w:val="it-IT" w:eastAsia="en-US" w:bidi="ar-SA"/>
+              </w:rPr>
+              <w:t>Dati utili alla descrizione specifica della singola attività o alla ricerca su database</w:t>
             </w:r>
           </w:p>
         </w:tc>
         <w:tc>
           <w:tcPr>
             <w:tcW w:w="3006" w:type="dxa"/>
+            <w:tcBorders/>
           </w:tcPr>
           <w:p>
             <w:pPr>
+              <w:pStyle w:val="Normal"/>
+              <w:widowControl/>
+              <w:spacing w:lineRule="auto" w:line="240" w:before="0" w:after="0"/>
               <w:jc w:val="center"/>
               <w:rPr>
                 <w:sz w:val="24"/>
@@ -1182,8 +1027,11 @@
             </w:pPr>
             <w:r>
               <w:rPr>
-                <w:sz w:val="24"/>
-                <w:szCs w:val="24"/>
+                <w:rFonts w:eastAsia="Calibri" w:cs=""/>
+                <w:kern w:val="0"/>
+                <w:sz w:val="24"/>
+                <w:szCs w:val="24"/>
+                <w:lang w:val="it-IT" w:eastAsia="en-US" w:bidi="ar-SA"/>
               </w:rPr>
               <w:t>caratteristiche</w:t>
             </w:r>
@@ -1191,12 +1039,17 @@
         </w:tc>
       </w:tr>
       <w:tr>
+        <w:trPr/>
         <w:tc>
           <w:tcPr>
             <w:tcW w:w="3005" w:type="dxa"/>
+            <w:tcBorders/>
           </w:tcPr>
           <w:p>
             <w:pPr>
+              <w:pStyle w:val="Normal"/>
+              <w:widowControl/>
+              <w:spacing w:lineRule="auto" w:line="240" w:before="0" w:after="0"/>
               <w:jc w:val="center"/>
               <w:rPr>
                 <w:sz w:val="28"/>
@@ -1205,8 +1058,11 @@
             </w:pPr>
             <w:r>
               <w:rPr>
+                <w:rFonts w:eastAsia="Calibri" w:cs=""/>
+                <w:kern w:val="0"/>
                 <w:sz w:val="28"/>
                 <w:szCs w:val="28"/>
+                <w:lang w:val="it-IT" w:eastAsia="en-US" w:bidi="ar-SA"/>
               </w:rPr>
               <w:t>Luogo</w:t>
             </w:r>
@@ -1215,9 +1071,13 @@
         <w:tc>
           <w:tcPr>
             <w:tcW w:w="3005" w:type="dxa"/>
+            <w:tcBorders/>
           </w:tcPr>
           <w:p>
             <w:pPr>
+              <w:pStyle w:val="Normal"/>
+              <w:widowControl/>
+              <w:spacing w:lineRule="auto" w:line="240" w:before="0" w:after="0"/>
               <w:jc w:val="center"/>
               <w:rPr>
                 <w:sz w:val="24"/>
@@ -1226,105 +1086,56 @@
             </w:pPr>
             <w:r>
               <w:rPr>
-                <w:sz w:val="24"/>
-                <w:szCs w:val="24"/>
-              </w:rPr>
-              <w:t>Località geografica</w:t>
-            </w:r>
-            <w:r>
-              <w:rPr>
-                <w:sz w:val="24"/>
-                <w:szCs w:val="24"/>
-              </w:rPr>
-              <w:t xml:space="preserve"> presso cui </w:t>
-            </w:r>
-            <w:r>
-              <w:rPr>
-                <w:sz w:val="24"/>
-                <w:szCs w:val="24"/>
-              </w:rPr>
-              <w:t>l’attività o l</w:t>
-            </w:r>
-            <w:r>
-              <w:rPr>
-                <w:sz w:val="24"/>
-                <w:szCs w:val="24"/>
-              </w:rPr>
-              <w:t>’</w:t>
-            </w:r>
-            <w:r>
-              <w:rPr>
-                <w:sz w:val="24"/>
-                <w:szCs w:val="24"/>
-              </w:rPr>
-              <w:t>evento sar</w:t>
-            </w:r>
-            <w:r>
-              <w:rPr>
-                <w:sz w:val="24"/>
-                <w:szCs w:val="24"/>
-              </w:rPr>
-              <w:t>anno</w:t>
-            </w:r>
-            <w:r>
-              <w:rPr>
-                <w:sz w:val="24"/>
-                <w:szCs w:val="24"/>
-              </w:rPr>
-              <w:t xml:space="preserve"> svolt</w:t>
-            </w:r>
-            <w:r>
-              <w:rPr>
-                <w:sz w:val="24"/>
-                <w:szCs w:val="24"/>
-              </w:rPr>
-              <w:t>i</w:t>
-            </w:r>
-            <w:r>
-              <w:rPr>
-                <w:sz w:val="24"/>
-                <w:szCs w:val="24"/>
-              </w:rPr>
-              <w:t xml:space="preserve"> o avr</w:t>
-            </w:r>
-            <w:r>
-              <w:rPr>
-                <w:sz w:val="24"/>
-                <w:szCs w:val="24"/>
-              </w:rPr>
-              <w:t>anno</w:t>
-            </w:r>
-            <w:r>
-              <w:rPr>
-                <w:sz w:val="24"/>
-                <w:szCs w:val="24"/>
-              </w:rPr>
-              <w:t xml:space="preserve"> fine o inizio</w:t>
+                <w:rFonts w:eastAsia="Calibri" w:cs=""/>
+                <w:kern w:val="0"/>
+                <w:sz w:val="24"/>
+                <w:szCs w:val="24"/>
+                <w:lang w:val="it-IT" w:eastAsia="en-US" w:bidi="ar-SA"/>
+              </w:rPr>
+              <w:t>Località geografica presso cui l’attività o l’evento saranno svolti o avranno fine o inizio</w:t>
             </w:r>
           </w:p>
         </w:tc>
         <w:tc>
           <w:tcPr>
             <w:tcW w:w="3006" w:type="dxa"/>
+            <w:tcBorders/>
           </w:tcPr>
           <w:p>
             <w:pPr>
+              <w:pStyle w:val="Normal"/>
+              <w:widowControl/>
+              <w:spacing w:lineRule="auto" w:line="240" w:before="0" w:after="0"/>
               <w:jc w:val="center"/>
               <w:rPr>
                 <w:sz w:val="24"/>
                 <w:szCs w:val="24"/>
               </w:rPr>
             </w:pPr>
+            <w:r>
+              <w:rPr>
+                <w:rFonts w:eastAsia="Calibri" w:cs=""/>
+                <w:kern w:val="0"/>
+                <w:sz w:val="24"/>
+                <w:szCs w:val="24"/>
+                <w:lang w:val="it-IT" w:eastAsia="en-US" w:bidi="ar-SA"/>
+              </w:rPr>
+            </w:r>
           </w:p>
         </w:tc>
       </w:tr>
       <w:tr>
+        <w:trPr/>
         <w:tc>
           <w:tcPr>
             <w:tcW w:w="3005" w:type="dxa"/>
+            <w:tcBorders/>
           </w:tcPr>
           <w:p>
             <w:pPr>
+              <w:pStyle w:val="Normal"/>
+              <w:widowControl/>
+              <w:spacing w:lineRule="auto" w:line="240" w:before="0" w:after="0"/>
               <w:jc w:val="center"/>
               <w:rPr>
                 <w:sz w:val="28"/>
@@ -1333,8 +1144,11 @@
             </w:pPr>
             <w:r>
               <w:rPr>
+                <w:rFonts w:eastAsia="Calibri" w:cs=""/>
+                <w:kern w:val="0"/>
                 <w:sz w:val="32"/>
                 <w:szCs w:val="32"/>
+                <w:lang w:val="it-IT" w:eastAsia="en-US" w:bidi="ar-SA"/>
               </w:rPr>
               <w:t>Identificativi Essenziali</w:t>
             </w:r>
@@ -1343,9 +1157,13 @@
         <w:tc>
           <w:tcPr>
             <w:tcW w:w="3005" w:type="dxa"/>
+            <w:tcBorders/>
           </w:tcPr>
           <w:p>
             <w:pPr>
+              <w:pStyle w:val="Normal"/>
+              <w:widowControl/>
+              <w:spacing w:lineRule="auto" w:line="240" w:before="0" w:after="0"/>
               <w:jc w:val="center"/>
               <w:rPr>
                 <w:sz w:val="24"/>
@@ -1354,8 +1172,11 @@
             </w:pPr>
             <w:r>
               <w:rPr>
-                <w:sz w:val="24"/>
-                <w:szCs w:val="24"/>
+                <w:rFonts w:eastAsia="Calibri" w:cs=""/>
+                <w:kern w:val="0"/>
+                <w:sz w:val="24"/>
+                <w:szCs w:val="24"/>
+                <w:lang w:val="it-IT" w:eastAsia="en-US" w:bidi="ar-SA"/>
               </w:rPr>
               <w:t>Informazioni obbligatorie per la caratterizzazione univoca di un’attività</w:t>
             </w:r>
@@ -1364,25 +1185,43 @@
         <w:tc>
           <w:tcPr>
             <w:tcW w:w="3006" w:type="dxa"/>
+            <w:tcBorders/>
           </w:tcPr>
           <w:p>
             <w:pPr>
+              <w:pStyle w:val="Normal"/>
+              <w:widowControl/>
+              <w:spacing w:lineRule="auto" w:line="240" w:before="0" w:after="0"/>
               <w:jc w:val="center"/>
               <w:rPr>
                 <w:sz w:val="24"/>
                 <w:szCs w:val="24"/>
               </w:rPr>
             </w:pPr>
+            <w:r>
+              <w:rPr>
+                <w:rFonts w:eastAsia="Calibri" w:cs=""/>
+                <w:kern w:val="0"/>
+                <w:sz w:val="24"/>
+                <w:szCs w:val="24"/>
+                <w:lang w:val="it-IT" w:eastAsia="en-US" w:bidi="ar-SA"/>
+              </w:rPr>
+            </w:r>
           </w:p>
         </w:tc>
       </w:tr>
       <w:tr>
+        <w:trPr/>
         <w:tc>
           <w:tcPr>
             <w:tcW w:w="3005" w:type="dxa"/>
+            <w:tcBorders/>
           </w:tcPr>
           <w:p>
             <w:pPr>
+              <w:pStyle w:val="Normal"/>
+              <w:widowControl/>
+              <w:spacing w:lineRule="auto" w:line="240" w:before="0" w:after="0"/>
               <w:jc w:val="center"/>
               <w:rPr>
                 <w:sz w:val="32"/>
@@ -1391,8 +1230,11 @@
             </w:pPr>
             <w:r>
               <w:rPr>
+                <w:rFonts w:eastAsia="Calibri" w:cs=""/>
+                <w:kern w:val="0"/>
                 <w:sz w:val="32"/>
                 <w:szCs w:val="32"/>
+                <w:lang w:val="it-IT" w:eastAsia="en-US" w:bidi="ar-SA"/>
               </w:rPr>
               <w:t>Criteri di Ricerca</w:t>
             </w:r>
@@ -1401,9 +1243,13 @@
         <w:tc>
           <w:tcPr>
             <w:tcW w:w="3005" w:type="dxa"/>
+            <w:tcBorders/>
           </w:tcPr>
           <w:p>
             <w:pPr>
+              <w:pStyle w:val="Normal"/>
+              <w:widowControl/>
+              <w:spacing w:lineRule="auto" w:line="240" w:before="0" w:after="0"/>
               <w:jc w:val="center"/>
               <w:rPr>
                 <w:sz w:val="24"/>
@@ -1412,8 +1258,11 @@
             </w:pPr>
             <w:r>
               <w:rPr>
-                <w:sz w:val="24"/>
-                <w:szCs w:val="24"/>
+                <w:rFonts w:eastAsia="Calibri" w:cs=""/>
+                <w:kern w:val="0"/>
+                <w:sz w:val="24"/>
+                <w:szCs w:val="24"/>
+                <w:lang w:val="it-IT" w:eastAsia="en-US" w:bidi="ar-SA"/>
               </w:rPr>
               <w:t>Parametri inseriti dall’utente al fine di eseguire un corretto filtro in base alle informazioni descrittive delle attività</w:t>
             </w:r>
@@ -1422,25 +1271,43 @@
         <w:tc>
           <w:tcPr>
             <w:tcW w:w="3006" w:type="dxa"/>
+            <w:tcBorders/>
           </w:tcPr>
           <w:p>
             <w:pPr>
+              <w:pStyle w:val="Normal"/>
+              <w:widowControl/>
+              <w:spacing w:lineRule="auto" w:line="240" w:before="0" w:after="0"/>
               <w:jc w:val="center"/>
               <w:rPr>
                 <w:sz w:val="24"/>
                 <w:szCs w:val="24"/>
               </w:rPr>
             </w:pPr>
+            <w:r>
+              <w:rPr>
+                <w:rFonts w:eastAsia="Calibri" w:cs=""/>
+                <w:kern w:val="0"/>
+                <w:sz w:val="24"/>
+                <w:szCs w:val="24"/>
+                <w:lang w:val="it-IT" w:eastAsia="en-US" w:bidi="ar-SA"/>
+              </w:rPr>
+            </w:r>
           </w:p>
         </w:tc>
       </w:tr>
       <w:tr>
+        <w:trPr/>
         <w:tc>
           <w:tcPr>
             <w:tcW w:w="3005" w:type="dxa"/>
+            <w:tcBorders/>
           </w:tcPr>
           <w:p>
             <w:pPr>
+              <w:pStyle w:val="Normal"/>
+              <w:widowControl/>
+              <w:spacing w:lineRule="auto" w:line="240" w:before="0" w:after="0"/>
               <w:jc w:val="center"/>
               <w:rPr>
                 <w:sz w:val="32"/>
@@ -1449,8 +1316,11 @@
             </w:pPr>
             <w:r>
               <w:rPr>
+                <w:rFonts w:eastAsia="Calibri" w:cs=""/>
+                <w:kern w:val="0"/>
                 <w:sz w:val="32"/>
                 <w:szCs w:val="32"/>
+                <w:lang w:val="it-IT" w:eastAsia="en-US" w:bidi="ar-SA"/>
               </w:rPr>
               <w:t>Organizzatore</w:t>
             </w:r>
@@ -1459,9 +1329,13 @@
         <w:tc>
           <w:tcPr>
             <w:tcW w:w="3005" w:type="dxa"/>
+            <w:tcBorders/>
           </w:tcPr>
           <w:p>
             <w:pPr>
+              <w:pStyle w:val="Normal"/>
+              <w:widowControl/>
+              <w:spacing w:lineRule="auto" w:line="240" w:before="0" w:after="0"/>
               <w:jc w:val="center"/>
               <w:rPr>
                 <w:sz w:val="24"/>
@@ -1470,8 +1344,11 @@
             </w:pPr>
             <w:r>
               <w:rPr>
-                <w:sz w:val="24"/>
-                <w:szCs w:val="24"/>
+                <w:rFonts w:eastAsia="Calibri" w:cs=""/>
+                <w:kern w:val="0"/>
+                <w:sz w:val="24"/>
+                <w:szCs w:val="24"/>
+                <w:lang w:val="it-IT" w:eastAsia="en-US" w:bidi="ar-SA"/>
               </w:rPr>
               <w:t>Utente che crea un evento e ne stabilisce le caratteristiche principali</w:t>
             </w:r>
@@ -1480,32 +1357,54 @@
         <w:tc>
           <w:tcPr>
             <w:tcW w:w="3006" w:type="dxa"/>
+            <w:tcBorders/>
           </w:tcPr>
           <w:p>
             <w:pPr>
+              <w:pStyle w:val="Normal"/>
+              <w:widowControl/>
+              <w:spacing w:lineRule="auto" w:line="240" w:before="0" w:after="0"/>
               <w:jc w:val="center"/>
               <w:rPr>
                 <w:sz w:val="24"/>
                 <w:szCs w:val="24"/>
               </w:rPr>
             </w:pPr>
+            <w:r>
+              <w:rPr>
+                <w:rFonts w:eastAsia="Calibri" w:cs=""/>
+                <w:kern w:val="0"/>
+                <w:sz w:val="24"/>
+                <w:szCs w:val="24"/>
+                <w:lang w:val="it-IT" w:eastAsia="en-US" w:bidi="ar-SA"/>
+              </w:rPr>
+            </w:r>
           </w:p>
         </w:tc>
       </w:tr>
     </w:tbl>
     <w:p>
       <w:pPr>
+        <w:pStyle w:val="Normal"/>
         <w:jc w:val="center"/>
         <w:rPr>
           <w:sz w:val="32"/>
           <w:szCs w:val="32"/>
         </w:rPr>
       </w:pPr>
-    </w:p>
-    <w:p>
-      <w:pPr>
-        <w:jc w:val="both"/>
-        <w:rPr>
+      <w:r>
+        <w:rPr>
+          <w:sz w:val="32"/>
+          <w:szCs w:val="32"/>
+        </w:rPr>
+      </w:r>
+    </w:p>
+    <w:p>
+      <w:pPr>
+        <w:pStyle w:val="Normal"/>
+        <w:jc w:val="both"/>
+        <w:rPr>
+          <w:b/>
           <w:b/>
           <w:bCs/>
           <w:sz w:val="36"/>
@@ -1524,32 +1423,19 @@
     </w:p>
     <w:p>
       <w:pPr>
-        <w:jc w:val="both"/>
-        <w:rPr>
-          <w:sz w:val="32"/>
-          <w:szCs w:val="32"/>
-        </w:rPr>
-      </w:pPr>
-      <w:r>
-        <w:rPr>
-          <w:sz w:val="32"/>
-          <w:szCs w:val="32"/>
-        </w:rPr>
-        <w:t xml:space="preserve">Il software </w:t>
-      </w:r>
-      <w:r>
-        <w:rPr>
-          <w:sz w:val="32"/>
-          <w:szCs w:val="32"/>
-        </w:rPr>
-        <w:t xml:space="preserve">memorizza </w:t>
-      </w:r>
-      <w:r>
-        <w:rPr>
-          <w:sz w:val="32"/>
-          <w:szCs w:val="32"/>
-        </w:rPr>
-        <w:t xml:space="preserve">gli </w:t>
+        <w:pStyle w:val="Normal"/>
+        <w:jc w:val="both"/>
+        <w:rPr>
+          <w:sz w:val="32"/>
+          <w:szCs w:val="32"/>
+        </w:rPr>
+      </w:pPr>
+      <w:r>
+        <w:rPr>
+          <w:sz w:val="32"/>
+          <w:szCs w:val="32"/>
+        </w:rPr>
+        <w:t xml:space="preserve">Il software memorizza gli </w:t>
       </w:r>
       <w:r>
         <w:rPr>
@@ -1565,35 +1451,99 @@
           <w:sz w:val="32"/>
           <w:szCs w:val="32"/>
         </w:rPr>
-        <w:t>tramite nome, cognome, CF e numero di telefon</w:t>
-      </w:r>
-      <w:r>
-        <w:rPr>
-          <w:sz w:val="32"/>
-          <w:szCs w:val="32"/>
-        </w:rPr>
-        <w:t>o.</w:t>
-      </w:r>
-      <w:r>
-        <w:rPr>
-          <w:sz w:val="32"/>
-          <w:szCs w:val="32"/>
-        </w:rPr>
-        <w:t xml:space="preserve"> </w:t>
-      </w:r>
-      <w:r>
-        <w:rPr>
-          <w:sz w:val="32"/>
-          <w:szCs w:val="32"/>
-        </w:rPr>
-        <w:t xml:space="preserve">Al momento della registrazione </w:t>
-      </w:r>
-      <w:r>
-        <w:rPr>
-          <w:sz w:val="32"/>
-          <w:szCs w:val="32"/>
-        </w:rPr>
-        <w:t>si inserisce username e password (editabile anche in seguito)</w:t>
+        <w:t>tramite nome, cognome, CF e numero di telefono. Al momento della registrazione si inserisce username e password (editabile anche in seguito).</w:t>
+      </w:r>
+    </w:p>
+    <w:p>
+      <w:pPr>
+        <w:pStyle w:val="Normal"/>
+        <w:jc w:val="both"/>
+        <w:rPr>
+          <w:sz w:val="32"/>
+          <w:szCs w:val="32"/>
+        </w:rPr>
+      </w:pPr>
+      <w:r>
+        <w:rPr>
+          <w:sz w:val="32"/>
+          <w:szCs w:val="32"/>
+        </w:rPr>
+        <w:t>L’</w:t>
+      </w:r>
+      <w:r>
+        <w:rPr>
+          <w:b/>
+          <w:bCs/>
+          <w:sz w:val="32"/>
+          <w:szCs w:val="32"/>
+        </w:rPr>
+        <w:t xml:space="preserve">utente </w:t>
+      </w:r>
+      <w:r>
+        <w:rPr>
+          <w:sz w:val="32"/>
+          <w:szCs w:val="32"/>
+        </w:rPr>
+        <w:t xml:space="preserve">potrà connettersi con altri </w:t>
+      </w:r>
+      <w:r>
+        <w:rPr>
+          <w:b/>
+          <w:bCs/>
+          <w:sz w:val="32"/>
+          <w:szCs w:val="32"/>
+        </w:rPr>
+        <w:t xml:space="preserve">utenti </w:t>
+      </w:r>
+      <w:r>
+        <w:rPr>
+          <w:sz w:val="32"/>
+          <w:szCs w:val="32"/>
+        </w:rPr>
+        <w:t>attraverso un meccanismo di amicizia con il quale sarà anche possibile formare gruppi.</w:t>
+        <w:br/>
+        <w:t xml:space="preserve">Vi sarà anche la possibilità di lasciare valutazioni sulle </w:t>
+      </w:r>
+      <w:r>
+        <w:rPr>
+          <w:b/>
+          <w:bCs/>
+          <w:sz w:val="32"/>
+          <w:szCs w:val="32"/>
+        </w:rPr>
+        <w:t>attività</w:t>
+      </w:r>
+      <w:r>
+        <w:rPr>
+          <w:sz w:val="32"/>
+          <w:szCs w:val="32"/>
+        </w:rPr>
+        <w:t>. L’</w:t>
+      </w:r>
+      <w:r>
+        <w:rPr>
+          <w:b/>
+          <w:bCs/>
+          <w:sz w:val="32"/>
+          <w:szCs w:val="32"/>
+        </w:rPr>
+        <w:t xml:space="preserve">utente </w:t>
+      </w:r>
+      <w:r>
+        <w:rPr>
+          <w:sz w:val="32"/>
+          <w:szCs w:val="32"/>
+        </w:rPr>
+        <w:t>avrà la possibilità di effettuare ricerche sul DB, applicando parametri di filtro al fine di rendere la ricerca il più personalizzabile possibile. Su questi dati vengono fatte indagini statistiche al fine di fornire consigli utili o segnalazioni di possibili problemi all’</w:t>
+      </w:r>
+      <w:r>
+        <w:rPr>
+          <w:b/>
+          <w:bCs/>
+          <w:sz w:val="32"/>
+          <w:szCs w:val="32"/>
+        </w:rPr>
+        <w:t>organizzatore</w:t>
       </w:r>
       <w:r>
         <w:rPr>
@@ -1605,280 +1555,23 @@
     </w:p>
     <w:p>
       <w:pPr>
-        <w:jc w:val="both"/>
-        <w:rPr>
-          <w:sz w:val="32"/>
-          <w:szCs w:val="32"/>
-        </w:rPr>
-      </w:pPr>
-      <w:r>
-        <w:rPr>
-          <w:sz w:val="32"/>
-          <w:szCs w:val="32"/>
-        </w:rPr>
-        <w:t>L’</w:t>
-      </w:r>
-      <w:r>
-        <w:rPr>
-          <w:b/>
-          <w:bCs/>
-          <w:sz w:val="32"/>
-          <w:szCs w:val="32"/>
-        </w:rPr>
-        <w:t xml:space="preserve">utente </w:t>
-      </w:r>
-      <w:r>
-        <w:rPr>
-          <w:sz w:val="32"/>
-          <w:szCs w:val="32"/>
-        </w:rPr>
-        <w:t xml:space="preserve">potrà connettersi con altri </w:t>
-      </w:r>
-      <w:r>
-        <w:rPr>
-          <w:b/>
-          <w:bCs/>
-          <w:sz w:val="32"/>
-          <w:szCs w:val="32"/>
-        </w:rPr>
-        <w:t xml:space="preserve">utenti </w:t>
-      </w:r>
-      <w:r>
-        <w:rPr>
-          <w:sz w:val="32"/>
-          <w:szCs w:val="32"/>
-        </w:rPr>
-        <w:t xml:space="preserve">attraverso un meccanismo di </w:t>
-      </w:r>
-      <w:r>
-        <w:rPr>
-          <w:sz w:val="32"/>
-          <w:szCs w:val="32"/>
-        </w:rPr>
-        <w:t>amici</w:t>
-      </w:r>
-      <w:r>
-        <w:rPr>
-          <w:sz w:val="32"/>
-          <w:szCs w:val="32"/>
-        </w:rPr>
-        <w:t>zia</w:t>
-      </w:r>
-      <w:r>
-        <w:rPr>
-          <w:sz w:val="32"/>
-          <w:szCs w:val="32"/>
-        </w:rPr>
-        <w:t xml:space="preserve"> </w:t>
-      </w:r>
-      <w:r>
-        <w:rPr>
-          <w:sz w:val="32"/>
-          <w:szCs w:val="32"/>
-        </w:rPr>
-        <w:t>con</w:t>
-      </w:r>
-      <w:r>
-        <w:rPr>
-          <w:sz w:val="32"/>
-          <w:szCs w:val="32"/>
-        </w:rPr>
-        <w:t xml:space="preserve"> il quale sarà anche possibile formare gruppi</w:t>
-      </w:r>
-      <w:r>
-        <w:rPr>
-          <w:sz w:val="32"/>
-          <w:szCs w:val="32"/>
-        </w:rPr>
-        <w:t>.</w:t>
-      </w:r>
-      <w:r>
-        <w:rPr>
-          <w:sz w:val="32"/>
-          <w:szCs w:val="32"/>
-        </w:rPr>
-        <w:br/>
-      </w:r>
-      <w:r>
-        <w:rPr>
-          <w:sz w:val="32"/>
-          <w:szCs w:val="32"/>
-        </w:rPr>
-        <w:t xml:space="preserve">Vi sarà anche la possibilità di lasciare valutazioni sulle </w:t>
-      </w:r>
-      <w:r>
-        <w:rPr>
-          <w:b/>
-          <w:bCs/>
-          <w:sz w:val="32"/>
-          <w:szCs w:val="32"/>
-        </w:rPr>
-        <w:t>attività</w:t>
-      </w:r>
-      <w:r>
-        <w:rPr>
-          <w:sz w:val="32"/>
-          <w:szCs w:val="32"/>
-        </w:rPr>
-        <w:t xml:space="preserve">. </w:t>
-      </w:r>
-      <w:r>
-        <w:rPr>
-          <w:sz w:val="32"/>
-          <w:szCs w:val="32"/>
-        </w:rPr>
-        <w:t>L’</w:t>
-      </w:r>
-      <w:r>
-        <w:rPr>
-          <w:b/>
-          <w:bCs/>
-          <w:sz w:val="32"/>
-          <w:szCs w:val="32"/>
-        </w:rPr>
-        <w:t xml:space="preserve">utente </w:t>
-      </w:r>
-      <w:r>
-        <w:rPr>
-          <w:sz w:val="32"/>
-          <w:szCs w:val="32"/>
-        </w:rPr>
-        <w:t xml:space="preserve">avrà la possibilità di effettuare </w:t>
-      </w:r>
-      <w:r>
-        <w:rPr>
-          <w:sz w:val="32"/>
-          <w:szCs w:val="32"/>
-        </w:rPr>
-        <w:t>r</w:t>
-      </w:r>
-      <w:r>
-        <w:rPr>
-          <w:sz w:val="32"/>
-          <w:szCs w:val="32"/>
-        </w:rPr>
-        <w:t xml:space="preserve">icerche sul </w:t>
-      </w:r>
-      <w:r>
-        <w:rPr>
-          <w:sz w:val="32"/>
-          <w:szCs w:val="32"/>
-        </w:rPr>
-        <w:t>DB, applicando para</w:t>
-      </w:r>
-      <w:r>
-        <w:rPr>
-          <w:sz w:val="32"/>
-          <w:szCs w:val="32"/>
-        </w:rPr>
-        <w:t>metri di filtro al fine di rendere la ricerca il più personalizzabile possibile</w:t>
-      </w:r>
-      <w:r>
-        <w:rPr>
-          <w:sz w:val="32"/>
-          <w:szCs w:val="32"/>
-        </w:rPr>
-        <w:t>. Su</w:t>
-      </w:r>
-      <w:r>
-        <w:rPr>
-          <w:sz w:val="32"/>
-          <w:szCs w:val="32"/>
-        </w:rPr>
-        <w:t xml:space="preserve"> </w:t>
-      </w:r>
-      <w:r>
-        <w:rPr>
-          <w:sz w:val="32"/>
-          <w:szCs w:val="32"/>
-        </w:rPr>
-        <w:t xml:space="preserve">questi dati </w:t>
-      </w:r>
-      <w:r>
-        <w:rPr>
-          <w:sz w:val="32"/>
-          <w:szCs w:val="32"/>
-        </w:rPr>
-        <w:t>ve</w:t>
-      </w:r>
-      <w:r>
-        <w:rPr>
-          <w:sz w:val="32"/>
-          <w:szCs w:val="32"/>
-        </w:rPr>
-        <w:t>ngono fatte indagi</w:t>
-      </w:r>
-      <w:r>
-        <w:rPr>
-          <w:sz w:val="32"/>
-          <w:szCs w:val="32"/>
-        </w:rPr>
-        <w:t>n</w:t>
-      </w:r>
-      <w:r>
-        <w:rPr>
-          <w:sz w:val="32"/>
-          <w:szCs w:val="32"/>
-        </w:rPr>
-        <w:t>i statistiche</w:t>
-      </w:r>
-      <w:r>
-        <w:rPr>
-          <w:sz w:val="32"/>
-          <w:szCs w:val="32"/>
-        </w:rPr>
-        <w:t xml:space="preserve"> al fine di </w:t>
-      </w:r>
-      <w:r>
-        <w:rPr>
-          <w:sz w:val="32"/>
-          <w:szCs w:val="32"/>
-        </w:rPr>
-        <w:lastRenderedPageBreak/>
-        <w:t xml:space="preserve">fornire </w:t>
-      </w:r>
-      <w:r>
-        <w:rPr>
-          <w:sz w:val="32"/>
-          <w:szCs w:val="32"/>
-        </w:rPr>
-        <w:t>consigli utili o segnalazioni di possibili problemi</w:t>
-      </w:r>
-      <w:r>
-        <w:rPr>
-          <w:sz w:val="32"/>
-          <w:szCs w:val="32"/>
-        </w:rPr>
-        <w:t xml:space="preserve"> all’</w:t>
-      </w:r>
-      <w:r>
-        <w:rPr>
-          <w:b/>
-          <w:bCs/>
-          <w:sz w:val="32"/>
-          <w:szCs w:val="32"/>
-        </w:rPr>
-        <w:t>organizzatore</w:t>
-      </w:r>
-      <w:r>
-        <w:rPr>
-          <w:sz w:val="32"/>
-          <w:szCs w:val="32"/>
-        </w:rPr>
-        <w:t>.</w:t>
-      </w:r>
-    </w:p>
-    <w:p>
-      <w:pPr>
-        <w:jc w:val="both"/>
-        <w:rPr>
-          <w:sz w:val="32"/>
-          <w:szCs w:val="32"/>
-        </w:rPr>
-      </w:pPr>
-    </w:p>
-    <w:p>
-      <w:pPr>
+        <w:pStyle w:val="Normal"/>
+        <w:jc w:val="both"/>
+        <w:rPr>
+          <w:sz w:val="32"/>
+          <w:szCs w:val="32"/>
+        </w:rPr>
+      </w:pPr>
+      <w:r>
+        <w:rPr>
+          <w:sz w:val="32"/>
+          <w:szCs w:val="32"/>
+        </w:rPr>
+      </w:r>
+    </w:p>
+    <w:p>
+      <w:pPr>
+        <w:pStyle w:val="Normal"/>
         <w:jc w:val="both"/>
         <w:rPr>
           <w:sz w:val="28"/>
@@ -1906,14 +1599,7 @@
           <w:sz w:val="32"/>
           <w:szCs w:val="32"/>
         </w:rPr>
-        <w:t xml:space="preserve"> possono essere create</w:t>
-      </w:r>
-      <w:r>
-        <w:rPr>
-          <w:sz w:val="32"/>
-          <w:szCs w:val="32"/>
-        </w:rPr>
-        <w:t xml:space="preserve">, eliminate e modificate. Le </w:t>
+        <w:t xml:space="preserve"> possono essere create, eliminate e modificate. Le </w:t>
       </w:r>
       <w:r>
         <w:rPr>
@@ -1945,28 +1631,7 @@
           <w:sz w:val="32"/>
           <w:szCs w:val="32"/>
         </w:rPr>
-        <w:t xml:space="preserve">, i quali </w:t>
-      </w:r>
-      <w:r>
-        <w:rPr>
-          <w:sz w:val="32"/>
-          <w:szCs w:val="32"/>
-        </w:rPr>
-        <w:t>dovranno specificare</w:t>
-      </w:r>
-      <w:r>
-        <w:rPr>
-          <w:sz w:val="32"/>
-          <w:szCs w:val="32"/>
-        </w:rPr>
-        <w:t xml:space="preserve"> gli</w:t>
-      </w:r>
-      <w:r>
-        <w:rPr>
-          <w:sz w:val="32"/>
-          <w:szCs w:val="32"/>
-        </w:rPr>
-        <w:t xml:space="preserve"> </w:t>
+        <w:t xml:space="preserve">, i quali dovranno specificare gli </w:t>
       </w:r>
       <w:r>
         <w:rPr>
@@ -1987,6 +1652,7 @@
     </w:p>
     <w:p>
       <w:pPr>
+        <w:pStyle w:val="Normal"/>
         <w:jc w:val="both"/>
         <w:rPr>
           <w:sz w:val="32"/>
@@ -2030,14 +1696,7 @@
           <w:sz w:val="32"/>
           <w:szCs w:val="32"/>
         </w:rPr>
-        <w:t xml:space="preserve">, </w:t>
-      </w:r>
-      <w:r>
-        <w:rPr>
-          <w:sz w:val="32"/>
-          <w:szCs w:val="32"/>
-        </w:rPr>
-        <w:t xml:space="preserve">o eventuale </w:t>
+        <w:t xml:space="preserve">, o eventuale </w:t>
       </w:r>
       <w:r>
         <w:rPr>
@@ -2053,69 +1712,29 @@
           <w:sz w:val="32"/>
           <w:szCs w:val="32"/>
         </w:rPr>
-        <w:t xml:space="preserve">, tempistiche, difficoltà, </w:t>
-      </w:r>
-      <w:r>
-        <w:rPr>
-          <w:sz w:val="32"/>
-          <w:szCs w:val="32"/>
-        </w:rPr>
-        <w:t>equipaggiamento e periodo in cui è preferibil</w:t>
-      </w:r>
-      <w:r>
-        <w:rPr>
-          <w:sz w:val="32"/>
-          <w:szCs w:val="32"/>
-        </w:rPr>
-        <w:t>e</w:t>
-      </w:r>
-      <w:r>
-        <w:rPr>
-          <w:sz w:val="32"/>
-          <w:szCs w:val="32"/>
-        </w:rPr>
-        <w:t xml:space="preserve"> praticare la stessa.</w:t>
-      </w:r>
-    </w:p>
-    <w:p>
-      <w:pPr>
-        <w:jc w:val="both"/>
-        <w:rPr>
-          <w:sz w:val="32"/>
-          <w:szCs w:val="32"/>
-        </w:rPr>
-      </w:pPr>
-      <w:r>
-        <w:rPr>
-          <w:sz w:val="32"/>
-          <w:szCs w:val="32"/>
-        </w:rPr>
-        <w:t>I percorsi s</w:t>
-      </w:r>
-      <w:r>
-        <w:rPr>
-          <w:sz w:val="32"/>
-          <w:szCs w:val="32"/>
-        </w:rPr>
-        <w:t>ono formati da luoghi di inizio e fine ed eventuali tappe intermedie</w:t>
-      </w:r>
-      <w:r>
-        <w:rPr>
-          <w:sz w:val="32"/>
-          <w:szCs w:val="32"/>
-        </w:rPr>
-        <w:t>, di possibili punti ristoro, punti assistenza e punti panoramici</w:t>
-      </w:r>
-      <w:r>
-        <w:rPr>
-          <w:sz w:val="32"/>
-          <w:szCs w:val="32"/>
-        </w:rPr>
-        <w:t>.</w:t>
-      </w:r>
-    </w:p>
-    <w:p>
-      <w:pPr>
+        <w:t>, tempistiche, difficoltà, equipaggiamento e periodo in cui è preferibile praticare la stessa.</w:t>
+      </w:r>
+    </w:p>
+    <w:p>
+      <w:pPr>
+        <w:pStyle w:val="Normal"/>
+        <w:jc w:val="both"/>
+        <w:rPr>
+          <w:sz w:val="32"/>
+          <w:szCs w:val="32"/>
+        </w:rPr>
+      </w:pPr>
+      <w:r>
+        <w:rPr>
+          <w:sz w:val="32"/>
+          <w:szCs w:val="32"/>
+        </w:rPr>
+        <w:t>I percorsi sono formati da luoghi di inizio e fine ed eventuali tappe intermedie, di possibili punti ristoro, punti assistenza e punti panoramici.</w:t>
+      </w:r>
+    </w:p>
+    <w:p>
+      <w:pPr>
+        <w:pStyle w:val="Normal"/>
         <w:jc w:val="both"/>
         <w:rPr>
           <w:sz w:val="32"/>
@@ -2159,120 +1778,33 @@
           <w:sz w:val="32"/>
           <w:szCs w:val="32"/>
         </w:rPr>
-        <w:t>che può essere già presente nel database</w:t>
-      </w:r>
-      <w:r>
-        <w:rPr>
-          <w:sz w:val="32"/>
-          <w:szCs w:val="32"/>
-        </w:rPr>
-        <w:t xml:space="preserve"> o essere implementata al </w:t>
-      </w:r>
-      <w:r>
-        <w:rPr>
-          <w:sz w:val="32"/>
-          <w:szCs w:val="32"/>
-        </w:rPr>
-        <w:t>bisogno</w:t>
-      </w:r>
-      <w:r>
-        <w:rPr>
-          <w:sz w:val="32"/>
-          <w:szCs w:val="32"/>
-        </w:rPr>
-        <w:t>, una forma di intrattenimento (opzionale)</w:t>
-      </w:r>
-      <w:r>
-        <w:rPr>
-          <w:sz w:val="32"/>
-          <w:szCs w:val="32"/>
-        </w:rPr>
-        <w:t>;</w:t>
-      </w:r>
-      <w:r>
-        <w:rPr>
-          <w:sz w:val="32"/>
-          <w:szCs w:val="32"/>
-        </w:rPr>
-        <w:t xml:space="preserve"> inoltre </w:t>
-      </w:r>
-      <w:r>
-        <w:rPr>
-          <w:sz w:val="32"/>
-          <w:szCs w:val="32"/>
-        </w:rPr>
-        <w:t>si memorizzano data, luogo</w:t>
-      </w:r>
-      <w:r>
-        <w:rPr>
-          <w:sz w:val="32"/>
-          <w:szCs w:val="32"/>
-        </w:rPr>
-        <w:t xml:space="preserve"> o percorso</w:t>
-      </w:r>
-      <w:r>
-        <w:rPr>
-          <w:sz w:val="32"/>
-          <w:szCs w:val="32"/>
-        </w:rPr>
-        <w:t>, elenco dei partecipanti</w:t>
-      </w:r>
-      <w:r>
-        <w:rPr>
-          <w:sz w:val="32"/>
-          <w:szCs w:val="32"/>
-        </w:rPr>
-        <w:t xml:space="preserve"> e una possibile quota di iscrizione.</w:t>
-      </w:r>
-      <w:r>
-        <w:rPr>
-          <w:sz w:val="32"/>
-          <w:szCs w:val="32"/>
-        </w:rPr>
-        <w:t xml:space="preserve"> </w:t>
-      </w:r>
-      <w:r>
-        <w:rPr>
-          <w:sz w:val="32"/>
-          <w:szCs w:val="32"/>
-        </w:rPr>
+        <w:t xml:space="preserve">che può essere già presente nel database o essere implementata al bisogno, una forma di intrattenimento (opzionale); inoltre si memorizzano data, luogo o percorso, elenco dei partecipanti e una possibile quota di iscrizione. </w:t>
         <w:br/>
-      </w:r>
-      <w:r>
-        <w:rPr>
-          <w:sz w:val="32"/>
-          <w:szCs w:val="32"/>
-        </w:rPr>
-        <w:t>Le quote</w:t>
-      </w:r>
-      <w:r>
-        <w:rPr>
-          <w:sz w:val="32"/>
-          <w:szCs w:val="32"/>
-        </w:rPr>
-        <w:t xml:space="preserve"> potranno essere soggette</w:t>
-      </w:r>
-      <w:r>
-        <w:rPr>
-          <w:sz w:val="32"/>
-          <w:szCs w:val="32"/>
-        </w:rPr>
-        <w:t xml:space="preserve"> a scontistica.</w:t>
-      </w:r>
-    </w:p>
-    <w:p>
-      <w:pPr>
-        <w:jc w:val="both"/>
-        <w:rPr>
-          <w:sz w:val="32"/>
-          <w:szCs w:val="32"/>
-        </w:rPr>
-      </w:pPr>
-    </w:p>
-    <w:p>
-      <w:pPr>
-        <w:jc w:val="both"/>
-        <w:rPr>
+        <w:t>Le quote potranno essere soggette a scontistica.</w:t>
+      </w:r>
+    </w:p>
+    <w:p>
+      <w:pPr>
+        <w:pStyle w:val="Normal"/>
+        <w:jc w:val="both"/>
+        <w:rPr>
+          <w:sz w:val="32"/>
+          <w:szCs w:val="32"/>
+        </w:rPr>
+      </w:pPr>
+      <w:r>
+        <w:rPr>
+          <w:sz w:val="32"/>
+          <w:szCs w:val="32"/>
+        </w:rPr>
+      </w:r>
+    </w:p>
+    <w:p>
+      <w:pPr>
+        <w:pStyle w:val="Normal"/>
+        <w:jc w:val="both"/>
+        <w:rPr>
+          <w:b/>
           <w:b/>
           <w:bCs/>
           <w:sz w:val="36"/>
@@ -2286,21 +1818,12 @@
           <w:sz w:val="36"/>
           <w:szCs w:val="36"/>
         </w:rPr>
-        <w:t>Elenco delle principali azi</w:t>
-      </w:r>
-      <w:r>
-        <w:rPr>
-          <w:b/>
-          <w:bCs/>
-          <w:sz w:val="36"/>
-          <w:szCs w:val="36"/>
-        </w:rPr>
-        <w:t>oni richieste</w:t>
-      </w:r>
-    </w:p>
-    <w:p>
-      <w:pPr>
-        <w:pStyle w:val="Paragrafoelenco"/>
+        <w:t>Elenco delle principali azioni richieste</w:t>
+      </w:r>
+    </w:p>
+    <w:p>
+      <w:pPr>
+        <w:pStyle w:val="ListParagraph"/>
         <w:numPr>
           <w:ilvl w:val="0"/>
           <w:numId w:val="1"/>
@@ -2308,6 +1831,7 @@
         <w:jc w:val="both"/>
         <w:rPr>
           <w:b/>
+          <w:b/>
           <w:bCs/>
           <w:sz w:val="36"/>
           <w:szCs w:val="36"/>
@@ -2323,7 +1847,7 @@
     </w:p>
     <w:p>
       <w:pPr>
-        <w:pStyle w:val="Paragrafoelenco"/>
+        <w:pStyle w:val="ListParagraph"/>
         <w:numPr>
           <w:ilvl w:val="0"/>
           <w:numId w:val="1"/>
@@ -2331,6 +1855,7 @@
         <w:jc w:val="both"/>
         <w:rPr>
           <w:b/>
+          <w:b/>
           <w:bCs/>
           <w:sz w:val="36"/>
           <w:szCs w:val="36"/>
@@ -2346,7 +1871,7 @@
     </w:p>
     <w:p>
       <w:pPr>
-        <w:pStyle w:val="Paragrafoelenco"/>
+        <w:pStyle w:val="ListParagraph"/>
         <w:numPr>
           <w:ilvl w:val="0"/>
           <w:numId w:val="1"/>
@@ -2354,6 +1879,7 @@
         <w:jc w:val="both"/>
         <w:rPr>
           <w:b/>
+          <w:b/>
           <w:bCs/>
           <w:sz w:val="36"/>
           <w:szCs w:val="36"/>
@@ -2369,7 +1895,7 @@
     </w:p>
     <w:p>
       <w:pPr>
-        <w:pStyle w:val="Paragrafoelenco"/>
+        <w:pStyle w:val="ListParagraph"/>
         <w:numPr>
           <w:ilvl w:val="0"/>
           <w:numId w:val="1"/>
@@ -2377,6 +1903,7 @@
         <w:jc w:val="both"/>
         <w:rPr>
           <w:b/>
+          <w:b/>
           <w:bCs/>
           <w:sz w:val="36"/>
           <w:szCs w:val="36"/>
@@ -2392,7 +1919,7 @@
     </w:p>
     <w:p>
       <w:pPr>
-        <w:pStyle w:val="Paragrafoelenco"/>
+        <w:pStyle w:val="ListParagraph"/>
         <w:numPr>
           <w:ilvl w:val="0"/>
           <w:numId w:val="1"/>
@@ -2400,6 +1927,7 @@
         <w:jc w:val="both"/>
         <w:rPr>
           <w:b/>
+          <w:b/>
           <w:bCs/>
           <w:sz w:val="36"/>
           <w:szCs w:val="36"/>
@@ -2415,7 +1943,7 @@
     </w:p>
     <w:p>
       <w:pPr>
-        <w:pStyle w:val="Paragrafoelenco"/>
+        <w:pStyle w:val="ListParagraph"/>
         <w:numPr>
           <w:ilvl w:val="0"/>
           <w:numId w:val="1"/>
@@ -2423,6 +1951,7 @@
         <w:jc w:val="both"/>
         <w:rPr>
           <w:b/>
+          <w:b/>
           <w:bCs/>
           <w:sz w:val="36"/>
           <w:szCs w:val="36"/>
@@ -2438,7 +1967,7 @@
     </w:p>
     <w:p>
       <w:pPr>
-        <w:pStyle w:val="Paragrafoelenco"/>
+        <w:pStyle w:val="ListParagraph"/>
         <w:numPr>
           <w:ilvl w:val="0"/>
           <w:numId w:val="1"/>
@@ -2446,6 +1975,7 @@
         <w:jc w:val="both"/>
         <w:rPr>
           <w:b/>
+          <w:b/>
           <w:bCs/>
           <w:sz w:val="32"/>
           <w:szCs w:val="32"/>
@@ -2461,7 +1991,7 @@
     </w:p>
     <w:p>
       <w:pPr>
-        <w:pStyle w:val="Paragrafoelenco"/>
+        <w:pStyle w:val="ListParagraph"/>
         <w:numPr>
           <w:ilvl w:val="0"/>
           <w:numId w:val="1"/>
@@ -2469,6 +1999,7 @@
         <w:jc w:val="both"/>
         <w:rPr>
           <w:b/>
+          <w:b/>
           <w:bCs/>
           <w:sz w:val="32"/>
           <w:szCs w:val="32"/>
@@ -2484,7 +2015,7 @@
     </w:p>
     <w:p>
       <w:pPr>
-        <w:pStyle w:val="Paragrafoelenco"/>
+        <w:pStyle w:val="ListParagraph"/>
         <w:numPr>
           <w:ilvl w:val="0"/>
           <w:numId w:val="1"/>
@@ -2492,6 +2023,7 @@
         <w:jc w:val="both"/>
         <w:rPr>
           <w:b/>
+          <w:b/>
           <w:bCs/>
           <w:sz w:val="32"/>
           <w:szCs w:val="32"/>
@@ -2507,150 +2039,675 @@
     </w:p>
     <w:p>
       <w:pPr>
-        <w:jc w:val="both"/>
-        <w:rPr>
-          <w:sz w:val="32"/>
-          <w:szCs w:val="32"/>
-        </w:rPr>
-      </w:pPr>
+        <w:pStyle w:val="Normal"/>
+        <w:jc w:val="both"/>
+        <w:rPr>
+          <w:sz w:val="32"/>
+          <w:szCs w:val="32"/>
+        </w:rPr>
+      </w:pPr>
+      <w:r>
+        <w:rPr/>
+      </w:r>
+      <w:r>
+        <w:br w:type="page"/>
+      </w:r>
+    </w:p>
+    <w:p>
+      <w:pPr>
+        <w:pStyle w:val="Normal"/>
+        <w:jc w:val="both"/>
+        <w:rPr>
+          <w:b/>
+          <w:b/>
+          <w:bCs/>
+          <w:sz w:val="36"/>
+          <w:szCs w:val="36"/>
+        </w:rPr>
+      </w:pPr>
+      <w:r>
+        <w:rPr>
+          <w:b/>
+          <w:bCs/>
+          <w:sz w:val="36"/>
+          <w:szCs w:val="36"/>
+        </w:rPr>
+        <w:t>Progettazione concettuale</w:t>
+      </w:r>
+    </w:p>
+    <w:p>
+      <w:pPr>
+        <w:pStyle w:val="Normal"/>
+        <w:jc w:val="both"/>
+        <w:rPr>
+          <w:b w:val="false"/>
+          <w:b w:val="false"/>
+          <w:bCs w:val="false"/>
+          <w:sz w:val="32"/>
+          <w:szCs w:val="32"/>
+        </w:rPr>
+      </w:pPr>
+      <w:r>
+        <w:rPr>
+          <w:b w:val="false"/>
+          <w:bCs w:val="false"/>
+          <w:sz w:val="32"/>
+          <w:szCs w:val="32"/>
+        </w:rPr>
+        <w:t>A seguire si svilupperanno gli schemi ER identificati dalle entità rilevate nelle sezioni precedenti.</w:t>
+      </w:r>
+    </w:p>
+    <w:p>
+      <w:pPr>
+        <w:pStyle w:val="Normal"/>
+        <w:jc w:val="both"/>
+        <w:rPr>
+          <w:b w:val="false"/>
+          <w:b w:val="false"/>
+          <w:bCs w:val="false"/>
+          <w:sz w:val="36"/>
+          <w:szCs w:val="36"/>
+        </w:rPr>
+      </w:pPr>
+      <w:r>
+        <w:rPr>
+          <w:b w:val="false"/>
+          <w:bCs w:val="false"/>
+          <w:sz w:val="36"/>
+          <w:szCs w:val="36"/>
+        </w:rPr>
+        <w:t xml:space="preserve"> </w:t>
+      </w:r>
+      <w:r>
+        <w:rPr>
+          <w:b/>
+          <w:bCs/>
+          <w:sz w:val="36"/>
+          <w:szCs w:val="36"/>
+        </w:rPr>
+        <w:t>Schema scheletro</w:t>
+      </w:r>
+    </w:p>
+    <w:p>
+      <w:pPr>
+        <w:pStyle w:val="Normal"/>
+        <w:jc w:val="both"/>
+        <w:rPr>
+          <w:b w:val="false"/>
+          <w:b w:val="false"/>
+          <w:bCs w:val="false"/>
+          <w:sz w:val="32"/>
+          <w:szCs w:val="32"/>
+        </w:rPr>
+      </w:pPr>
+      <w:r>
+        <w:rPr>
+          <w:b w:val="false"/>
+          <w:bCs w:val="false"/>
+          <w:sz w:val="32"/>
+          <w:szCs w:val="32"/>
+        </w:rPr>
+        <w:t xml:space="preserve">L’entità utente (identificata dal codice fiscale) può partecipare a più attività. </w:t>
+      </w:r>
+      <w:r>
+        <w:rPr>
+          <w:b w:val="false"/>
+          <w:bCs w:val="false"/>
+          <w:sz w:val="32"/>
+          <w:szCs w:val="32"/>
+        </w:rPr>
+        <w:t xml:space="preserve">Ogni attività prevede un percorso che è identificato dalla attività stessa. Ogni percorso è composto da più tappe che sono entità deboli in quanto esistono solo in presenza di un percorso. </w:t>
+      </w:r>
+      <w:r>
+        <w:rPr>
+          <w:b w:val="false"/>
+          <w:bCs w:val="false"/>
+          <w:i w:val="false"/>
+          <w:iCs w:val="false"/>
+          <w:sz w:val="32"/>
+          <w:szCs w:val="32"/>
+        </w:rPr>
+        <w:t xml:space="preserve"> Ogni attività necessita sempre di un equipaggiamento più o meno fornito e/o vario. </w:t>
+      </w:r>
+      <w:r>
+        <w:rPr>
+          <w:b w:val="false"/>
+          <w:bCs w:val="false"/>
+          <w:sz w:val="32"/>
+          <w:szCs w:val="32"/>
+        </w:rPr>
+        <w:t>Il vincolo di una sola partecipazione nello stesso periodo di tempo per un utente rimane inespresso.</w:t>
+      </w:r>
+    </w:p>
+    <w:p>
+      <w:pPr>
+        <w:pStyle w:val="Normal"/>
+        <w:jc w:val="both"/>
+        <w:rPr>
+          <w:b w:val="false"/>
+          <w:b w:val="false"/>
+          <w:bCs w:val="false"/>
+          <w:sz w:val="28"/>
+          <w:szCs w:val="28"/>
+        </w:rPr>
+      </w:pPr>
+      <w:r>
+        <w:drawing>
+          <wp:anchor behindDoc="0" distT="0" distB="0" distL="0" distR="0" simplePos="0" locked="0" layoutInCell="0" allowOverlap="1" relativeHeight="2">
+            <wp:simplePos x="0" y="0"/>
+            <wp:positionH relativeFrom="column">
+              <wp:align>center</wp:align>
+            </wp:positionH>
+            <wp:positionV relativeFrom="paragraph">
+              <wp:posOffset>635</wp:posOffset>
+            </wp:positionV>
+            <wp:extent cx="5731510" cy="5022850"/>
+            <wp:effectExtent l="0" t="0" r="0" b="0"/>
+            <wp:wrapSquare wrapText="largest"/>
+            <wp:docPr id="1" name="Immagine1" descr=""/>
+            <wp:cNvGraphicFramePr>
+              <a:graphicFrameLocks xmlns:a="http://schemas.openxmlformats.org/drawingml/2006/main" noChangeAspect="1"/>
+            </wp:cNvGraphicFramePr>
+            <a:graphic xmlns:a="http://schemas.openxmlformats.org/drawingml/2006/main">
+              <a:graphicData uri="http://schemas.openxmlformats.org/drawingml/2006/picture">
+                <pic:pic xmlns:pic="http://schemas.openxmlformats.org/drawingml/2006/picture">
+                  <pic:nvPicPr>
+                    <pic:cNvPr id="1" name="Immagine1" descr=""/>
+                    <pic:cNvPicPr>
+                      <a:picLocks noChangeAspect="1" noChangeArrowheads="1"/>
+                    </pic:cNvPicPr>
+                  </pic:nvPicPr>
+                  <pic:blipFill>
+                    <a:blip r:embed="rId4"/>
+                    <a:stretch>
+                      <a:fillRect/>
+                    </a:stretch>
+                  </pic:blipFill>
+                  <pic:spPr bwMode="auto">
+                    <a:xfrm>
+                      <a:off x="0" y="0"/>
+                      <a:ext cx="5731510" cy="5022850"/>
+                    </a:xfrm>
+                    <a:prstGeom prst="rect">
+                      <a:avLst/>
+                    </a:prstGeom>
+                  </pic:spPr>
+                </pic:pic>
+              </a:graphicData>
+            </a:graphic>
+          </wp:anchor>
+        </w:drawing>
+      </w:r>
+      <w:r>
+        <w:rPr>
+          <w:b w:val="false"/>
+          <w:bCs w:val="false"/>
+          <w:i/>
+          <w:iCs/>
+          <w:sz w:val="28"/>
+          <w:szCs w:val="28"/>
+        </w:rPr>
+        <w:t>F</w:t>
+      </w:r>
+      <w:r>
+        <w:rPr>
+          <w:b w:val="false"/>
+          <w:bCs w:val="false"/>
+          <w:i/>
+          <w:iCs/>
+          <w:sz w:val="28"/>
+          <w:szCs w:val="28"/>
+        </w:rPr>
+        <w:t>igura 1.1: schema ER su Attività</w:t>
+      </w:r>
+    </w:p>
+    <w:p>
+      <w:pPr>
+        <w:pStyle w:val="Normal"/>
+        <w:jc w:val="both"/>
+        <w:rPr>
+          <w:b w:val="false"/>
+          <w:b w:val="false"/>
+          <w:bCs w:val="false"/>
+          <w:i w:val="false"/>
+          <w:i w:val="false"/>
+          <w:iCs w:val="false"/>
+          <w:sz w:val="32"/>
+          <w:szCs w:val="32"/>
+        </w:rPr>
+      </w:pPr>
+      <w:r>
+        <w:rPr>
+          <w:b w:val="false"/>
+          <w:bCs w:val="false"/>
+          <w:i w:val="false"/>
+          <w:iCs w:val="false"/>
+          <w:sz w:val="32"/>
+          <w:szCs w:val="32"/>
+        </w:rPr>
+        <w:t xml:space="preserve">Un utente può partecipare ad un Evento che consiste di un insieme di attività organizzate. Ogni evento può avere un costo di partecipazione che, essendo opzionale, è identificato esternamente dall’entità Evento. </w:t>
+      </w:r>
+      <w:r>
+        <w:rPr>
+          <w:b w:val="false"/>
+          <w:bCs w:val="false"/>
+          <w:i w:val="false"/>
+          <w:iCs w:val="false"/>
+          <w:sz w:val="32"/>
+          <w:szCs w:val="32"/>
+        </w:rPr>
+        <w:t>Infine all’evento è possibile associare anche una forma di intrattenimento che pu</w:t>
+      </w:r>
+      <w:r>
+        <w:rPr>
+          <w:b w:val="false"/>
+          <w:bCs w:val="false"/>
+          <w:i w:val="false"/>
+          <w:iCs w:val="false"/>
+          <w:sz w:val="32"/>
+          <w:szCs w:val="32"/>
+        </w:rPr>
+        <w:t>ò prevedere varie tipologie a seconda della durata e dello staff a disposizione.</w:t>
+      </w:r>
+    </w:p>
+    <w:p>
+      <w:pPr>
+        <w:pStyle w:val="Normal"/>
+        <w:jc w:val="both"/>
+        <w:rPr>
+          <w:b w:val="false"/>
+          <w:b w:val="false"/>
+          <w:bCs w:val="false"/>
+          <w:i/>
+          <w:i/>
+          <w:iCs/>
+          <w:sz w:val="28"/>
+          <w:szCs w:val="28"/>
+        </w:rPr>
+      </w:pPr>
+      <w:r>
+        <w:drawing>
+          <wp:anchor behindDoc="0" distT="0" distB="0" distL="0" distR="0" simplePos="0" locked="0" layoutInCell="0" allowOverlap="1" relativeHeight="3">
+            <wp:simplePos x="0" y="0"/>
+            <wp:positionH relativeFrom="column">
+              <wp:align>center</wp:align>
+            </wp:positionH>
+            <wp:positionV relativeFrom="paragraph">
+              <wp:posOffset>635</wp:posOffset>
+            </wp:positionV>
+            <wp:extent cx="5731510" cy="5932805"/>
+            <wp:effectExtent l="0" t="0" r="0" b="0"/>
+            <wp:wrapSquare wrapText="largest"/>
+            <wp:docPr id="2" name="Immagine2" descr=""/>
+            <wp:cNvGraphicFramePr>
+              <a:graphicFrameLocks xmlns:a="http://schemas.openxmlformats.org/drawingml/2006/main" noChangeAspect="1"/>
+            </wp:cNvGraphicFramePr>
+            <a:graphic xmlns:a="http://schemas.openxmlformats.org/drawingml/2006/main">
+              <a:graphicData uri="http://schemas.openxmlformats.org/drawingml/2006/picture">
+                <pic:pic xmlns:pic="http://schemas.openxmlformats.org/drawingml/2006/picture">
+                  <pic:nvPicPr>
+                    <pic:cNvPr id="2" name="Immagine2" descr=""/>
+                    <pic:cNvPicPr>
+                      <a:picLocks noChangeAspect="1" noChangeArrowheads="1"/>
+                    </pic:cNvPicPr>
+                  </pic:nvPicPr>
+                  <pic:blipFill>
+                    <a:blip r:embed="rId5"/>
+                    <a:stretch>
+                      <a:fillRect/>
+                    </a:stretch>
+                  </pic:blipFill>
+                  <pic:spPr bwMode="auto">
+                    <a:xfrm>
+                      <a:off x="0" y="0"/>
+                      <a:ext cx="5731510" cy="5932805"/>
+                    </a:xfrm>
+                    <a:prstGeom prst="rect">
+                      <a:avLst/>
+                    </a:prstGeom>
+                  </pic:spPr>
+                </pic:pic>
+              </a:graphicData>
+            </a:graphic>
+          </wp:anchor>
+        </w:drawing>
+      </w:r>
+      <w:r>
+        <w:rPr>
+          <w:b w:val="false"/>
+          <w:bCs w:val="false"/>
+          <w:i/>
+          <w:iCs/>
+          <w:sz w:val="28"/>
+          <w:szCs w:val="28"/>
+        </w:rPr>
+        <w:t>F</w:t>
+      </w:r>
+      <w:r>
+        <w:rPr>
+          <w:b w:val="false"/>
+          <w:bCs w:val="false"/>
+          <w:i/>
+          <w:iCs/>
+          <w:sz w:val="28"/>
+          <w:szCs w:val="28"/>
+        </w:rPr>
+        <w:t>igura 1.2: schema ER su Evento</w:t>
+      </w:r>
+    </w:p>
+    <w:p>
+      <w:pPr>
+        <w:pStyle w:val="Normal"/>
+        <w:spacing w:before="0" w:after="160"/>
+        <w:jc w:val="both"/>
+        <w:rPr>
+          <w:b w:val="false"/>
+          <w:b w:val="false"/>
+          <w:bCs w:val="false"/>
+          <w:i w:val="false"/>
+          <w:i w:val="false"/>
+          <w:iCs w:val="false"/>
+          <w:sz w:val="28"/>
+          <w:szCs w:val="28"/>
+        </w:rPr>
+      </w:pPr>
+      <w:r>
+        <w:rPr>
+          <w:b w:val="false"/>
+          <w:bCs w:val="false"/>
+          <w:i w:val="false"/>
+          <w:iCs w:val="false"/>
+          <w:sz w:val="28"/>
+          <w:szCs w:val="28"/>
+        </w:rPr>
+      </w:r>
     </w:p>
     <w:sectPr>
+      <w:type w:val="nextPage"/>
       <w:pgSz w:w="11906" w:h="16838"/>
-      <w:pgMar w:top="1440" w:right="1440" w:bottom="1440" w:left="1440" w:header="708" w:footer="708" w:gutter="0"/>
-      <w:cols w:space="708"/>
-      <w:docGrid w:linePitch="360"/>
+      <w:pgMar w:left="1440" w:right="1440" w:header="0" w:top="1440" w:footer="0" w:bottom="1440" w:gutter="0"/>
+      <w:pgNumType w:fmt="decimal"/>
+      <w:formProt w:val="false"/>
+      <w:textDirection w:val="lrTb"/>
+      <w:docGrid w:type="default" w:linePitch="360" w:charSpace="4096"/>
     </w:sectPr>
   </w:body>
 </w:document>
 </file>
 
 <file path=word/numbering.xml><?xml version="1.0" encoding="utf-8"?>
-<w:numbering xmlns:wpc="http://schemas.microsoft.com/office/word/2010/wordprocessingCanvas" xmlns:cx="http://schemas.microsoft.com/office/drawing/2014/chartex" xmlns:cx1="http://schemas.microsoft.com/office/drawing/2015/9/8/chartex" xmlns:cx2="http://schemas.microsoft.com/office/drawing/2015/10/21/chartex" xmlns:cx3="http://schemas.microsoft.com/office/drawing/2016/5/9/chartex" xmlns:cx4="http://schemas.microsoft.com/office/drawing/2016/5/10/chartex" xmlns:cx5="http://schemas.microsoft.com/office/drawing/2016/5/11/chartex" xmlns:cx6="http://schemas.microsoft.com/office/drawing/2016/5/12/chartex" xmlns:cx7="http://schemas.microsoft.com/office/drawing/2016/5/13/chartex" xmlns:cx8="http://schemas.microsoft.com/office/drawing/2016/5/14/chartex" xmlns:mc="http://schemas.openxmlformats.org/markup-compatibility/2006" xmlns:aink="http://schemas.microsoft.com/office/drawing/2016/ink" xmlns:am3d="http://schemas.microsoft.com/office/drawing/2017/model3d" xmlns:o="urn:schemas-microsoft-com:office:office" xmlns:r="http://schemas.openxmlformats.org/officeDocument/2006/relationships" xmlns:m="http://schemas.openxmlformats.org/officeDocument/2006/math" xmlns:v="urn:schemas-microsoft-com:vml" xmlns:wp14="http://schemas.microsoft.com/office/word/2010/wordprocessingDrawing" xmlns:wp="http://schemas.openxmlformats.org/drawingml/2006/wordprocessingDrawing" xmlns:w10="urn:schemas-microsoft-com:office:word" xmlns:w="http://schemas.openxmlformats.org/wordprocessingml/2006/main" xmlns:w14="http://schemas.microsoft.com/office/word/2010/wordml" xmlns:w15="http://schemas.microsoft.com/office/word/2012/wordml" xmlns:w16cex="http://schemas.microsoft.com/office/word/2018/wordml/cex" xmlns:w16cid="http://schemas.microsoft.com/office/word/2016/wordml/cid" xmlns:w16="http://schemas.microsoft.com/office/word/2018/wordml" xmlns:w16sdtdh="http://schemas.microsoft.com/office/word/2020/wordml/sdtdatahash" xmlns:w16se="http://schemas.microsoft.com/office/word/2015/wordml/symex" xmlns:wpg="http://schemas.microsoft.com/office/word/2010/wordprocessingGroup" xmlns:wpi="http://schemas.microsoft.com/office/word/2010/wordprocessingInk" xmlns:wne="http://schemas.microsoft.com/office/word/2006/wordml" xmlns:wps="http://schemas.microsoft.com/office/word/2010/wordprocessingShape" mc:Ignorable="w14 w15 w16se w16cid w16 w16cex w16sdtdh wp14">
-  <w:abstractNum w:abstractNumId="0" w15:restartNumberingAfterBreak="0">
-    <w:nsid w:val="5CCB2B7C"/>
-    <w:multiLevelType w:val="hybridMultilevel"/>
-    <w:tmpl w:val="E77E7B50"/>
-    <w:lvl w:ilvl="0" w:tplc="04100001">
+<w:numbering xmlns:w="http://schemas.openxmlformats.org/wordprocessingml/2006/main" xmlns:o="urn:schemas-microsoft-com:office:office" xmlns:r="http://schemas.openxmlformats.org/officeDocument/2006/relationships" xmlns:v="urn:schemas-microsoft-com:vml" xmlns:mc="http://schemas.openxmlformats.org/markup-compatibility/2006" xmlns:w14="http://schemas.microsoft.com/office/word/2010/wordml" mc:Ignorable="w14">
+  <w:abstractNum w:abstractNumId="1">
+    <w:lvl w:ilvl="0">
       <w:start w:val="1"/>
       <w:numFmt w:val="bullet"/>
       <w:lvlText w:val=""/>
       <w:lvlJc w:val="left"/>
       <w:pPr>
+        <w:tabs>
+          <w:tab w:val="num" w:pos="0"/>
+        </w:tabs>
         <w:ind w:left="720" w:hanging="360"/>
       </w:pPr>
       <w:rPr>
-        <w:rFonts w:ascii="Symbol" w:hAnsi="Symbol" w:hint="default"/>
+        <w:rFonts w:ascii="Symbol" w:hAnsi="Symbol" w:cs="Symbol" w:hint="default"/>
       </w:rPr>
     </w:lvl>
-    <w:lvl w:ilvl="1" w:tplc="04100003" w:tentative="1">
+    <w:lvl w:ilvl="1">
       <w:start w:val="1"/>
       <w:numFmt w:val="bullet"/>
       <w:lvlText w:val="o"/>
       <w:lvlJc w:val="left"/>
       <w:pPr>
+        <w:tabs>
+          <w:tab w:val="num" w:pos="0"/>
+        </w:tabs>
         <w:ind w:left="1440" w:hanging="360"/>
       </w:pPr>
       <w:rPr>
         <w:rFonts w:ascii="Courier New" w:hAnsi="Courier New" w:cs="Courier New" w:hint="default"/>
       </w:rPr>
     </w:lvl>
-    <w:lvl w:ilvl="2" w:tplc="04100005" w:tentative="1">
+    <w:lvl w:ilvl="2">
       <w:start w:val="1"/>
       <w:numFmt w:val="bullet"/>
       <w:lvlText w:val=""/>
       <w:lvlJc w:val="left"/>
       <w:pPr>
+        <w:tabs>
+          <w:tab w:val="num" w:pos="0"/>
+        </w:tabs>
         <w:ind w:left="2160" w:hanging="360"/>
       </w:pPr>
       <w:rPr>
-        <w:rFonts w:ascii="Wingdings" w:hAnsi="Wingdings" w:hint="default"/>
+        <w:rFonts w:ascii="Wingdings" w:hAnsi="Wingdings" w:cs="Wingdings" w:hint="default"/>
       </w:rPr>
     </w:lvl>
-    <w:lvl w:ilvl="3" w:tplc="04100001" w:tentative="1">
+    <w:lvl w:ilvl="3">
       <w:start w:val="1"/>
       <w:numFmt w:val="bullet"/>
       <w:lvlText w:val=""/>
       <w:lvlJc w:val="left"/>
       <w:pPr>
+        <w:tabs>
+          <w:tab w:val="num" w:pos="0"/>
+        </w:tabs>
         <w:ind w:left="2880" w:hanging="360"/>
       </w:pPr>
       <w:rPr>
-        <w:rFonts w:ascii="Symbol" w:hAnsi="Symbol" w:hint="default"/>
+        <w:rFonts w:ascii="Symbol" w:hAnsi="Symbol" w:cs="Symbol" w:hint="default"/>
       </w:rPr>
     </w:lvl>
-    <w:lvl w:ilvl="4" w:tplc="04100003" w:tentative="1">
+    <w:lvl w:ilvl="4">
       <w:start w:val="1"/>
       <w:numFmt w:val="bullet"/>
       <w:lvlText w:val="o"/>
       <w:lvlJc w:val="left"/>
       <w:pPr>
+        <w:tabs>
+          <w:tab w:val="num" w:pos="0"/>
+        </w:tabs>
         <w:ind w:left="3600" w:hanging="360"/>
       </w:pPr>
       <w:rPr>
         <w:rFonts w:ascii="Courier New" w:hAnsi="Courier New" w:cs="Courier New" w:hint="default"/>
       </w:rPr>
     </w:lvl>
-    <w:lvl w:ilvl="5" w:tplc="04100005" w:tentative="1">
+    <w:lvl w:ilvl="5">
       <w:start w:val="1"/>
       <w:numFmt w:val="bullet"/>
       <w:lvlText w:val=""/>
       <w:lvlJc w:val="left"/>
       <w:pPr>
+        <w:tabs>
+          <w:tab w:val="num" w:pos="0"/>
+        </w:tabs>
         <w:ind w:left="4320" w:hanging="360"/>
       </w:pPr>
       <w:rPr>
-        <w:rFonts w:ascii="Wingdings" w:hAnsi="Wingdings" w:hint="default"/>
+        <w:rFonts w:ascii="Wingdings" w:hAnsi="Wingdings" w:cs="Wingdings" w:hint="default"/>
       </w:rPr>
     </w:lvl>
-    <w:lvl w:ilvl="6" w:tplc="04100001" w:tentative="1">
+    <w:lvl w:ilvl="6">
       <w:start w:val="1"/>
       <w:numFmt w:val="bullet"/>
       <w:lvlText w:val=""/>
       <w:lvlJc w:val="left"/>
       <w:pPr>
+        <w:tabs>
+          <w:tab w:val="num" w:pos="0"/>
+        </w:tabs>
         <w:ind w:left="5040" w:hanging="360"/>
       </w:pPr>
       <w:rPr>
-        <w:rFonts w:ascii="Symbol" w:hAnsi="Symbol" w:hint="default"/>
+        <w:rFonts w:ascii="Symbol" w:hAnsi="Symbol" w:cs="Symbol" w:hint="default"/>
       </w:rPr>
     </w:lvl>
-    <w:lvl w:ilvl="7" w:tplc="04100003" w:tentative="1">
+    <w:lvl w:ilvl="7">
       <w:start w:val="1"/>
       <w:numFmt w:val="bullet"/>
       <w:lvlText w:val="o"/>
       <w:lvlJc w:val="left"/>
       <w:pPr>
+        <w:tabs>
+          <w:tab w:val="num" w:pos="0"/>
+        </w:tabs>
         <w:ind w:left="5760" w:hanging="360"/>
       </w:pPr>
       <w:rPr>
         <w:rFonts w:ascii="Courier New" w:hAnsi="Courier New" w:cs="Courier New" w:hint="default"/>
       </w:rPr>
     </w:lvl>
-    <w:lvl w:ilvl="8" w:tplc="04100005" w:tentative="1">
+    <w:lvl w:ilvl="8">
       <w:start w:val="1"/>
       <w:numFmt w:val="bullet"/>
       <w:lvlText w:val=""/>
       <w:lvlJc w:val="left"/>
       <w:pPr>
+        <w:tabs>
+          <w:tab w:val="num" w:pos="0"/>
+        </w:tabs>
         <w:ind w:left="6480" w:hanging="360"/>
       </w:pPr>
       <w:rPr>
-        <w:rFonts w:ascii="Wingdings" w:hAnsi="Wingdings" w:hint="default"/>
+        <w:rFonts w:ascii="Wingdings" w:hAnsi="Wingdings" w:cs="Wingdings" w:hint="default"/>
       </w:rPr>
     </w:lvl>
   </w:abstractNum>
-  <w:num w:numId="1" w16cid:durableId="1279801286">
-    <w:abstractNumId w:val="0"/>
+  <w:abstractNum w:abstractNumId="2">
+    <w:lvl w:ilvl="0">
+      <w:start w:val="1"/>
+      <w:numFmt w:val="none"/>
+      <w:suff w:val="nothing"/>
+      <w:lvlText w:val=""/>
+      <w:lvlJc w:val="left"/>
+      <w:pPr>
+        <w:tabs>
+          <w:tab w:val="num" w:pos="0"/>
+        </w:tabs>
+        <w:ind w:left="0" w:hanging="0"/>
+      </w:pPr>
+    </w:lvl>
+    <w:lvl w:ilvl="1">
+      <w:start w:val="1"/>
+      <w:numFmt w:val="none"/>
+      <w:suff w:val="nothing"/>
+      <w:lvlText w:val=""/>
+      <w:lvlJc w:val="left"/>
+      <w:pPr>
+        <w:tabs>
+          <w:tab w:val="num" w:pos="0"/>
+        </w:tabs>
+        <w:ind w:left="0" w:hanging="0"/>
+      </w:pPr>
+    </w:lvl>
+    <w:lvl w:ilvl="2">
+      <w:start w:val="1"/>
+      <w:numFmt w:val="none"/>
+      <w:suff w:val="nothing"/>
+      <w:lvlText w:val=""/>
+      <w:lvlJc w:val="left"/>
+      <w:pPr>
+        <w:tabs>
+          <w:tab w:val="num" w:pos="0"/>
+        </w:tabs>
+        <w:ind w:left="0" w:hanging="0"/>
+      </w:pPr>
+    </w:lvl>
+    <w:lvl w:ilvl="3">
+      <w:start w:val="1"/>
+      <w:numFmt w:val="none"/>
+      <w:suff w:val="nothing"/>
+      <w:lvlText w:val=""/>
+      <w:lvlJc w:val="left"/>
+      <w:pPr>
+        <w:tabs>
+          <w:tab w:val="num" w:pos="0"/>
+        </w:tabs>
+        <w:ind w:left="0" w:hanging="0"/>
+      </w:pPr>
+    </w:lvl>
+    <w:lvl w:ilvl="4">
+      <w:start w:val="1"/>
+      <w:numFmt w:val="none"/>
+      <w:suff w:val="nothing"/>
+      <w:lvlText w:val=""/>
+      <w:lvlJc w:val="left"/>
+      <w:pPr>
+        <w:tabs>
+          <w:tab w:val="num" w:pos="0"/>
+        </w:tabs>
+        <w:ind w:left="0" w:hanging="0"/>
+      </w:pPr>
+    </w:lvl>
+    <w:lvl w:ilvl="5">
+      <w:start w:val="1"/>
+      <w:numFmt w:val="none"/>
+      <w:suff w:val="nothing"/>
+      <w:lvlText w:val=""/>
+      <w:lvlJc w:val="left"/>
+      <w:pPr>
+        <w:tabs>
+          <w:tab w:val="num" w:pos="0"/>
+        </w:tabs>
+        <w:ind w:left="0" w:hanging="0"/>
+      </w:pPr>
+    </w:lvl>
+    <w:lvl w:ilvl="6">
+      <w:start w:val="1"/>
+      <w:numFmt w:val="none"/>
+      <w:suff w:val="nothing"/>
+      <w:lvlText w:val=""/>
+      <w:lvlJc w:val="left"/>
+      <w:pPr>
+        <w:tabs>
+          <w:tab w:val="num" w:pos="0"/>
+        </w:tabs>
+        <w:ind w:left="0" w:hanging="0"/>
+      </w:pPr>
+    </w:lvl>
+    <w:lvl w:ilvl="7">
+      <w:start w:val="1"/>
+      <w:numFmt w:val="none"/>
+      <w:suff w:val="nothing"/>
+      <w:lvlText w:val=""/>
+      <w:lvlJc w:val="left"/>
+      <w:pPr>
+        <w:tabs>
+          <w:tab w:val="num" w:pos="0"/>
+        </w:tabs>
+        <w:ind w:left="0" w:hanging="0"/>
+      </w:pPr>
+    </w:lvl>
+    <w:lvl w:ilvl="8">
+      <w:start w:val="1"/>
+      <w:numFmt w:val="none"/>
+      <w:suff w:val="nothing"/>
+      <w:lvlText w:val=""/>
+      <w:lvlJc w:val="left"/>
+      <w:pPr>
+        <w:tabs>
+          <w:tab w:val="num" w:pos="0"/>
+        </w:tabs>
+        <w:ind w:left="0" w:hanging="0"/>
+      </w:pPr>
+    </w:lvl>
+  </w:abstractNum>
+  <w:num w:numId="1">
+    <w:abstractNumId w:val="1"/>
+  </w:num>
+  <w:num w:numId="2">
+    <w:abstractNumId w:val="2"/>
   </w:num>
 </w:numbering>
 </file>
 
 <file path=word/styles.xml><?xml version="1.0" encoding="utf-8"?>
-<w:styles xmlns:mc="http://schemas.openxmlformats.org/markup-compatibility/2006" xmlns:r="http://schemas.openxmlformats.org/officeDocument/2006/relationships" xmlns:w="http://schemas.openxmlformats.org/wordprocessingml/2006/main" xmlns:w14="http://schemas.microsoft.com/office/word/2010/wordml" xmlns:w15="http://schemas.microsoft.com/office/word/2012/wordml" xmlns:w16cex="http://schemas.microsoft.com/office/word/2018/wordml/cex" xmlns:w16cid="http://schemas.microsoft.com/office/word/2016/wordml/cid" xmlns:w16="http://schemas.microsoft.com/office/word/2018/wordml" xmlns:w16sdtdh="http://schemas.microsoft.com/office/word/2020/wordml/sdtdatahash" xmlns:w16se="http://schemas.microsoft.com/office/word/2015/wordml/symex" mc:Ignorable="w14 w15 w16se w16cid w16 w16cex w16sdtdh">
+<w:styles xmlns:w="http://schemas.openxmlformats.org/wordprocessingml/2006/main" xmlns:w14="http://schemas.microsoft.com/office/word/2010/wordml" xmlns:mc="http://schemas.openxmlformats.org/markup-compatibility/2006" mc:Ignorable="w14">
   <w:docDefaults>
     <w:rPrDefault>
       <w:rPr>
-        <w:rFonts w:asciiTheme="minorHAnsi" w:eastAsiaTheme="minorHAnsi" w:hAnsiTheme="minorHAnsi" w:cstheme="minorBidi"/>
+        <w:rFonts w:ascii="Calibri" w:hAnsi="Calibri" w:eastAsia="Calibri" w:cs="" w:asciiTheme="minorHAnsi" w:cstheme="minorBidi" w:eastAsiaTheme="minorHAnsi" w:hAnsiTheme="minorHAnsi"/>
         <w:sz w:val="22"/>
         <w:szCs w:val="22"/>
         <w:lang w:val="it-IT" w:eastAsia="en-US" w:bidi="ar-SA"/>
@@ -2658,21 +2715,21 @@
     </w:rPrDefault>
     <w:pPrDefault>
       <w:pPr>
-        <w:spacing w:after="160" w:line="259" w:lineRule="auto"/>
+        <w:suppressAutoHyphens w:val="true"/>
       </w:pPr>
     </w:pPrDefault>
   </w:docDefaults>
   <w:latentStyles w:defLockedState="0" w:defUIPriority="99" w:defSemiHidden="0" w:defUnhideWhenUsed="0" w:defQFormat="0" w:count="376">
     <w:lsdException w:name="Normal" w:uiPriority="0" w:qFormat="1"/>
     <w:lsdException w:name="heading 1" w:uiPriority="9" w:qFormat="1"/>
-    <w:lsdException w:name="heading 2" w:semiHidden="1" w:uiPriority="9" w:unhideWhenUsed="1" w:qFormat="1"/>
-    <w:lsdException w:name="heading 3" w:semiHidden="1" w:uiPriority="9" w:unhideWhenUsed="1" w:qFormat="1"/>
-    <w:lsdException w:name="heading 4" w:semiHidden="1" w:uiPriority="9" w:unhideWhenUsed="1" w:qFormat="1"/>
-    <w:lsdException w:name="heading 5" w:semiHidden="1" w:uiPriority="9" w:unhideWhenUsed="1" w:qFormat="1"/>
-    <w:lsdException w:name="heading 6" w:semiHidden="1" w:uiPriority="9" w:unhideWhenUsed="1" w:qFormat="1"/>
-    <w:lsdException w:name="heading 7" w:semiHidden="1" w:uiPriority="9" w:unhideWhenUsed="1" w:qFormat="1"/>
-    <w:lsdException w:name="heading 8" w:semiHidden="1" w:uiPriority="9" w:unhideWhenUsed="1" w:qFormat="1"/>
-    <w:lsdException w:name="heading 9" w:semiHidden="1" w:uiPriority="9" w:unhideWhenUsed="1" w:qFormat="1"/>
+    <w:lsdException w:name="heading 2" w:uiPriority="9" w:semiHidden="1" w:unhideWhenUsed="1" w:qFormat="1"/>
+    <w:lsdException w:name="heading 3" w:uiPriority="9" w:semiHidden="1" w:unhideWhenUsed="1" w:qFormat="1"/>
+    <w:lsdException w:name="heading 4" w:uiPriority="9" w:semiHidden="1" w:unhideWhenUsed="1" w:qFormat="1"/>
+    <w:lsdException w:name="heading 5" w:uiPriority="9" w:semiHidden="1" w:unhideWhenUsed="1" w:qFormat="1"/>
+    <w:lsdException w:name="heading 6" w:uiPriority="9" w:semiHidden="1" w:unhideWhenUsed="1" w:qFormat="1"/>
+    <w:lsdException w:name="heading 7" w:uiPriority="9" w:semiHidden="1" w:unhideWhenUsed="1" w:qFormat="1"/>
+    <w:lsdException w:name="heading 8" w:uiPriority="9" w:semiHidden="1" w:unhideWhenUsed="1" w:qFormat="1"/>
+    <w:lsdException w:name="heading 9" w:uiPriority="9" w:semiHidden="1" w:unhideWhenUsed="1" w:qFormat="1"/>
     <w:lsdException w:name="index 1" w:semiHidden="1" w:unhideWhenUsed="1"/>
     <w:lsdException w:name="index 2" w:semiHidden="1" w:unhideWhenUsed="1"/>
     <w:lsdException w:name="index 3" w:semiHidden="1" w:unhideWhenUsed="1"/>
@@ -2682,22 +2739,22 @@
     <w:lsdException w:name="index 7" w:semiHidden="1" w:unhideWhenUsed="1"/>
     <w:lsdException w:name="index 8" w:semiHidden="1" w:unhideWhenUsed="1"/>
     <w:lsdException w:name="index 9" w:semiHidden="1" w:unhideWhenUsed="1"/>
-    <w:lsdException w:name="toc 1" w:semiHidden="1" w:uiPriority="39" w:unhideWhenUsed="1"/>
-    <w:lsdException w:name="toc 2" w:semiHidden="1" w:uiPriority="39" w:unhideWhenUsed="1"/>
-    <w:lsdException w:name="toc 3" w:semiHidden="1" w:uiPriority="39" w:unhideWhenUsed="1"/>
-    <w:lsdException w:name="toc 4" w:semiHidden="1" w:uiPriority="39" w:unhideWhenUsed="1"/>
-    <w:lsdException w:name="toc 5" w:semiHidden="1" w:uiPriority="39" w:unhideWhenUsed="1"/>
-    <w:lsdException w:name="toc 6" w:semiHidden="1" w:uiPriority="39" w:unhideWhenUsed="1"/>
-    <w:lsdException w:name="toc 7" w:semiHidden="1" w:uiPriority="39" w:unhideWhenUsed="1"/>
-    <w:lsdException w:name="toc 8" w:semiHidden="1" w:uiPriority="39" w:unhideWhenUsed="1"/>
-    <w:lsdException w:name="toc 9" w:semiHidden="1" w:uiPriority="39" w:unhideWhenUsed="1"/>
+    <w:lsdException w:name="toc 1" w:uiPriority="39" w:semiHidden="1" w:unhideWhenUsed="1"/>
+    <w:lsdException w:name="toc 2" w:uiPriority="39" w:semiHidden="1" w:unhideWhenUsed="1"/>
+    <w:lsdException w:name="toc 3" w:uiPriority="39" w:semiHidden="1" w:unhideWhenUsed="1"/>
+    <w:lsdException w:name="toc 4" w:uiPriority="39" w:semiHidden="1" w:unhideWhenUsed="1"/>
+    <w:lsdException w:name="toc 5" w:uiPriority="39" w:semiHidden="1" w:unhideWhenUsed="1"/>
+    <w:lsdException w:name="toc 6" w:uiPriority="39" w:semiHidden="1" w:unhideWhenUsed="1"/>
+    <w:lsdException w:name="toc 7" w:uiPriority="39" w:semiHidden="1" w:unhideWhenUsed="1"/>
+    <w:lsdException w:name="toc 8" w:uiPriority="39" w:semiHidden="1" w:unhideWhenUsed="1"/>
+    <w:lsdException w:name="toc 9" w:uiPriority="39" w:semiHidden="1" w:unhideWhenUsed="1"/>
     <w:lsdException w:name="Normal Indent" w:semiHidden="1" w:unhideWhenUsed="1"/>
     <w:lsdException w:name="footnote text" w:semiHidden="1" w:unhideWhenUsed="1"/>
     <w:lsdException w:name="annotation text" w:semiHidden="1" w:unhideWhenUsed="1"/>
     <w:lsdException w:name="header" w:semiHidden="1" w:unhideWhenUsed="1"/>
     <w:lsdException w:name="footer" w:semiHidden="1" w:unhideWhenUsed="1"/>
     <w:lsdException w:name="index heading" w:semiHidden="1" w:unhideWhenUsed="1"/>
-    <w:lsdException w:name="caption" w:semiHidden="1" w:uiPriority="35" w:unhideWhenUsed="1" w:qFormat="1"/>
+    <w:lsdException w:name="caption" w:uiPriority="35" w:semiHidden="1" w:unhideWhenUsed="1" w:qFormat="1"/>
     <w:lsdException w:name="table of figures" w:semiHidden="1" w:unhideWhenUsed="1"/>
     <w:lsdException w:name="envelope address" w:semiHidden="1" w:unhideWhenUsed="1"/>
     <w:lsdException w:name="envelope return" w:semiHidden="1" w:unhideWhenUsed="1"/>
@@ -2728,7 +2785,7 @@
     <w:lsdException w:name="Title" w:uiPriority="10" w:qFormat="1"/>
     <w:lsdException w:name="Closing" w:semiHidden="1" w:unhideWhenUsed="1"/>
     <w:lsdException w:name="Signature" w:semiHidden="1" w:unhideWhenUsed="1"/>
-    <w:lsdException w:name="Default Paragraph Font" w:semiHidden="1" w:uiPriority="1" w:unhideWhenUsed="1"/>
+    <w:lsdException w:name="Default Paragraph Font" w:uiPriority="1" w:semiHidden="1" w:unhideWhenUsed="1"/>
     <w:lsdException w:name="Body Text" w:semiHidden="1" w:unhideWhenUsed="1"/>
     <w:lsdException w:name="Body Text Indent" w:semiHidden="1" w:unhideWhenUsed="1"/>
     <w:lsdException w:name="List Continue" w:semiHidden="1" w:unhideWhenUsed="1"/>
@@ -2928,8 +2985,8 @@
     <w:lsdException w:name="Subtle Reference" w:uiPriority="31" w:qFormat="1"/>
     <w:lsdException w:name="Intense Reference" w:uiPriority="32" w:qFormat="1"/>
     <w:lsdException w:name="Book Title" w:uiPriority="33" w:qFormat="1"/>
-    <w:lsdException w:name="Bibliography" w:semiHidden="1" w:uiPriority="37" w:unhideWhenUsed="1"/>
-    <w:lsdException w:name="TOC Heading" w:semiHidden="1" w:uiPriority="39" w:unhideWhenUsed="1" w:qFormat="1"/>
+    <w:lsdException w:name="Bibliography" w:uiPriority="37" w:semiHidden="1" w:unhideWhenUsed="1"/>
+    <w:lsdException w:name="TOC Heading" w:uiPriority="39" w:semiHidden="1" w:unhideWhenUsed="1" w:qFormat="1"/>
     <w:lsdException w:name="Plain Table 1" w:uiPriority="41"/>
     <w:lsdException w:name="Plain Table 2" w:uiPriority="42"/>
     <w:lsdException w:name="Plain Table 3" w:uiPriority="43"/>
@@ -3040,15 +3097,133 @@
     <w:lsdException w:name="Unresolved Mention" w:semiHidden="1" w:unhideWhenUsed="1"/>
     <w:lsdException w:name="Smart Link" w:semiHidden="1" w:unhideWhenUsed="1"/>
   </w:latentStyles>
-  <w:style w:type="paragraph" w:default="1" w:styleId="Normale">
+  <w:style w:type="paragraph" w:styleId="Normal" w:default="1">
     <w:name w:val="Normal"/>
     <w:qFormat/>
+    <w:pPr>
+      <w:widowControl/>
+      <w:bidi w:val="0"/>
+      <w:spacing w:lineRule="auto" w:line="259" w:before="0" w:after="160"/>
+      <w:jc w:val="left"/>
+    </w:pPr>
+    <w:rPr>
+      <w:rFonts w:ascii="Calibri" w:hAnsi="Calibri" w:eastAsia="Calibri" w:cs="" w:asciiTheme="minorHAnsi" w:cstheme="minorBidi" w:eastAsiaTheme="minorHAnsi" w:hAnsiTheme="minorHAnsi"/>
+      <w:color w:val="auto"/>
+      <w:kern w:val="0"/>
+      <w:sz w:val="22"/>
+      <w:szCs w:val="22"/>
+      <w:lang w:val="it-IT" w:eastAsia="en-US" w:bidi="ar-SA"/>
+    </w:rPr>
   </w:style>
-  <w:style w:type="character" w:default="1" w:styleId="Carpredefinitoparagrafo">
+  <w:style w:type="character" w:styleId="DefaultParagraphFont" w:default="1">
     <w:name w:val="Default Paragraph Font"/>
     <w:uiPriority w:val="1"/>
     <w:semiHidden/>
     <w:unhideWhenUsed/>
+    <w:qFormat/>
+    <w:rPr/>
+  </w:style>
+  <w:style w:type="character" w:styleId="CollegamentoInternet">
+    <w:name w:val="Collegamento Internet"/>
+    <w:basedOn w:val="DefaultParagraphFont"/>
+    <w:uiPriority w:val="99"/>
+    <w:unhideWhenUsed/>
+    <w:rsid w:val="00271707"/>
+    <w:rPr>
+      <w:color w:val="0563C1" w:themeColor="hyperlink"/>
+      <w:u w:val="single"/>
+    </w:rPr>
+  </w:style>
+  <w:style w:type="character" w:styleId="UnresolvedMention">
+    <w:name w:val="Unresolved Mention"/>
+    <w:basedOn w:val="DefaultParagraphFont"/>
+    <w:uiPriority w:val="99"/>
+    <w:semiHidden/>
+    <w:unhideWhenUsed/>
+    <w:qFormat/>
+    <w:rsid w:val="00271707"/>
+    <w:rPr>
+      <w:color w:val="605E5C"/>
+      <w:shd w:fill="E1DFDD" w:val="clear"/>
+    </w:rPr>
+  </w:style>
+  <w:style w:type="paragraph" w:styleId="Titolo">
+    <w:name w:val="Titolo"/>
+    <w:basedOn w:val="Normal"/>
+    <w:next w:val="Corpodeltesto"/>
+    <w:qFormat/>
+    <w:pPr>
+      <w:keepNext w:val="true"/>
+      <w:spacing w:before="240" w:after="120"/>
+    </w:pPr>
+    <w:rPr>
+      <w:rFonts w:ascii="Liberation Sans" w:hAnsi="Liberation Sans" w:eastAsia="Microsoft YaHei" w:cs="Arial"/>
+      <w:sz w:val="28"/>
+      <w:szCs w:val="28"/>
+    </w:rPr>
+  </w:style>
+  <w:style w:type="paragraph" w:styleId="Corpodeltesto">
+    <w:name w:val="Body Text"/>
+    <w:basedOn w:val="Normal"/>
+    <w:pPr>
+      <w:spacing w:lineRule="auto" w:line="276" w:before="0" w:after="140"/>
+    </w:pPr>
+    <w:rPr/>
+  </w:style>
+  <w:style w:type="paragraph" w:styleId="Elenco">
+    <w:name w:val="List"/>
+    <w:basedOn w:val="Corpodeltesto"/>
+    <w:pPr/>
+    <w:rPr>
+      <w:rFonts w:cs="Arial"/>
+    </w:rPr>
+  </w:style>
+  <w:style w:type="paragraph" w:styleId="Didascalia">
+    <w:name w:val="Caption"/>
+    <w:basedOn w:val="Normal"/>
+    <w:qFormat/>
+    <w:pPr>
+      <w:suppressLineNumbers/>
+      <w:spacing w:before="120" w:after="120"/>
+    </w:pPr>
+    <w:rPr>
+      <w:rFonts w:cs="Arial"/>
+      <w:i/>
+      <w:iCs/>
+      <w:sz w:val="24"/>
+      <w:szCs w:val="24"/>
+    </w:rPr>
+  </w:style>
+  <w:style w:type="paragraph" w:styleId="Indice">
+    <w:name w:val="Indice"/>
+    <w:basedOn w:val="Normal"/>
+    <w:qFormat/>
+    <w:pPr>
+      <w:suppressLineNumbers/>
+    </w:pPr>
+    <w:rPr>
+      <w:rFonts w:cs="Arial"/>
+    </w:rPr>
+  </w:style>
+  <w:style w:type="paragraph" w:styleId="ListParagraph">
+    <w:name w:val="List Paragraph"/>
+    <w:basedOn w:val="Normal"/>
+    <w:uiPriority w:val="34"/>
+    <w:qFormat/>
+    <w:rsid w:val="00df05ae"/>
+    <w:pPr>
+      <w:spacing w:before="0" w:after="160"/>
+      <w:ind w:left="720" w:hanging="0"/>
+      <w:contextualSpacing/>
+    </w:pPr>
+    <w:rPr/>
+  </w:style>
+  <w:style w:type="numbering" w:styleId="NoList" w:default="1">
+    <w:name w:val="No List"/>
+    <w:uiPriority w:val="99"/>
+    <w:semiHidden/>
+    <w:unhideWhenUsed/>
+    <w:qFormat/>
   </w:style>
   <w:style w:type="table" w:default="1" w:styleId="Tabellanormale">
     <w:name w:val="Normal Table"/>
@@ -3056,7 +3231,6 @@
     <w:semiHidden/>
     <w:unhideWhenUsed/>
     <w:tblPr>
-      <w:tblInd w:w="0" w:type="dxa"/>
       <w:tblCellMar>
         <w:top w:w="0" w:type="dxa"/>
         <w:left w:w="108" w:type="dxa"/>
@@ -3065,64 +3239,24 @@
       </w:tblCellMar>
     </w:tblPr>
   </w:style>
-  <w:style w:type="numbering" w:default="1" w:styleId="Nessunelenco">
-    <w:name w:val="No List"/>
-    <w:uiPriority w:val="99"/>
-    <w:semiHidden/>
-    <w:unhideWhenUsed/>
-  </w:style>
-  <w:style w:type="character" w:styleId="Collegamentoipertestuale">
-    <w:name w:val="Hyperlink"/>
-    <w:basedOn w:val="Carpredefinitoparagrafo"/>
-    <w:uiPriority w:val="99"/>
-    <w:unhideWhenUsed/>
-    <w:rsid w:val="00271707"/>
-    <w:rPr>
-      <w:color w:val="0563C1" w:themeColor="hyperlink"/>
-      <w:u w:val="single"/>
-    </w:rPr>
-  </w:style>
-  <w:style w:type="character" w:styleId="Menzionenonrisolta">
-    <w:name w:val="Unresolved Mention"/>
-    <w:basedOn w:val="Carpredefinitoparagrafo"/>
-    <w:uiPriority w:val="99"/>
-    <w:semiHidden/>
-    <w:unhideWhenUsed/>
-    <w:rsid w:val="00271707"/>
-    <w:rPr>
-      <w:color w:val="605E5C"/>
-      <w:shd w:val="clear" w:color="auto" w:fill="E1DFDD"/>
-    </w:rPr>
-  </w:style>
   <w:style w:type="table" w:styleId="Grigliatabella">
     <w:name w:val="Table Grid"/>
     <w:basedOn w:val="Tabellanormale"/>
     <w:uiPriority w:val="39"/>
-    <w:rsid w:val="005B5A79"/>
+    <w:rsid w:val="005b5a79"/>
     <w:pPr>
       <w:spacing w:after="0" w:line="240" w:lineRule="auto"/>
     </w:pPr>
     <w:tblPr>
       <w:tblBorders>
-        <w:top w:val="single" w:sz="4" w:space="0" w:color="auto"/>
-        <w:left w:val="single" w:sz="4" w:space="0" w:color="auto"/>
-        <w:bottom w:val="single" w:sz="4" w:space="0" w:color="auto"/>
-        <w:right w:val="single" w:sz="4" w:space="0" w:color="auto"/>
-        <w:insideH w:val="single" w:sz="4" w:space="0" w:color="auto"/>
-        <w:insideV w:val="single" w:sz="4" w:space="0" w:color="auto"/>
+        <w:top w:val="single" w:color="auto" w:sz="4" w:space="0"/>
+        <w:left w:val="single" w:color="auto" w:sz="4" w:space="0"/>
+        <w:bottom w:val="single" w:color="auto" w:sz="4" w:space="0"/>
+        <w:right w:val="single" w:color="auto" w:sz="4" w:space="0"/>
+        <w:insideH w:val="single" w:color="auto" w:sz="4" w:space="0"/>
+        <w:insideV w:val="single" w:color="auto" w:sz="4" w:space="0"/>
       </w:tblBorders>
     </w:tblPr>
-  </w:style>
-  <w:style w:type="paragraph" w:styleId="Paragrafoelenco">
-    <w:name w:val="List Paragraph"/>
-    <w:basedOn w:val="Normale"/>
-    <w:uiPriority w:val="34"/>
-    <w:qFormat/>
-    <w:rsid w:val="00DF05AE"/>
-    <w:pPr>
-      <w:ind w:left="720"/>
-      <w:contextualSpacing/>
-    </w:pPr>
   </w:style>
 </w:styles>
 </file>

</xml_diff>

<commit_message>
conclusa la fase di raffinamento dello schema, da rivedere insieme a Salvatore
</commit_message>
<xml_diff>
--- a/DB2022.docx
+++ b/DB2022.docx
@@ -1800,22 +1800,6 @@
         <w:pStyle w:val="Normal"/>
         <w:jc w:val="both"/>
         <w:rPr>
-          <w:sz w:val="32"/>
-          <w:szCs w:val="32"/>
-        </w:rPr>
-      </w:pPr>
-      <w:r>
-        <w:rPr>
-          <w:sz w:val="32"/>
-          <w:szCs w:val="32"/>
-        </w:rPr>
-      </w:r>
-    </w:p>
-    <w:p>
-      <w:pPr>
-        <w:pStyle w:val="Normal"/>
-        <w:jc w:val="both"/>
-        <w:rPr>
           <w:b/>
           <w:b/>
           <w:bCs/>
@@ -2158,6 +2142,30 @@
           <w:szCs w:val="32"/>
         </w:rPr>
         <w:t>Creazione di un percorso</w:t>
+      </w:r>
+    </w:p>
+    <w:p>
+      <w:pPr>
+        <w:pStyle w:val="ListParagraph"/>
+        <w:numPr>
+          <w:ilvl w:val="0"/>
+          <w:numId w:val="1"/>
+        </w:numPr>
+        <w:jc w:val="both"/>
+        <w:rPr>
+          <w:b w:val="false"/>
+          <w:b w:val="false"/>
+          <w:bCs w:val="false"/>
+        </w:rPr>
+      </w:pPr>
+      <w:r>
+        <w:rPr>
+          <w:b w:val="false"/>
+          <w:bCs w:val="false"/>
+          <w:sz w:val="32"/>
+          <w:szCs w:val="32"/>
+        </w:rPr>
+        <w:t>Lettura di tutte le attività partecipate da un utente</w:t>
       </w:r>
     </w:p>
     <w:p>
@@ -5699,6 +5707,91 @@
           </w:tcPr>
           <w:p>
             <w:pPr>
+              <w:pStyle w:val="ListParagraph"/>
+              <w:widowControl w:val="false"/>
+              <w:numPr>
+                <w:ilvl w:val="0"/>
+                <w:numId w:val="0"/>
+              </w:numPr>
+              <w:spacing w:before="0" w:after="160"/>
+              <w:ind w:left="720" w:hanging="0"/>
+              <w:jc w:val="both"/>
+              <w:rPr>
+                <w:sz w:val="22"/>
+                <w:szCs w:val="22"/>
+              </w:rPr>
+            </w:pPr>
+            <w:r>
+              <w:rPr>
+                <w:b w:val="false"/>
+                <w:bCs w:val="false"/>
+                <w:sz w:val="22"/>
+                <w:szCs w:val="22"/>
+              </w:rPr>
+              <w:t>Lettura di tutte le attività partecipate da un utente</w:t>
+            </w:r>
+          </w:p>
+        </w:tc>
+        <w:tc>
+          <w:tcPr>
+            <w:tcW w:w="3009" w:type="dxa"/>
+            <w:tcBorders>
+              <w:left w:val="single" w:sz="2" w:space="0" w:color="000000"/>
+              <w:bottom w:val="single" w:sz="2" w:space="0" w:color="000000"/>
+              <w:right w:val="single" w:sz="2" w:space="0" w:color="000000"/>
+            </w:tcBorders>
+          </w:tcPr>
+          <w:p>
+            <w:pPr>
+              <w:pStyle w:val="Contenutotabella"/>
+              <w:widowControl w:val="false"/>
+              <w:spacing w:before="0" w:after="160"/>
+              <w:rPr/>
+            </w:pPr>
+            <w:r>
+              <w:rPr/>
+              <w:t>1 al mese</w:t>
+            </w:r>
+          </w:p>
+        </w:tc>
+      </w:tr>
+      <w:tr>
+        <w:trPr/>
+        <w:tc>
+          <w:tcPr>
+            <w:tcW w:w="898" w:type="dxa"/>
+            <w:tcBorders>
+              <w:left w:val="single" w:sz="2" w:space="0" w:color="000000"/>
+              <w:bottom w:val="single" w:sz="2" w:space="0" w:color="000000"/>
+            </w:tcBorders>
+          </w:tcPr>
+          <w:p>
+            <w:pPr>
+              <w:pStyle w:val="Contenutotabella"/>
+              <w:widowControl w:val="false"/>
+              <w:spacing w:before="0" w:after="160"/>
+              <w:rPr/>
+            </w:pPr>
+            <w:r>
+              <w:rPr/>
+              <w:t>1</w:t>
+            </w:r>
+            <w:r>
+              <w:rPr/>
+              <w:t>5</w:t>
+            </w:r>
+          </w:p>
+        </w:tc>
+        <w:tc>
+          <w:tcPr>
+            <w:tcW w:w="5119" w:type="dxa"/>
+            <w:tcBorders>
+              <w:left w:val="single" w:sz="2" w:space="0" w:color="000000"/>
+              <w:bottom w:val="single" w:sz="2" w:space="0" w:color="000000"/>
+            </w:tcBorders>
+          </w:tcPr>
+          <w:p>
+            <w:pPr>
               <w:pStyle w:val="Contenutotabella"/>
               <w:widowControl w:val="false"/>
               <w:spacing w:before="0" w:after="160"/>
@@ -10387,7 +10480,14 @@
           <w:sz w:val="32"/>
           <w:szCs w:val="32"/>
         </w:rPr>
-        <w:t>Operazione 9: Creazione gruppo</w:t>
+        <w:t xml:space="preserve">Operazione 9: Creazione gruppo </w:t>
+      </w:r>
+      <w:r>
+        <w:rPr>
+          <w:sz w:val="32"/>
+          <w:szCs w:val="32"/>
+        </w:rPr>
+        <w:t>(?)</w:t>
       </w:r>
     </w:p>
     <w:tbl>
@@ -10758,7 +10858,7 @@
             </w:pPr>
             <w:r>
               <w:rPr/>
-              <w:t>Totale: (2Lx1 al giorno</w:t>
+              <w:t>Totale: 2Lx1 al giorno</w:t>
             </w:r>
           </w:p>
         </w:tc>
@@ -10808,11 +10908,13 @@
     <w:p>
       <w:pPr>
         <w:pStyle w:val="Normal"/>
+        <w:rPr>
+          <w:sz w:val="32"/>
+          <w:szCs w:val="32"/>
+        </w:rPr>
+      </w:pPr>
+      <w:r>
         <w:rPr/>
-      </w:pPr>
-      <w:r>
-        <w:rPr/>
-        <w:t>????????????????????????????????????????????????????????????????????????????????????????</w:t>
       </w:r>
     </w:p>
     <w:p>
@@ -11748,31 +11850,13 @@
           <w:sz w:val="32"/>
           <w:szCs w:val="32"/>
         </w:rPr>
-      </w:r>
-      <w:r>
-        <w:br w:type="page"/>
+        <w:t>Operazione 12: Creazione di un percorso</w:t>
       </w:r>
     </w:p>
     <w:p>
       <w:pPr>
         <w:pStyle w:val="Normal"/>
         <w:rPr>
-          <w:sz w:val="32"/>
-          <w:szCs w:val="32"/>
-        </w:rPr>
-      </w:pPr>
-      <w:r>
-        <w:rPr>
-          <w:sz w:val="32"/>
-          <w:szCs w:val="32"/>
-        </w:rPr>
-        <w:t>Operazione 12: Creazione di un percorso</w:t>
-      </w:r>
-    </w:p>
-    <w:p>
-      <w:pPr>
-        <w:pStyle w:val="Normal"/>
-        <w:rPr>
           <w:sz w:val="28"/>
           <w:szCs w:val="28"/>
         </w:rPr>
@@ -11782,23 +11866,7 @@
           <w:sz w:val="28"/>
           <w:szCs w:val="28"/>
         </w:rPr>
-        <w:t xml:space="preserve">Si suppone che l’Attività sia ancora da creare. </w:t>
-      </w:r>
-    </w:p>
-    <w:p>
-      <w:pPr>
-        <w:pStyle w:val="Normal"/>
-        <w:rPr>
-          <w:sz w:val="28"/>
-          <w:szCs w:val="28"/>
-        </w:rPr>
-      </w:pPr>
-      <w:r>
-        <w:rPr>
-          <w:sz w:val="28"/>
-          <w:szCs w:val="28"/>
-        </w:rPr>
-        <w:t>Ogni percorso è composto in media da 3 tappe.</w:t>
+        <w:t>Si suppone che l’Attività sia ancora da creare.  Ogni percorso è composto in media da 3 tappe.</w:t>
       </w:r>
     </w:p>
     <w:tbl>
@@ -13074,7 +13142,395 @@
           <w:sz w:val="32"/>
           <w:szCs w:val="32"/>
         </w:rPr>
-        <w:t>Operazione 14: Lettura tutte le attività relative ad un evento</w:t>
+        <w:t xml:space="preserve">Operazione 14: </w:t>
+      </w:r>
+      <w:r>
+        <w:rPr>
+          <w:b w:val="false"/>
+          <w:bCs w:val="false"/>
+          <w:sz w:val="32"/>
+          <w:szCs w:val="32"/>
+        </w:rPr>
+        <w:t>Lettura di tutte le attività partecipate da un utente</w:t>
+      </w:r>
+    </w:p>
+    <w:tbl>
+      <w:tblPr>
+        <w:tblW w:w="9026" w:type="dxa"/>
+        <w:jc w:val="left"/>
+        <w:tblInd w:w="0" w:type="dxa"/>
+        <w:tblLayout w:type="fixed"/>
+        <w:tblCellMar>
+          <w:top w:w="55" w:type="dxa"/>
+          <w:left w:w="55" w:type="dxa"/>
+          <w:bottom w:w="55" w:type="dxa"/>
+          <w:right w:w="55" w:type="dxa"/>
+        </w:tblCellMar>
+      </w:tblPr>
+      <w:tblGrid>
+        <w:gridCol w:w="2256"/>
+        <w:gridCol w:w="4314"/>
+        <w:gridCol w:w="1260"/>
+        <w:gridCol w:w="1196"/>
+      </w:tblGrid>
+      <w:tr>
+        <w:trPr/>
+        <w:tc>
+          <w:tcPr>
+            <w:tcW w:w="2256" w:type="dxa"/>
+            <w:tcBorders>
+              <w:top w:val="single" w:sz="2" w:space="0" w:color="000000"/>
+              <w:left w:val="single" w:sz="2" w:space="0" w:color="000000"/>
+              <w:bottom w:val="single" w:sz="2" w:space="0" w:color="000000"/>
+            </w:tcBorders>
+          </w:tcPr>
+          <w:p>
+            <w:pPr>
+              <w:pStyle w:val="Contenutotabella"/>
+              <w:widowControl w:val="false"/>
+              <w:spacing w:before="0" w:after="160"/>
+              <w:rPr>
+                <w:b/>
+                <w:b/>
+                <w:bCs/>
+              </w:rPr>
+            </w:pPr>
+            <w:r>
+              <w:rPr>
+                <w:b/>
+                <w:bCs/>
+              </w:rPr>
+              <w:t>Concetto</w:t>
+            </w:r>
+          </w:p>
+        </w:tc>
+        <w:tc>
+          <w:tcPr>
+            <w:tcW w:w="4314" w:type="dxa"/>
+            <w:tcBorders>
+              <w:top w:val="single" w:sz="2" w:space="0" w:color="000000"/>
+              <w:left w:val="single" w:sz="2" w:space="0" w:color="000000"/>
+              <w:bottom w:val="single" w:sz="2" w:space="0" w:color="000000"/>
+            </w:tcBorders>
+          </w:tcPr>
+          <w:p>
+            <w:pPr>
+              <w:pStyle w:val="Contenutotabella"/>
+              <w:widowControl w:val="false"/>
+              <w:spacing w:before="0" w:after="160"/>
+              <w:rPr>
+                <w:b/>
+                <w:b/>
+                <w:bCs/>
+              </w:rPr>
+            </w:pPr>
+            <w:r>
+              <w:rPr>
+                <w:b/>
+                <w:bCs/>
+              </w:rPr>
+              <w:t>Costrutto</w:t>
+            </w:r>
+          </w:p>
+        </w:tc>
+        <w:tc>
+          <w:tcPr>
+            <w:tcW w:w="1260" w:type="dxa"/>
+            <w:tcBorders>
+              <w:top w:val="single" w:sz="2" w:space="0" w:color="000000"/>
+              <w:left w:val="single" w:sz="2" w:space="0" w:color="000000"/>
+              <w:bottom w:val="single" w:sz="2" w:space="0" w:color="000000"/>
+            </w:tcBorders>
+          </w:tcPr>
+          <w:p>
+            <w:pPr>
+              <w:pStyle w:val="Contenutotabella"/>
+              <w:widowControl w:val="false"/>
+              <w:spacing w:before="0" w:after="160"/>
+              <w:rPr>
+                <w:b/>
+                <w:b/>
+                <w:bCs/>
+              </w:rPr>
+            </w:pPr>
+            <w:r>
+              <w:rPr>
+                <w:b/>
+                <w:bCs/>
+              </w:rPr>
+              <w:t>Accessi</w:t>
+            </w:r>
+          </w:p>
+        </w:tc>
+        <w:tc>
+          <w:tcPr>
+            <w:tcW w:w="1196" w:type="dxa"/>
+            <w:tcBorders>
+              <w:top w:val="single" w:sz="2" w:space="0" w:color="000000"/>
+              <w:left w:val="single" w:sz="2" w:space="0" w:color="000000"/>
+              <w:bottom w:val="single" w:sz="2" w:space="0" w:color="000000"/>
+              <w:right w:val="single" w:sz="2" w:space="0" w:color="000000"/>
+            </w:tcBorders>
+          </w:tcPr>
+          <w:p>
+            <w:pPr>
+              <w:pStyle w:val="Contenutotabella"/>
+              <w:widowControl w:val="false"/>
+              <w:spacing w:before="0" w:after="160"/>
+              <w:rPr>
+                <w:b/>
+                <w:b/>
+                <w:bCs/>
+              </w:rPr>
+            </w:pPr>
+            <w:r>
+              <w:rPr>
+                <w:b/>
+                <w:bCs/>
+              </w:rPr>
+              <w:t>Tipo</w:t>
+            </w:r>
+          </w:p>
+        </w:tc>
+      </w:tr>
+      <w:tr>
+        <w:trPr/>
+        <w:tc>
+          <w:tcPr>
+            <w:tcW w:w="2256" w:type="dxa"/>
+            <w:tcBorders>
+              <w:left w:val="single" w:sz="2" w:space="0" w:color="000000"/>
+              <w:bottom w:val="single" w:sz="2" w:space="0" w:color="000000"/>
+            </w:tcBorders>
+          </w:tcPr>
+          <w:p>
+            <w:pPr>
+              <w:pStyle w:val="Contenutotabella"/>
+              <w:widowControl w:val="false"/>
+              <w:spacing w:before="0" w:after="160"/>
+              <w:rPr>
+                <w:rFonts w:ascii="Calibri" w:hAnsi="Calibri" w:eastAsia="Calibri" w:cs="" w:cstheme="minorBidi" w:eastAsiaTheme="minorHAnsi"/>
+                <w:color w:val="auto"/>
+                <w:kern w:val="0"/>
+                <w:sz w:val="22"/>
+                <w:szCs w:val="22"/>
+                <w:lang w:val="it-IT" w:eastAsia="en-US" w:bidi="ar-SA"/>
+              </w:rPr>
+            </w:pPr>
+            <w:r>
+              <w:rPr>
+                <w:rFonts w:eastAsia="Calibri" w:cs="" w:cstheme="minorBidi" w:eastAsiaTheme="minorHAnsi"/>
+                <w:color w:val="auto"/>
+                <w:kern w:val="0"/>
+                <w:sz w:val="22"/>
+                <w:szCs w:val="22"/>
+                <w:lang w:val="it-IT" w:eastAsia="en-US" w:bidi="ar-SA"/>
+              </w:rPr>
+              <w:t>Utente</w:t>
+            </w:r>
+          </w:p>
+        </w:tc>
+        <w:tc>
+          <w:tcPr>
+            <w:tcW w:w="4314" w:type="dxa"/>
+            <w:tcBorders>
+              <w:left w:val="single" w:sz="2" w:space="0" w:color="000000"/>
+              <w:bottom w:val="single" w:sz="2" w:space="0" w:color="000000"/>
+            </w:tcBorders>
+          </w:tcPr>
+          <w:p>
+            <w:pPr>
+              <w:pStyle w:val="Contenutotabella"/>
+              <w:widowControl w:val="false"/>
+              <w:spacing w:before="0" w:after="160"/>
+              <w:rPr/>
+            </w:pPr>
+            <w:r>
+              <w:rPr/>
+              <w:t>E</w:t>
+            </w:r>
+          </w:p>
+        </w:tc>
+        <w:tc>
+          <w:tcPr>
+            <w:tcW w:w="1260" w:type="dxa"/>
+            <w:tcBorders>
+              <w:left w:val="single" w:sz="2" w:space="0" w:color="000000"/>
+              <w:bottom w:val="single" w:sz="2" w:space="0" w:color="000000"/>
+            </w:tcBorders>
+          </w:tcPr>
+          <w:p>
+            <w:pPr>
+              <w:pStyle w:val="Contenutotabella"/>
+              <w:widowControl w:val="false"/>
+              <w:spacing w:before="0" w:after="160"/>
+              <w:rPr/>
+            </w:pPr>
+            <w:r>
+              <w:rPr/>
+              <w:t>1</w:t>
+            </w:r>
+          </w:p>
+        </w:tc>
+        <w:tc>
+          <w:tcPr>
+            <w:tcW w:w="1196" w:type="dxa"/>
+            <w:tcBorders>
+              <w:left w:val="single" w:sz="2" w:space="0" w:color="000000"/>
+              <w:bottom w:val="single" w:sz="2" w:space="0" w:color="000000"/>
+              <w:right w:val="single" w:sz="2" w:space="0" w:color="000000"/>
+            </w:tcBorders>
+          </w:tcPr>
+          <w:p>
+            <w:pPr>
+              <w:pStyle w:val="Contenutotabella"/>
+              <w:widowControl w:val="false"/>
+              <w:spacing w:before="0" w:after="160"/>
+              <w:rPr/>
+            </w:pPr>
+            <w:r>
+              <w:rPr/>
+              <w:t>L</w:t>
+            </w:r>
+          </w:p>
+        </w:tc>
+      </w:tr>
+      <w:tr>
+        <w:trPr/>
+        <w:tc>
+          <w:tcPr>
+            <w:tcW w:w="2256" w:type="dxa"/>
+            <w:tcBorders>
+              <w:left w:val="single" w:sz="2" w:space="0" w:color="000000"/>
+              <w:bottom w:val="single" w:sz="2" w:space="0" w:color="000000"/>
+            </w:tcBorders>
+          </w:tcPr>
+          <w:p>
+            <w:pPr>
+              <w:pStyle w:val="Contenutotabella"/>
+              <w:widowControl w:val="false"/>
+              <w:spacing w:before="0" w:after="160"/>
+              <w:rPr/>
+            </w:pPr>
+            <w:r>
+              <w:rPr/>
+            </w:r>
+          </w:p>
+        </w:tc>
+        <w:tc>
+          <w:tcPr>
+            <w:tcW w:w="4314" w:type="dxa"/>
+            <w:tcBorders>
+              <w:left w:val="single" w:sz="2" w:space="0" w:color="000000"/>
+              <w:bottom w:val="single" w:sz="2" w:space="0" w:color="000000"/>
+            </w:tcBorders>
+          </w:tcPr>
+          <w:p>
+            <w:pPr>
+              <w:pStyle w:val="Contenutotabella"/>
+              <w:widowControl w:val="false"/>
+              <w:spacing w:before="0" w:after="160"/>
+              <w:rPr/>
+            </w:pPr>
+            <w:r>
+              <w:rPr/>
+              <w:t xml:space="preserve">Totale: </w:t>
+            </w:r>
+            <w:r>
+              <w:rPr/>
+              <w:t>1</w:t>
+            </w:r>
+            <w:r>
+              <w:rPr/>
+              <w:t>Lx1 al mese</w:t>
+            </w:r>
+          </w:p>
+        </w:tc>
+        <w:tc>
+          <w:tcPr>
+            <w:tcW w:w="1260" w:type="dxa"/>
+            <w:tcBorders>
+              <w:left w:val="single" w:sz="2" w:space="0" w:color="000000"/>
+              <w:bottom w:val="single" w:sz="2" w:space="0" w:color="000000"/>
+            </w:tcBorders>
+          </w:tcPr>
+          <w:p>
+            <w:pPr>
+              <w:pStyle w:val="Contenutotabella"/>
+              <w:widowControl w:val="false"/>
+              <w:spacing w:before="0" w:after="160"/>
+              <w:rPr/>
+            </w:pPr>
+            <w:r>
+              <w:rPr/>
+            </w:r>
+          </w:p>
+        </w:tc>
+        <w:tc>
+          <w:tcPr>
+            <w:tcW w:w="1196" w:type="dxa"/>
+            <w:tcBorders>
+              <w:left w:val="single" w:sz="2" w:space="0" w:color="000000"/>
+              <w:bottom w:val="single" w:sz="2" w:space="0" w:color="000000"/>
+              <w:right w:val="single" w:sz="2" w:space="0" w:color="000000"/>
+            </w:tcBorders>
+          </w:tcPr>
+          <w:p>
+            <w:pPr>
+              <w:pStyle w:val="Contenutotabella"/>
+              <w:widowControl w:val="false"/>
+              <w:spacing w:before="0" w:after="160"/>
+              <w:rPr/>
+            </w:pPr>
+            <w:r>
+              <w:rPr/>
+            </w:r>
+          </w:p>
+        </w:tc>
+      </w:tr>
+    </w:tbl>
+    <w:p>
+      <w:pPr>
+        <w:pStyle w:val="Normal"/>
+        <w:spacing w:before="0" w:after="160"/>
+        <w:rPr>
+          <w:sz w:val="32"/>
+          <w:szCs w:val="32"/>
+        </w:rPr>
+      </w:pPr>
+      <w:r>
+        <w:rPr/>
+      </w:r>
+    </w:p>
+    <w:p>
+      <w:pPr>
+        <w:pStyle w:val="Normal"/>
+        <w:spacing w:before="0" w:after="160"/>
+        <w:rPr>
+          <w:sz w:val="32"/>
+          <w:szCs w:val="32"/>
+        </w:rPr>
+      </w:pPr>
+      <w:r>
+        <w:rPr>
+          <w:sz w:val="32"/>
+          <w:szCs w:val="32"/>
+        </w:rPr>
+        <w:t>Operazione 1</w:t>
+      </w:r>
+      <w:r>
+        <w:rPr>
+          <w:sz w:val="32"/>
+          <w:szCs w:val="32"/>
+        </w:rPr>
+        <w:t>5</w:t>
+      </w:r>
+      <w:r>
+        <w:rPr>
+          <w:sz w:val="32"/>
+          <w:szCs w:val="32"/>
+        </w:rPr>
+        <w:t>: Lettura tutte le attività relative ad un evento</w:t>
       </w:r>
     </w:p>
     <w:tbl>
@@ -13581,13 +14037,10 @@
         </w:rPr>
       </w:pPr>
       <w:r>
-        <w:rPr>
-          <w:b/>
-          <w:bCs/>
-          <w:sz w:val="32"/>
-          <w:szCs w:val="32"/>
-        </w:rPr>
-        <w:t>Chiavi importate</w:t>
+        <w:rPr/>
+      </w:r>
+      <w:r>
+        <w:br w:type="page"/>
       </w:r>
     </w:p>
     <w:p>
@@ -13595,15 +14048,350 @@
         <w:pStyle w:val="Normal"/>
         <w:spacing w:before="0" w:after="160"/>
         <w:rPr>
-          <w:b w:val="false"/>
-          <w:b w:val="false"/>
-          <w:bCs w:val="false"/>
+          <w:b/>
+          <w:b/>
+          <w:bCs/>
           <w:sz w:val="32"/>
           <w:szCs w:val="32"/>
         </w:rPr>
       </w:pPr>
       <w:r>
-        <w:rPr/>
+        <w:rPr>
+          <w:b/>
+          <w:bCs/>
+          <w:sz w:val="32"/>
+          <w:szCs w:val="32"/>
+        </w:rPr>
+        <w:t>Chiavi importate</w:t>
+      </w:r>
+    </w:p>
+    <w:p>
+      <w:pPr>
+        <w:pStyle w:val="Normal"/>
+        <w:spacing w:before="0" w:after="160"/>
+        <w:rPr>
+          <w:sz w:val="32"/>
+          <w:szCs w:val="32"/>
+        </w:rPr>
+      </w:pPr>
+      <w:r>
+        <w:rPr>
+          <w:sz w:val="32"/>
+          <w:szCs w:val="32"/>
+        </w:rPr>
+        <w:t>Di seguito si elencano le politiche utilizzate per la traduzione delle associazioni.</w:t>
+      </w:r>
+    </w:p>
+    <w:p>
+      <w:pPr>
+        <w:pStyle w:val="Normal"/>
+        <w:numPr>
+          <w:ilvl w:val="0"/>
+          <w:numId w:val="2"/>
+        </w:numPr>
+        <w:spacing w:before="0" w:after="160"/>
+        <w:rPr>
+          <w:sz w:val="32"/>
+          <w:szCs w:val="32"/>
+        </w:rPr>
+      </w:pPr>
+      <w:r>
+        <w:rPr>
+          <w:sz w:val="32"/>
+          <w:szCs w:val="32"/>
+        </w:rPr>
+        <w:t xml:space="preserve">Gruppo: reificata con doppia FK alla entità Utente, si rende </w:t>
+        <w:tab/>
+        <w:t>necessario anche l’inserimento di un ID specifico</w:t>
+      </w:r>
+    </w:p>
+    <w:p>
+      <w:pPr>
+        <w:pStyle w:val="Normal"/>
+        <w:numPr>
+          <w:ilvl w:val="0"/>
+          <w:numId w:val="2"/>
+        </w:numPr>
+        <w:spacing w:before="0" w:after="160"/>
+        <w:rPr>
+          <w:sz w:val="32"/>
+          <w:szCs w:val="32"/>
+        </w:rPr>
+      </w:pPr>
+      <w:r>
+        <w:rPr>
+          <w:sz w:val="32"/>
+          <w:szCs w:val="32"/>
+        </w:rPr>
+        <w:t xml:space="preserve">Amicizia: reificata con doppia FK alla entità Utente, si rende </w:t>
+        <w:tab/>
+        <w:t>necessario anche l’inserimento di un ID specifico</w:t>
+      </w:r>
+    </w:p>
+    <w:p>
+      <w:pPr>
+        <w:pStyle w:val="Normal"/>
+        <w:numPr>
+          <w:ilvl w:val="0"/>
+          <w:numId w:val="2"/>
+        </w:numPr>
+        <w:spacing w:before="0" w:after="160"/>
+        <w:rPr>
+          <w:sz w:val="32"/>
+          <w:szCs w:val="32"/>
+        </w:rPr>
+      </w:pPr>
+      <w:r>
+        <w:rPr>
+          <w:sz w:val="32"/>
+          <w:szCs w:val="32"/>
+        </w:rPr>
+        <w:t xml:space="preserve">Partecipazione: reificata con FK dell’entità Utente e dell’entità </w:t>
+        <w:tab/>
+        <w:t xml:space="preserve">Evento, si rende necessario anche l’inserimento di un ID </w:t>
+        <w:tab/>
+        <w:t>specifico</w:t>
+      </w:r>
+    </w:p>
+    <w:p>
+      <w:pPr>
+        <w:pStyle w:val="Normal"/>
+        <w:numPr>
+          <w:ilvl w:val="0"/>
+          <w:numId w:val="2"/>
+        </w:numPr>
+        <w:spacing w:before="0" w:after="160"/>
+        <w:rPr>
+          <w:sz w:val="32"/>
+          <w:szCs w:val="32"/>
+        </w:rPr>
+      </w:pPr>
+      <w:r>
+        <w:rPr>
+          <w:sz w:val="32"/>
+          <w:szCs w:val="32"/>
+        </w:rPr>
+        <w:t xml:space="preserve">Contempla: </w:t>
+      </w:r>
+      <w:r>
+        <w:rPr>
+          <w:sz w:val="32"/>
+          <w:szCs w:val="32"/>
+        </w:rPr>
+        <w:t>l’entità Evento ottiene la FK di Intrattenimento</w:t>
+      </w:r>
+    </w:p>
+    <w:p>
+      <w:pPr>
+        <w:pStyle w:val="Normal"/>
+        <w:numPr>
+          <w:ilvl w:val="0"/>
+          <w:numId w:val="2"/>
+        </w:numPr>
+        <w:spacing w:before="0" w:after="160"/>
+        <w:rPr>
+          <w:sz w:val="32"/>
+          <w:szCs w:val="32"/>
+        </w:rPr>
+      </w:pPr>
+      <w:r>
+        <w:rPr>
+          <w:sz w:val="32"/>
+          <w:szCs w:val="32"/>
+        </w:rPr>
+        <w:t xml:space="preserve">Organizzazione: reificata con FK dell’entità Utente e di Evento, </w:t>
+        <w:tab/>
+        <w:t>quest’ultima fa da chiave per la relazione appena creata</w:t>
+      </w:r>
+    </w:p>
+    <w:p>
+      <w:pPr>
+        <w:pStyle w:val="Normal"/>
+        <w:numPr>
+          <w:ilvl w:val="0"/>
+          <w:numId w:val="2"/>
+        </w:numPr>
+        <w:spacing w:before="0" w:after="160"/>
+        <w:rPr>
+          <w:sz w:val="32"/>
+          <w:szCs w:val="32"/>
+        </w:rPr>
+      </w:pPr>
+      <w:r>
+        <w:rPr>
+          <w:sz w:val="32"/>
+          <w:szCs w:val="32"/>
+        </w:rPr>
+        <w:t xml:space="preserve">Valutazione, Iscrizione, Ricerca: reificate con FK dell’entità </w:t>
+        <w:tab/>
+        <w:t xml:space="preserve">Utente e Attività, per tutte si rende necessario anche </w:t>
+        <w:tab/>
+        <w:t>l’inserimento di un ID specifico</w:t>
+      </w:r>
+    </w:p>
+    <w:p>
+      <w:pPr>
+        <w:pStyle w:val="Normal"/>
+        <w:numPr>
+          <w:ilvl w:val="0"/>
+          <w:numId w:val="2"/>
+        </w:numPr>
+        <w:spacing w:before="0" w:after="160"/>
+        <w:rPr>
+          <w:sz w:val="32"/>
+          <w:szCs w:val="32"/>
+        </w:rPr>
+      </w:pPr>
+      <w:r>
+        <w:rPr>
+          <w:sz w:val="32"/>
+          <w:szCs w:val="32"/>
+        </w:rPr>
+        <w:t>Previsione:  l’entità Attività ottiene la FK di Evento</w:t>
+      </w:r>
+    </w:p>
+    <w:p>
+      <w:pPr>
+        <w:pStyle w:val="Normal"/>
+        <w:numPr>
+          <w:ilvl w:val="0"/>
+          <w:numId w:val="2"/>
+        </w:numPr>
+        <w:spacing w:before="0" w:after="160"/>
+        <w:rPr>
+          <w:sz w:val="32"/>
+          <w:szCs w:val="32"/>
+        </w:rPr>
+      </w:pPr>
+      <w:r>
+        <w:rPr>
+          <w:sz w:val="32"/>
+          <w:szCs w:val="32"/>
+        </w:rPr>
+        <w:t xml:space="preserve">Formato: </w:t>
+      </w:r>
+      <w:r>
+        <w:rPr>
+          <w:sz w:val="32"/>
+          <w:szCs w:val="32"/>
+        </w:rPr>
+        <w:t>l’entità Percorso ottiene la FK di Attività</w:t>
+      </w:r>
+    </w:p>
+    <w:p>
+      <w:pPr>
+        <w:pStyle w:val="Normal"/>
+        <w:numPr>
+          <w:ilvl w:val="0"/>
+          <w:numId w:val="2"/>
+        </w:numPr>
+        <w:spacing w:before="0" w:after="160"/>
+        <w:rPr>
+          <w:sz w:val="32"/>
+          <w:szCs w:val="32"/>
+        </w:rPr>
+      </w:pPr>
+      <w:r>
+        <w:rPr>
+          <w:sz w:val="32"/>
+          <w:szCs w:val="32"/>
+        </w:rPr>
+        <w:t xml:space="preserve">Composizione: l’entità Tappa ottiene la FK di Percorso e </w:t>
+        <w:tab/>
+        <w:t>indirettamente quella di Attività (presa da Percorso)</w:t>
+      </w:r>
+    </w:p>
+    <w:p>
+      <w:pPr>
+        <w:pStyle w:val="Normal"/>
+        <w:numPr>
+          <w:ilvl w:val="0"/>
+          <w:numId w:val="2"/>
+        </w:numPr>
+        <w:spacing w:before="0" w:after="160"/>
+        <w:rPr>
+          <w:sz w:val="32"/>
+          <w:szCs w:val="32"/>
+        </w:rPr>
+      </w:pPr>
+      <w:r>
+        <w:rPr>
+          <w:sz w:val="32"/>
+          <w:szCs w:val="32"/>
+        </w:rPr>
+        <w:t xml:space="preserve">Segue: reificata con doppia FK dell’entità Tappa, una delle due </w:t>
+        <w:tab/>
+        <w:t>sarà chiave mentre l’altra sarà “unique”</w:t>
+      </w:r>
+    </w:p>
+    <w:p>
+      <w:pPr>
+        <w:pStyle w:val="Normal"/>
+        <w:numPr>
+          <w:ilvl w:val="0"/>
+          <w:numId w:val="2"/>
+        </w:numPr>
+        <w:spacing w:before="0" w:after="160"/>
+        <w:rPr>
+          <w:sz w:val="32"/>
+          <w:szCs w:val="32"/>
+        </w:rPr>
+      </w:pPr>
+      <w:r>
+        <w:rPr>
+          <w:sz w:val="32"/>
+          <w:szCs w:val="32"/>
+        </w:rPr>
+        <w:t>Pagamento: l’entità Evento importa la FK di Quota iscrizione</w:t>
+      </w:r>
+    </w:p>
+    <w:p>
+      <w:pPr>
+        <w:pStyle w:val="Normal"/>
+        <w:numPr>
+          <w:ilvl w:val="0"/>
+          <w:numId w:val="2"/>
+        </w:numPr>
+        <w:spacing w:before="0" w:after="160"/>
+        <w:rPr>
+          <w:sz w:val="32"/>
+          <w:szCs w:val="32"/>
+        </w:rPr>
+      </w:pPr>
+      <w:r>
+        <w:rPr>
+          <w:sz w:val="32"/>
+          <w:szCs w:val="32"/>
+        </w:rPr>
+        <w:t xml:space="preserve">Localizzazione: </w:t>
+      </w:r>
+      <w:r>
+        <w:rPr>
+          <w:sz w:val="32"/>
+          <w:szCs w:val="32"/>
+        </w:rPr>
+        <w:t>l’entità Attività importa la FK di Luogo</w:t>
+      </w:r>
+    </w:p>
+    <w:p>
+      <w:pPr>
+        <w:pStyle w:val="Normal"/>
+        <w:numPr>
+          <w:ilvl w:val="0"/>
+          <w:numId w:val="2"/>
+        </w:numPr>
+        <w:spacing w:before="0" w:after="160"/>
+        <w:rPr>
+          <w:sz w:val="32"/>
+          <w:szCs w:val="32"/>
+        </w:rPr>
+      </w:pPr>
+      <w:r>
+        <w:rPr>
+          <w:sz w:val="32"/>
+          <w:szCs w:val="32"/>
+        </w:rPr>
+        <w:t>Necessita: l’entità Attività eredita tutti gli attributi di Equipaggiamento, di conseguenza l’id di Equipaggiamento avrà valore “unique”</w:t>
       </w:r>
     </w:p>
     <w:sectPr>
@@ -13761,6 +14549,143 @@
   <w:abstractNum w:abstractNumId="2">
     <w:lvl w:ilvl="0">
       <w:start w:val="1"/>
+      <w:numFmt w:val="bullet"/>
+      <w:lvlText w:val=""/>
+      <w:lvlJc w:val="left"/>
+      <w:pPr>
+        <w:tabs>
+          <w:tab w:val="num" w:pos="720"/>
+        </w:tabs>
+        <w:ind w:left="720" w:hanging="360"/>
+      </w:pPr>
+      <w:rPr>
+        <w:rFonts w:ascii="Symbol" w:hAnsi="Symbol" w:cs="Symbol" w:hint="default"/>
+      </w:rPr>
+    </w:lvl>
+    <w:lvl w:ilvl="1">
+      <w:start w:val="1"/>
+      <w:numFmt w:val="bullet"/>
+      <w:lvlText w:val="◦"/>
+      <w:lvlJc w:val="left"/>
+      <w:pPr>
+        <w:tabs>
+          <w:tab w:val="num" w:pos="1080"/>
+        </w:tabs>
+        <w:ind w:left="1080" w:hanging="360"/>
+      </w:pPr>
+      <w:rPr>
+        <w:rFonts w:ascii="OpenSymbol" w:hAnsi="OpenSymbol" w:cs="OpenSymbol" w:hint="default"/>
+      </w:rPr>
+    </w:lvl>
+    <w:lvl w:ilvl="2">
+      <w:start w:val="1"/>
+      <w:numFmt w:val="bullet"/>
+      <w:lvlText w:val="▪"/>
+      <w:lvlJc w:val="left"/>
+      <w:pPr>
+        <w:tabs>
+          <w:tab w:val="num" w:pos="1440"/>
+        </w:tabs>
+        <w:ind w:left="1440" w:hanging="360"/>
+      </w:pPr>
+      <w:rPr>
+        <w:rFonts w:ascii="OpenSymbol" w:hAnsi="OpenSymbol" w:cs="OpenSymbol" w:hint="default"/>
+      </w:rPr>
+    </w:lvl>
+    <w:lvl w:ilvl="3">
+      <w:start w:val="1"/>
+      <w:numFmt w:val="bullet"/>
+      <w:lvlText w:val=""/>
+      <w:lvlJc w:val="left"/>
+      <w:pPr>
+        <w:tabs>
+          <w:tab w:val="num" w:pos="1800"/>
+        </w:tabs>
+        <w:ind w:left="1800" w:hanging="360"/>
+      </w:pPr>
+      <w:rPr>
+        <w:rFonts w:ascii="Symbol" w:hAnsi="Symbol" w:cs="Symbol" w:hint="default"/>
+      </w:rPr>
+    </w:lvl>
+    <w:lvl w:ilvl="4">
+      <w:start w:val="1"/>
+      <w:numFmt w:val="bullet"/>
+      <w:lvlText w:val="◦"/>
+      <w:lvlJc w:val="left"/>
+      <w:pPr>
+        <w:tabs>
+          <w:tab w:val="num" w:pos="2160"/>
+        </w:tabs>
+        <w:ind w:left="2160" w:hanging="360"/>
+      </w:pPr>
+      <w:rPr>
+        <w:rFonts w:ascii="OpenSymbol" w:hAnsi="OpenSymbol" w:cs="OpenSymbol" w:hint="default"/>
+      </w:rPr>
+    </w:lvl>
+    <w:lvl w:ilvl="5">
+      <w:start w:val="1"/>
+      <w:numFmt w:val="bullet"/>
+      <w:lvlText w:val="▪"/>
+      <w:lvlJc w:val="left"/>
+      <w:pPr>
+        <w:tabs>
+          <w:tab w:val="num" w:pos="2520"/>
+        </w:tabs>
+        <w:ind w:left="2520" w:hanging="360"/>
+      </w:pPr>
+      <w:rPr>
+        <w:rFonts w:ascii="OpenSymbol" w:hAnsi="OpenSymbol" w:cs="OpenSymbol" w:hint="default"/>
+      </w:rPr>
+    </w:lvl>
+    <w:lvl w:ilvl="6">
+      <w:start w:val="1"/>
+      <w:numFmt w:val="bullet"/>
+      <w:lvlText w:val=""/>
+      <w:lvlJc w:val="left"/>
+      <w:pPr>
+        <w:tabs>
+          <w:tab w:val="num" w:pos="2880"/>
+        </w:tabs>
+        <w:ind w:left="2880" w:hanging="360"/>
+      </w:pPr>
+      <w:rPr>
+        <w:rFonts w:ascii="Symbol" w:hAnsi="Symbol" w:cs="Symbol" w:hint="default"/>
+      </w:rPr>
+    </w:lvl>
+    <w:lvl w:ilvl="7">
+      <w:start w:val="1"/>
+      <w:numFmt w:val="bullet"/>
+      <w:lvlText w:val="◦"/>
+      <w:lvlJc w:val="left"/>
+      <w:pPr>
+        <w:tabs>
+          <w:tab w:val="num" w:pos="3240"/>
+        </w:tabs>
+        <w:ind w:left="3240" w:hanging="360"/>
+      </w:pPr>
+      <w:rPr>
+        <w:rFonts w:ascii="OpenSymbol" w:hAnsi="OpenSymbol" w:cs="OpenSymbol" w:hint="default"/>
+      </w:rPr>
+    </w:lvl>
+    <w:lvl w:ilvl="8">
+      <w:start w:val="1"/>
+      <w:numFmt w:val="bullet"/>
+      <w:lvlText w:val="▪"/>
+      <w:lvlJc w:val="left"/>
+      <w:pPr>
+        <w:tabs>
+          <w:tab w:val="num" w:pos="3600"/>
+        </w:tabs>
+        <w:ind w:left="3600" w:hanging="360"/>
+      </w:pPr>
+      <w:rPr>
+        <w:rFonts w:ascii="OpenSymbol" w:hAnsi="OpenSymbol" w:cs="OpenSymbol" w:hint="default"/>
+      </w:rPr>
+    </w:lvl>
+  </w:abstractNum>
+  <w:abstractNum w:abstractNumId="3">
+    <w:lvl w:ilvl="0">
+      <w:start w:val="1"/>
       <w:numFmt w:val="none"/>
       <w:suff w:val="nothing"/>
       <w:lvlText w:val=""/>
@@ -13882,6 +14807,9 @@
   </w:num>
   <w:num w:numId="2">
     <w:abstractNumId w:val="2"/>
+  </w:num>
+  <w:num w:numId="3">
+    <w:abstractNumId w:val="3"/>
   </w:num>
 </w:numbering>
 </file>
@@ -14332,6 +15260,13 @@
       <w:shd w:fill="E1DFDD" w:val="clear"/>
     </w:rPr>
   </w:style>
+  <w:style w:type="character" w:styleId="Punti">
+    <w:name w:val="Punti"/>
+    <w:qFormat/>
+    <w:rPr>
+      <w:rFonts w:ascii="OpenSymbol" w:hAnsi="OpenSymbol" w:eastAsia="OpenSymbol" w:cs="OpenSymbol"/>
+    </w:rPr>
+  </w:style>
   <w:style w:type="paragraph" w:styleId="Titolo">
     <w:name w:val="Titolo"/>
     <w:basedOn w:val="Normal"/>

</xml_diff>

<commit_message>
finita la traduzione in relazioni, manca ancora lo schema finale
</commit_message>
<xml_diff>
--- a/DB2022.docx
+++ b/DB2022.docx
@@ -1808,7 +1808,12 @@
         </w:rPr>
       </w:pPr>
       <w:r>
-        <w:rPr/>
+        <w:rPr>
+          <w:b/>
+          <w:bCs/>
+          <w:sz w:val="36"/>
+          <w:szCs w:val="36"/>
+        </w:rPr>
       </w:r>
       <w:r>
         <w:br w:type="page"/>
@@ -2407,7 +2412,12 @@
         </w:rPr>
       </w:pPr>
       <w:r>
-        <w:rPr/>
+        <w:rPr>
+          <w:b w:val="false"/>
+          <w:bCs w:val="false"/>
+          <w:sz w:val="32"/>
+          <w:szCs w:val="32"/>
+        </w:rPr>
         <w:drawing>
           <wp:anchor behindDoc="0" distT="0" distB="0" distL="0" distR="0" simplePos="0" locked="0" layoutInCell="0" allowOverlap="1" relativeHeight="5">
             <wp:simplePos x="0" y="0"/>
@@ -2525,7 +2535,14 @@
         </w:rPr>
       </w:pPr>
       <w:r>
-        <w:rPr/>
+        <w:rPr>
+          <w:b w:val="false"/>
+          <w:bCs w:val="false"/>
+          <w:i w:val="false"/>
+          <w:iCs w:val="false"/>
+          <w:sz w:val="32"/>
+          <w:szCs w:val="32"/>
+        </w:rPr>
         <w:drawing>
           <wp:anchor behindDoc="0" distT="0" distB="0" distL="0" distR="0" simplePos="0" locked="0" layoutInCell="0" allowOverlap="1" relativeHeight="4">
             <wp:simplePos x="0" y="0"/>
@@ -2855,7 +2872,12 @@
         </w:rPr>
       </w:pPr>
       <w:r>
-        <w:rPr/>
+        <w:rPr>
+          <w:b/>
+          <w:bCs/>
+          <w:sz w:val="36"/>
+          <w:szCs w:val="36"/>
+        </w:rPr>
         <w:drawing>
           <wp:anchor behindDoc="0" distT="0" distB="0" distL="0" distR="0" simplePos="0" locked="0" layoutInCell="0" allowOverlap="1" relativeHeight="7">
             <wp:simplePos x="0" y="0"/>
@@ -4431,7 +4453,11 @@
             </w:pPr>
             <w:r>
               <w:rPr/>
-              <w:t>Pagare</w:t>
+              <w:t>Paga</w:t>
+            </w:r>
+            <w:r>
+              <w:rPr/>
+              <w:t>mento</w:t>
             </w:r>
           </w:p>
         </w:tc>
@@ -4874,15 +4900,15 @@
         </w:tblCellMar>
       </w:tblPr>
       <w:tblGrid>
-        <w:gridCol w:w="854"/>
-        <w:gridCol w:w="5163"/>
+        <w:gridCol w:w="853"/>
+        <w:gridCol w:w="5164"/>
         <w:gridCol w:w="3009"/>
       </w:tblGrid>
       <w:tr>
         <w:trPr/>
         <w:tc>
           <w:tcPr>
-            <w:tcW w:w="854" w:type="dxa"/>
+            <w:tcW w:w="853" w:type="dxa"/>
             <w:tcBorders>
               <w:top w:val="single" w:sz="2" w:space="0" w:color="000000"/>
               <w:left w:val="single" w:sz="2" w:space="0" w:color="000000"/>
@@ -4904,7 +4930,7 @@
         </w:tc>
         <w:tc>
           <w:tcPr>
-            <w:tcW w:w="5163" w:type="dxa"/>
+            <w:tcW w:w="5164" w:type="dxa"/>
             <w:tcBorders>
               <w:top w:val="single" w:sz="2" w:space="0" w:color="000000"/>
               <w:left w:val="single" w:sz="2" w:space="0" w:color="000000"/>
@@ -4952,7 +4978,7 @@
         <w:trPr/>
         <w:tc>
           <w:tcPr>
-            <w:tcW w:w="854" w:type="dxa"/>
+            <w:tcW w:w="853" w:type="dxa"/>
             <w:tcBorders>
               <w:left w:val="single" w:sz="2" w:space="0" w:color="000000"/>
               <w:bottom w:val="single" w:sz="2" w:space="0" w:color="000000"/>
@@ -4973,7 +4999,7 @@
         </w:tc>
         <w:tc>
           <w:tcPr>
-            <w:tcW w:w="5163" w:type="dxa"/>
+            <w:tcW w:w="5164" w:type="dxa"/>
             <w:tcBorders>
               <w:left w:val="single" w:sz="2" w:space="0" w:color="000000"/>
               <w:bottom w:val="single" w:sz="2" w:space="0" w:color="000000"/>
@@ -5019,7 +5045,7 @@
         <w:trPr/>
         <w:tc>
           <w:tcPr>
-            <w:tcW w:w="854" w:type="dxa"/>
+            <w:tcW w:w="853" w:type="dxa"/>
             <w:tcBorders>
               <w:left w:val="single" w:sz="2" w:space="0" w:color="000000"/>
               <w:bottom w:val="single" w:sz="2" w:space="0" w:color="000000"/>
@@ -5040,7 +5066,7 @@
         </w:tc>
         <w:tc>
           <w:tcPr>
-            <w:tcW w:w="5163" w:type="dxa"/>
+            <w:tcW w:w="5164" w:type="dxa"/>
             <w:tcBorders>
               <w:left w:val="single" w:sz="2" w:space="0" w:color="000000"/>
               <w:bottom w:val="single" w:sz="2" w:space="0" w:color="000000"/>
@@ -5086,7 +5112,7 @@
         <w:trPr/>
         <w:tc>
           <w:tcPr>
-            <w:tcW w:w="854" w:type="dxa"/>
+            <w:tcW w:w="853" w:type="dxa"/>
             <w:tcBorders>
               <w:left w:val="single" w:sz="2" w:space="0" w:color="000000"/>
               <w:bottom w:val="single" w:sz="2" w:space="0" w:color="000000"/>
@@ -5107,7 +5133,7 @@
         </w:tc>
         <w:tc>
           <w:tcPr>
-            <w:tcW w:w="5163" w:type="dxa"/>
+            <w:tcW w:w="5164" w:type="dxa"/>
             <w:tcBorders>
               <w:left w:val="single" w:sz="2" w:space="0" w:color="000000"/>
               <w:bottom w:val="single" w:sz="2" w:space="0" w:color="000000"/>
@@ -5153,7 +5179,7 @@
         <w:trPr/>
         <w:tc>
           <w:tcPr>
-            <w:tcW w:w="854" w:type="dxa"/>
+            <w:tcW w:w="853" w:type="dxa"/>
             <w:tcBorders>
               <w:left w:val="single" w:sz="2" w:space="0" w:color="000000"/>
               <w:bottom w:val="single" w:sz="2" w:space="0" w:color="000000"/>
@@ -5174,7 +5200,7 @@
         </w:tc>
         <w:tc>
           <w:tcPr>
-            <w:tcW w:w="5163" w:type="dxa"/>
+            <w:tcW w:w="5164" w:type="dxa"/>
             <w:tcBorders>
               <w:left w:val="single" w:sz="2" w:space="0" w:color="000000"/>
               <w:bottom w:val="single" w:sz="2" w:space="0" w:color="000000"/>
@@ -5220,7 +5246,7 @@
         <w:trPr/>
         <w:tc>
           <w:tcPr>
-            <w:tcW w:w="854" w:type="dxa"/>
+            <w:tcW w:w="853" w:type="dxa"/>
             <w:tcBorders>
               <w:left w:val="single" w:sz="2" w:space="0" w:color="000000"/>
               <w:bottom w:val="single" w:sz="2" w:space="0" w:color="000000"/>
@@ -5241,7 +5267,7 @@
         </w:tc>
         <w:tc>
           <w:tcPr>
-            <w:tcW w:w="5163" w:type="dxa"/>
+            <w:tcW w:w="5164" w:type="dxa"/>
             <w:tcBorders>
               <w:left w:val="single" w:sz="2" w:space="0" w:color="000000"/>
               <w:bottom w:val="single" w:sz="2" w:space="0" w:color="000000"/>
@@ -5287,7 +5313,7 @@
         <w:trPr/>
         <w:tc>
           <w:tcPr>
-            <w:tcW w:w="854" w:type="dxa"/>
+            <w:tcW w:w="853" w:type="dxa"/>
             <w:tcBorders>
               <w:left w:val="single" w:sz="2" w:space="0" w:color="000000"/>
               <w:bottom w:val="single" w:sz="2" w:space="0" w:color="000000"/>
@@ -5308,7 +5334,7 @@
         </w:tc>
         <w:tc>
           <w:tcPr>
-            <w:tcW w:w="5163" w:type="dxa"/>
+            <w:tcW w:w="5164" w:type="dxa"/>
             <w:tcBorders>
               <w:left w:val="single" w:sz="2" w:space="0" w:color="000000"/>
               <w:bottom w:val="single" w:sz="2" w:space="0" w:color="000000"/>
@@ -5365,7 +5391,7 @@
         <w:trPr/>
         <w:tc>
           <w:tcPr>
-            <w:tcW w:w="854" w:type="dxa"/>
+            <w:tcW w:w="853" w:type="dxa"/>
             <w:tcBorders>
               <w:left w:val="single" w:sz="2" w:space="0" w:color="000000"/>
               <w:bottom w:val="single" w:sz="2" w:space="0" w:color="000000"/>
@@ -5386,7 +5412,7 @@
         </w:tc>
         <w:tc>
           <w:tcPr>
-            <w:tcW w:w="5163" w:type="dxa"/>
+            <w:tcW w:w="5164" w:type="dxa"/>
             <w:tcBorders>
               <w:left w:val="single" w:sz="2" w:space="0" w:color="000000"/>
               <w:bottom w:val="single" w:sz="2" w:space="0" w:color="000000"/>
@@ -5432,7 +5458,7 @@
         <w:trPr/>
         <w:tc>
           <w:tcPr>
-            <w:tcW w:w="854" w:type="dxa"/>
+            <w:tcW w:w="853" w:type="dxa"/>
             <w:tcBorders>
               <w:left w:val="single" w:sz="2" w:space="0" w:color="000000"/>
               <w:bottom w:val="single" w:sz="2" w:space="0" w:color="000000"/>
@@ -5453,7 +5479,7 @@
         </w:tc>
         <w:tc>
           <w:tcPr>
-            <w:tcW w:w="5163" w:type="dxa"/>
+            <w:tcW w:w="5164" w:type="dxa"/>
             <w:tcBorders>
               <w:left w:val="single" w:sz="2" w:space="0" w:color="000000"/>
               <w:bottom w:val="single" w:sz="2" w:space="0" w:color="000000"/>
@@ -5499,7 +5525,7 @@
         <w:trPr/>
         <w:tc>
           <w:tcPr>
-            <w:tcW w:w="854" w:type="dxa"/>
+            <w:tcW w:w="853" w:type="dxa"/>
             <w:tcBorders>
               <w:left w:val="single" w:sz="2" w:space="0" w:color="000000"/>
               <w:bottom w:val="single" w:sz="2" w:space="0" w:color="000000"/>
@@ -5520,7 +5546,7 @@
         </w:tc>
         <w:tc>
           <w:tcPr>
-            <w:tcW w:w="5163" w:type="dxa"/>
+            <w:tcW w:w="5164" w:type="dxa"/>
             <w:tcBorders>
               <w:left w:val="single" w:sz="2" w:space="0" w:color="000000"/>
               <w:bottom w:val="single" w:sz="2" w:space="0" w:color="000000"/>
@@ -5577,7 +5603,7 @@
         <w:trPr/>
         <w:tc>
           <w:tcPr>
-            <w:tcW w:w="854" w:type="dxa"/>
+            <w:tcW w:w="853" w:type="dxa"/>
             <w:tcBorders>
               <w:left w:val="single" w:sz="2" w:space="0" w:color="000000"/>
               <w:bottom w:val="single" w:sz="2" w:space="0" w:color="000000"/>
@@ -5598,7 +5624,7 @@
         </w:tc>
         <w:tc>
           <w:tcPr>
-            <w:tcW w:w="5163" w:type="dxa"/>
+            <w:tcW w:w="5164" w:type="dxa"/>
             <w:tcBorders>
               <w:left w:val="single" w:sz="2" w:space="0" w:color="000000"/>
               <w:bottom w:val="single" w:sz="2" w:space="0" w:color="000000"/>
@@ -5655,7 +5681,7 @@
         <w:trPr/>
         <w:tc>
           <w:tcPr>
-            <w:tcW w:w="854" w:type="dxa"/>
+            <w:tcW w:w="853" w:type="dxa"/>
             <w:tcBorders>
               <w:left w:val="single" w:sz="2" w:space="0" w:color="000000"/>
               <w:bottom w:val="single" w:sz="2" w:space="0" w:color="000000"/>
@@ -5676,7 +5702,7 @@
         </w:tc>
         <w:tc>
           <w:tcPr>
-            <w:tcW w:w="5163" w:type="dxa"/>
+            <w:tcW w:w="5164" w:type="dxa"/>
             <w:tcBorders>
               <w:left w:val="single" w:sz="2" w:space="0" w:color="000000"/>
               <w:bottom w:val="single" w:sz="2" w:space="0" w:color="000000"/>
@@ -5722,7 +5748,7 @@
         <w:trPr/>
         <w:tc>
           <w:tcPr>
-            <w:tcW w:w="854" w:type="dxa"/>
+            <w:tcW w:w="853" w:type="dxa"/>
             <w:tcBorders>
               <w:left w:val="single" w:sz="2" w:space="0" w:color="000000"/>
               <w:bottom w:val="single" w:sz="2" w:space="0" w:color="000000"/>
@@ -5743,7 +5769,7 @@
         </w:tc>
         <w:tc>
           <w:tcPr>
-            <w:tcW w:w="5163" w:type="dxa"/>
+            <w:tcW w:w="5164" w:type="dxa"/>
             <w:tcBorders>
               <w:left w:val="single" w:sz="2" w:space="0" w:color="000000"/>
               <w:bottom w:val="single" w:sz="2" w:space="0" w:color="000000"/>
@@ -5789,7 +5815,7 @@
         <w:trPr/>
         <w:tc>
           <w:tcPr>
-            <w:tcW w:w="854" w:type="dxa"/>
+            <w:tcW w:w="853" w:type="dxa"/>
             <w:tcBorders>
               <w:left w:val="single" w:sz="2" w:space="0" w:color="000000"/>
               <w:bottom w:val="single" w:sz="2" w:space="0" w:color="000000"/>
@@ -5810,7 +5836,7 @@
         </w:tc>
         <w:tc>
           <w:tcPr>
-            <w:tcW w:w="5163" w:type="dxa"/>
+            <w:tcW w:w="5164" w:type="dxa"/>
             <w:tcBorders>
               <w:left w:val="single" w:sz="2" w:space="0" w:color="000000"/>
               <w:bottom w:val="single" w:sz="2" w:space="0" w:color="000000"/>
@@ -5871,7 +5897,7 @@
         <w:trPr/>
         <w:tc>
           <w:tcPr>
-            <w:tcW w:w="854" w:type="dxa"/>
+            <w:tcW w:w="853" w:type="dxa"/>
             <w:tcBorders>
               <w:left w:val="single" w:sz="2" w:space="0" w:color="000000"/>
               <w:bottom w:val="single" w:sz="2" w:space="0" w:color="000000"/>
@@ -5892,7 +5918,7 @@
         </w:tc>
         <w:tc>
           <w:tcPr>
-            <w:tcW w:w="5163" w:type="dxa"/>
+            <w:tcW w:w="5164" w:type="dxa"/>
             <w:tcBorders>
               <w:left w:val="single" w:sz="2" w:space="0" w:color="000000"/>
               <w:bottom w:val="single" w:sz="2" w:space="0" w:color="000000"/>
@@ -5938,7 +5964,7 @@
         <w:trPr/>
         <w:tc>
           <w:tcPr>
-            <w:tcW w:w="854" w:type="dxa"/>
+            <w:tcW w:w="853" w:type="dxa"/>
             <w:tcBorders>
               <w:left w:val="single" w:sz="2" w:space="0" w:color="000000"/>
               <w:bottom w:val="single" w:sz="2" w:space="0" w:color="000000"/>
@@ -5959,7 +5985,7 @@
         </w:tc>
         <w:tc>
           <w:tcPr>
-            <w:tcW w:w="5163" w:type="dxa"/>
+            <w:tcW w:w="5164" w:type="dxa"/>
             <w:tcBorders>
               <w:left w:val="single" w:sz="2" w:space="0" w:color="000000"/>
               <w:bottom w:val="single" w:sz="2" w:space="0" w:color="000000"/>
@@ -6005,7 +6031,7 @@
         <w:trPr/>
         <w:tc>
           <w:tcPr>
-            <w:tcW w:w="854" w:type="dxa"/>
+            <w:tcW w:w="853" w:type="dxa"/>
             <w:tcBorders>
               <w:left w:val="single" w:sz="2" w:space="0" w:color="000000"/>
               <w:bottom w:val="single" w:sz="2" w:space="0" w:color="000000"/>
@@ -6026,7 +6052,7 @@
         </w:tc>
         <w:tc>
           <w:tcPr>
-            <w:tcW w:w="5163" w:type="dxa"/>
+            <w:tcW w:w="5164" w:type="dxa"/>
             <w:tcBorders>
               <w:left w:val="single" w:sz="2" w:space="0" w:color="000000"/>
               <w:bottom w:val="single" w:sz="2" w:space="0" w:color="000000"/>
@@ -17587,14 +17613,7 @@
           <w:sz w:val="32"/>
           <w:szCs w:val="32"/>
         </w:rPr>
-        <w:t>La ridondanza non porta alcun vantaggio, si decide quindi di eliminarl</w:t>
-      </w:r>
-      <w:r>
-        <w:rPr>
-          <w:sz w:val="32"/>
-          <w:szCs w:val="32"/>
-        </w:rPr>
-        <w:t>a.</w:t>
+        <w:t>La ridondanza non porta alcun vantaggio, si decide quindi di eliminarla.</w:t>
       </w:r>
       <w:r>
         <w:br w:type="page"/>
@@ -20813,7 +20832,7 @@
         <w:gridCol w:w="2256"/>
         <w:gridCol w:w="4314"/>
         <w:gridCol w:w="1260"/>
-        <w:gridCol w:w="1196"/>
+        <w:gridCol w:w="1195"/>
       </w:tblGrid>
       <w:tr>
         <w:trPr/>
@@ -20906,7 +20925,7 @@
         </w:tc>
         <w:tc>
           <w:tcPr>
-            <w:tcW w:w="1196" w:type="dxa"/>
+            <w:tcW w:w="1195" w:type="dxa"/>
             <w:tcBorders>
               <w:top w:val="single" w:sz="2" w:space="0" w:color="000000"/>
               <w:left w:val="single" w:sz="2" w:space="0" w:color="000000"/>
@@ -21002,7 +21021,7 @@
         </w:tc>
         <w:tc>
           <w:tcPr>
-            <w:tcW w:w="1196" w:type="dxa"/>
+            <w:tcW w:w="1195" w:type="dxa"/>
             <w:tcBorders>
               <w:left w:val="single" w:sz="2" w:space="0" w:color="000000"/>
               <w:bottom w:val="single" w:sz="2" w:space="0" w:color="000000"/>
@@ -21062,19 +21081,7 @@
             </w:pPr>
             <w:r>
               <w:rPr/>
-              <w:t>Totale: 1</w:t>
-            </w:r>
-            <w:r>
-              <w:rPr/>
-              <w:t>L</w:t>
-            </w:r>
-            <w:r>
-              <w:rPr/>
-              <w:t xml:space="preserve">x1 al </w:t>
-            </w:r>
-            <w:r>
-              <w:rPr/>
-              <w:t>mese</w:t>
+              <w:t>Totale: 1Lx1 al mese</w:t>
             </w:r>
           </w:p>
         </w:tc>
@@ -21100,7 +21107,7 @@
         </w:tc>
         <w:tc>
           <w:tcPr>
-            <w:tcW w:w="1196" w:type="dxa"/>
+            <w:tcW w:w="1195" w:type="dxa"/>
             <w:tcBorders>
               <w:left w:val="single" w:sz="2" w:space="0" w:color="000000"/>
               <w:bottom w:val="single" w:sz="2" w:space="0" w:color="000000"/>
@@ -21154,7 +21161,7 @@
         <w:gridCol w:w="2256"/>
         <w:gridCol w:w="4314"/>
         <w:gridCol w:w="1260"/>
-        <w:gridCol w:w="1196"/>
+        <w:gridCol w:w="1195"/>
       </w:tblGrid>
       <w:tr>
         <w:trPr/>
@@ -21247,7 +21254,7 @@
         </w:tc>
         <w:tc>
           <w:tcPr>
-            <w:tcW w:w="1196" w:type="dxa"/>
+            <w:tcW w:w="1195" w:type="dxa"/>
             <w:tcBorders>
               <w:top w:val="single" w:sz="2" w:space="0" w:color="000000"/>
               <w:left w:val="single" w:sz="2" w:space="0" w:color="000000"/>
@@ -21343,7 +21350,7 @@
         </w:tc>
         <w:tc>
           <w:tcPr>
-            <w:tcW w:w="1196" w:type="dxa"/>
+            <w:tcW w:w="1195" w:type="dxa"/>
             <w:tcBorders>
               <w:left w:val="single" w:sz="2" w:space="0" w:color="000000"/>
               <w:bottom w:val="single" w:sz="2" w:space="0" w:color="000000"/>
@@ -21431,7 +21438,7 @@
         </w:tc>
         <w:tc>
           <w:tcPr>
-            <w:tcW w:w="1196" w:type="dxa"/>
+            <w:tcW w:w="1195" w:type="dxa"/>
             <w:tcBorders>
               <w:left w:val="single" w:sz="2" w:space="0" w:color="000000"/>
               <w:bottom w:val="single" w:sz="2" w:space="0" w:color="000000"/>
@@ -21519,7 +21526,7 @@
         </w:tc>
         <w:tc>
           <w:tcPr>
-            <w:tcW w:w="1196" w:type="dxa"/>
+            <w:tcW w:w="1195" w:type="dxa"/>
             <w:tcBorders>
               <w:left w:val="single" w:sz="2" w:space="0" w:color="000000"/>
               <w:bottom w:val="single" w:sz="2" w:space="0" w:color="000000"/>
@@ -21607,7 +21614,7 @@
         </w:tc>
         <w:tc>
           <w:tcPr>
-            <w:tcW w:w="1196" w:type="dxa"/>
+            <w:tcW w:w="1195" w:type="dxa"/>
             <w:tcBorders>
               <w:left w:val="single" w:sz="2" w:space="0" w:color="000000"/>
               <w:bottom w:val="single" w:sz="2" w:space="0" w:color="000000"/>
@@ -21667,19 +21674,7 @@
             </w:pPr>
             <w:r>
               <w:rPr/>
-              <w:t xml:space="preserve">Totale: </w:t>
-            </w:r>
-            <w:r>
-              <w:rPr/>
-              <w:t>9L</w:t>
-            </w:r>
-            <w:r>
-              <w:rPr/>
-              <w:t xml:space="preserve">x1 al </w:t>
-            </w:r>
-            <w:r>
-              <w:rPr/>
-              <w:t>mese</w:t>
+              <w:t>Totale: 9Lx1 al mese</w:t>
             </w:r>
           </w:p>
         </w:tc>
@@ -21705,7 +21700,7 @@
         </w:tc>
         <w:tc>
           <w:tcPr>
-            <w:tcW w:w="1196" w:type="dxa"/>
+            <w:tcW w:w="1195" w:type="dxa"/>
             <w:tcBorders>
               <w:left w:val="single" w:sz="2" w:space="0" w:color="000000"/>
               <w:bottom w:val="single" w:sz="2" w:space="0" w:color="000000"/>
@@ -21781,22 +21776,898 @@
     <w:p>
       <w:pPr>
         <w:pStyle w:val="Normal"/>
+        <w:rPr>
+          <w:b w:val="false"/>
+          <w:b w:val="false"/>
+          <w:bCs w:val="false"/>
+          <w:sz w:val="28"/>
+          <w:szCs w:val="28"/>
+        </w:rPr>
+      </w:pPr>
+      <w:r>
+        <w:rPr>
+          <w:b w:val="false"/>
+          <w:bCs w:val="false"/>
+          <w:sz w:val="28"/>
+          <w:szCs w:val="28"/>
+        </w:rPr>
+        <w:t>Utenti(</w:t>
+      </w:r>
+      <w:r>
+        <w:rPr>
+          <w:b w:val="false"/>
+          <w:bCs w:val="false"/>
+          <w:sz w:val="28"/>
+          <w:szCs w:val="28"/>
+          <w:u w:val="single"/>
+        </w:rPr>
+        <w:t>CF</w:t>
+      </w:r>
+      <w:r>
+        <w:rPr>
+          <w:b w:val="false"/>
+          <w:bCs w:val="false"/>
+          <w:sz w:val="28"/>
+          <w:szCs w:val="28"/>
+        </w:rPr>
+        <w:t xml:space="preserve">, nome, cognome, data di nascita, numero di telefono*, </w:t>
+        <w:tab/>
+        <w:t>data iscrizione, organizzatore)</w:t>
+      </w:r>
+    </w:p>
+    <w:p>
+      <w:pPr>
+        <w:pStyle w:val="Normal"/>
+        <w:rPr>
+          <w:b w:val="false"/>
+          <w:b w:val="false"/>
+          <w:bCs w:val="false"/>
+          <w:sz w:val="28"/>
+          <w:szCs w:val="28"/>
+        </w:rPr>
+      </w:pPr>
+      <w:r>
+        <w:rPr>
+          <w:b w:val="false"/>
+          <w:bCs w:val="false"/>
+          <w:sz w:val="28"/>
+          <w:szCs w:val="28"/>
+        </w:rPr>
+        <w:t>Gruppi(</w:t>
+      </w:r>
+      <w:r>
+        <w:rPr>
+          <w:b w:val="false"/>
+          <w:bCs w:val="false"/>
+          <w:sz w:val="28"/>
+          <w:szCs w:val="28"/>
+          <w:u w:val="single"/>
+        </w:rPr>
+        <w:t>ID</w:t>
+      </w:r>
+      <w:r>
+        <w:rPr>
+          <w:b w:val="false"/>
+          <w:bCs w:val="false"/>
+          <w:sz w:val="28"/>
+          <w:szCs w:val="28"/>
+        </w:rPr>
+        <w:t>, utente1:Utenti, utente2:Utenti)</w:t>
+      </w:r>
+    </w:p>
+    <w:p>
+      <w:pPr>
+        <w:pStyle w:val="Normal"/>
+        <w:rPr>
+          <w:b w:val="false"/>
+          <w:b w:val="false"/>
+          <w:bCs w:val="false"/>
+          <w:sz w:val="28"/>
+          <w:szCs w:val="28"/>
+        </w:rPr>
+      </w:pPr>
+      <w:r>
+        <w:rPr>
+          <w:b w:val="false"/>
+          <w:bCs w:val="false"/>
+          <w:sz w:val="28"/>
+          <w:szCs w:val="28"/>
+        </w:rPr>
+        <w:t>Amicizie(</w:t>
+      </w:r>
+      <w:r>
+        <w:rPr>
+          <w:b w:val="false"/>
+          <w:bCs w:val="false"/>
+          <w:sz w:val="28"/>
+          <w:szCs w:val="28"/>
+          <w:u w:val="single"/>
+        </w:rPr>
+        <w:t>ID</w:t>
+      </w:r>
+      <w:r>
+        <w:rPr>
+          <w:b w:val="false"/>
+          <w:bCs w:val="false"/>
+          <w:sz w:val="28"/>
+          <w:szCs w:val="28"/>
+          <w:u w:val="none"/>
+        </w:rPr>
+        <w:t>, utente1:Utenti, amico:Utenti)</w:t>
+      </w:r>
+    </w:p>
+    <w:p>
+      <w:pPr>
+        <w:pStyle w:val="Normal"/>
+        <w:rPr>
+          <w:b w:val="false"/>
+          <w:b w:val="false"/>
+          <w:bCs w:val="false"/>
+          <w:sz w:val="28"/>
+          <w:szCs w:val="28"/>
+        </w:rPr>
+      </w:pPr>
+      <w:r>
+        <w:rPr>
+          <w:b w:val="false"/>
+          <w:bCs w:val="false"/>
+          <w:sz w:val="28"/>
+          <w:szCs w:val="28"/>
+          <w:u w:val="none"/>
+        </w:rPr>
+        <w:t>Partecipazioni(</w:t>
+      </w:r>
+      <w:r>
+        <w:rPr>
+          <w:b w:val="false"/>
+          <w:bCs w:val="false"/>
+          <w:sz w:val="28"/>
+          <w:szCs w:val="28"/>
+          <w:u w:val="single"/>
+        </w:rPr>
+        <w:t>ID</w:t>
+      </w:r>
+      <w:r>
+        <w:rPr>
+          <w:b w:val="false"/>
+          <w:bCs w:val="false"/>
+          <w:sz w:val="28"/>
+          <w:szCs w:val="28"/>
+          <w:u w:val="none"/>
+        </w:rPr>
+        <w:t>, utente:Utenti, evento:Eventi)</w:t>
+      </w:r>
+    </w:p>
+    <w:p>
+      <w:pPr>
+        <w:pStyle w:val="Normal"/>
+        <w:rPr>
+          <w:b w:val="false"/>
+          <w:b w:val="false"/>
+          <w:bCs w:val="false"/>
+          <w:sz w:val="28"/>
+          <w:szCs w:val="28"/>
+        </w:rPr>
+      </w:pPr>
+      <w:r>
+        <w:rPr>
+          <w:b w:val="false"/>
+          <w:bCs w:val="false"/>
+          <w:sz w:val="28"/>
+          <w:szCs w:val="28"/>
+          <w:u w:val="none"/>
+        </w:rPr>
+        <w:t>Iscrizioni(</w:t>
+      </w:r>
+      <w:r>
+        <w:rPr>
+          <w:b w:val="false"/>
+          <w:bCs w:val="false"/>
+          <w:sz w:val="28"/>
+          <w:szCs w:val="28"/>
+          <w:u w:val="single"/>
+        </w:rPr>
+        <w:t>ID</w:t>
+      </w:r>
+      <w:r>
+        <w:rPr>
+          <w:b w:val="false"/>
+          <w:bCs w:val="false"/>
+          <w:sz w:val="28"/>
+          <w:szCs w:val="28"/>
+          <w:u w:val="none"/>
+        </w:rPr>
+        <w:t>, utente:Utenti,attività:Attività)</w:t>
+      </w:r>
+    </w:p>
+    <w:p>
+      <w:pPr>
+        <w:pStyle w:val="Normal"/>
+        <w:rPr>
+          <w:b w:val="false"/>
+          <w:b w:val="false"/>
+          <w:bCs w:val="false"/>
+          <w:sz w:val="28"/>
+          <w:szCs w:val="28"/>
+        </w:rPr>
+      </w:pPr>
+      <w:r>
+        <w:rPr>
+          <w:b w:val="false"/>
+          <w:bCs w:val="false"/>
+          <w:sz w:val="28"/>
+          <w:szCs w:val="28"/>
+          <w:u w:val="none"/>
+        </w:rPr>
+        <w:t>Valutazioni</w:t>
+      </w:r>
+      <w:r>
+        <w:rPr>
+          <w:b w:val="false"/>
+          <w:bCs w:val="false"/>
+          <w:sz w:val="28"/>
+          <w:szCs w:val="28"/>
+          <w:u w:val="none"/>
+        </w:rPr>
+        <w:t>(</w:t>
+      </w:r>
+      <w:r>
+        <w:rPr>
+          <w:b w:val="false"/>
+          <w:bCs w:val="false"/>
+          <w:sz w:val="28"/>
+          <w:szCs w:val="28"/>
+          <w:u w:val="single"/>
+        </w:rPr>
+        <w:t>ID</w:t>
+      </w:r>
+      <w:r>
+        <w:rPr>
+          <w:b w:val="false"/>
+          <w:bCs w:val="false"/>
+          <w:sz w:val="28"/>
+          <w:szCs w:val="28"/>
+          <w:u w:val="none"/>
+        </w:rPr>
+        <w:t>, utente:Utenti,attività:Attività)</w:t>
+      </w:r>
+    </w:p>
+    <w:p>
+      <w:pPr>
+        <w:pStyle w:val="Normal"/>
+        <w:rPr>
+          <w:b w:val="false"/>
+          <w:b w:val="false"/>
+          <w:bCs w:val="false"/>
+          <w:sz w:val="28"/>
+          <w:szCs w:val="28"/>
+        </w:rPr>
+      </w:pPr>
+      <w:r>
+        <w:rPr>
+          <w:b w:val="false"/>
+          <w:bCs w:val="false"/>
+          <w:sz w:val="28"/>
+          <w:szCs w:val="28"/>
+          <w:u w:val="none"/>
+        </w:rPr>
+        <w:t>Ricerche</w:t>
+      </w:r>
+      <w:r>
+        <w:rPr>
+          <w:b w:val="false"/>
+          <w:bCs w:val="false"/>
+          <w:sz w:val="28"/>
+          <w:szCs w:val="28"/>
+          <w:u w:val="none"/>
+        </w:rPr>
+        <w:t>(</w:t>
+      </w:r>
+      <w:r>
+        <w:rPr>
+          <w:b w:val="false"/>
+          <w:bCs w:val="false"/>
+          <w:sz w:val="28"/>
+          <w:szCs w:val="28"/>
+          <w:u w:val="single"/>
+        </w:rPr>
+        <w:t>ID</w:t>
+      </w:r>
+      <w:r>
+        <w:rPr>
+          <w:b w:val="false"/>
+          <w:bCs w:val="false"/>
+          <w:sz w:val="28"/>
+          <w:szCs w:val="28"/>
+          <w:u w:val="none"/>
+        </w:rPr>
+        <w:t>, utente:Utenti,attività:Attività)</w:t>
+      </w:r>
+    </w:p>
+    <w:p>
+      <w:pPr>
+        <w:pStyle w:val="Normal"/>
+        <w:rPr>
+          <w:b w:val="false"/>
+          <w:b w:val="false"/>
+          <w:bCs w:val="false"/>
+          <w:sz w:val="28"/>
+          <w:szCs w:val="28"/>
+        </w:rPr>
+      </w:pPr>
+      <w:r>
+        <w:rPr>
+          <w:b w:val="false"/>
+          <w:bCs w:val="false"/>
+          <w:sz w:val="28"/>
+          <w:szCs w:val="28"/>
+          <w:u w:val="none"/>
+        </w:rPr>
+        <w:t>Organizzazioni(</w:t>
+      </w:r>
+      <w:r>
+        <w:rPr>
+          <w:b w:val="false"/>
+          <w:bCs w:val="false"/>
+          <w:sz w:val="28"/>
+          <w:szCs w:val="28"/>
+          <w:u w:val="single"/>
+        </w:rPr>
+        <w:t>evento:Eventi</w:t>
+      </w:r>
+      <w:r>
+        <w:rPr>
+          <w:b w:val="false"/>
+          <w:bCs w:val="false"/>
+          <w:sz w:val="28"/>
+          <w:szCs w:val="28"/>
+          <w:u w:val="none"/>
+        </w:rPr>
+        <w:t>, utente:Utenti)</w:t>
+      </w:r>
+    </w:p>
+    <w:p>
+      <w:pPr>
+        <w:pStyle w:val="Normal"/>
+        <w:rPr>
+          <w:b w:val="false"/>
+          <w:b w:val="false"/>
+          <w:bCs w:val="false"/>
+          <w:sz w:val="28"/>
+          <w:szCs w:val="28"/>
+        </w:rPr>
+      </w:pPr>
+      <w:r>
+        <w:rPr>
+          <w:b w:val="false"/>
+          <w:bCs w:val="false"/>
+          <w:sz w:val="28"/>
+          <w:szCs w:val="28"/>
+          <w:u w:val="none"/>
+        </w:rPr>
+        <w:t>Intrattenimenti(</w:t>
+      </w:r>
+      <w:r>
+        <w:rPr>
+          <w:b w:val="false"/>
+          <w:bCs w:val="false"/>
+          <w:sz w:val="28"/>
+          <w:szCs w:val="28"/>
+          <w:u w:val="single"/>
+        </w:rPr>
+        <w:t>ID</w:t>
+      </w:r>
+      <w:r>
+        <w:rPr>
+          <w:b w:val="false"/>
+          <w:bCs w:val="false"/>
+          <w:sz w:val="28"/>
+          <w:szCs w:val="28"/>
+          <w:u w:val="none"/>
+        </w:rPr>
+        <w:t>, tipologia, durata, staff*)</w:t>
+      </w:r>
+    </w:p>
+    <w:p>
+      <w:pPr>
+        <w:pStyle w:val="Normal"/>
+        <w:rPr>
+          <w:b w:val="false"/>
+          <w:b w:val="false"/>
+          <w:bCs w:val="false"/>
+          <w:sz w:val="28"/>
+          <w:szCs w:val="28"/>
+        </w:rPr>
+      </w:pPr>
+      <w:r>
+        <w:rPr>
+          <w:b w:val="false"/>
+          <w:bCs w:val="false"/>
+          <w:sz w:val="28"/>
+          <w:szCs w:val="28"/>
+          <w:u w:val="none"/>
+        </w:rPr>
+        <w:t>Eventi(</w:t>
+      </w:r>
+      <w:r>
+        <w:rPr>
+          <w:b w:val="false"/>
+          <w:bCs w:val="false"/>
+          <w:sz w:val="28"/>
+          <w:szCs w:val="28"/>
+          <w:u w:val="single"/>
+        </w:rPr>
+        <w:t>ID</w:t>
+      </w:r>
+      <w:r>
+        <w:rPr>
+          <w:b w:val="false"/>
+          <w:bCs w:val="false"/>
+          <w:sz w:val="28"/>
+          <w:szCs w:val="28"/>
+          <w:u w:val="none"/>
+        </w:rPr>
+        <w:t xml:space="preserve">, pause*, elenchi attività svolte, intrattenimento:Intrattenimenti, </w:t>
+      </w:r>
+      <w:r>
+        <w:rPr>
+          <w:b w:val="false"/>
+          <w:bCs w:val="false"/>
+          <w:sz w:val="28"/>
+          <w:szCs w:val="28"/>
+          <w:u w:val="none"/>
+        </w:rPr>
+        <w:t>quota: QuoteIscrizione</w:t>
+      </w:r>
+      <w:r>
+        <w:rPr>
+          <w:b w:val="false"/>
+          <w:bCs w:val="false"/>
+          <w:sz w:val="28"/>
+          <w:szCs w:val="28"/>
+          <w:u w:val="none"/>
+        </w:rPr>
+        <w:t>)</w:t>
+      </w:r>
+    </w:p>
+    <w:p>
+      <w:pPr>
+        <w:pStyle w:val="Normal"/>
+        <w:rPr>
+          <w:b w:val="false"/>
+          <w:b w:val="false"/>
+          <w:bCs w:val="false"/>
+          <w:sz w:val="28"/>
+          <w:szCs w:val="28"/>
+        </w:rPr>
+      </w:pPr>
+      <w:r>
+        <w:rPr>
+          <w:b w:val="false"/>
+          <w:bCs w:val="false"/>
+          <w:sz w:val="28"/>
+          <w:szCs w:val="28"/>
+          <w:u w:val="none"/>
+        </w:rPr>
+        <w:tab/>
+        <w:t xml:space="preserve">UNIQUE(intrattenimenti, </w:t>
+      </w:r>
+      <w:r>
+        <w:rPr>
+          <w:b w:val="false"/>
+          <w:bCs w:val="false"/>
+          <w:sz w:val="28"/>
+          <w:szCs w:val="28"/>
+          <w:u w:val="none"/>
+        </w:rPr>
+        <w:t>quota</w:t>
+      </w:r>
+      <w:r>
+        <w:rPr>
+          <w:b w:val="false"/>
+          <w:bCs w:val="false"/>
+          <w:sz w:val="28"/>
+          <w:szCs w:val="28"/>
+          <w:u w:val="none"/>
+        </w:rPr>
+        <w:t>)</w:t>
+      </w:r>
+    </w:p>
+    <w:p>
+      <w:pPr>
+        <w:pStyle w:val="Normal"/>
+        <w:rPr>
+          <w:b w:val="false"/>
+          <w:b w:val="false"/>
+          <w:bCs w:val="false"/>
+          <w:sz w:val="28"/>
+          <w:szCs w:val="28"/>
+        </w:rPr>
+      </w:pPr>
+      <w:r>
+        <w:rPr>
+          <w:b w:val="false"/>
+          <w:bCs w:val="false"/>
+          <w:sz w:val="28"/>
+          <w:szCs w:val="28"/>
+          <w:u w:val="none"/>
+        </w:rPr>
+        <w:t>Attività(</w:t>
+      </w:r>
+      <w:r>
+        <w:rPr>
+          <w:b w:val="false"/>
+          <w:bCs w:val="false"/>
+          <w:sz w:val="28"/>
+          <w:szCs w:val="28"/>
+          <w:u w:val="single"/>
+        </w:rPr>
+        <w:t>ID</w:t>
+      </w:r>
+      <w:r>
+        <w:rPr>
+          <w:b w:val="false"/>
+          <w:bCs w:val="false"/>
+          <w:sz w:val="28"/>
+          <w:szCs w:val="28"/>
+          <w:u w:val="none"/>
+        </w:rPr>
+        <w:t xml:space="preserve">, dataI, dataF*, durata, difficoltà, periodo consigliato, numero partecipanti consigliato, </w:t>
+      </w:r>
+      <w:r>
+        <w:rPr>
+          <w:b w:val="false"/>
+          <w:bCs w:val="false"/>
+          <w:sz w:val="28"/>
+          <w:szCs w:val="28"/>
+          <w:u w:val="none"/>
+        </w:rPr>
+        <w:t>vestiario, attrezziPerMovimento*, attrezziPerRiposo*</w:t>
+      </w:r>
+      <w:r>
+        <w:rPr>
+          <w:b w:val="false"/>
+          <w:bCs w:val="false"/>
+          <w:sz w:val="28"/>
+          <w:szCs w:val="28"/>
+          <w:u w:val="none"/>
+        </w:rPr>
+        <w:t xml:space="preserve">, </w:t>
+      </w:r>
+      <w:r>
+        <w:rPr>
+          <w:b w:val="false"/>
+          <w:bCs w:val="false"/>
+          <w:sz w:val="28"/>
+          <w:szCs w:val="28"/>
+          <w:u w:val="none"/>
+        </w:rPr>
+        <w:t>pasti*, peso totale, tipologia zaino,</w:t>
+      </w:r>
+      <w:r>
+        <w:rPr>
+          <w:b w:val="false"/>
+          <w:bCs w:val="false"/>
+          <w:sz w:val="28"/>
+          <w:szCs w:val="28"/>
+          <w:u w:val="none"/>
+        </w:rPr>
+        <w:t xml:space="preserve"> eventi:Eventi, </w:t>
+      </w:r>
+      <w:r>
+        <w:rPr>
+          <w:b w:val="false"/>
+          <w:bCs w:val="false"/>
+          <w:sz w:val="28"/>
+          <w:szCs w:val="28"/>
+          <w:u w:val="none"/>
+        </w:rPr>
+        <w:t>luogo: Luoghi</w:t>
+      </w:r>
+      <w:r>
+        <w:rPr>
+          <w:b w:val="false"/>
+          <w:bCs w:val="false"/>
+          <w:sz w:val="28"/>
+          <w:szCs w:val="28"/>
+          <w:u w:val="none"/>
+        </w:rPr>
+        <w:t>)</w:t>
+      </w:r>
+    </w:p>
+    <w:p>
+      <w:pPr>
+        <w:pStyle w:val="Normal"/>
+        <w:rPr>
+          <w:b w:val="false"/>
+          <w:b w:val="false"/>
+          <w:bCs w:val="false"/>
+          <w:sz w:val="28"/>
+          <w:szCs w:val="28"/>
+        </w:rPr>
+      </w:pPr>
+      <w:r>
+        <w:rPr>
+          <w:b w:val="false"/>
+          <w:bCs w:val="false"/>
+          <w:sz w:val="28"/>
+          <w:szCs w:val="28"/>
+          <w:u w:val="none"/>
+        </w:rPr>
+        <w:tab/>
+        <w:t xml:space="preserve">UNIQUE(eventi, </w:t>
+      </w:r>
+      <w:r>
+        <w:rPr>
+          <w:b w:val="false"/>
+          <w:bCs w:val="false"/>
+          <w:sz w:val="28"/>
+          <w:szCs w:val="28"/>
+          <w:u w:val="none"/>
+        </w:rPr>
+        <w:t>luogo</w:t>
+      </w:r>
+      <w:r>
+        <w:rPr>
+          <w:b w:val="false"/>
+          <w:bCs w:val="false"/>
+          <w:sz w:val="28"/>
+          <w:szCs w:val="28"/>
+          <w:u w:val="none"/>
+        </w:rPr>
+        <w:t>)</w:t>
+      </w:r>
+    </w:p>
+    <w:p>
+      <w:pPr>
+        <w:pStyle w:val="Normal"/>
+        <w:rPr>
+          <w:b w:val="false"/>
+          <w:b w:val="false"/>
+          <w:bCs w:val="false"/>
+          <w:sz w:val="28"/>
+          <w:szCs w:val="28"/>
+        </w:rPr>
+      </w:pPr>
+      <w:r>
+        <w:rPr>
+          <w:b w:val="false"/>
+          <w:bCs w:val="false"/>
+          <w:sz w:val="28"/>
+          <w:szCs w:val="28"/>
+          <w:u w:val="none"/>
+        </w:rPr>
+        <w:t>Percorsi(</w:t>
+      </w:r>
+      <w:r>
+        <w:rPr>
+          <w:b w:val="false"/>
+          <w:bCs w:val="false"/>
+          <w:sz w:val="28"/>
+          <w:szCs w:val="28"/>
+          <w:u w:val="single"/>
+        </w:rPr>
+        <w:t>attività</w:t>
+      </w:r>
+      <w:r>
+        <w:rPr>
+          <w:b w:val="false"/>
+          <w:bCs w:val="false"/>
+          <w:sz w:val="28"/>
+          <w:szCs w:val="28"/>
+          <w:u w:val="none"/>
+        </w:rPr>
+        <w:t>:Attività, dislivello, distanza totale)</w:t>
+      </w:r>
+    </w:p>
+    <w:p>
+      <w:pPr>
+        <w:pStyle w:val="Normal"/>
+        <w:rPr>
+          <w:b w:val="false"/>
+          <w:b w:val="false"/>
+          <w:bCs w:val="false"/>
+          <w:sz w:val="28"/>
+          <w:szCs w:val="28"/>
+        </w:rPr>
+      </w:pPr>
+      <w:r>
+        <w:rPr>
+          <w:b w:val="false"/>
+          <w:bCs w:val="false"/>
+          <w:sz w:val="28"/>
+          <w:szCs w:val="28"/>
+          <w:u w:val="none"/>
+        </w:rPr>
+        <w:t>Tappe(</w:t>
+      </w:r>
+      <w:r>
+        <w:rPr>
+          <w:b w:val="false"/>
+          <w:bCs w:val="false"/>
+          <w:sz w:val="28"/>
+          <w:szCs w:val="28"/>
+          <w:u w:val="single"/>
+        </w:rPr>
+        <w:t>attività</w:t>
+      </w:r>
+      <w:r>
+        <w:rPr>
+          <w:b w:val="false"/>
+          <w:bCs w:val="false"/>
+          <w:sz w:val="28"/>
+          <w:szCs w:val="28"/>
+          <w:u w:val="none"/>
+        </w:rPr>
+        <w:t>:Percorsi, tipologia*, lunghezza)</w:t>
+      </w:r>
+    </w:p>
+    <w:p>
+      <w:pPr>
+        <w:pStyle w:val="Normal"/>
+        <w:rPr>
+          <w:b w:val="false"/>
+          <w:b w:val="false"/>
+          <w:bCs w:val="false"/>
+          <w:sz w:val="28"/>
+          <w:szCs w:val="28"/>
+        </w:rPr>
+      </w:pPr>
+      <w:r>
+        <w:rPr>
+          <w:b w:val="false"/>
+          <w:bCs w:val="false"/>
+          <w:sz w:val="28"/>
+          <w:szCs w:val="28"/>
+          <w:u w:val="none"/>
+        </w:rPr>
+        <w:t>Segue(</w:t>
+      </w:r>
+      <w:r>
+        <w:rPr>
+          <w:b w:val="false"/>
+          <w:bCs w:val="false"/>
+          <w:sz w:val="28"/>
+          <w:szCs w:val="28"/>
+          <w:u w:val="single"/>
+        </w:rPr>
+        <w:t>tappaPrecedente</w:t>
+      </w:r>
+      <w:r>
+        <w:rPr>
+          <w:b w:val="false"/>
+          <w:bCs w:val="false"/>
+          <w:sz w:val="28"/>
+          <w:szCs w:val="28"/>
+          <w:u w:val="none"/>
+        </w:rPr>
+        <w:t>:Tappe, tappaSuccessiva:Tappe)</w:t>
+      </w:r>
+    </w:p>
+    <w:p>
+      <w:pPr>
+        <w:pStyle w:val="Normal"/>
+        <w:rPr>
+          <w:b w:val="false"/>
+          <w:b w:val="false"/>
+          <w:bCs w:val="false"/>
+          <w:sz w:val="28"/>
+          <w:szCs w:val="28"/>
+        </w:rPr>
+      </w:pPr>
+      <w:r>
+        <w:rPr>
+          <w:b w:val="false"/>
+          <w:bCs w:val="false"/>
+          <w:sz w:val="28"/>
+          <w:szCs w:val="28"/>
+          <w:u w:val="none"/>
+        </w:rPr>
+        <w:tab/>
+        <w:t>UNIQUE(tappaSuccessiva)</w:t>
+      </w:r>
+    </w:p>
+    <w:p>
+      <w:pPr>
+        <w:pStyle w:val="Normal"/>
+        <w:rPr>
+          <w:b w:val="false"/>
+          <w:b w:val="false"/>
+          <w:bCs w:val="false"/>
+          <w:sz w:val="28"/>
+          <w:szCs w:val="28"/>
+        </w:rPr>
+      </w:pPr>
+      <w:r>
+        <w:rPr>
+          <w:b w:val="false"/>
+          <w:bCs w:val="false"/>
+          <w:sz w:val="28"/>
+          <w:szCs w:val="28"/>
+          <w:u w:val="none"/>
+        </w:rPr>
+        <w:t>QuotaIscrizioni(</w:t>
+      </w:r>
+      <w:r>
+        <w:rPr>
+          <w:b w:val="false"/>
+          <w:bCs w:val="false"/>
+          <w:sz w:val="28"/>
+          <w:szCs w:val="28"/>
+          <w:u w:val="single"/>
+        </w:rPr>
+        <w:t>prezzo</w:t>
+      </w:r>
+      <w:r>
+        <w:rPr>
+          <w:b w:val="false"/>
+          <w:bCs w:val="false"/>
+          <w:sz w:val="28"/>
+          <w:szCs w:val="28"/>
+          <w:u w:val="none"/>
+        </w:rPr>
+        <w:t>, sconto*)</w:t>
+      </w:r>
+    </w:p>
+    <w:p>
+      <w:pPr>
+        <w:pStyle w:val="Normal"/>
         <w:spacing w:before="0" w:after="160"/>
         <w:rPr>
-          <w:b w:val="false"/>
+          <w:sz w:val="32"/>
+          <w:szCs w:val="32"/>
+          <w:u w:val="none"/>
+        </w:rPr>
+      </w:pPr>
+      <w:r>
+        <w:rPr>
           <w:b w:val="false"/>
           <w:bCs w:val="false"/>
-          <w:sz w:val="32"/>
-          <w:szCs w:val="32"/>
-        </w:rPr>
-      </w:pPr>
+          <w:sz w:val="28"/>
+          <w:szCs w:val="28"/>
+          <w:u w:val="none"/>
+        </w:rPr>
+        <w:t>Luoghi(</w:t>
+      </w:r>
       <w:r>
         <w:rPr>
           <w:b w:val="false"/>
           <w:bCs w:val="false"/>
-          <w:sz w:val="32"/>
-          <w:szCs w:val="32"/>
-        </w:rPr>
+          <w:sz w:val="28"/>
+          <w:szCs w:val="28"/>
+          <w:u w:val="single"/>
+        </w:rPr>
+        <w:t>latitudine</w:t>
+      </w:r>
+      <w:r>
+        <w:rPr>
+          <w:b w:val="false"/>
+          <w:bCs w:val="false"/>
+          <w:sz w:val="28"/>
+          <w:szCs w:val="28"/>
+          <w:u w:val="none"/>
+        </w:rPr>
+        <w:t xml:space="preserve">, </w:t>
+      </w:r>
+      <w:r>
+        <w:rPr>
+          <w:b w:val="false"/>
+          <w:bCs w:val="false"/>
+          <w:sz w:val="28"/>
+          <w:szCs w:val="28"/>
+          <w:u w:val="single"/>
+        </w:rPr>
+        <w:t>longitudine</w:t>
+      </w:r>
+      <w:r>
+        <w:rPr>
+          <w:b w:val="false"/>
+          <w:bCs w:val="false"/>
+          <w:sz w:val="28"/>
+          <w:szCs w:val="28"/>
+          <w:u w:val="none"/>
+        </w:rPr>
+        <w:t>, altitudine, comune, provincia, frazione via)</w:t>
       </w:r>
     </w:p>
     <w:sectPr>

</xml_diff>

<commit_message>
Inserito lo schema relazionale finale
</commit_message>
<xml_diff>
--- a/DB2022.docx
+++ b/DB2022.docx
@@ -4453,11 +4453,7 @@
             </w:pPr>
             <w:r>
               <w:rPr/>
-              <w:t>Paga</w:t>
-            </w:r>
-            <w:r>
-              <w:rPr/>
-              <w:t>mento</w:t>
+              <w:t>Pagamento</w:t>
             </w:r>
           </w:p>
         </w:tc>
@@ -4900,15 +4896,15 @@
         </w:tblCellMar>
       </w:tblPr>
       <w:tblGrid>
-        <w:gridCol w:w="853"/>
-        <w:gridCol w:w="5164"/>
+        <w:gridCol w:w="852"/>
+        <w:gridCol w:w="5165"/>
         <w:gridCol w:w="3009"/>
       </w:tblGrid>
       <w:tr>
         <w:trPr/>
         <w:tc>
           <w:tcPr>
-            <w:tcW w:w="853" w:type="dxa"/>
+            <w:tcW w:w="852" w:type="dxa"/>
             <w:tcBorders>
               <w:top w:val="single" w:sz="2" w:space="0" w:color="000000"/>
               <w:left w:val="single" w:sz="2" w:space="0" w:color="000000"/>
@@ -4930,7 +4926,7 @@
         </w:tc>
         <w:tc>
           <w:tcPr>
-            <w:tcW w:w="5164" w:type="dxa"/>
+            <w:tcW w:w="5165" w:type="dxa"/>
             <w:tcBorders>
               <w:top w:val="single" w:sz="2" w:space="0" w:color="000000"/>
               <w:left w:val="single" w:sz="2" w:space="0" w:color="000000"/>
@@ -4978,7 +4974,7 @@
         <w:trPr/>
         <w:tc>
           <w:tcPr>
-            <w:tcW w:w="853" w:type="dxa"/>
+            <w:tcW w:w="852" w:type="dxa"/>
             <w:tcBorders>
               <w:left w:val="single" w:sz="2" w:space="0" w:color="000000"/>
               <w:bottom w:val="single" w:sz="2" w:space="0" w:color="000000"/>
@@ -4999,7 +4995,7 @@
         </w:tc>
         <w:tc>
           <w:tcPr>
-            <w:tcW w:w="5164" w:type="dxa"/>
+            <w:tcW w:w="5165" w:type="dxa"/>
             <w:tcBorders>
               <w:left w:val="single" w:sz="2" w:space="0" w:color="000000"/>
               <w:bottom w:val="single" w:sz="2" w:space="0" w:color="000000"/>
@@ -5045,7 +5041,7 @@
         <w:trPr/>
         <w:tc>
           <w:tcPr>
-            <w:tcW w:w="853" w:type="dxa"/>
+            <w:tcW w:w="852" w:type="dxa"/>
             <w:tcBorders>
               <w:left w:val="single" w:sz="2" w:space="0" w:color="000000"/>
               <w:bottom w:val="single" w:sz="2" w:space="0" w:color="000000"/>
@@ -5066,7 +5062,7 @@
         </w:tc>
         <w:tc>
           <w:tcPr>
-            <w:tcW w:w="5164" w:type="dxa"/>
+            <w:tcW w:w="5165" w:type="dxa"/>
             <w:tcBorders>
               <w:left w:val="single" w:sz="2" w:space="0" w:color="000000"/>
               <w:bottom w:val="single" w:sz="2" w:space="0" w:color="000000"/>
@@ -5112,7 +5108,7 @@
         <w:trPr/>
         <w:tc>
           <w:tcPr>
-            <w:tcW w:w="853" w:type="dxa"/>
+            <w:tcW w:w="852" w:type="dxa"/>
             <w:tcBorders>
               <w:left w:val="single" w:sz="2" w:space="0" w:color="000000"/>
               <w:bottom w:val="single" w:sz="2" w:space="0" w:color="000000"/>
@@ -5133,7 +5129,7 @@
         </w:tc>
         <w:tc>
           <w:tcPr>
-            <w:tcW w:w="5164" w:type="dxa"/>
+            <w:tcW w:w="5165" w:type="dxa"/>
             <w:tcBorders>
               <w:left w:val="single" w:sz="2" w:space="0" w:color="000000"/>
               <w:bottom w:val="single" w:sz="2" w:space="0" w:color="000000"/>
@@ -5179,7 +5175,7 @@
         <w:trPr/>
         <w:tc>
           <w:tcPr>
-            <w:tcW w:w="853" w:type="dxa"/>
+            <w:tcW w:w="852" w:type="dxa"/>
             <w:tcBorders>
               <w:left w:val="single" w:sz="2" w:space="0" w:color="000000"/>
               <w:bottom w:val="single" w:sz="2" w:space="0" w:color="000000"/>
@@ -5200,7 +5196,7 @@
         </w:tc>
         <w:tc>
           <w:tcPr>
-            <w:tcW w:w="5164" w:type="dxa"/>
+            <w:tcW w:w="5165" w:type="dxa"/>
             <w:tcBorders>
               <w:left w:val="single" w:sz="2" w:space="0" w:color="000000"/>
               <w:bottom w:val="single" w:sz="2" w:space="0" w:color="000000"/>
@@ -5246,7 +5242,7 @@
         <w:trPr/>
         <w:tc>
           <w:tcPr>
-            <w:tcW w:w="853" w:type="dxa"/>
+            <w:tcW w:w="852" w:type="dxa"/>
             <w:tcBorders>
               <w:left w:val="single" w:sz="2" w:space="0" w:color="000000"/>
               <w:bottom w:val="single" w:sz="2" w:space="0" w:color="000000"/>
@@ -5267,7 +5263,7 @@
         </w:tc>
         <w:tc>
           <w:tcPr>
-            <w:tcW w:w="5164" w:type="dxa"/>
+            <w:tcW w:w="5165" w:type="dxa"/>
             <w:tcBorders>
               <w:left w:val="single" w:sz="2" w:space="0" w:color="000000"/>
               <w:bottom w:val="single" w:sz="2" w:space="0" w:color="000000"/>
@@ -5313,7 +5309,7 @@
         <w:trPr/>
         <w:tc>
           <w:tcPr>
-            <w:tcW w:w="853" w:type="dxa"/>
+            <w:tcW w:w="852" w:type="dxa"/>
             <w:tcBorders>
               <w:left w:val="single" w:sz="2" w:space="0" w:color="000000"/>
               <w:bottom w:val="single" w:sz="2" w:space="0" w:color="000000"/>
@@ -5334,7 +5330,7 @@
         </w:tc>
         <w:tc>
           <w:tcPr>
-            <w:tcW w:w="5164" w:type="dxa"/>
+            <w:tcW w:w="5165" w:type="dxa"/>
             <w:tcBorders>
               <w:left w:val="single" w:sz="2" w:space="0" w:color="000000"/>
               <w:bottom w:val="single" w:sz="2" w:space="0" w:color="000000"/>
@@ -5391,7 +5387,7 @@
         <w:trPr/>
         <w:tc>
           <w:tcPr>
-            <w:tcW w:w="853" w:type="dxa"/>
+            <w:tcW w:w="852" w:type="dxa"/>
             <w:tcBorders>
               <w:left w:val="single" w:sz="2" w:space="0" w:color="000000"/>
               <w:bottom w:val="single" w:sz="2" w:space="0" w:color="000000"/>
@@ -5412,7 +5408,7 @@
         </w:tc>
         <w:tc>
           <w:tcPr>
-            <w:tcW w:w="5164" w:type="dxa"/>
+            <w:tcW w:w="5165" w:type="dxa"/>
             <w:tcBorders>
               <w:left w:val="single" w:sz="2" w:space="0" w:color="000000"/>
               <w:bottom w:val="single" w:sz="2" w:space="0" w:color="000000"/>
@@ -5458,7 +5454,7 @@
         <w:trPr/>
         <w:tc>
           <w:tcPr>
-            <w:tcW w:w="853" w:type="dxa"/>
+            <w:tcW w:w="852" w:type="dxa"/>
             <w:tcBorders>
               <w:left w:val="single" w:sz="2" w:space="0" w:color="000000"/>
               <w:bottom w:val="single" w:sz="2" w:space="0" w:color="000000"/>
@@ -5479,7 +5475,7 @@
         </w:tc>
         <w:tc>
           <w:tcPr>
-            <w:tcW w:w="5164" w:type="dxa"/>
+            <w:tcW w:w="5165" w:type="dxa"/>
             <w:tcBorders>
               <w:left w:val="single" w:sz="2" w:space="0" w:color="000000"/>
               <w:bottom w:val="single" w:sz="2" w:space="0" w:color="000000"/>
@@ -5525,7 +5521,7 @@
         <w:trPr/>
         <w:tc>
           <w:tcPr>
-            <w:tcW w:w="853" w:type="dxa"/>
+            <w:tcW w:w="852" w:type="dxa"/>
             <w:tcBorders>
               <w:left w:val="single" w:sz="2" w:space="0" w:color="000000"/>
               <w:bottom w:val="single" w:sz="2" w:space="0" w:color="000000"/>
@@ -5546,7 +5542,7 @@
         </w:tc>
         <w:tc>
           <w:tcPr>
-            <w:tcW w:w="5164" w:type="dxa"/>
+            <w:tcW w:w="5165" w:type="dxa"/>
             <w:tcBorders>
               <w:left w:val="single" w:sz="2" w:space="0" w:color="000000"/>
               <w:bottom w:val="single" w:sz="2" w:space="0" w:color="000000"/>
@@ -5603,7 +5599,7 @@
         <w:trPr/>
         <w:tc>
           <w:tcPr>
-            <w:tcW w:w="853" w:type="dxa"/>
+            <w:tcW w:w="852" w:type="dxa"/>
             <w:tcBorders>
               <w:left w:val="single" w:sz="2" w:space="0" w:color="000000"/>
               <w:bottom w:val="single" w:sz="2" w:space="0" w:color="000000"/>
@@ -5624,7 +5620,7 @@
         </w:tc>
         <w:tc>
           <w:tcPr>
-            <w:tcW w:w="5164" w:type="dxa"/>
+            <w:tcW w:w="5165" w:type="dxa"/>
             <w:tcBorders>
               <w:left w:val="single" w:sz="2" w:space="0" w:color="000000"/>
               <w:bottom w:val="single" w:sz="2" w:space="0" w:color="000000"/>
@@ -5681,7 +5677,7 @@
         <w:trPr/>
         <w:tc>
           <w:tcPr>
-            <w:tcW w:w="853" w:type="dxa"/>
+            <w:tcW w:w="852" w:type="dxa"/>
             <w:tcBorders>
               <w:left w:val="single" w:sz="2" w:space="0" w:color="000000"/>
               <w:bottom w:val="single" w:sz="2" w:space="0" w:color="000000"/>
@@ -5702,7 +5698,7 @@
         </w:tc>
         <w:tc>
           <w:tcPr>
-            <w:tcW w:w="5164" w:type="dxa"/>
+            <w:tcW w:w="5165" w:type="dxa"/>
             <w:tcBorders>
               <w:left w:val="single" w:sz="2" w:space="0" w:color="000000"/>
               <w:bottom w:val="single" w:sz="2" w:space="0" w:color="000000"/>
@@ -5748,7 +5744,7 @@
         <w:trPr/>
         <w:tc>
           <w:tcPr>
-            <w:tcW w:w="853" w:type="dxa"/>
+            <w:tcW w:w="852" w:type="dxa"/>
             <w:tcBorders>
               <w:left w:val="single" w:sz="2" w:space="0" w:color="000000"/>
               <w:bottom w:val="single" w:sz="2" w:space="0" w:color="000000"/>
@@ -5769,7 +5765,7 @@
         </w:tc>
         <w:tc>
           <w:tcPr>
-            <w:tcW w:w="5164" w:type="dxa"/>
+            <w:tcW w:w="5165" w:type="dxa"/>
             <w:tcBorders>
               <w:left w:val="single" w:sz="2" w:space="0" w:color="000000"/>
               <w:bottom w:val="single" w:sz="2" w:space="0" w:color="000000"/>
@@ -5815,7 +5811,7 @@
         <w:trPr/>
         <w:tc>
           <w:tcPr>
-            <w:tcW w:w="853" w:type="dxa"/>
+            <w:tcW w:w="852" w:type="dxa"/>
             <w:tcBorders>
               <w:left w:val="single" w:sz="2" w:space="0" w:color="000000"/>
               <w:bottom w:val="single" w:sz="2" w:space="0" w:color="000000"/>
@@ -5836,7 +5832,7 @@
         </w:tc>
         <w:tc>
           <w:tcPr>
-            <w:tcW w:w="5164" w:type="dxa"/>
+            <w:tcW w:w="5165" w:type="dxa"/>
             <w:tcBorders>
               <w:left w:val="single" w:sz="2" w:space="0" w:color="000000"/>
               <w:bottom w:val="single" w:sz="2" w:space="0" w:color="000000"/>
@@ -5897,7 +5893,7 @@
         <w:trPr/>
         <w:tc>
           <w:tcPr>
-            <w:tcW w:w="853" w:type="dxa"/>
+            <w:tcW w:w="852" w:type="dxa"/>
             <w:tcBorders>
               <w:left w:val="single" w:sz="2" w:space="0" w:color="000000"/>
               <w:bottom w:val="single" w:sz="2" w:space="0" w:color="000000"/>
@@ -5918,7 +5914,7 @@
         </w:tc>
         <w:tc>
           <w:tcPr>
-            <w:tcW w:w="5164" w:type="dxa"/>
+            <w:tcW w:w="5165" w:type="dxa"/>
             <w:tcBorders>
               <w:left w:val="single" w:sz="2" w:space="0" w:color="000000"/>
               <w:bottom w:val="single" w:sz="2" w:space="0" w:color="000000"/>
@@ -5964,7 +5960,7 @@
         <w:trPr/>
         <w:tc>
           <w:tcPr>
-            <w:tcW w:w="853" w:type="dxa"/>
+            <w:tcW w:w="852" w:type="dxa"/>
             <w:tcBorders>
               <w:left w:val="single" w:sz="2" w:space="0" w:color="000000"/>
               <w:bottom w:val="single" w:sz="2" w:space="0" w:color="000000"/>
@@ -5985,7 +5981,7 @@
         </w:tc>
         <w:tc>
           <w:tcPr>
-            <w:tcW w:w="5164" w:type="dxa"/>
+            <w:tcW w:w="5165" w:type="dxa"/>
             <w:tcBorders>
               <w:left w:val="single" w:sz="2" w:space="0" w:color="000000"/>
               <w:bottom w:val="single" w:sz="2" w:space="0" w:color="000000"/>
@@ -6031,7 +6027,7 @@
         <w:trPr/>
         <w:tc>
           <w:tcPr>
-            <w:tcW w:w="853" w:type="dxa"/>
+            <w:tcW w:w="852" w:type="dxa"/>
             <w:tcBorders>
               <w:left w:val="single" w:sz="2" w:space="0" w:color="000000"/>
               <w:bottom w:val="single" w:sz="2" w:space="0" w:color="000000"/>
@@ -6052,7 +6048,7 @@
         </w:tc>
         <w:tc>
           <w:tcPr>
-            <w:tcW w:w="5164" w:type="dxa"/>
+            <w:tcW w:w="5165" w:type="dxa"/>
             <w:tcBorders>
               <w:left w:val="single" w:sz="2" w:space="0" w:color="000000"/>
               <w:bottom w:val="single" w:sz="2" w:space="0" w:color="000000"/>
@@ -21810,9 +21806,7 @@
           <w:sz w:val="28"/>
           <w:szCs w:val="28"/>
         </w:rPr>
-        <w:t xml:space="preserve">, nome, cognome, data di nascita, numero di telefono*, </w:t>
-        <w:tab/>
-        <w:t>data iscrizione, organizzatore)</w:t>
+        <w:t>, nome, cognome, data di nascita, numero di telefono*, data iscrizione, organizzatore)</w:t>
       </w:r>
     </w:p>
     <w:p>
@@ -21893,7 +21887,7 @@
           <w:szCs w:val="28"/>
           <w:u w:val="none"/>
         </w:rPr>
-        <w:t>, utente1:Utenti, amico:Utenti)</w:t>
+        <w:t>, utente:Utenti, amico:Utenti)</w:t>
       </w:r>
     </w:p>
     <w:p>
@@ -21977,7 +21971,7 @@
           <w:szCs w:val="28"/>
           <w:u w:val="none"/>
         </w:rPr>
-        <w:t>, utente:Utenti,attività:Attività)</w:t>
+        <w:t>, utente:Utenti, attività:Attività)</w:t>
       </w:r>
     </w:p>
     <w:p>
@@ -21999,7 +21993,17 @@
           <w:szCs w:val="28"/>
           <w:u w:val="none"/>
         </w:rPr>
-        <w:t>Valutazioni</w:t>
+        <w:t>Valutazioni(</w:t>
+      </w:r>
+      <w:r>
+        <w:rPr>
+          <w:b w:val="false"/>
+          <w:bCs w:val="false"/>
+          <w:sz w:val="28"/>
+          <w:szCs w:val="28"/>
+          <w:u w:val="single"/>
+        </w:rPr>
+        <w:t>ID</w:t>
       </w:r>
       <w:r>
         <w:rPr>
@@ -22009,7 +22013,29 @@
           <w:szCs w:val="28"/>
           <w:u w:val="none"/>
         </w:rPr>
-        <w:t>(</w:t>
+        <w:t>, utente:Utenti, attività:Attività)</w:t>
+      </w:r>
+    </w:p>
+    <w:p>
+      <w:pPr>
+        <w:pStyle w:val="Normal"/>
+        <w:rPr>
+          <w:b w:val="false"/>
+          <w:b w:val="false"/>
+          <w:bCs w:val="false"/>
+          <w:sz w:val="28"/>
+          <w:szCs w:val="28"/>
+        </w:rPr>
+      </w:pPr>
+      <w:r>
+        <w:rPr>
+          <w:b w:val="false"/>
+          <w:bCs w:val="false"/>
+          <w:sz w:val="28"/>
+          <w:szCs w:val="28"/>
+          <w:u w:val="none"/>
+        </w:rPr>
+        <w:t>Ricerche(</w:t>
       </w:r>
       <w:r>
         <w:rPr>
@@ -22029,7 +22055,7 @@
           <w:szCs w:val="28"/>
           <w:u w:val="none"/>
         </w:rPr>
-        <w:t>, utente:Utenti,attività:Attività)</w:t>
+        <w:t>, utente:Utenti, attività:Attività)</w:t>
       </w:r>
     </w:p>
     <w:p>
@@ -22051,7 +22077,17 @@
           <w:szCs w:val="28"/>
           <w:u w:val="none"/>
         </w:rPr>
-        <w:t>Ricerche</w:t>
+        <w:t>Organizzazioni(</w:t>
+      </w:r>
+      <w:r>
+        <w:rPr>
+          <w:b w:val="false"/>
+          <w:bCs w:val="false"/>
+          <w:sz w:val="28"/>
+          <w:szCs w:val="28"/>
+          <w:u w:val="single"/>
+        </w:rPr>
+        <w:t>evento:Eventi</w:t>
       </w:r>
       <w:r>
         <w:rPr>
@@ -22061,7 +22097,29 @@
           <w:szCs w:val="28"/>
           <w:u w:val="none"/>
         </w:rPr>
-        <w:t>(</w:t>
+        <w:t>, utente:Utenti)</w:t>
+      </w:r>
+    </w:p>
+    <w:p>
+      <w:pPr>
+        <w:pStyle w:val="Normal"/>
+        <w:rPr>
+          <w:b w:val="false"/>
+          <w:b w:val="false"/>
+          <w:bCs w:val="false"/>
+          <w:sz w:val="28"/>
+          <w:szCs w:val="28"/>
+        </w:rPr>
+      </w:pPr>
+      <w:r>
+        <w:rPr>
+          <w:b w:val="false"/>
+          <w:bCs w:val="false"/>
+          <w:sz w:val="28"/>
+          <w:szCs w:val="28"/>
+          <w:u w:val="none"/>
+        </w:rPr>
+        <w:t>Intrattenimenti(</w:t>
       </w:r>
       <w:r>
         <w:rPr>
@@ -22081,7 +22139,7 @@
           <w:szCs w:val="28"/>
           <w:u w:val="none"/>
         </w:rPr>
-        <w:t>, utente:Utenti,attività:Attività)</w:t>
+        <w:t>, tipologia, durata, staff*)</w:t>
       </w:r>
     </w:p>
     <w:p>
@@ -22103,7 +22161,7 @@
           <w:szCs w:val="28"/>
           <w:u w:val="none"/>
         </w:rPr>
-        <w:t>Organizzazioni(</w:t>
+        <w:t>Eventi(</w:t>
       </w:r>
       <w:r>
         <w:rPr>
@@ -22113,7 +22171,7 @@
           <w:szCs w:val="28"/>
           <w:u w:val="single"/>
         </w:rPr>
-        <w:t>evento:Eventi</w:t>
+        <w:t>ID</w:t>
       </w:r>
       <w:r>
         <w:rPr>
@@ -22123,20 +22181,22 @@
           <w:szCs w:val="28"/>
           <w:u w:val="none"/>
         </w:rPr>
-        <w:t>, utente:Utenti)</w:t>
-      </w:r>
-    </w:p>
-    <w:p>
-      <w:pPr>
-        <w:pStyle w:val="Normal"/>
-        <w:rPr>
-          <w:b w:val="false"/>
+        <w:t xml:space="preserve">, pause*, </w:t>
+      </w:r>
+      <w:r>
+        <w:rPr>
+          <w:rFonts w:eastAsia="Calibri" w:cs="" w:cstheme="minorBidi" w:eastAsiaTheme="minorHAnsi"/>
           <w:b w:val="false"/>
           <w:bCs w:val="false"/>
+          <w:color w:val="auto"/>
+          <w:kern w:val="0"/>
           <w:sz w:val="28"/>
           <w:szCs w:val="28"/>
-        </w:rPr>
-      </w:pPr>
+          <w:u w:val="none"/>
+          <w:lang w:val="it-IT" w:eastAsia="en-US" w:bidi="ar-SA"/>
+        </w:rPr>
+        <w:t>elenco</w:t>
+      </w:r>
       <w:r>
         <w:rPr>
           <w:b w:val="false"/>
@@ -22145,7 +22205,29 @@
           <w:szCs w:val="28"/>
           <w:u w:val="none"/>
         </w:rPr>
-        <w:t>Intrattenimenti(</w:t>
+        <w:t xml:space="preserve"> attività svolte, intrattenimento*:Intrattenimenti, quota*: QuoteIscrizione)</w:t>
+      </w:r>
+    </w:p>
+    <w:p>
+      <w:pPr>
+        <w:pStyle w:val="Normal"/>
+        <w:rPr>
+          <w:b w:val="false"/>
+          <w:b w:val="false"/>
+          <w:bCs w:val="false"/>
+          <w:sz w:val="28"/>
+          <w:szCs w:val="28"/>
+        </w:rPr>
+      </w:pPr>
+      <w:r>
+        <w:rPr>
+          <w:b w:val="false"/>
+          <w:bCs w:val="false"/>
+          <w:sz w:val="28"/>
+          <w:szCs w:val="28"/>
+          <w:u w:val="none"/>
+        </w:rPr>
+        <w:t>Attività(</w:t>
       </w:r>
       <w:r>
         <w:rPr>
@@ -22165,20 +22247,8 @@
           <w:szCs w:val="28"/>
           <w:u w:val="none"/>
         </w:rPr>
-        <w:t>, tipologia, durata, staff*)</w:t>
-      </w:r>
-    </w:p>
-    <w:p>
-      <w:pPr>
-        <w:pStyle w:val="Normal"/>
-        <w:rPr>
-          <w:b w:val="false"/>
-          <w:b w:val="false"/>
-          <w:bCs w:val="false"/>
-          <w:sz w:val="28"/>
-          <w:szCs w:val="28"/>
-        </w:rPr>
-      </w:pPr>
+        <w:t>, dataI, dataF*, durata, difficoltà, periodo</w:t>
+      </w:r>
       <w:r>
         <w:rPr>
           <w:b w:val="false"/>
@@ -22187,7 +22257,119 @@
           <w:szCs w:val="28"/>
           <w:u w:val="none"/>
         </w:rPr>
-        <w:t>Eventi(</w:t>
+        <w:t>C</w:t>
+      </w:r>
+      <w:r>
+        <w:rPr>
+          <w:b w:val="false"/>
+          <w:bCs w:val="false"/>
+          <w:sz w:val="28"/>
+          <w:szCs w:val="28"/>
+          <w:u w:val="none"/>
+        </w:rPr>
+        <w:t>onsigliato, numero partecipanti</w:t>
+      </w:r>
+      <w:r>
+        <w:rPr>
+          <w:b w:val="false"/>
+          <w:bCs w:val="false"/>
+          <w:sz w:val="28"/>
+          <w:szCs w:val="28"/>
+          <w:u w:val="none"/>
+        </w:rPr>
+        <w:t>C</w:t>
+      </w:r>
+      <w:r>
+        <w:rPr>
+          <w:b w:val="false"/>
+          <w:bCs w:val="false"/>
+          <w:sz w:val="28"/>
+          <w:szCs w:val="28"/>
+          <w:u w:val="none"/>
+        </w:rPr>
+        <w:t>onsigliato, vestiario, attrezziPerMovimento*, attrezziPerRiposo*, pasti*, peso</w:t>
+      </w:r>
+      <w:r>
+        <w:rPr>
+          <w:b w:val="false"/>
+          <w:bCs w:val="false"/>
+          <w:sz w:val="28"/>
+          <w:szCs w:val="28"/>
+          <w:u w:val="none"/>
+        </w:rPr>
+        <w:t>T</w:t>
+      </w:r>
+      <w:r>
+        <w:rPr>
+          <w:b w:val="false"/>
+          <w:bCs w:val="false"/>
+          <w:sz w:val="28"/>
+          <w:szCs w:val="28"/>
+          <w:u w:val="none"/>
+        </w:rPr>
+        <w:t>otale, tipologia</w:t>
+      </w:r>
+      <w:r>
+        <w:rPr>
+          <w:b w:val="false"/>
+          <w:bCs w:val="false"/>
+          <w:sz w:val="28"/>
+          <w:szCs w:val="28"/>
+          <w:u w:val="none"/>
+        </w:rPr>
+        <w:t>Z</w:t>
+      </w:r>
+      <w:r>
+        <w:rPr>
+          <w:b w:val="false"/>
+          <w:bCs w:val="false"/>
+          <w:sz w:val="28"/>
+          <w:szCs w:val="28"/>
+          <w:u w:val="none"/>
+        </w:rPr>
+        <w:t>aino, event</w:t>
+      </w:r>
+      <w:r>
+        <w:rPr>
+          <w:b w:val="false"/>
+          <w:bCs w:val="false"/>
+          <w:sz w:val="28"/>
+          <w:szCs w:val="28"/>
+          <w:u w:val="none"/>
+        </w:rPr>
+        <w:t>o*</w:t>
+      </w:r>
+      <w:r>
+        <w:rPr>
+          <w:b w:val="false"/>
+          <w:bCs w:val="false"/>
+          <w:sz w:val="28"/>
+          <w:szCs w:val="28"/>
+          <w:u w:val="none"/>
+        </w:rPr>
+        <w:t>:Eventi, luogo*: Luoghi)</w:t>
+      </w:r>
+    </w:p>
+    <w:p>
+      <w:pPr>
+        <w:pStyle w:val="Normal"/>
+        <w:rPr>
+          <w:b w:val="false"/>
+          <w:b w:val="false"/>
+          <w:bCs w:val="false"/>
+          <w:sz w:val="28"/>
+          <w:szCs w:val="28"/>
+        </w:rPr>
+      </w:pPr>
+      <w:r>
+        <w:rPr>
+          <w:b w:val="false"/>
+          <w:bCs w:val="false"/>
+          <w:sz w:val="28"/>
+          <w:szCs w:val="28"/>
+          <w:u w:val="none"/>
+        </w:rPr>
+        <w:t>Percorsi(</w:t>
       </w:r>
       <w:r>
         <w:rPr>
@@ -22197,7 +22379,7 @@
           <w:szCs w:val="28"/>
           <w:u w:val="single"/>
         </w:rPr>
-        <w:t>ID</w:t>
+        <w:t>attività</w:t>
       </w:r>
       <w:r>
         <w:rPr>
@@ -22207,7 +22389,7 @@
           <w:szCs w:val="28"/>
           <w:u w:val="none"/>
         </w:rPr>
-        <w:t xml:space="preserve">, pause*, elenchi attività svolte, intrattenimento:Intrattenimenti, </w:t>
+        <w:t>:Attività, dislivello, distanza</w:t>
       </w:r>
       <w:r>
         <w:rPr>
@@ -22217,7 +22399,7 @@
           <w:szCs w:val="28"/>
           <w:u w:val="none"/>
         </w:rPr>
-        <w:t>quota: QuoteIscrizione</w:t>
+        <w:t>T</w:t>
       </w:r>
       <w:r>
         <w:rPr>
@@ -22227,7 +22409,7 @@
           <w:szCs w:val="28"/>
           <w:u w:val="none"/>
         </w:rPr>
-        <w:t>)</w:t>
+        <w:t>otale)</w:t>
       </w:r>
     </w:p>
     <w:p>
@@ -22249,8 +22431,17 @@
           <w:szCs w:val="28"/>
           <w:u w:val="none"/>
         </w:rPr>
-        <w:tab/>
-        <w:t xml:space="preserve">UNIQUE(intrattenimenti, </w:t>
+        <w:t>Tappe(</w:t>
+      </w:r>
+      <w:r>
+        <w:rPr>
+          <w:b w:val="false"/>
+          <w:bCs w:val="false"/>
+          <w:sz w:val="28"/>
+          <w:szCs w:val="28"/>
+          <w:u w:val="single"/>
+        </w:rPr>
+        <w:t>attività</w:t>
       </w:r>
       <w:r>
         <w:rPr>
@@ -22260,8 +22451,20 @@
           <w:szCs w:val="28"/>
           <w:u w:val="none"/>
         </w:rPr>
-        <w:t>quota</w:t>
-      </w:r>
+        <w:t>:Percorsi, tipologia*, lunghezza)</w:t>
+      </w:r>
+    </w:p>
+    <w:p>
+      <w:pPr>
+        <w:pStyle w:val="Normal"/>
+        <w:rPr>
+          <w:b w:val="false"/>
+          <w:b w:val="false"/>
+          <w:bCs w:val="false"/>
+          <w:sz w:val="28"/>
+          <w:szCs w:val="28"/>
+        </w:rPr>
+      </w:pPr>
       <w:r>
         <w:rPr>
           <w:b w:val="false"/>
@@ -22270,20 +22473,18 @@
           <w:szCs w:val="28"/>
           <w:u w:val="none"/>
         </w:rPr>
-        <w:t>)</w:t>
-      </w:r>
-    </w:p>
-    <w:p>
-      <w:pPr>
-        <w:pStyle w:val="Normal"/>
-        <w:rPr>
-          <w:b w:val="false"/>
+        <w:t>Segue(</w:t>
+      </w:r>
+      <w:r>
+        <w:rPr>
           <w:b w:val="false"/>
           <w:bCs w:val="false"/>
           <w:sz w:val="28"/>
           <w:szCs w:val="28"/>
-        </w:rPr>
-      </w:pPr>
+          <w:u w:val="single"/>
+        </w:rPr>
+        <w:t>tappaPrecedente</w:t>
+      </w:r>
       <w:r>
         <w:rPr>
           <w:b w:val="false"/>
@@ -22292,7 +22493,29 @@
           <w:szCs w:val="28"/>
           <w:u w:val="none"/>
         </w:rPr>
-        <w:t>Attività(</w:t>
+        <w:t>:Tappe, tappaSuccessiva*:Tappe)</w:t>
+      </w:r>
+    </w:p>
+    <w:p>
+      <w:pPr>
+        <w:pStyle w:val="Normal"/>
+        <w:rPr>
+          <w:b w:val="false"/>
+          <w:b w:val="false"/>
+          <w:bCs w:val="false"/>
+          <w:sz w:val="28"/>
+          <w:szCs w:val="28"/>
+        </w:rPr>
+      </w:pPr>
+      <w:r>
+        <w:rPr>
+          <w:b w:val="false"/>
+          <w:bCs w:val="false"/>
+          <w:sz w:val="28"/>
+          <w:szCs w:val="28"/>
+          <w:u w:val="none"/>
+        </w:rPr>
+        <w:t>QuotaIscrizioni(</w:t>
       </w:r>
       <w:r>
         <w:rPr>
@@ -22302,7 +22525,7 @@
           <w:szCs w:val="28"/>
           <w:u w:val="single"/>
         </w:rPr>
-        <w:t>ID</w:t>
+        <w:t>prezzo</w:t>
       </w:r>
       <w:r>
         <w:rPr>
@@ -22312,8 +22535,19 @@
           <w:szCs w:val="28"/>
           <w:u w:val="none"/>
         </w:rPr>
-        <w:t xml:space="preserve">, dataI, dataF*, durata, difficoltà, periodo consigliato, numero partecipanti consigliato, </w:t>
-      </w:r>
+        <w:t>, sconto*)</w:t>
+      </w:r>
+    </w:p>
+    <w:p>
+      <w:pPr>
+        <w:pStyle w:val="Normal"/>
+        <w:spacing w:before="0" w:after="160"/>
+        <w:rPr>
+          <w:sz w:val="32"/>
+          <w:szCs w:val="32"/>
+          <w:u w:val="none"/>
+        </w:rPr>
+      </w:pPr>
       <w:r>
         <w:rPr>
           <w:b w:val="false"/>
@@ -22322,7 +22556,17 @@
           <w:szCs w:val="28"/>
           <w:u w:val="none"/>
         </w:rPr>
-        <w:t>vestiario, attrezziPerMovimento*, attrezziPerRiposo*</w:t>
+        <w:t>Luoghi(</w:t>
+      </w:r>
+      <w:r>
+        <w:rPr>
+          <w:b w:val="false"/>
+          <w:bCs w:val="false"/>
+          <w:sz w:val="28"/>
+          <w:szCs w:val="28"/>
+          <w:u w:val="single"/>
+        </w:rPr>
+        <w:t>latitudine</w:t>
       </w:r>
       <w:r>
         <w:rPr>
@@ -22340,9 +22584,9 @@
           <w:bCs w:val="false"/>
           <w:sz w:val="28"/>
           <w:szCs w:val="28"/>
-          <w:u w:val="none"/>
-        </w:rPr>
-        <w:t>pasti*, peso totale, tipologia zaino,</w:t>
+          <w:u w:val="single"/>
+        </w:rPr>
+        <w:t>longitudine</w:t>
       </w:r>
       <w:r>
         <w:rPr>
@@ -22352,322 +22596,188 @@
           <w:szCs w:val="28"/>
           <w:u w:val="none"/>
         </w:rPr>
-        <w:t xml:space="preserve"> eventi:Eventi, </w:t>
-      </w:r>
-      <w:r>
-        <w:rPr>
-          <w:b w:val="false"/>
-          <w:bCs w:val="false"/>
-          <w:sz w:val="28"/>
-          <w:szCs w:val="28"/>
-          <w:u w:val="none"/>
-        </w:rPr>
-        <w:t>luogo: Luoghi</w:t>
-      </w:r>
-      <w:r>
-        <w:rPr>
-          <w:b w:val="false"/>
-          <w:bCs w:val="false"/>
-          <w:sz w:val="28"/>
-          <w:szCs w:val="28"/>
-          <w:u w:val="none"/>
-        </w:rPr>
-        <w:t>)</w:t>
+        <w:t>, altitudine, comune, provincia, frazione, via)</w:t>
+      </w:r>
+      <w:r>
+        <w:br w:type="page"/>
       </w:r>
     </w:p>
     <w:p>
       <w:pPr>
         <w:pStyle w:val="Normal"/>
-        <w:rPr>
-          <w:b w:val="false"/>
-          <w:b w:val="false"/>
-          <w:bCs w:val="false"/>
-          <w:sz w:val="28"/>
-          <w:szCs w:val="28"/>
-        </w:rPr>
-      </w:pPr>
-      <w:r>
-        <w:rPr>
-          <w:b w:val="false"/>
-          <w:bCs w:val="false"/>
-          <w:sz w:val="28"/>
-          <w:szCs w:val="28"/>
-          <w:u w:val="none"/>
-        </w:rPr>
-        <w:tab/>
-        <w:t xml:space="preserve">UNIQUE(eventi, </w:t>
-      </w:r>
-      <w:r>
-        <w:rPr>
-          <w:b w:val="false"/>
-          <w:bCs w:val="false"/>
-          <w:sz w:val="28"/>
-          <w:szCs w:val="28"/>
-          <w:u w:val="none"/>
-        </w:rPr>
-        <w:t>luogo</w:t>
-      </w:r>
-      <w:r>
-        <w:rPr>
-          <w:b w:val="false"/>
-          <w:bCs w:val="false"/>
-          <w:sz w:val="28"/>
-          <w:szCs w:val="28"/>
-          <w:u w:val="none"/>
-        </w:rPr>
-        <w:t>)</w:t>
+        <w:spacing w:before="0" w:after="160"/>
+        <w:rPr>
+          <w:b/>
+          <w:b/>
+          <w:bCs/>
+          <w:sz w:val="36"/>
+          <w:szCs w:val="36"/>
+        </w:rPr>
+      </w:pPr>
+      <w:r>
+        <w:rPr>
+          <w:b/>
+          <w:bCs/>
+          <w:sz w:val="36"/>
+          <w:szCs w:val="36"/>
+        </w:rPr>
+        <w:t>Schema finale</w:t>
       </w:r>
     </w:p>
     <w:p>
       <w:pPr>
         <w:pStyle w:val="Normal"/>
-        <w:rPr>
-          <w:b w:val="false"/>
-          <w:b w:val="false"/>
-          <w:bCs w:val="false"/>
-          <w:sz w:val="28"/>
-          <w:szCs w:val="28"/>
-        </w:rPr>
-      </w:pPr>
-      <w:r>
-        <w:rPr>
-          <w:b w:val="false"/>
-          <w:bCs w:val="false"/>
-          <w:sz w:val="28"/>
-          <w:szCs w:val="28"/>
-          <w:u w:val="none"/>
-        </w:rPr>
-        <w:t>Percorsi(</w:t>
-      </w:r>
-      <w:r>
-        <w:rPr>
-          <w:b w:val="false"/>
-          <w:bCs w:val="false"/>
-          <w:sz w:val="28"/>
-          <w:szCs w:val="28"/>
-          <w:u w:val="single"/>
-        </w:rPr>
-        <w:t>attività</w:t>
-      </w:r>
-      <w:r>
-        <w:rPr>
-          <w:b w:val="false"/>
-          <w:bCs w:val="false"/>
-          <w:sz w:val="28"/>
-          <w:szCs w:val="28"/>
-          <w:u w:val="none"/>
-        </w:rPr>
-        <w:t>:Attività, dislivello, distanza totale)</w:t>
+        <w:spacing w:before="0" w:after="160"/>
+        <w:rPr>
+          <w:b/>
+          <w:b/>
+          <w:bCs/>
+          <w:sz w:val="36"/>
+          <w:szCs w:val="36"/>
+        </w:rPr>
+      </w:pPr>
+      <w:r>
+        <w:rPr>
+          <w:b/>
+          <w:bCs/>
+          <w:sz w:val="36"/>
+          <w:szCs w:val="36"/>
+        </w:rPr>
+        <w:drawing>
+          <wp:anchor behindDoc="0" distT="0" distB="0" distL="0" distR="0" simplePos="0" locked="0" layoutInCell="0" allowOverlap="1" relativeHeight="8">
+            <wp:simplePos x="0" y="0"/>
+            <wp:positionH relativeFrom="column">
+              <wp:posOffset>-606425</wp:posOffset>
+            </wp:positionH>
+            <wp:positionV relativeFrom="paragraph">
+              <wp:posOffset>342900</wp:posOffset>
+            </wp:positionV>
+            <wp:extent cx="6982460" cy="9031605"/>
+            <wp:effectExtent l="0" t="0" r="0" b="0"/>
+            <wp:wrapTopAndBottom/>
+            <wp:docPr id="7" name="Immagine7" descr=""/>
+            <wp:cNvGraphicFramePr>
+              <a:graphicFrameLocks xmlns:a="http://schemas.openxmlformats.org/drawingml/2006/main" noChangeAspect="1"/>
+            </wp:cNvGraphicFramePr>
+            <a:graphic xmlns:a="http://schemas.openxmlformats.org/drawingml/2006/main">
+              <a:graphicData uri="http://schemas.openxmlformats.org/drawingml/2006/picture">
+                <pic:pic xmlns:pic="http://schemas.openxmlformats.org/drawingml/2006/picture">
+                  <pic:nvPicPr>
+                    <pic:cNvPr id="7" name="Immagine7" descr=""/>
+                    <pic:cNvPicPr>
+                      <a:picLocks noChangeAspect="1" noChangeArrowheads="1"/>
+                    </pic:cNvPicPr>
+                  </pic:nvPicPr>
+                  <pic:blipFill>
+                    <a:blip r:embed="rId10"/>
+                    <a:stretch>
+                      <a:fillRect/>
+                    </a:stretch>
+                  </pic:blipFill>
+                  <pic:spPr bwMode="auto">
+                    <a:xfrm>
+                      <a:off x="0" y="0"/>
+                      <a:ext cx="6982460" cy="9031605"/>
+                    </a:xfrm>
+                    <a:prstGeom prst="rect">
+                      <a:avLst/>
+                    </a:prstGeom>
+                  </pic:spPr>
+                </pic:pic>
+              </a:graphicData>
+            </a:graphic>
+          </wp:anchor>
+        </w:drawing>
       </w:r>
     </w:p>
     <w:p>
       <w:pPr>
         <w:pStyle w:val="Normal"/>
-        <w:rPr>
-          <w:b w:val="false"/>
-          <w:b w:val="false"/>
-          <w:bCs w:val="false"/>
-          <w:sz w:val="28"/>
-          <w:szCs w:val="28"/>
-        </w:rPr>
-      </w:pPr>
-      <w:r>
-        <w:rPr>
-          <w:b w:val="false"/>
-          <w:bCs w:val="false"/>
-          <w:sz w:val="28"/>
-          <w:szCs w:val="28"/>
-          <w:u w:val="none"/>
-        </w:rPr>
-        <w:t>Tappe(</w:t>
-      </w:r>
-      <w:r>
-        <w:rPr>
-          <w:b w:val="false"/>
-          <w:bCs w:val="false"/>
-          <w:sz w:val="28"/>
-          <w:szCs w:val="28"/>
-          <w:u w:val="single"/>
-        </w:rPr>
-        <w:t>attività</w:t>
-      </w:r>
-      <w:r>
-        <w:rPr>
-          <w:b w:val="false"/>
-          <w:bCs w:val="false"/>
-          <w:sz w:val="28"/>
-          <w:szCs w:val="28"/>
-          <w:u w:val="none"/>
-        </w:rPr>
-        <w:t>:Percorsi, tipologia*, lunghezza)</w:t>
+        <w:spacing w:before="0" w:after="160"/>
+        <w:rPr>
+          <w:b/>
+          <w:b/>
+          <w:bCs/>
+          <w:sz w:val="36"/>
+          <w:szCs w:val="36"/>
+        </w:rPr>
+      </w:pPr>
+      <w:r>
+        <w:rPr>
+          <w:b/>
+          <w:bCs/>
+          <w:sz w:val="36"/>
+          <w:szCs w:val="36"/>
+        </w:rPr>
+        <w:drawing>
+          <wp:anchor behindDoc="0" distT="0" distB="0" distL="0" distR="0" simplePos="0" locked="0" layoutInCell="0" allowOverlap="1" relativeHeight="9">
+            <wp:simplePos x="0" y="0"/>
+            <wp:positionH relativeFrom="column">
+              <wp:posOffset>-748030</wp:posOffset>
+            </wp:positionH>
+            <wp:positionV relativeFrom="paragraph">
+              <wp:posOffset>-838200</wp:posOffset>
+            </wp:positionV>
+            <wp:extent cx="7114540" cy="9601835"/>
+            <wp:effectExtent l="0" t="0" r="0" b="0"/>
+            <wp:wrapTopAndBottom/>
+            <wp:docPr id="8" name="Immagine8" descr=""/>
+            <wp:cNvGraphicFramePr>
+              <a:graphicFrameLocks xmlns:a="http://schemas.openxmlformats.org/drawingml/2006/main" noChangeAspect="1"/>
+            </wp:cNvGraphicFramePr>
+            <a:graphic xmlns:a="http://schemas.openxmlformats.org/drawingml/2006/main">
+              <a:graphicData uri="http://schemas.openxmlformats.org/drawingml/2006/picture">
+                <pic:pic xmlns:pic="http://schemas.openxmlformats.org/drawingml/2006/picture">
+                  <pic:nvPicPr>
+                    <pic:cNvPr id="8" name="Immagine8" descr=""/>
+                    <pic:cNvPicPr>
+                      <a:picLocks noChangeAspect="1" noChangeArrowheads="1"/>
+                    </pic:cNvPicPr>
+                  </pic:nvPicPr>
+                  <pic:blipFill>
+                    <a:blip r:embed="rId11"/>
+                    <a:stretch>
+                      <a:fillRect/>
+                    </a:stretch>
+                  </pic:blipFill>
+                  <pic:spPr bwMode="auto">
+                    <a:xfrm>
+                      <a:off x="0" y="0"/>
+                      <a:ext cx="7114540" cy="9601835"/>
+                    </a:xfrm>
+                    <a:prstGeom prst="rect">
+                      <a:avLst/>
+                    </a:prstGeom>
+                  </pic:spPr>
+                </pic:pic>
+              </a:graphicData>
+            </a:graphic>
+          </wp:anchor>
+        </w:drawing>
+      </w:r>
+      <w:r>
+        <w:br w:type="page"/>
       </w:r>
     </w:p>
     <w:p>
       <w:pPr>
         <w:pStyle w:val="Normal"/>
-        <w:rPr>
-          <w:b w:val="false"/>
-          <w:b w:val="false"/>
-          <w:bCs w:val="false"/>
-          <w:sz w:val="28"/>
-          <w:szCs w:val="28"/>
-        </w:rPr>
-      </w:pPr>
-      <w:r>
-        <w:rPr>
-          <w:b w:val="false"/>
-          <w:bCs w:val="false"/>
-          <w:sz w:val="28"/>
-          <w:szCs w:val="28"/>
-          <w:u w:val="none"/>
-        </w:rPr>
-        <w:t>Segue(</w:t>
-      </w:r>
-      <w:r>
-        <w:rPr>
-          <w:b w:val="false"/>
-          <w:bCs w:val="false"/>
-          <w:sz w:val="28"/>
-          <w:szCs w:val="28"/>
-          <w:u w:val="single"/>
-        </w:rPr>
-        <w:t>tappaPrecedente</w:t>
-      </w:r>
-      <w:r>
-        <w:rPr>
-          <w:b w:val="false"/>
-          <w:bCs w:val="false"/>
-          <w:sz w:val="28"/>
-          <w:szCs w:val="28"/>
-          <w:u w:val="none"/>
-        </w:rPr>
-        <w:t>:Tappe, tappaSuccessiva:Tappe)</w:t>
-      </w:r>
-    </w:p>
-    <w:p>
-      <w:pPr>
-        <w:pStyle w:val="Normal"/>
-        <w:rPr>
-          <w:b w:val="false"/>
-          <w:b w:val="false"/>
-          <w:bCs w:val="false"/>
-          <w:sz w:val="28"/>
-          <w:szCs w:val="28"/>
-        </w:rPr>
-      </w:pPr>
-      <w:r>
-        <w:rPr>
-          <w:b w:val="false"/>
-          <w:bCs w:val="false"/>
-          <w:sz w:val="28"/>
-          <w:szCs w:val="28"/>
-          <w:u w:val="none"/>
-        </w:rPr>
-        <w:tab/>
-        <w:t>UNIQUE(tappaSuccessiva)</w:t>
-      </w:r>
-    </w:p>
-    <w:p>
-      <w:pPr>
-        <w:pStyle w:val="Normal"/>
-        <w:rPr>
-          <w:b w:val="false"/>
-          <w:b w:val="false"/>
-          <w:bCs w:val="false"/>
-          <w:sz w:val="28"/>
-          <w:szCs w:val="28"/>
-        </w:rPr>
-      </w:pPr>
-      <w:r>
-        <w:rPr>
-          <w:b w:val="false"/>
-          <w:bCs w:val="false"/>
-          <w:sz w:val="28"/>
-          <w:szCs w:val="28"/>
-          <w:u w:val="none"/>
-        </w:rPr>
-        <w:t>QuotaIscrizioni(</w:t>
-      </w:r>
-      <w:r>
-        <w:rPr>
-          <w:b w:val="false"/>
-          <w:bCs w:val="false"/>
-          <w:sz w:val="28"/>
-          <w:szCs w:val="28"/>
-          <w:u w:val="single"/>
-        </w:rPr>
-        <w:t>prezzo</w:t>
-      </w:r>
-      <w:r>
-        <w:rPr>
-          <w:b w:val="false"/>
-          <w:bCs w:val="false"/>
-          <w:sz w:val="28"/>
-          <w:szCs w:val="28"/>
-          <w:u w:val="none"/>
-        </w:rPr>
-        <w:t>, sconto*)</w:t>
-      </w:r>
-    </w:p>
-    <w:p>
-      <w:pPr>
-        <w:pStyle w:val="Normal"/>
         <w:spacing w:before="0" w:after="160"/>
         <w:rPr>
-          <w:sz w:val="32"/>
-          <w:szCs w:val="32"/>
-          <w:u w:val="none"/>
-        </w:rPr>
-      </w:pPr>
-      <w:r>
-        <w:rPr>
-          <w:b w:val="false"/>
-          <w:bCs w:val="false"/>
-          <w:sz w:val="28"/>
-          <w:szCs w:val="28"/>
-          <w:u w:val="none"/>
-        </w:rPr>
-        <w:t>Luoghi(</w:t>
-      </w:r>
-      <w:r>
-        <w:rPr>
-          <w:b w:val="false"/>
-          <w:bCs w:val="false"/>
-          <w:sz w:val="28"/>
-          <w:szCs w:val="28"/>
-          <w:u w:val="single"/>
-        </w:rPr>
-        <w:t>latitudine</w:t>
-      </w:r>
-      <w:r>
-        <w:rPr>
-          <w:b w:val="false"/>
-          <w:bCs w:val="false"/>
-          <w:sz w:val="28"/>
-          <w:szCs w:val="28"/>
-          <w:u w:val="none"/>
-        </w:rPr>
-        <w:t xml:space="preserve">, </w:t>
-      </w:r>
-      <w:r>
-        <w:rPr>
-          <w:b w:val="false"/>
-          <w:bCs w:val="false"/>
-          <w:sz w:val="28"/>
-          <w:szCs w:val="28"/>
-          <w:u w:val="single"/>
-        </w:rPr>
-        <w:t>longitudine</w:t>
-      </w:r>
-      <w:r>
-        <w:rPr>
-          <w:b w:val="false"/>
-          <w:bCs w:val="false"/>
-          <w:sz w:val="28"/>
-          <w:szCs w:val="28"/>
-          <w:u w:val="none"/>
-        </w:rPr>
-        <w:t>, altitudine, comune, provincia, frazione via)</w:t>
+          <w:b/>
+          <w:b/>
+          <w:bCs/>
+          <w:sz w:val="36"/>
+          <w:szCs w:val="36"/>
+        </w:rPr>
+      </w:pPr>
+      <w:r>
+        <w:rPr>
+          <w:b/>
+          <w:bCs/>
+          <w:sz w:val="36"/>
+          <w:szCs w:val="36"/>
+        </w:rPr>
       </w:r>
     </w:p>
     <w:sectPr>

</xml_diff>

<commit_message>
Iniziata la trascrizione delle operazioni in query SQL
</commit_message>
<xml_diff>
--- a/DB2022.docx
+++ b/DB2022.docx
@@ -22013,7 +22013,27 @@
           <w:szCs w:val="28"/>
           <w:u w:val="none"/>
         </w:rPr>
-        <w:t>, utente:Utenti, attività:Attività)</w:t>
+        <w:t xml:space="preserve">, utente:Utenti, attività:Attività, </w:t>
+      </w:r>
+      <w:r>
+        <w:rPr>
+          <w:b w:val="false"/>
+          <w:bCs w:val="false"/>
+          <w:sz w:val="28"/>
+          <w:szCs w:val="28"/>
+          <w:u w:val="none"/>
+        </w:rPr>
+        <w:t>valutazione</w:t>
+      </w:r>
+      <w:r>
+        <w:rPr>
+          <w:b w:val="false"/>
+          <w:bCs w:val="false"/>
+          <w:sz w:val="28"/>
+          <w:szCs w:val="28"/>
+          <w:u w:val="none"/>
+        </w:rPr>
+        <w:t>)</w:t>
       </w:r>
     </w:p>
     <w:p>
@@ -22778,6 +22798,1196 @@
           <w:sz w:val="36"/>
           <w:szCs w:val="36"/>
         </w:rPr>
+        <w:t>Traduzione delle operazioni in query SQL</w:t>
+      </w:r>
+    </w:p>
+    <w:p>
+      <w:pPr>
+        <w:pStyle w:val="Normal"/>
+        <w:spacing w:before="0" w:after="160"/>
+        <w:rPr>
+          <w:b w:val="false"/>
+          <w:b w:val="false"/>
+          <w:bCs w:val="false"/>
+          <w:sz w:val="32"/>
+          <w:szCs w:val="32"/>
+        </w:rPr>
+      </w:pPr>
+      <w:r>
+        <w:rPr>
+          <w:b w:val="false"/>
+          <w:bCs w:val="false"/>
+          <w:sz w:val="32"/>
+          <w:szCs w:val="32"/>
+        </w:rPr>
+        <w:t>Operazione 1: Registrazione sulla piattaforma</w:t>
+      </w:r>
+    </w:p>
+    <w:p>
+      <w:pPr>
+        <w:pStyle w:val="Normal"/>
+        <w:spacing w:before="0" w:after="160"/>
+        <w:rPr>
+          <w:rFonts w:ascii="Courier New" w:hAnsi="Courier New"/>
+          <w:b w:val="false"/>
+          <w:b w:val="false"/>
+          <w:bCs w:val="false"/>
+          <w:sz w:val="30"/>
+          <w:szCs w:val="30"/>
+        </w:rPr>
+      </w:pPr>
+      <w:r>
+        <w:rPr>
+          <w:rFonts w:ascii="Courier New" w:hAnsi="Courier New"/>
+          <w:b/>
+          <w:bCs/>
+          <w:sz w:val="30"/>
+          <w:szCs w:val="30"/>
+        </w:rPr>
+        <w:t xml:space="preserve">INSERT </w:t>
+      </w:r>
+      <w:r>
+        <w:rPr>
+          <w:rFonts w:ascii="Courier New" w:hAnsi="Courier New"/>
+          <w:b/>
+          <w:bCs/>
+          <w:sz w:val="30"/>
+          <w:szCs w:val="30"/>
+        </w:rPr>
+        <w:t>INTO</w:t>
+      </w:r>
+      <w:r>
+        <w:rPr>
+          <w:rFonts w:ascii="Courier New" w:hAnsi="Courier New"/>
+          <w:b w:val="false"/>
+          <w:bCs w:val="false"/>
+          <w:sz w:val="30"/>
+          <w:szCs w:val="30"/>
+        </w:rPr>
+        <w:t xml:space="preserve"> Utenti(CF, nome, cognome, dataNascita, numeroTelefono, dataIscrizione, organizzatore)</w:t>
+      </w:r>
+    </w:p>
+    <w:p>
+      <w:pPr>
+        <w:pStyle w:val="Normal"/>
+        <w:spacing w:before="0" w:after="160"/>
+        <w:rPr>
+          <w:rFonts w:ascii="Courier New" w:hAnsi="Courier New"/>
+          <w:b w:val="false"/>
+          <w:b w:val="false"/>
+          <w:bCs w:val="false"/>
+          <w:sz w:val="30"/>
+          <w:szCs w:val="30"/>
+        </w:rPr>
+      </w:pPr>
+      <w:r>
+        <w:rPr>
+          <w:rFonts w:ascii="Courier New" w:hAnsi="Courier New"/>
+          <w:b/>
+          <w:bCs/>
+          <w:sz w:val="30"/>
+          <w:szCs w:val="30"/>
+        </w:rPr>
+        <w:t>VALUES</w:t>
+      </w:r>
+      <w:r>
+        <w:rPr>
+          <w:rFonts w:ascii="Courier New" w:hAnsi="Courier New"/>
+          <w:b w:val="false"/>
+          <w:bCs w:val="false"/>
+          <w:sz w:val="30"/>
+          <w:szCs w:val="30"/>
+        </w:rPr>
+        <w:t>(?, ?, ?, ?, ?, NOW(), ?)</w:t>
+      </w:r>
+    </w:p>
+    <w:p>
+      <w:pPr>
+        <w:pStyle w:val="Normal"/>
+        <w:spacing w:before="0" w:after="160"/>
+        <w:rPr>
+          <w:rFonts w:ascii="Courier New" w:hAnsi="Courier New"/>
+          <w:b w:val="false"/>
+          <w:b w:val="false"/>
+          <w:bCs w:val="false"/>
+          <w:sz w:val="30"/>
+          <w:szCs w:val="30"/>
+        </w:rPr>
+      </w:pPr>
+      <w:r>
+        <w:rPr>
+          <w:rFonts w:ascii="Courier New" w:hAnsi="Courier New"/>
+          <w:b w:val="false"/>
+          <w:bCs w:val="false"/>
+          <w:sz w:val="30"/>
+          <w:szCs w:val="30"/>
+        </w:rPr>
+      </w:r>
+    </w:p>
+    <w:p>
+      <w:pPr>
+        <w:pStyle w:val="Normal"/>
+        <w:spacing w:before="0" w:after="160"/>
+        <w:rPr>
+          <w:b w:val="false"/>
+          <w:b w:val="false"/>
+          <w:bCs w:val="false"/>
+          <w:sz w:val="32"/>
+          <w:szCs w:val="32"/>
+        </w:rPr>
+      </w:pPr>
+      <w:r>
+        <w:rPr>
+          <w:b w:val="false"/>
+          <w:bCs w:val="false"/>
+          <w:sz w:val="32"/>
+          <w:szCs w:val="32"/>
+        </w:rPr>
+        <w:t>Operazione 2: Aggiunta di una nuova attività</w:t>
+      </w:r>
+    </w:p>
+    <w:p>
+      <w:pPr>
+        <w:pStyle w:val="Normal"/>
+        <w:spacing w:before="0" w:after="160"/>
+        <w:rPr>
+          <w:rFonts w:ascii="Courier New" w:hAnsi="Courier New"/>
+          <w:b w:val="false"/>
+          <w:b w:val="false"/>
+          <w:bCs w:val="false"/>
+          <w:sz w:val="30"/>
+          <w:szCs w:val="30"/>
+        </w:rPr>
+      </w:pPr>
+      <w:r>
+        <w:rPr>
+          <w:rFonts w:ascii="Courier New" w:hAnsi="Courier New"/>
+          <w:b/>
+          <w:bCs/>
+          <w:sz w:val="30"/>
+          <w:szCs w:val="30"/>
+        </w:rPr>
+        <w:t>INSERT INTO</w:t>
+      </w:r>
+      <w:r>
+        <w:rPr>
+          <w:rFonts w:ascii="Courier New" w:hAnsi="Courier New"/>
+          <w:b w:val="false"/>
+          <w:bCs w:val="false"/>
+          <w:sz w:val="30"/>
+          <w:szCs w:val="30"/>
+        </w:rPr>
+        <w:t xml:space="preserve"> Attività(dataI, dataF, durata, difficoltà, periodoConsigliato, numeroPartecipantiConsigliato, vestiario, attrezziPerMovimento, </w:t>
+      </w:r>
+      <w:r>
+        <w:rPr>
+          <w:rFonts w:ascii="Courier New" w:hAnsi="Courier New"/>
+          <w:b w:val="false"/>
+          <w:bCs w:val="false"/>
+          <w:sz w:val="30"/>
+          <w:szCs w:val="30"/>
+        </w:rPr>
+        <w:t>attrezziPerRiposo, pasti, pesoTotale, tipologiaZaino, evento, luogo)</w:t>
+      </w:r>
+    </w:p>
+    <w:p>
+      <w:pPr>
+        <w:pStyle w:val="Normal"/>
+        <w:spacing w:before="0" w:after="160"/>
+        <w:rPr>
+          <w:rFonts w:ascii="Courier New" w:hAnsi="Courier New"/>
+          <w:b w:val="false"/>
+          <w:b w:val="false"/>
+          <w:bCs w:val="false"/>
+          <w:sz w:val="30"/>
+          <w:szCs w:val="30"/>
+        </w:rPr>
+      </w:pPr>
+      <w:r>
+        <w:rPr>
+          <w:rFonts w:ascii="Courier New" w:hAnsi="Courier New"/>
+          <w:b/>
+          <w:bCs/>
+          <w:sz w:val="30"/>
+          <w:szCs w:val="30"/>
+        </w:rPr>
+        <w:t>VALUES</w:t>
+      </w:r>
+      <w:r>
+        <w:rPr>
+          <w:rFonts w:ascii="Courier New" w:hAnsi="Courier New"/>
+          <w:b w:val="false"/>
+          <w:bCs w:val="false"/>
+          <w:sz w:val="30"/>
+          <w:szCs w:val="30"/>
+        </w:rPr>
+        <w:t>(?, ?, ?, ?, ?, ?, ?, ?, ?, ?, ?, ?, ?, ?)</w:t>
+      </w:r>
+    </w:p>
+    <w:p>
+      <w:pPr>
+        <w:pStyle w:val="Normal"/>
+        <w:spacing w:before="0" w:after="160"/>
+        <w:rPr>
+          <w:rFonts w:ascii="Courier New" w:hAnsi="Courier New"/>
+          <w:b w:val="false"/>
+          <w:b w:val="false"/>
+          <w:bCs w:val="false"/>
+          <w:sz w:val="30"/>
+          <w:szCs w:val="30"/>
+        </w:rPr>
+      </w:pPr>
+      <w:r>
+        <w:rPr>
+          <w:rFonts w:ascii="Courier New" w:hAnsi="Courier New"/>
+          <w:b w:val="false"/>
+          <w:bCs w:val="false"/>
+          <w:sz w:val="30"/>
+          <w:szCs w:val="30"/>
+        </w:rPr>
+      </w:r>
+    </w:p>
+    <w:p>
+      <w:pPr>
+        <w:pStyle w:val="Normal"/>
+        <w:spacing w:before="0" w:after="160"/>
+        <w:rPr>
+          <w:b w:val="false"/>
+          <w:b w:val="false"/>
+          <w:bCs w:val="false"/>
+          <w:sz w:val="32"/>
+          <w:szCs w:val="32"/>
+        </w:rPr>
+      </w:pPr>
+      <w:r>
+        <w:rPr>
+          <w:b w:val="false"/>
+          <w:bCs w:val="false"/>
+          <w:sz w:val="32"/>
+          <w:szCs w:val="32"/>
+        </w:rPr>
+        <w:t>Operazione 3: Cancellazione/modifica di un’attività esistente</w:t>
+      </w:r>
+    </w:p>
+    <w:p>
+      <w:pPr>
+        <w:pStyle w:val="Normal"/>
+        <w:spacing w:before="0" w:after="160"/>
+        <w:rPr>
+          <w:b w:val="false"/>
+          <w:b w:val="false"/>
+          <w:bCs w:val="false"/>
+          <w:sz w:val="30"/>
+          <w:szCs w:val="30"/>
+        </w:rPr>
+      </w:pPr>
+      <w:r>
+        <w:rPr>
+          <w:b w:val="false"/>
+          <w:bCs w:val="false"/>
+          <w:sz w:val="30"/>
+          <w:szCs w:val="30"/>
+        </w:rPr>
+        <w:t>Questa query cambia la sua scrittura in base ai filtri che si vogliono applicare, di seguito si riporta un esempio in cui si vuole eliminare una tupla specifica.</w:t>
+      </w:r>
+    </w:p>
+    <w:p>
+      <w:pPr>
+        <w:pStyle w:val="Normal"/>
+        <w:spacing w:before="0" w:after="160"/>
+        <w:rPr>
+          <w:rFonts w:ascii="Courier New" w:hAnsi="Courier New"/>
+          <w:b w:val="false"/>
+          <w:b w:val="false"/>
+          <w:bCs w:val="false"/>
+          <w:sz w:val="30"/>
+          <w:szCs w:val="30"/>
+        </w:rPr>
+      </w:pPr>
+      <w:r>
+        <w:rPr>
+          <w:rFonts w:ascii="Courier New" w:hAnsi="Courier New"/>
+          <w:b/>
+          <w:bCs/>
+          <w:sz w:val="30"/>
+          <w:szCs w:val="30"/>
+        </w:rPr>
+        <w:t>DELETE FROM</w:t>
+      </w:r>
+      <w:r>
+        <w:rPr>
+          <w:rFonts w:ascii="Courier New" w:hAnsi="Courier New"/>
+          <w:b w:val="false"/>
+          <w:bCs w:val="false"/>
+          <w:sz w:val="30"/>
+          <w:szCs w:val="30"/>
+        </w:rPr>
+        <w:t xml:space="preserve"> Attività</w:t>
+      </w:r>
+    </w:p>
+    <w:p>
+      <w:pPr>
+        <w:pStyle w:val="Normal"/>
+        <w:spacing w:before="0" w:after="160"/>
+        <w:rPr>
+          <w:rFonts w:ascii="Courier New" w:hAnsi="Courier New"/>
+          <w:b w:val="false"/>
+          <w:b w:val="false"/>
+          <w:bCs w:val="false"/>
+          <w:sz w:val="30"/>
+          <w:szCs w:val="30"/>
+        </w:rPr>
+      </w:pPr>
+      <w:r>
+        <w:rPr>
+          <w:rFonts w:ascii="Courier New" w:hAnsi="Courier New"/>
+          <w:b/>
+          <w:bCs/>
+          <w:sz w:val="30"/>
+          <w:szCs w:val="30"/>
+        </w:rPr>
+        <w:t>WHERE</w:t>
+      </w:r>
+      <w:r>
+        <w:rPr>
+          <w:rFonts w:ascii="Courier New" w:hAnsi="Courier New"/>
+          <w:b w:val="false"/>
+          <w:bCs w:val="false"/>
+          <w:sz w:val="30"/>
+          <w:szCs w:val="30"/>
+        </w:rPr>
+        <w:t xml:space="preserve"> ID = ‘5’</w:t>
+      </w:r>
+    </w:p>
+    <w:p>
+      <w:pPr>
+        <w:pStyle w:val="Normal"/>
+        <w:spacing w:before="0" w:after="160"/>
+        <w:rPr>
+          <w:rFonts w:ascii="Courier New" w:hAnsi="Courier New"/>
+          <w:b w:val="false"/>
+          <w:b w:val="false"/>
+          <w:bCs w:val="false"/>
+          <w:sz w:val="30"/>
+          <w:szCs w:val="30"/>
+        </w:rPr>
+      </w:pPr>
+      <w:r>
+        <w:rPr>
+          <w:rFonts w:ascii="Courier New" w:hAnsi="Courier New"/>
+          <w:b w:val="false"/>
+          <w:bCs w:val="false"/>
+          <w:sz w:val="30"/>
+          <w:szCs w:val="30"/>
+        </w:rPr>
+      </w:r>
+    </w:p>
+    <w:p>
+      <w:pPr>
+        <w:pStyle w:val="Normal"/>
+        <w:spacing w:before="0" w:after="160"/>
+        <w:rPr>
+          <w:b w:val="false"/>
+          <w:b w:val="false"/>
+          <w:bCs w:val="false"/>
+          <w:sz w:val="32"/>
+          <w:szCs w:val="32"/>
+        </w:rPr>
+      </w:pPr>
+      <w:r>
+        <w:rPr>
+          <w:b w:val="false"/>
+          <w:bCs w:val="false"/>
+          <w:sz w:val="32"/>
+          <w:szCs w:val="32"/>
+        </w:rPr>
+        <w:t>Operazione 4: Creazione di un evento</w:t>
+      </w:r>
+    </w:p>
+    <w:p>
+      <w:pPr>
+        <w:pStyle w:val="Normal"/>
+        <w:spacing w:before="0" w:after="160"/>
+        <w:rPr>
+          <w:rFonts w:ascii="Courier New" w:hAnsi="Courier New"/>
+          <w:b w:val="false"/>
+          <w:b w:val="false"/>
+          <w:bCs w:val="false"/>
+          <w:sz w:val="30"/>
+          <w:szCs w:val="30"/>
+        </w:rPr>
+      </w:pPr>
+      <w:r>
+        <w:rPr>
+          <w:rFonts w:ascii="Courier New" w:hAnsi="Courier New"/>
+          <w:b/>
+          <w:bCs/>
+          <w:sz w:val="30"/>
+          <w:szCs w:val="30"/>
+        </w:rPr>
+        <w:t>INSERT INTO</w:t>
+      </w:r>
+      <w:r>
+        <w:rPr>
+          <w:rFonts w:ascii="Courier New" w:hAnsi="Courier New"/>
+          <w:b w:val="false"/>
+          <w:bCs w:val="false"/>
+          <w:sz w:val="30"/>
+          <w:szCs w:val="30"/>
+        </w:rPr>
+        <w:t xml:space="preserve"> Eventi(pause, elencoAttivitàSvolte, intrattenimento, quota)</w:t>
+      </w:r>
+    </w:p>
+    <w:p>
+      <w:pPr>
+        <w:pStyle w:val="Normal"/>
+        <w:spacing w:before="0" w:after="160"/>
+        <w:rPr>
+          <w:rFonts w:ascii="Courier New" w:hAnsi="Courier New"/>
+          <w:b w:val="false"/>
+          <w:b w:val="false"/>
+          <w:bCs w:val="false"/>
+          <w:sz w:val="30"/>
+          <w:szCs w:val="30"/>
+        </w:rPr>
+      </w:pPr>
+      <w:r>
+        <w:rPr>
+          <w:rFonts w:ascii="Courier New" w:hAnsi="Courier New"/>
+          <w:b/>
+          <w:bCs/>
+          <w:sz w:val="30"/>
+          <w:szCs w:val="30"/>
+        </w:rPr>
+        <w:t>VALUES</w:t>
+      </w:r>
+      <w:r>
+        <w:rPr>
+          <w:rFonts w:ascii="Courier New" w:hAnsi="Courier New"/>
+          <w:b w:val="false"/>
+          <w:bCs w:val="false"/>
+          <w:sz w:val="30"/>
+          <w:szCs w:val="30"/>
+        </w:rPr>
+        <w:t>(?, ?, ?, ?)</w:t>
+      </w:r>
+    </w:p>
+    <w:p>
+      <w:pPr>
+        <w:pStyle w:val="Normal"/>
+        <w:spacing w:before="0" w:after="160"/>
+        <w:rPr>
+          <w:rFonts w:ascii="Courier New" w:hAnsi="Courier New"/>
+          <w:b w:val="false"/>
+          <w:b w:val="false"/>
+          <w:bCs w:val="false"/>
+          <w:sz w:val="30"/>
+          <w:szCs w:val="30"/>
+        </w:rPr>
+      </w:pPr>
+      <w:r>
+        <w:rPr>
+          <w:rFonts w:ascii="Courier New" w:hAnsi="Courier New"/>
+          <w:b w:val="false"/>
+          <w:bCs w:val="false"/>
+          <w:sz w:val="30"/>
+          <w:szCs w:val="30"/>
+        </w:rPr>
+      </w:r>
+    </w:p>
+    <w:p>
+      <w:pPr>
+        <w:pStyle w:val="Normal"/>
+        <w:spacing w:before="0" w:after="160"/>
+        <w:rPr>
+          <w:b w:val="false"/>
+          <w:b w:val="false"/>
+          <w:bCs w:val="false"/>
+          <w:sz w:val="32"/>
+          <w:szCs w:val="32"/>
+        </w:rPr>
+      </w:pPr>
+      <w:r>
+        <w:rPr>
+          <w:b w:val="false"/>
+          <w:bCs w:val="false"/>
+          <w:sz w:val="32"/>
+          <w:szCs w:val="32"/>
+        </w:rPr>
+      </w:r>
+      <w:r>
+        <w:br w:type="page"/>
+      </w:r>
+    </w:p>
+    <w:p>
+      <w:pPr>
+        <w:pStyle w:val="Normal"/>
+        <w:spacing w:before="0" w:after="160"/>
+        <w:rPr>
+          <w:b w:val="false"/>
+          <w:b w:val="false"/>
+          <w:bCs w:val="false"/>
+          <w:sz w:val="32"/>
+          <w:szCs w:val="32"/>
+        </w:rPr>
+      </w:pPr>
+      <w:r>
+        <w:rPr>
+          <w:b w:val="false"/>
+          <w:bCs w:val="false"/>
+          <w:sz w:val="32"/>
+          <w:szCs w:val="32"/>
+        </w:rPr>
+        <w:t>Operazione 5: Valutazione di un’attività</w:t>
+      </w:r>
+    </w:p>
+    <w:p>
+      <w:pPr>
+        <w:pStyle w:val="Normal"/>
+        <w:spacing w:before="0" w:after="160"/>
+        <w:rPr>
+          <w:rFonts w:ascii="Courier New" w:hAnsi="Courier New"/>
+          <w:b w:val="false"/>
+          <w:b w:val="false"/>
+          <w:bCs w:val="false"/>
+          <w:sz w:val="32"/>
+          <w:szCs w:val="32"/>
+        </w:rPr>
+      </w:pPr>
+      <w:r>
+        <w:rPr>
+          <w:rFonts w:ascii="Courier New" w:hAnsi="Courier New"/>
+          <w:b/>
+          <w:bCs/>
+          <w:sz w:val="32"/>
+          <w:szCs w:val="32"/>
+        </w:rPr>
+        <w:t>INSERT INTO</w:t>
+      </w:r>
+      <w:r>
+        <w:rPr>
+          <w:rFonts w:ascii="Courier New" w:hAnsi="Courier New"/>
+          <w:b w:val="false"/>
+          <w:bCs w:val="false"/>
+          <w:sz w:val="32"/>
+          <w:szCs w:val="32"/>
+        </w:rPr>
+        <w:t xml:space="preserve"> </w:t>
+      </w:r>
+      <w:r>
+        <w:rPr>
+          <w:rFonts w:ascii="Courier New" w:hAnsi="Courier New"/>
+          <w:b w:val="false"/>
+          <w:bCs w:val="false"/>
+          <w:sz w:val="32"/>
+          <w:szCs w:val="32"/>
+        </w:rPr>
+        <w:t>Valutazioni(ID, utente, attività, valutazione)</w:t>
+      </w:r>
+    </w:p>
+    <w:p>
+      <w:pPr>
+        <w:pStyle w:val="Normal"/>
+        <w:spacing w:before="0" w:after="160"/>
+        <w:rPr>
+          <w:rFonts w:ascii="Courier New" w:hAnsi="Courier New"/>
+          <w:b w:val="false"/>
+          <w:b w:val="false"/>
+          <w:bCs w:val="false"/>
+          <w:sz w:val="32"/>
+          <w:szCs w:val="32"/>
+        </w:rPr>
+      </w:pPr>
+      <w:r>
+        <w:rPr>
+          <w:rFonts w:ascii="Courier New" w:hAnsi="Courier New"/>
+          <w:b/>
+          <w:bCs/>
+          <w:sz w:val="32"/>
+          <w:szCs w:val="32"/>
+        </w:rPr>
+        <w:t>VALUES</w:t>
+      </w:r>
+      <w:r>
+        <w:rPr>
+          <w:rFonts w:ascii="Courier New" w:hAnsi="Courier New"/>
+          <w:b w:val="false"/>
+          <w:bCs w:val="false"/>
+          <w:sz w:val="32"/>
+          <w:szCs w:val="32"/>
+        </w:rPr>
+        <w:t>(?, ?, ?, ?)</w:t>
+      </w:r>
+    </w:p>
+    <w:p>
+      <w:pPr>
+        <w:pStyle w:val="Normal"/>
+        <w:spacing w:before="0" w:after="160"/>
+        <w:rPr>
+          <w:rFonts w:ascii="Courier New" w:hAnsi="Courier New"/>
+          <w:b w:val="false"/>
+          <w:b w:val="false"/>
+          <w:bCs w:val="false"/>
+          <w:sz w:val="32"/>
+          <w:szCs w:val="32"/>
+        </w:rPr>
+      </w:pPr>
+      <w:r>
+        <w:rPr>
+          <w:rFonts w:ascii="Courier New" w:hAnsi="Courier New"/>
+          <w:b/>
+          <w:bCs/>
+          <w:sz w:val="32"/>
+          <w:szCs w:val="32"/>
+        </w:rPr>
+        <w:t>CHECK</w:t>
+      </w:r>
+      <w:r>
+        <w:rPr>
+          <w:rFonts w:ascii="Courier New" w:hAnsi="Courier New"/>
+          <w:b w:val="false"/>
+          <w:bCs w:val="false"/>
+          <w:sz w:val="32"/>
+          <w:szCs w:val="32"/>
+        </w:rPr>
+        <w:t xml:space="preserve"> (value2 </w:t>
+      </w:r>
+      <w:r>
+        <w:rPr>
+          <w:rFonts w:ascii="Courier New" w:hAnsi="Courier New"/>
+          <w:b/>
+          <w:bCs/>
+          <w:sz w:val="32"/>
+          <w:szCs w:val="32"/>
+        </w:rPr>
+        <w:t>EXISTS</w:t>
+      </w:r>
+      <w:r>
+        <w:rPr>
+          <w:rFonts w:ascii="Courier New" w:hAnsi="Courier New"/>
+          <w:b w:val="false"/>
+          <w:bCs w:val="false"/>
+          <w:sz w:val="32"/>
+          <w:szCs w:val="32"/>
+        </w:rPr>
+        <w:t xml:space="preserve"> (</w:t>
+      </w:r>
+      <w:r>
+        <w:rPr>
+          <w:rFonts w:ascii="Courier New" w:hAnsi="Courier New"/>
+          <w:b/>
+          <w:bCs/>
+          <w:sz w:val="32"/>
+          <w:szCs w:val="32"/>
+        </w:rPr>
+        <w:t>SELECT</w:t>
+      </w:r>
+      <w:r>
+        <w:rPr>
+          <w:rFonts w:ascii="Courier New" w:hAnsi="Courier New"/>
+          <w:b w:val="false"/>
+          <w:bCs w:val="false"/>
+          <w:sz w:val="32"/>
+          <w:szCs w:val="32"/>
+        </w:rPr>
+        <w:t xml:space="preserve"> </w:t>
+      </w:r>
+      <w:r>
+        <w:rPr>
+          <w:rFonts w:ascii="Courier New" w:hAnsi="Courier New"/>
+          <w:b w:val="false"/>
+          <w:bCs w:val="false"/>
+          <w:sz w:val="32"/>
+          <w:szCs w:val="32"/>
+        </w:rPr>
+        <w:t>ID</w:t>
+      </w:r>
+    </w:p>
+    <w:p>
+      <w:pPr>
+        <w:pStyle w:val="Normal"/>
+        <w:spacing w:before="0" w:after="160"/>
+        <w:rPr>
+          <w:rFonts w:ascii="Courier New" w:hAnsi="Courier New"/>
+          <w:b w:val="false"/>
+          <w:b w:val="false"/>
+          <w:bCs w:val="false"/>
+          <w:sz w:val="32"/>
+          <w:szCs w:val="32"/>
+        </w:rPr>
+      </w:pPr>
+      <w:r>
+        <w:rPr>
+          <w:rFonts w:ascii="Courier New" w:hAnsi="Courier New"/>
+          <w:b w:val="false"/>
+          <w:bCs w:val="false"/>
+          <w:sz w:val="32"/>
+          <w:szCs w:val="32"/>
+        </w:rPr>
+        <w:tab/>
+        <w:tab/>
+        <w:tab/>
+        <w:tab/>
+        <w:t xml:space="preserve">   </w:t>
+      </w:r>
+      <w:r>
+        <w:rPr>
+          <w:rFonts w:ascii="Courier New" w:hAnsi="Courier New"/>
+          <w:b/>
+          <w:bCs/>
+          <w:sz w:val="32"/>
+          <w:szCs w:val="32"/>
+        </w:rPr>
+        <w:t>FROM</w:t>
+      </w:r>
+      <w:r>
+        <w:rPr>
+          <w:rFonts w:ascii="Courier New" w:hAnsi="Courier New"/>
+          <w:b w:val="false"/>
+          <w:bCs w:val="false"/>
+          <w:sz w:val="32"/>
+          <w:szCs w:val="32"/>
+        </w:rPr>
+        <w:t xml:space="preserve"> Utenti)</w:t>
+      </w:r>
+    </w:p>
+    <w:p>
+      <w:pPr>
+        <w:pStyle w:val="Normal"/>
+        <w:spacing w:before="0" w:after="160"/>
+        <w:rPr>
+          <w:rFonts w:ascii="Courier New" w:hAnsi="Courier New"/>
+          <w:b w:val="false"/>
+          <w:b w:val="false"/>
+          <w:bCs w:val="false"/>
+          <w:sz w:val="32"/>
+          <w:szCs w:val="32"/>
+        </w:rPr>
+      </w:pPr>
+      <w:r>
+        <w:rPr>
+          <w:rFonts w:ascii="Courier New" w:hAnsi="Courier New"/>
+          <w:b w:val="false"/>
+          <w:bCs w:val="false"/>
+          <w:sz w:val="32"/>
+          <w:szCs w:val="32"/>
+        </w:rPr>
+        <w:tab/>
+        <w:t xml:space="preserve">   </w:t>
+      </w:r>
+      <w:r>
+        <w:rPr>
+          <w:rFonts w:ascii="Courier New" w:hAnsi="Courier New"/>
+          <w:b/>
+          <w:bCs/>
+          <w:sz w:val="32"/>
+          <w:szCs w:val="32"/>
+        </w:rPr>
+        <w:t>AND</w:t>
+      </w:r>
+      <w:r>
+        <w:rPr>
+          <w:rFonts w:ascii="Courier New" w:hAnsi="Courier New"/>
+          <w:b w:val="false"/>
+          <w:bCs w:val="false"/>
+          <w:sz w:val="32"/>
+          <w:szCs w:val="32"/>
+        </w:rPr>
+        <w:t xml:space="preserve"> value3 </w:t>
+      </w:r>
+      <w:r>
+        <w:rPr>
+          <w:rFonts w:ascii="Courier New" w:hAnsi="Courier New"/>
+          <w:b/>
+          <w:bCs/>
+          <w:sz w:val="32"/>
+          <w:szCs w:val="32"/>
+        </w:rPr>
+        <w:t>EXISTS</w:t>
+      </w:r>
+      <w:r>
+        <w:rPr>
+          <w:rFonts w:ascii="Courier New" w:hAnsi="Courier New"/>
+          <w:b w:val="false"/>
+          <w:bCs w:val="false"/>
+          <w:sz w:val="32"/>
+          <w:szCs w:val="32"/>
+        </w:rPr>
+        <w:t xml:space="preserve"> (</w:t>
+      </w:r>
+      <w:r>
+        <w:rPr>
+          <w:rFonts w:ascii="Courier New" w:hAnsi="Courier New"/>
+          <w:b/>
+          <w:bCs/>
+          <w:sz w:val="32"/>
+          <w:szCs w:val="32"/>
+        </w:rPr>
+        <w:t>SELECT</w:t>
+      </w:r>
+      <w:r>
+        <w:rPr>
+          <w:rFonts w:ascii="Courier New" w:hAnsi="Courier New"/>
+          <w:b w:val="false"/>
+          <w:bCs w:val="false"/>
+          <w:sz w:val="32"/>
+          <w:szCs w:val="32"/>
+        </w:rPr>
+        <w:t xml:space="preserve"> </w:t>
+      </w:r>
+      <w:r>
+        <w:rPr>
+          <w:rFonts w:ascii="Courier New" w:hAnsi="Courier New"/>
+          <w:b w:val="false"/>
+          <w:bCs w:val="false"/>
+          <w:sz w:val="32"/>
+          <w:szCs w:val="32"/>
+        </w:rPr>
+        <w:t>ID</w:t>
+      </w:r>
+    </w:p>
+    <w:p>
+      <w:pPr>
+        <w:pStyle w:val="Normal"/>
+        <w:spacing w:before="0" w:after="160"/>
+        <w:rPr>
+          <w:rFonts w:ascii="Courier New" w:hAnsi="Courier New"/>
+          <w:b w:val="false"/>
+          <w:b w:val="false"/>
+          <w:bCs w:val="false"/>
+          <w:sz w:val="32"/>
+          <w:szCs w:val="32"/>
+        </w:rPr>
+      </w:pPr>
+      <w:r>
+        <w:rPr>
+          <w:rFonts w:ascii="Courier New" w:hAnsi="Courier New"/>
+          <w:b w:val="false"/>
+          <w:bCs w:val="false"/>
+          <w:sz w:val="32"/>
+          <w:szCs w:val="32"/>
+        </w:rPr>
+        <w:tab/>
+        <w:tab/>
+        <w:tab/>
+        <w:tab/>
+        <w:t xml:space="preserve">   </w:t>
+      </w:r>
+      <w:r>
+        <w:rPr>
+          <w:rFonts w:ascii="Courier New" w:hAnsi="Courier New"/>
+          <w:b/>
+          <w:bCs/>
+          <w:sz w:val="32"/>
+          <w:szCs w:val="32"/>
+        </w:rPr>
+        <w:t>FROM</w:t>
+      </w:r>
+      <w:r>
+        <w:rPr>
+          <w:rFonts w:ascii="Courier New" w:hAnsi="Courier New"/>
+          <w:b w:val="false"/>
+          <w:bCs w:val="false"/>
+          <w:sz w:val="32"/>
+          <w:szCs w:val="32"/>
+        </w:rPr>
+        <w:t xml:space="preserve"> Attività)</w:t>
+      </w:r>
+      <w:r>
+        <w:rPr>
+          <w:rFonts w:ascii="Courier New" w:hAnsi="Courier New"/>
+          <w:b w:val="false"/>
+          <w:bCs w:val="false"/>
+          <w:sz w:val="32"/>
+          <w:szCs w:val="32"/>
+        </w:rPr>
+        <w:t>)</w:t>
+      </w:r>
+    </w:p>
+    <w:p>
+      <w:pPr>
+        <w:pStyle w:val="Normal"/>
+        <w:spacing w:before="0" w:after="160"/>
+        <w:rPr>
+          <w:b w:val="false"/>
+          <w:b w:val="false"/>
+          <w:bCs w:val="false"/>
+          <w:sz w:val="32"/>
+          <w:szCs w:val="32"/>
+        </w:rPr>
+      </w:pPr>
+      <w:r>
+        <w:rPr>
+          <w:b w:val="false"/>
+          <w:bCs w:val="false"/>
+          <w:sz w:val="32"/>
+          <w:szCs w:val="32"/>
+        </w:rPr>
+        <w:t>Operazione 6: Ricerca di un’attività</w:t>
+      </w:r>
+    </w:p>
+    <w:p>
+      <w:pPr>
+        <w:pStyle w:val="Normal"/>
+        <w:spacing w:before="0" w:after="160"/>
+        <w:rPr>
+          <w:b w:val="false"/>
+          <w:b w:val="false"/>
+          <w:bCs w:val="false"/>
+          <w:sz w:val="32"/>
+          <w:szCs w:val="32"/>
+        </w:rPr>
+      </w:pPr>
+      <w:r>
+        <w:rPr>
+          <w:b w:val="false"/>
+          <w:bCs w:val="false"/>
+          <w:sz w:val="32"/>
+          <w:szCs w:val="32"/>
+        </w:rPr>
+        <w:t>????????????????????????????</w:t>
+      </w:r>
+    </w:p>
+    <w:p>
+      <w:pPr>
+        <w:pStyle w:val="Normal"/>
+        <w:spacing w:before="0" w:after="160"/>
+        <w:rPr>
+          <w:b w:val="false"/>
+          <w:b w:val="false"/>
+          <w:bCs w:val="false"/>
+          <w:sz w:val="32"/>
+          <w:szCs w:val="32"/>
+        </w:rPr>
+      </w:pPr>
+      <w:r>
+        <w:rPr>
+          <w:b w:val="false"/>
+          <w:bCs w:val="false"/>
+          <w:sz w:val="32"/>
+          <w:szCs w:val="32"/>
+        </w:rPr>
+        <w:t>Operazione 7: Partecipazione ad un evento</w:t>
+      </w:r>
+    </w:p>
+    <w:p>
+      <w:pPr>
+        <w:pStyle w:val="Normal"/>
+        <w:spacing w:before="0" w:after="160"/>
+        <w:rPr>
+          <w:b w:val="false"/>
+          <w:b w:val="false"/>
+          <w:bCs w:val="false"/>
+          <w:sz w:val="32"/>
+          <w:szCs w:val="32"/>
+        </w:rPr>
+      </w:pPr>
+      <w:r>
+        <w:rPr>
+          <w:b w:val="false"/>
+          <w:bCs w:val="false"/>
+          <w:sz w:val="32"/>
+          <w:szCs w:val="32"/>
+        </w:rPr>
+        <w:t>Operazione 8: Creazione di un vincolo di amicizia</w:t>
+      </w:r>
+    </w:p>
+    <w:p>
+      <w:pPr>
+        <w:pStyle w:val="Normal"/>
+        <w:spacing w:before="0" w:after="160"/>
+        <w:rPr>
+          <w:b w:val="false"/>
+          <w:b w:val="false"/>
+          <w:bCs w:val="false"/>
+          <w:sz w:val="32"/>
+          <w:szCs w:val="32"/>
+        </w:rPr>
+      </w:pPr>
+      <w:r>
+        <w:rPr>
+          <w:b w:val="false"/>
+          <w:bCs w:val="false"/>
+          <w:sz w:val="32"/>
+          <w:szCs w:val="32"/>
+        </w:rPr>
+        <w:t>Operazione 9: Creazione di un gruppo</w:t>
+      </w:r>
+    </w:p>
+    <w:p>
+      <w:pPr>
+        <w:pStyle w:val="Normal"/>
+        <w:spacing w:before="0" w:after="160"/>
+        <w:rPr>
+          <w:b w:val="false"/>
+          <w:b w:val="false"/>
+          <w:bCs w:val="false"/>
+          <w:sz w:val="32"/>
+          <w:szCs w:val="32"/>
+        </w:rPr>
+      </w:pPr>
+      <w:r>
+        <w:rPr>
+          <w:b w:val="false"/>
+          <w:bCs w:val="false"/>
+          <w:sz w:val="32"/>
+          <w:szCs w:val="32"/>
+        </w:rPr>
+        <w:t>Operazione 10: Iscrizione ad un’attività</w:t>
+      </w:r>
+    </w:p>
+    <w:p>
+      <w:pPr>
+        <w:pStyle w:val="Normal"/>
+        <w:spacing w:before="0" w:after="160"/>
+        <w:rPr>
+          <w:b w:val="false"/>
+          <w:b w:val="false"/>
+          <w:bCs w:val="false"/>
+          <w:sz w:val="32"/>
+          <w:szCs w:val="32"/>
+        </w:rPr>
+      </w:pPr>
+      <w:r>
+        <w:rPr>
+          <w:b w:val="false"/>
+          <w:bCs w:val="false"/>
+          <w:sz w:val="32"/>
+          <w:szCs w:val="32"/>
+        </w:rPr>
+        <w:t>Operazione 11: Lettura del numero di partecipanti ad un dato evento</w:t>
+      </w:r>
+    </w:p>
+    <w:p>
+      <w:pPr>
+        <w:pStyle w:val="Normal"/>
+        <w:spacing w:before="0" w:after="160"/>
+        <w:rPr>
+          <w:b w:val="false"/>
+          <w:b w:val="false"/>
+          <w:bCs w:val="false"/>
+          <w:sz w:val="32"/>
+          <w:szCs w:val="32"/>
+        </w:rPr>
+      </w:pPr>
+      <w:r>
+        <w:rPr>
+          <w:b w:val="false"/>
+          <w:bCs w:val="false"/>
+          <w:sz w:val="32"/>
+          <w:szCs w:val="32"/>
+        </w:rPr>
+        <w:t>Operazione 12: Creazione di un percorso</w:t>
+      </w:r>
+    </w:p>
+    <w:p>
+      <w:pPr>
+        <w:pStyle w:val="Normal"/>
+        <w:spacing w:before="0" w:after="160"/>
+        <w:rPr>
+          <w:b w:val="false"/>
+          <w:b w:val="false"/>
+          <w:bCs w:val="false"/>
+          <w:sz w:val="32"/>
+          <w:szCs w:val="32"/>
+        </w:rPr>
+      </w:pPr>
+      <w:r>
+        <w:rPr>
+          <w:b w:val="false"/>
+          <w:bCs w:val="false"/>
+          <w:sz w:val="32"/>
+          <w:szCs w:val="32"/>
+        </w:rPr>
+        <w:t>Operazione 13: Lettura valutazione complessiva di un’attività</w:t>
+      </w:r>
+    </w:p>
+    <w:p>
+      <w:pPr>
+        <w:pStyle w:val="Normal"/>
+        <w:spacing w:before="0" w:after="160"/>
+        <w:rPr>
+          <w:b w:val="false"/>
+          <w:b w:val="false"/>
+          <w:bCs w:val="false"/>
+          <w:sz w:val="32"/>
+          <w:szCs w:val="32"/>
+        </w:rPr>
+      </w:pPr>
+      <w:r>
+        <w:rPr>
+          <w:b w:val="false"/>
+          <w:bCs w:val="false"/>
+          <w:sz w:val="32"/>
+          <w:szCs w:val="32"/>
+        </w:rPr>
+        <w:t>Operazione 14: Lettura di tutte le attività partecipate da un utente</w:t>
+      </w:r>
+    </w:p>
+    <w:p>
+      <w:pPr>
+        <w:pStyle w:val="Normal"/>
+        <w:spacing w:before="0" w:after="160"/>
+        <w:rPr>
+          <w:b w:val="false"/>
+          <w:b w:val="false"/>
+          <w:bCs w:val="false"/>
+          <w:sz w:val="32"/>
+          <w:szCs w:val="32"/>
+        </w:rPr>
+      </w:pPr>
+      <w:r>
+        <w:rPr>
+          <w:b w:val="false"/>
+          <w:bCs w:val="false"/>
+          <w:sz w:val="32"/>
+          <w:szCs w:val="32"/>
+        </w:rPr>
+        <w:t>Operazione 15: Calcolo distanza totale di un percorso</w:t>
+      </w:r>
+    </w:p>
+    <w:p>
+      <w:pPr>
+        <w:pStyle w:val="Normal"/>
+        <w:spacing w:before="0" w:after="160"/>
+        <w:rPr>
+          <w:b w:val="false"/>
+          <w:b w:val="false"/>
+          <w:bCs w:val="false"/>
+          <w:sz w:val="32"/>
+          <w:szCs w:val="32"/>
+        </w:rPr>
+      </w:pPr>
+      <w:r>
+        <w:rPr>
+          <w:b w:val="false"/>
+          <w:bCs w:val="false"/>
+          <w:sz w:val="32"/>
+          <w:szCs w:val="32"/>
+        </w:rPr>
+        <w:t>Operazione 16: Conto di tutti gli eventi partecipati da un utente</w:t>
+      </w:r>
+    </w:p>
+    <w:p>
+      <w:pPr>
+        <w:pStyle w:val="Normal"/>
+        <w:spacing w:before="0" w:after="160"/>
+        <w:rPr>
+          <w:b w:val="false"/>
+          <w:b w:val="false"/>
+          <w:bCs w:val="false"/>
+          <w:sz w:val="32"/>
+          <w:szCs w:val="32"/>
+        </w:rPr>
+      </w:pPr>
+      <w:r>
+        <w:rPr>
+          <w:b w:val="false"/>
+          <w:bCs w:val="false"/>
+          <w:sz w:val="32"/>
+          <w:szCs w:val="32"/>
+        </w:rPr>
+        <w:t>Operazione 17: Lettura di tutte le attività relative ad un evento</w:t>
       </w:r>
     </w:p>
     <w:sectPr>

</xml_diff>

<commit_message>
aggiornate le tabelle delle frequenze
</commit_message>
<xml_diff>
--- a/DB2022.docx
+++ b/DB2022.docx
@@ -3223,7 +3223,11 @@
             </w:pPr>
             <w:r>
               <w:rPr/>
-              <w:t>1’000’000</w:t>
+              <w:t>1</w:t>
+            </w:r>
+            <w:r>
+              <w:rPr/>
+              <w:t>0’000</w:t>
             </w:r>
           </w:p>
         </w:tc>
@@ -3290,7 +3294,7 @@
             </w:pPr>
             <w:r>
               <w:rPr/>
-              <w:t>200’000</w:t>
+              <w:t>1’000</w:t>
             </w:r>
           </w:p>
         </w:tc>
@@ -3357,7 +3361,7 @@
             </w:pPr>
             <w:r>
               <w:rPr/>
-              <w:t>3’500’000</w:t>
+              <w:t>5’000</w:t>
             </w:r>
           </w:p>
         </w:tc>
@@ -3424,7 +3428,7 @@
             </w:pPr>
             <w:r>
               <w:rPr/>
-              <w:t>1’000’000</w:t>
+              <w:t>20’000</w:t>
             </w:r>
           </w:p>
         </w:tc>
@@ -3491,7 +3495,7 @@
             </w:pPr>
             <w:r>
               <w:rPr/>
-              <w:t>100’000</w:t>
+              <w:t>100</w:t>
             </w:r>
           </w:p>
         </w:tc>
@@ -3558,7 +3562,7 @@
             </w:pPr>
             <w:r>
               <w:rPr/>
-              <w:t>2’000’000</w:t>
+              <w:t>100’000</w:t>
             </w:r>
           </w:p>
         </w:tc>
@@ -3625,7 +3629,7 @@
             </w:pPr>
             <w:r>
               <w:rPr/>
-              <w:t>5’000’000</w:t>
+              <w:t>80’000</w:t>
             </w:r>
           </w:p>
         </w:tc>
@@ -3649,7 +3653,7 @@
             </w:pPr>
             <w:r>
               <w:rPr/>
-              <w:t>Ricerca</w:t>
+              <w:t>Organizzazione</w:t>
             </w:r>
           </w:p>
         </w:tc>
@@ -3692,7 +3696,7 @@
             </w:pPr>
             <w:r>
               <w:rPr/>
-              <w:t>3’000’000</w:t>
+              <w:t>150</w:t>
             </w:r>
           </w:p>
         </w:tc>
@@ -3716,7 +3720,7 @@
             </w:pPr>
             <w:r>
               <w:rPr/>
-              <w:t>Organizzazione</w:t>
+              <w:t>Intrattenimento</w:t>
             </w:r>
           </w:p>
         </w:tc>
@@ -3737,7 +3741,7 @@
             </w:pPr>
             <w:r>
               <w:rPr/>
-              <w:t>R</w:t>
+              <w:t>E</w:t>
             </w:r>
           </w:p>
         </w:tc>
@@ -3759,7 +3763,7 @@
             </w:pPr>
             <w:r>
               <w:rPr/>
-              <w:t>150’000</w:t>
+              <w:t>10</w:t>
             </w:r>
           </w:p>
         </w:tc>
@@ -3783,7 +3787,7 @@
             </w:pPr>
             <w:r>
               <w:rPr/>
-              <w:t>Intrattenimento</w:t>
+              <w:t>Contempla</w:t>
             </w:r>
           </w:p>
         </w:tc>
@@ -3804,7 +3808,7 @@
             </w:pPr>
             <w:r>
               <w:rPr/>
-              <w:t>E</w:t>
+              <w:t>R</w:t>
             </w:r>
           </w:p>
         </w:tc>
@@ -3826,7 +3830,7 @@
             </w:pPr>
             <w:r>
               <w:rPr/>
-              <w:t>1’000</w:t>
+              <w:t>50</w:t>
             </w:r>
           </w:p>
         </w:tc>
@@ -3850,7 +3854,7 @@
             </w:pPr>
             <w:r>
               <w:rPr/>
-              <w:t>Contempla</w:t>
+              <w:t>Evento</w:t>
             </w:r>
           </w:p>
         </w:tc>
@@ -3871,7 +3875,7 @@
             </w:pPr>
             <w:r>
               <w:rPr/>
-              <w:t>R</w:t>
+              <w:t>E</w:t>
             </w:r>
           </w:p>
         </w:tc>
@@ -3893,7 +3897,7 @@
             </w:pPr>
             <w:r>
               <w:rPr/>
-              <w:t>30’000</w:t>
+              <w:t>150</w:t>
             </w:r>
           </w:p>
         </w:tc>
@@ -3917,7 +3921,7 @@
             </w:pPr>
             <w:r>
               <w:rPr/>
-              <w:t>Evento</w:t>
+              <w:t>Previsione</w:t>
             </w:r>
           </w:p>
         </w:tc>
@@ -3938,7 +3942,7 @@
             </w:pPr>
             <w:r>
               <w:rPr/>
-              <w:t>E</w:t>
+              <w:t>R</w:t>
             </w:r>
           </w:p>
         </w:tc>
@@ -3960,7 +3964,7 @@
             </w:pPr>
             <w:r>
               <w:rPr/>
-              <w:t>300’000</w:t>
+              <w:t>300</w:t>
             </w:r>
           </w:p>
         </w:tc>
@@ -3984,7 +3988,7 @@
             </w:pPr>
             <w:r>
               <w:rPr/>
-              <w:t>Previsione</w:t>
+              <w:t>Attività</w:t>
             </w:r>
           </w:p>
         </w:tc>
@@ -4005,7 +4009,7 @@
             </w:pPr>
             <w:r>
               <w:rPr/>
-              <w:t>R</w:t>
+              <w:t>E</w:t>
             </w:r>
           </w:p>
         </w:tc>
@@ -4027,7 +4031,7 @@
             </w:pPr>
             <w:r>
               <w:rPr/>
-              <w:t>600’000</w:t>
+              <w:t>200’000</w:t>
             </w:r>
           </w:p>
         </w:tc>
@@ -4051,7 +4055,7 @@
             </w:pPr>
             <w:r>
               <w:rPr/>
-              <w:t>Attività</w:t>
+              <w:t>Formato</w:t>
             </w:r>
           </w:p>
         </w:tc>
@@ -4072,7 +4076,7 @@
             </w:pPr>
             <w:r>
               <w:rPr/>
-              <w:t>E</w:t>
+              <w:t>R</w:t>
             </w:r>
           </w:p>
         </w:tc>
@@ -4094,7 +4098,7 @@
             </w:pPr>
             <w:r>
               <w:rPr/>
-              <w:t>2’500’000</w:t>
+              <w:t>100’000</w:t>
             </w:r>
           </w:p>
         </w:tc>
@@ -4118,7 +4122,7 @@
             </w:pPr>
             <w:r>
               <w:rPr/>
-              <w:t>Formato</w:t>
+              <w:t>Percorso</w:t>
             </w:r>
           </w:p>
         </w:tc>
@@ -4139,7 +4143,7 @@
             </w:pPr>
             <w:r>
               <w:rPr/>
-              <w:t>R</w:t>
+              <w:t>E</w:t>
             </w:r>
           </w:p>
         </w:tc>
@@ -4161,7 +4165,7 @@
             </w:pPr>
             <w:r>
               <w:rPr/>
-              <w:t>1’250’000</w:t>
+              <w:t>100’000</w:t>
             </w:r>
           </w:p>
         </w:tc>
@@ -4185,7 +4189,7 @@
             </w:pPr>
             <w:r>
               <w:rPr/>
-              <w:t>Percorso</w:t>
+              <w:t>Composizione</w:t>
             </w:r>
           </w:p>
         </w:tc>
@@ -4206,7 +4210,7 @@
             </w:pPr>
             <w:r>
               <w:rPr/>
-              <w:t>E</w:t>
+              <w:t>R</w:t>
             </w:r>
           </w:p>
         </w:tc>
@@ -4228,7 +4232,7 @@
             </w:pPr>
             <w:r>
               <w:rPr/>
-              <w:t>1’300’000</w:t>
+              <w:t>300’000</w:t>
             </w:r>
           </w:p>
         </w:tc>
@@ -4252,7 +4256,7 @@
             </w:pPr>
             <w:r>
               <w:rPr/>
-              <w:t>Composizione</w:t>
+              <w:t>Tappa</w:t>
             </w:r>
           </w:p>
         </w:tc>
@@ -4273,7 +4277,7 @@
             </w:pPr>
             <w:r>
               <w:rPr/>
-              <w:t>R</w:t>
+              <w:t>E</w:t>
             </w:r>
           </w:p>
         </w:tc>
@@ -4295,7 +4299,7 @@
             </w:pPr>
             <w:r>
               <w:rPr/>
-              <w:t>3’900’000</w:t>
+              <w:t>150’000</w:t>
             </w:r>
           </w:p>
         </w:tc>
@@ -4319,7 +4323,7 @@
             </w:pPr>
             <w:r>
               <w:rPr/>
-              <w:t>Tappa</w:t>
+              <w:t>Segue</w:t>
             </w:r>
           </w:p>
         </w:tc>
@@ -4340,7 +4344,7 @@
             </w:pPr>
             <w:r>
               <w:rPr/>
-              <w:t>E</w:t>
+              <w:t>R</w:t>
             </w:r>
           </w:p>
         </w:tc>
@@ -4362,7 +4366,7 @@
             </w:pPr>
             <w:r>
               <w:rPr/>
-              <w:t>3’900’000</w:t>
+              <w:t>100’000</w:t>
             </w:r>
           </w:p>
         </w:tc>
@@ -4386,7 +4390,7 @@
             </w:pPr>
             <w:r>
               <w:rPr/>
-              <w:t>Segue</w:t>
+              <w:t>Pagamento</w:t>
             </w:r>
           </w:p>
         </w:tc>
@@ -4429,7 +4433,7 @@
             </w:pPr>
             <w:r>
               <w:rPr/>
-              <w:t>2’600’000</w:t>
+              <w:t>60</w:t>
             </w:r>
           </w:p>
         </w:tc>
@@ -4453,7 +4457,7 @@
             </w:pPr>
             <w:r>
               <w:rPr/>
-              <w:t>Pagamento</w:t>
+              <w:t>Localizzazione</w:t>
             </w:r>
           </w:p>
         </w:tc>
@@ -4496,7 +4500,7 @@
             </w:pPr>
             <w:r>
               <w:rPr/>
-              <w:t>1’000</w:t>
+              <w:t>100’000</w:t>
             </w:r>
           </w:p>
         </w:tc>
@@ -4520,7 +4524,7 @@
             </w:pPr>
             <w:r>
               <w:rPr/>
-              <w:t>Localizzazione</w:t>
+              <w:t>Necessita</w:t>
             </w:r>
           </w:p>
         </w:tc>
@@ -4563,7 +4567,7 @@
             </w:pPr>
             <w:r>
               <w:rPr/>
-              <w:t>1’250’000</w:t>
+              <w:t>200’000</w:t>
             </w:r>
           </w:p>
         </w:tc>
@@ -4587,7 +4591,7 @@
             </w:pPr>
             <w:r>
               <w:rPr/>
-              <w:t>Necessita</w:t>
+              <w:t>Quota iscrizione</w:t>
             </w:r>
           </w:p>
         </w:tc>
@@ -4608,7 +4612,7 @@
             </w:pPr>
             <w:r>
               <w:rPr/>
-              <w:t>R</w:t>
+              <w:t>E</w:t>
             </w:r>
           </w:p>
         </w:tc>
@@ -4630,7 +4634,7 @@
             </w:pPr>
             <w:r>
               <w:rPr/>
-              <w:t>2’500’000</w:t>
+              <w:t>225</w:t>
             </w:r>
           </w:p>
         </w:tc>
@@ -4654,7 +4658,7 @@
             </w:pPr>
             <w:r>
               <w:rPr/>
-              <w:t>Quota iscrizione</w:t>
+              <w:t>Luogo</w:t>
             </w:r>
           </w:p>
         </w:tc>
@@ -4697,7 +4701,7 @@
             </w:pPr>
             <w:r>
               <w:rPr/>
-              <w:t>1’000</w:t>
+              <w:t>80’000</w:t>
             </w:r>
           </w:p>
         </w:tc>
@@ -4721,7 +4725,7 @@
             </w:pPr>
             <w:r>
               <w:rPr/>
-              <w:t>Luogo</w:t>
+              <w:t>Equipaggiamento</w:t>
             </w:r>
           </w:p>
         </w:tc>
@@ -4764,74 +4768,7 @@
             </w:pPr>
             <w:r>
               <w:rPr/>
-              <w:t>2’000’000</w:t>
-            </w:r>
-          </w:p>
-        </w:tc>
-      </w:tr>
-      <w:tr>
-        <w:trPr/>
-        <w:tc>
-          <w:tcPr>
-            <w:tcW w:w="3008" w:type="dxa"/>
-            <w:tcBorders>
-              <w:left w:val="single" w:sz="2" w:space="0" w:color="000000"/>
-              <w:bottom w:val="single" w:sz="2" w:space="0" w:color="000000"/>
-            </w:tcBorders>
-          </w:tcPr>
-          <w:p>
-            <w:pPr>
-              <w:pStyle w:val="Contenutotabella"/>
-              <w:widowControl w:val="false"/>
-              <w:spacing w:before="0" w:after="160"/>
-              <w:rPr/>
-            </w:pPr>
-            <w:r>
-              <w:rPr/>
-              <w:t>Equipaggiamento</w:t>
-            </w:r>
-          </w:p>
-        </w:tc>
-        <w:tc>
-          <w:tcPr>
-            <w:tcW w:w="3009" w:type="dxa"/>
-            <w:tcBorders>
-              <w:left w:val="single" w:sz="2" w:space="0" w:color="000000"/>
-              <w:bottom w:val="single" w:sz="2" w:space="0" w:color="000000"/>
-            </w:tcBorders>
-          </w:tcPr>
-          <w:p>
-            <w:pPr>
-              <w:pStyle w:val="Contenutotabella"/>
-              <w:widowControl w:val="false"/>
-              <w:spacing w:before="0" w:after="160"/>
-              <w:rPr/>
-            </w:pPr>
-            <w:r>
-              <w:rPr/>
-              <w:t>E</w:t>
-            </w:r>
-          </w:p>
-        </w:tc>
-        <w:tc>
-          <w:tcPr>
-            <w:tcW w:w="3009" w:type="dxa"/>
-            <w:tcBorders>
-              <w:left w:val="single" w:sz="2" w:space="0" w:color="000000"/>
-              <w:bottom w:val="single" w:sz="2" w:space="0" w:color="000000"/>
-              <w:right w:val="single" w:sz="2" w:space="0" w:color="000000"/>
-            </w:tcBorders>
-          </w:tcPr>
-          <w:p>
-            <w:pPr>
-              <w:pStyle w:val="Contenutotabella"/>
-              <w:widowControl w:val="false"/>
-              <w:spacing w:before="0" w:after="160"/>
-              <w:rPr/>
-            </w:pPr>
-            <w:r>
-              <w:rPr/>
-              <w:t>1’000</w:t>
+              <w:t>100’000</w:t>
             </w:r>
           </w:p>
         </w:tc>
@@ -4965,7 +4902,7 @@
             </w:pPr>
             <w:r>
               <w:rPr/>
-              <w:t>1 al giorno</w:t>
+              <w:t>25 al giorno</w:t>
             </w:r>
           </w:p>
         </w:tc>
@@ -5032,7 +4969,7 @@
             </w:pPr>
             <w:r>
               <w:rPr/>
-              <w:t>2 al giorno</w:t>
+              <w:t>500 al giorno</w:t>
             </w:r>
           </w:p>
         </w:tc>
@@ -5166,7 +5103,15 @@
             </w:pPr>
             <w:r>
               <w:rPr/>
-              <w:t>15 al mese</w:t>
+              <w:t>1</w:t>
+            </w:r>
+            <w:r>
+              <w:rPr/>
+              <w:t>0</w:t>
+            </w:r>
+            <w:r>
+              <w:rPr/>
+              <w:t xml:space="preserve"> al mese</w:t>
             </w:r>
           </w:p>
         </w:tc>
@@ -5233,7 +5178,7 @@
             </w:pPr>
             <w:r>
               <w:rPr/>
-              <w:t>1 al giorno</w:t>
+              <w:t>220 al giorno</w:t>
             </w:r>
           </w:p>
         </w:tc>
@@ -5300,7 +5245,7 @@
             </w:pPr>
             <w:r>
               <w:rPr/>
-              <w:t>20 al giorno</w:t>
+              <w:t>2’000 al giorno</w:t>
             </w:r>
           </w:p>
         </w:tc>
@@ -5378,7 +5323,11 @@
             </w:pPr>
             <w:r>
               <w:rPr/>
-              <w:t>15 al mese</w:t>
+              <w:t>1</w:t>
+            </w:r>
+            <w:r>
+              <w:rPr/>
+              <w:t>2 al mese</w:t>
             </w:r>
           </w:p>
         </w:tc>
@@ -5445,7 +5394,7 @@
             </w:pPr>
             <w:r>
               <w:rPr/>
-              <w:t>30 al giorno</w:t>
+              <w:t>7 al giorno</w:t>
             </w:r>
           </w:p>
         </w:tc>
@@ -5512,7 +5461,7 @@
             </w:pPr>
             <w:r>
               <w:rPr/>
-              <w:t>1 al giorno</w:t>
+              <w:t>80 al mese</w:t>
             </w:r>
           </w:p>
         </w:tc>
@@ -5590,7 +5539,7 @@
             </w:pPr>
             <w:r>
               <w:rPr/>
-              <w:t>40 al giorno</w:t>
+              <w:t>270 al giorno</w:t>
             </w:r>
           </w:p>
         </w:tc>
@@ -5664,11 +5613,25 @@
               <w:pStyle w:val="Contenutotabella"/>
               <w:widowControl w:val="false"/>
               <w:spacing w:before="0" w:after="160"/>
-              <w:rPr/>
-            </w:pPr>
-            <w:r>
-              <w:rPr/>
-              <w:t>1 al mese</w:t>
+              <w:rPr>
+                <w:rFonts w:ascii="Calibri" w:hAnsi="Calibri" w:eastAsia="Calibri" w:cs="" w:asciiTheme="minorHAnsi" w:cstheme="minorBidi" w:eastAsiaTheme="minorHAnsi" w:hAnsiTheme="minorHAnsi"/>
+                <w:color w:val="auto"/>
+                <w:kern w:val="0"/>
+                <w:sz w:val="22"/>
+                <w:szCs w:val="22"/>
+                <w:lang w:val="it-IT" w:eastAsia="en-US" w:bidi="ar-SA"/>
+              </w:rPr>
+            </w:pPr>
+            <w:r>
+              <w:rPr>
+                <w:rFonts w:eastAsia="Calibri" w:cs="" w:cstheme="minorBidi" w:eastAsiaTheme="minorHAnsi"/>
+                <w:color w:val="auto"/>
+                <w:kern w:val="0"/>
+                <w:sz w:val="22"/>
+                <w:szCs w:val="22"/>
+                <w:lang w:val="it-IT" w:eastAsia="en-US" w:bidi="ar-SA"/>
+              </w:rPr>
+              <w:t>40 al mese</w:t>
             </w:r>
           </w:p>
         </w:tc>
@@ -5735,7 +5698,7 @@
             </w:pPr>
             <w:r>
               <w:rPr/>
-              <w:t>1 al giorno</w:t>
+              <w:t>250 al giorno</w:t>
             </w:r>
           </w:p>
         </w:tc>
@@ -5802,7 +5765,7 @@
             </w:pPr>
             <w:r>
               <w:rPr/>
-              <w:t>1 al mese</w:t>
+              <w:t>2 al giorno</w:t>
             </w:r>
           </w:p>
         </w:tc>
@@ -5862,7 +5825,43 @@
                 <w:sz w:val="22"/>
                 <w:szCs w:val="22"/>
               </w:rPr>
-              <w:t>Lettura di tutte le attività partecipate da un utente</w:t>
+              <w:t>Lettura</w:t>
+            </w:r>
+            <w:r>
+              <w:rPr>
+                <w:b w:val="false"/>
+                <w:bCs w:val="false"/>
+                <w:sz w:val="22"/>
+                <w:szCs w:val="22"/>
+              </w:rPr>
+              <w:t xml:space="preserve"> numero</w:t>
+            </w:r>
+            <w:r>
+              <w:rPr>
+                <w:b w:val="false"/>
+                <w:bCs w:val="false"/>
+                <w:sz w:val="22"/>
+                <w:szCs w:val="22"/>
+              </w:rPr>
+              <w:t xml:space="preserve"> </w:t>
+            </w:r>
+            <w:r>
+              <w:rPr>
+                <w:b w:val="false"/>
+                <w:bCs w:val="false"/>
+                <w:sz w:val="22"/>
+                <w:szCs w:val="22"/>
+              </w:rPr>
+              <w:t>del</w:t>
+            </w:r>
+            <w:r>
+              <w:rPr>
+                <w:b w:val="false"/>
+                <w:bCs w:val="false"/>
+                <w:sz w:val="22"/>
+                <w:szCs w:val="22"/>
+              </w:rPr>
+              <w:t>le attività partecipate da un utente</w:t>
             </w:r>
           </w:p>
         </w:tc>
@@ -5884,7 +5883,11 @@
             </w:pPr>
             <w:r>
               <w:rPr/>
-              <w:t>1 al mese</w:t>
+              <w:t>1</w:t>
+            </w:r>
+            <w:r>
+              <w:rPr/>
+              <w:t>0 al giorno</w:t>
             </w:r>
           </w:p>
         </w:tc>
@@ -5951,7 +5954,7 @@
             </w:pPr>
             <w:r>
               <w:rPr/>
-              <w:t>1 al mese</w:t>
+              <w:t>300 al giorno</w:t>
             </w:r>
           </w:p>
         </w:tc>
@@ -6018,7 +6021,7 @@
             </w:pPr>
             <w:r>
               <w:rPr/>
-              <w:t>1 al giorno</w:t>
+              <w:t>8 al giorno</w:t>
             </w:r>
           </w:p>
         </w:tc>
@@ -6085,12 +6088,32 @@
             </w:pPr>
             <w:r>
               <w:rPr/>
-              <w:t>1 al mese</w:t>
+              <w:t>300 al giorno</w:t>
             </w:r>
           </w:p>
         </w:tc>
       </w:tr>
     </w:tbl>
+    <w:p>
+      <w:pPr>
+        <w:pStyle w:val="Normal"/>
+        <w:spacing w:before="0" w:after="160"/>
+        <w:jc w:val="both"/>
+        <w:rPr>
+          <w:b w:val="false"/>
+          <w:b w:val="false"/>
+          <w:bCs w:val="false"/>
+          <w:sz w:val="36"/>
+          <w:szCs w:val="36"/>
+        </w:rPr>
+      </w:pPr>
+      <w:r>
+        <w:rPr/>
+      </w:r>
+      <w:r>
+        <w:br w:type="page"/>
+      </w:r>
+    </w:p>
     <w:p>
       <w:pPr>
         <w:pStyle w:val="Normal"/>
@@ -22013,27 +22036,7 @@
           <w:szCs w:val="28"/>
           <w:u w:val="none"/>
         </w:rPr>
-        <w:t xml:space="preserve">, utente:Utenti, attività:Attività, </w:t>
-      </w:r>
-      <w:r>
-        <w:rPr>
-          <w:b w:val="false"/>
-          <w:bCs w:val="false"/>
-          <w:sz w:val="28"/>
-          <w:szCs w:val="28"/>
-          <w:u w:val="none"/>
-        </w:rPr>
-        <w:t>valutazione</w:t>
-      </w:r>
-      <w:r>
-        <w:rPr>
-          <w:b w:val="false"/>
-          <w:bCs w:val="false"/>
-          <w:sz w:val="28"/>
-          <w:szCs w:val="28"/>
-          <w:u w:val="none"/>
-        </w:rPr>
-        <w:t>)</w:t>
+        <w:t>, utente:Utenti, attività:Attività, valutazione)</w:t>
       </w:r>
     </w:p>
     <w:p>
@@ -22267,8 +22270,20 @@
           <w:szCs w:val="28"/>
           <w:u w:val="none"/>
         </w:rPr>
-        <w:t>, dataI, dataF*, durata, difficoltà, periodo</w:t>
-      </w:r>
+        <w:t>, dataI, dataF*, durata, difficoltà, periodoConsigliato, numero partecipantiConsigliato, vestiario, attrezziPerMovimento*, attrezziPerRiposo*, pasti*, pesoTotale, tipologiaZaino, evento*:Eventi, luogo*: Luoghi)</w:t>
+      </w:r>
+    </w:p>
+    <w:p>
+      <w:pPr>
+        <w:pStyle w:val="Normal"/>
+        <w:rPr>
+          <w:b w:val="false"/>
+          <w:b w:val="false"/>
+          <w:bCs w:val="false"/>
+          <w:sz w:val="28"/>
+          <w:szCs w:val="28"/>
+        </w:rPr>
+      </w:pPr>
       <w:r>
         <w:rPr>
           <w:b w:val="false"/>
@@ -22277,7 +22292,17 @@
           <w:szCs w:val="28"/>
           <w:u w:val="none"/>
         </w:rPr>
-        <w:t>C</w:t>
+        <w:t>Percorsi(</w:t>
+      </w:r>
+      <w:r>
+        <w:rPr>
+          <w:b w:val="false"/>
+          <w:bCs w:val="false"/>
+          <w:sz w:val="28"/>
+          <w:szCs w:val="28"/>
+          <w:u w:val="single"/>
+        </w:rPr>
+        <w:t>attività</w:t>
       </w:r>
       <w:r>
         <w:rPr>
@@ -22287,149 +22312,7 @@
           <w:szCs w:val="28"/>
           <w:u w:val="none"/>
         </w:rPr>
-        <w:t>onsigliato, numero partecipanti</w:t>
-      </w:r>
-      <w:r>
-        <w:rPr>
-          <w:b w:val="false"/>
-          <w:bCs w:val="false"/>
-          <w:sz w:val="28"/>
-          <w:szCs w:val="28"/>
-          <w:u w:val="none"/>
-        </w:rPr>
-        <w:t>C</w:t>
-      </w:r>
-      <w:r>
-        <w:rPr>
-          <w:b w:val="false"/>
-          <w:bCs w:val="false"/>
-          <w:sz w:val="28"/>
-          <w:szCs w:val="28"/>
-          <w:u w:val="none"/>
-        </w:rPr>
-        <w:t>onsigliato, vestiario, attrezziPerMovimento*, attrezziPerRiposo*, pasti*, peso</w:t>
-      </w:r>
-      <w:r>
-        <w:rPr>
-          <w:b w:val="false"/>
-          <w:bCs w:val="false"/>
-          <w:sz w:val="28"/>
-          <w:szCs w:val="28"/>
-          <w:u w:val="none"/>
-        </w:rPr>
-        <w:t>T</w:t>
-      </w:r>
-      <w:r>
-        <w:rPr>
-          <w:b w:val="false"/>
-          <w:bCs w:val="false"/>
-          <w:sz w:val="28"/>
-          <w:szCs w:val="28"/>
-          <w:u w:val="none"/>
-        </w:rPr>
-        <w:t>otale, tipologia</w:t>
-      </w:r>
-      <w:r>
-        <w:rPr>
-          <w:b w:val="false"/>
-          <w:bCs w:val="false"/>
-          <w:sz w:val="28"/>
-          <w:szCs w:val="28"/>
-          <w:u w:val="none"/>
-        </w:rPr>
-        <w:t>Z</w:t>
-      </w:r>
-      <w:r>
-        <w:rPr>
-          <w:b w:val="false"/>
-          <w:bCs w:val="false"/>
-          <w:sz w:val="28"/>
-          <w:szCs w:val="28"/>
-          <w:u w:val="none"/>
-        </w:rPr>
-        <w:t>aino, event</w:t>
-      </w:r>
-      <w:r>
-        <w:rPr>
-          <w:b w:val="false"/>
-          <w:bCs w:val="false"/>
-          <w:sz w:val="28"/>
-          <w:szCs w:val="28"/>
-          <w:u w:val="none"/>
-        </w:rPr>
-        <w:t>o*</w:t>
-      </w:r>
-      <w:r>
-        <w:rPr>
-          <w:b w:val="false"/>
-          <w:bCs w:val="false"/>
-          <w:sz w:val="28"/>
-          <w:szCs w:val="28"/>
-          <w:u w:val="none"/>
-        </w:rPr>
-        <w:t>:Eventi, luogo*: Luoghi)</w:t>
-      </w:r>
-    </w:p>
-    <w:p>
-      <w:pPr>
-        <w:pStyle w:val="Normal"/>
-        <w:rPr>
-          <w:b w:val="false"/>
-          <w:b w:val="false"/>
-          <w:bCs w:val="false"/>
-          <w:sz w:val="28"/>
-          <w:szCs w:val="28"/>
-        </w:rPr>
-      </w:pPr>
-      <w:r>
-        <w:rPr>
-          <w:b w:val="false"/>
-          <w:bCs w:val="false"/>
-          <w:sz w:val="28"/>
-          <w:szCs w:val="28"/>
-          <w:u w:val="none"/>
-        </w:rPr>
-        <w:t>Percorsi(</w:t>
-      </w:r>
-      <w:r>
-        <w:rPr>
-          <w:b w:val="false"/>
-          <w:bCs w:val="false"/>
-          <w:sz w:val="28"/>
-          <w:szCs w:val="28"/>
-          <w:u w:val="single"/>
-        </w:rPr>
-        <w:t>attività</w:t>
-      </w:r>
-      <w:r>
-        <w:rPr>
-          <w:b w:val="false"/>
-          <w:bCs w:val="false"/>
-          <w:sz w:val="28"/>
-          <w:szCs w:val="28"/>
-          <w:u w:val="none"/>
-        </w:rPr>
-        <w:t>:Attività, dislivello, distanza</w:t>
-      </w:r>
-      <w:r>
-        <w:rPr>
-          <w:b w:val="false"/>
-          <w:bCs w:val="false"/>
-          <w:sz w:val="28"/>
-          <w:szCs w:val="28"/>
-          <w:u w:val="none"/>
-        </w:rPr>
-        <w:t>T</w:t>
-      </w:r>
-      <w:r>
-        <w:rPr>
-          <w:b w:val="false"/>
-          <w:bCs w:val="false"/>
-          <w:sz w:val="28"/>
-          <w:szCs w:val="28"/>
-          <w:u w:val="none"/>
-        </w:rPr>
-        <w:t>otale)</w:t>
+        <w:t>:Attività, dislivello, distanzaTotale)</w:t>
       </w:r>
     </w:p>
     <w:p>
@@ -22844,8 +22727,32 @@
           <w:sz w:val="30"/>
           <w:szCs w:val="30"/>
         </w:rPr>
-        <w:t xml:space="preserve">INSERT </w:t>
-      </w:r>
+        <w:t>INSERT INTO</w:t>
+      </w:r>
+      <w:r>
+        <w:rPr>
+          <w:rFonts w:ascii="Courier New" w:hAnsi="Courier New"/>
+          <w:b w:val="false"/>
+          <w:bCs w:val="false"/>
+          <w:sz w:val="30"/>
+          <w:szCs w:val="30"/>
+        </w:rPr>
+        <w:t xml:space="preserve"> Utenti(CF, nome, cognome, dataNascita, numeroTelefono, dataIscrizione, organizzatore)</w:t>
+      </w:r>
+    </w:p>
+    <w:p>
+      <w:pPr>
+        <w:pStyle w:val="Normal"/>
+        <w:spacing w:before="0" w:after="160"/>
+        <w:rPr>
+          <w:rFonts w:ascii="Courier New" w:hAnsi="Courier New"/>
+          <w:b w:val="false"/>
+          <w:b w:val="false"/>
+          <w:bCs w:val="false"/>
+          <w:sz w:val="30"/>
+          <w:szCs w:val="30"/>
+        </w:rPr>
+      </w:pPr>
       <w:r>
         <w:rPr>
           <w:rFonts w:ascii="Courier New" w:hAnsi="Courier New"/>
@@ -22854,7 +22761,7 @@
           <w:sz w:val="30"/>
           <w:szCs w:val="30"/>
         </w:rPr>
-        <w:t>INTO</w:t>
+        <w:t>VALUES</w:t>
       </w:r>
       <w:r>
         <w:rPr>
@@ -22864,7 +22771,52 @@
           <w:sz w:val="30"/>
           <w:szCs w:val="30"/>
         </w:rPr>
-        <w:t xml:space="preserve"> Utenti(CF, nome, cognome, dataNascita, numeroTelefono, dataIscrizione, organizzatore)</w:t>
+        <w:t>(?, ?, ?, ?, ?, NOW(), ?)</w:t>
+      </w:r>
+    </w:p>
+    <w:p>
+      <w:pPr>
+        <w:pStyle w:val="Normal"/>
+        <w:spacing w:before="0" w:after="160"/>
+        <w:rPr>
+          <w:rFonts w:ascii="Courier New" w:hAnsi="Courier New"/>
+          <w:b w:val="false"/>
+          <w:b w:val="false"/>
+          <w:bCs w:val="false"/>
+          <w:sz w:val="30"/>
+          <w:szCs w:val="30"/>
+        </w:rPr>
+      </w:pPr>
+      <w:r>
+        <w:rPr>
+          <w:rFonts w:ascii="Courier New" w:hAnsi="Courier New"/>
+          <w:b w:val="false"/>
+          <w:bCs w:val="false"/>
+          <w:sz w:val="30"/>
+          <w:szCs w:val="30"/>
+        </w:rPr>
+      </w:r>
+    </w:p>
+    <w:p>
+      <w:pPr>
+        <w:pStyle w:val="Normal"/>
+        <w:spacing w:before="0" w:after="160"/>
+        <w:rPr>
+          <w:b w:val="false"/>
+          <w:b w:val="false"/>
+          <w:bCs w:val="false"/>
+          <w:sz w:val="32"/>
+          <w:szCs w:val="32"/>
+        </w:rPr>
+      </w:pPr>
+      <w:r>
+        <w:rPr>
+          <w:b w:val="false"/>
+          <w:bCs w:val="false"/>
+          <w:sz w:val="32"/>
+          <w:szCs w:val="32"/>
+        </w:rPr>
+        <w:t>Operazione 2: Aggiunta di una nuova attività</w:t>
       </w:r>
     </w:p>
     <w:p>
@@ -22888,7 +22840,7 @@
           <w:sz w:val="30"/>
           <w:szCs w:val="30"/>
         </w:rPr>
-        <w:t>VALUES</w:t>
+        <w:t>INSERT INTO</w:t>
       </w:r>
       <w:r>
         <w:rPr>
@@ -22898,52 +22850,7 @@
           <w:sz w:val="30"/>
           <w:szCs w:val="30"/>
         </w:rPr>
-        <w:t>(?, ?, ?, ?, ?, NOW(), ?)</w:t>
-      </w:r>
-    </w:p>
-    <w:p>
-      <w:pPr>
-        <w:pStyle w:val="Normal"/>
-        <w:spacing w:before="0" w:after="160"/>
-        <w:rPr>
-          <w:rFonts w:ascii="Courier New" w:hAnsi="Courier New"/>
-          <w:b w:val="false"/>
-          <w:b w:val="false"/>
-          <w:bCs w:val="false"/>
-          <w:sz w:val="30"/>
-          <w:szCs w:val="30"/>
-        </w:rPr>
-      </w:pPr>
-      <w:r>
-        <w:rPr>
-          <w:rFonts w:ascii="Courier New" w:hAnsi="Courier New"/>
-          <w:b w:val="false"/>
-          <w:bCs w:val="false"/>
-          <w:sz w:val="30"/>
-          <w:szCs w:val="30"/>
-        </w:rPr>
-      </w:r>
-    </w:p>
-    <w:p>
-      <w:pPr>
-        <w:pStyle w:val="Normal"/>
-        <w:spacing w:before="0" w:after="160"/>
-        <w:rPr>
-          <w:b w:val="false"/>
-          <w:b w:val="false"/>
-          <w:bCs w:val="false"/>
-          <w:sz w:val="32"/>
-          <w:szCs w:val="32"/>
-        </w:rPr>
-      </w:pPr>
-      <w:r>
-        <w:rPr>
-          <w:b w:val="false"/>
-          <w:bCs w:val="false"/>
-          <w:sz w:val="32"/>
-          <w:szCs w:val="32"/>
-        </w:rPr>
-        <w:t>Operazione 2: Aggiunta di una nuova attività</w:t>
+        <w:t xml:space="preserve"> Attività(dataI, dataF, durata, difficoltà, periodoConsigliato, numeroPartecipantiConsigliato, vestiario, attrezziPerMovimento, attrezziPerRiposo, pasti, pesoTotale, tipologiaZaino, evento, luogo)</w:t>
       </w:r>
     </w:p>
     <w:p>
@@ -22967,7 +22874,7 @@
           <w:sz w:val="30"/>
           <w:szCs w:val="30"/>
         </w:rPr>
-        <w:t>INSERT INTO</w:t>
+        <w:t>VALUES</w:t>
       </w:r>
       <w:r>
         <w:rPr>
@@ -22977,17 +22884,74 @@
           <w:sz w:val="30"/>
           <w:szCs w:val="30"/>
         </w:rPr>
-        <w:t xml:space="preserve"> Attività(dataI, dataF, durata, difficoltà, periodoConsigliato, numeroPartecipantiConsigliato, vestiario, attrezziPerMovimento, </w:t>
-      </w:r>
-      <w:r>
+        <w:t>(?, ?, ?, ?, ?, ?, ?, ?, ?, ?, ?, ?, ?, ?)</w:t>
+      </w:r>
+    </w:p>
+    <w:p>
+      <w:pPr>
+        <w:pStyle w:val="Normal"/>
+        <w:spacing w:before="0" w:after="160"/>
         <w:rPr>
           <w:rFonts w:ascii="Courier New" w:hAnsi="Courier New"/>
+          <w:b w:val="false"/>
           <w:b w:val="false"/>
           <w:bCs w:val="false"/>
           <w:sz w:val="30"/>
           <w:szCs w:val="30"/>
         </w:rPr>
-        <w:t>attrezziPerRiposo, pasti, pesoTotale, tipologiaZaino, evento, luogo)</w:t>
+      </w:pPr>
+      <w:r>
+        <w:rPr>
+          <w:rFonts w:ascii="Courier New" w:hAnsi="Courier New"/>
+          <w:b w:val="false"/>
+          <w:bCs w:val="false"/>
+          <w:sz w:val="30"/>
+          <w:szCs w:val="30"/>
+        </w:rPr>
+      </w:r>
+    </w:p>
+    <w:p>
+      <w:pPr>
+        <w:pStyle w:val="Normal"/>
+        <w:spacing w:before="0" w:after="160"/>
+        <w:rPr>
+          <w:b w:val="false"/>
+          <w:b w:val="false"/>
+          <w:bCs w:val="false"/>
+          <w:sz w:val="32"/>
+          <w:szCs w:val="32"/>
+        </w:rPr>
+      </w:pPr>
+      <w:r>
+        <w:rPr>
+          <w:b w:val="false"/>
+          <w:bCs w:val="false"/>
+          <w:sz w:val="32"/>
+          <w:szCs w:val="32"/>
+        </w:rPr>
+        <w:t>Operazione 3: Cancellazione/modifica di un’attività esistente</w:t>
+      </w:r>
+    </w:p>
+    <w:p>
+      <w:pPr>
+        <w:pStyle w:val="Normal"/>
+        <w:spacing w:before="0" w:after="160"/>
+        <w:rPr>
+          <w:b w:val="false"/>
+          <w:b w:val="false"/>
+          <w:bCs w:val="false"/>
+          <w:sz w:val="30"/>
+          <w:szCs w:val="30"/>
+        </w:rPr>
+      </w:pPr>
+      <w:r>
+        <w:rPr>
+          <w:b w:val="false"/>
+          <w:bCs w:val="false"/>
+          <w:sz w:val="30"/>
+          <w:szCs w:val="30"/>
+        </w:rPr>
+        <w:t>Questa query cambia la sua scrittura in base ai filtri che si vogliono applicare, di seguito si riporta un esempio in cui si vuole eliminare una tupla specifica.</w:t>
       </w:r>
     </w:p>
     <w:p>
@@ -23011,7 +22975,7 @@
           <w:sz w:val="30"/>
           <w:szCs w:val="30"/>
         </w:rPr>
-        <w:t>VALUES</w:t>
+        <w:t>DELETE FROM</w:t>
       </w:r>
       <w:r>
         <w:rPr>
@@ -23021,74 +22985,7 @@
           <w:sz w:val="30"/>
           <w:szCs w:val="30"/>
         </w:rPr>
-        <w:t>(?, ?, ?, ?, ?, ?, ?, ?, ?, ?, ?, ?, ?, ?)</w:t>
-      </w:r>
-    </w:p>
-    <w:p>
-      <w:pPr>
-        <w:pStyle w:val="Normal"/>
-        <w:spacing w:before="0" w:after="160"/>
-        <w:rPr>
-          <w:rFonts w:ascii="Courier New" w:hAnsi="Courier New"/>
-          <w:b w:val="false"/>
-          <w:b w:val="false"/>
-          <w:bCs w:val="false"/>
-          <w:sz w:val="30"/>
-          <w:szCs w:val="30"/>
-        </w:rPr>
-      </w:pPr>
-      <w:r>
-        <w:rPr>
-          <w:rFonts w:ascii="Courier New" w:hAnsi="Courier New"/>
-          <w:b w:val="false"/>
-          <w:bCs w:val="false"/>
-          <w:sz w:val="30"/>
-          <w:szCs w:val="30"/>
-        </w:rPr>
-      </w:r>
-    </w:p>
-    <w:p>
-      <w:pPr>
-        <w:pStyle w:val="Normal"/>
-        <w:spacing w:before="0" w:after="160"/>
-        <w:rPr>
-          <w:b w:val="false"/>
-          <w:b w:val="false"/>
-          <w:bCs w:val="false"/>
-          <w:sz w:val="32"/>
-          <w:szCs w:val="32"/>
-        </w:rPr>
-      </w:pPr>
-      <w:r>
-        <w:rPr>
-          <w:b w:val="false"/>
-          <w:bCs w:val="false"/>
-          <w:sz w:val="32"/>
-          <w:szCs w:val="32"/>
-        </w:rPr>
-        <w:t>Operazione 3: Cancellazione/modifica di un’attività esistente</w:t>
-      </w:r>
-    </w:p>
-    <w:p>
-      <w:pPr>
-        <w:pStyle w:val="Normal"/>
-        <w:spacing w:before="0" w:after="160"/>
-        <w:rPr>
-          <w:b w:val="false"/>
-          <w:b w:val="false"/>
-          <w:bCs w:val="false"/>
-          <w:sz w:val="30"/>
-          <w:szCs w:val="30"/>
-        </w:rPr>
-      </w:pPr>
-      <w:r>
-        <w:rPr>
-          <w:b w:val="false"/>
-          <w:bCs w:val="false"/>
-          <w:sz w:val="30"/>
-          <w:szCs w:val="30"/>
-        </w:rPr>
-        <w:t>Questa query cambia la sua scrittura in base ai filtri che si vogliono applicare, di seguito si riporta un esempio in cui si vuole eliminare una tupla specifica.</w:t>
+        <w:t xml:space="preserve"> Attività</w:t>
       </w:r>
     </w:p>
     <w:p>
@@ -23112,7 +23009,7 @@
           <w:sz w:val="30"/>
           <w:szCs w:val="30"/>
         </w:rPr>
-        <w:t>DELETE FROM</w:t>
+        <w:t>WHERE</w:t>
       </w:r>
       <w:r>
         <w:rPr>
@@ -23122,7 +23019,52 @@
           <w:sz w:val="30"/>
           <w:szCs w:val="30"/>
         </w:rPr>
-        <w:t xml:space="preserve"> Attività</w:t>
+        <w:t xml:space="preserve"> ID = ‘5’</w:t>
+      </w:r>
+    </w:p>
+    <w:p>
+      <w:pPr>
+        <w:pStyle w:val="Normal"/>
+        <w:spacing w:before="0" w:after="160"/>
+        <w:rPr>
+          <w:rFonts w:ascii="Courier New" w:hAnsi="Courier New"/>
+          <w:b w:val="false"/>
+          <w:b w:val="false"/>
+          <w:bCs w:val="false"/>
+          <w:sz w:val="30"/>
+          <w:szCs w:val="30"/>
+        </w:rPr>
+      </w:pPr>
+      <w:r>
+        <w:rPr>
+          <w:rFonts w:ascii="Courier New" w:hAnsi="Courier New"/>
+          <w:b w:val="false"/>
+          <w:bCs w:val="false"/>
+          <w:sz w:val="30"/>
+          <w:szCs w:val="30"/>
+        </w:rPr>
+      </w:r>
+    </w:p>
+    <w:p>
+      <w:pPr>
+        <w:pStyle w:val="Normal"/>
+        <w:spacing w:before="0" w:after="160"/>
+        <w:rPr>
+          <w:b w:val="false"/>
+          <w:b w:val="false"/>
+          <w:bCs w:val="false"/>
+          <w:sz w:val="32"/>
+          <w:szCs w:val="32"/>
+        </w:rPr>
+      </w:pPr>
+      <w:r>
+        <w:rPr>
+          <w:b w:val="false"/>
+          <w:bCs w:val="false"/>
+          <w:sz w:val="32"/>
+          <w:szCs w:val="32"/>
+        </w:rPr>
+        <w:t>Operazione 4: Creazione di un evento</w:t>
       </w:r>
     </w:p>
     <w:p>
@@ -23146,7 +23088,7 @@
           <w:sz w:val="30"/>
           <w:szCs w:val="30"/>
         </w:rPr>
-        <w:t>WHERE</w:t>
+        <w:t>INSERT INTO</w:t>
       </w:r>
       <w:r>
         <w:rPr>
@@ -23156,52 +23098,7 @@
           <w:sz w:val="30"/>
           <w:szCs w:val="30"/>
         </w:rPr>
-        <w:t xml:space="preserve"> ID = ‘5’</w:t>
-      </w:r>
-    </w:p>
-    <w:p>
-      <w:pPr>
-        <w:pStyle w:val="Normal"/>
-        <w:spacing w:before="0" w:after="160"/>
-        <w:rPr>
-          <w:rFonts w:ascii="Courier New" w:hAnsi="Courier New"/>
-          <w:b w:val="false"/>
-          <w:b w:val="false"/>
-          <w:bCs w:val="false"/>
-          <w:sz w:val="30"/>
-          <w:szCs w:val="30"/>
-        </w:rPr>
-      </w:pPr>
-      <w:r>
-        <w:rPr>
-          <w:rFonts w:ascii="Courier New" w:hAnsi="Courier New"/>
-          <w:b w:val="false"/>
-          <w:bCs w:val="false"/>
-          <w:sz w:val="30"/>
-          <w:szCs w:val="30"/>
-        </w:rPr>
-      </w:r>
-    </w:p>
-    <w:p>
-      <w:pPr>
-        <w:pStyle w:val="Normal"/>
-        <w:spacing w:before="0" w:after="160"/>
-        <w:rPr>
-          <w:b w:val="false"/>
-          <w:b w:val="false"/>
-          <w:bCs w:val="false"/>
-          <w:sz w:val="32"/>
-          <w:szCs w:val="32"/>
-        </w:rPr>
-      </w:pPr>
-      <w:r>
-        <w:rPr>
-          <w:b w:val="false"/>
-          <w:bCs w:val="false"/>
-          <w:sz w:val="32"/>
-          <w:szCs w:val="32"/>
-        </w:rPr>
-        <w:t>Operazione 4: Creazione di un evento</w:t>
+        <w:t xml:space="preserve"> Eventi(pause, elencoAttivitàSvolte, intrattenimento, quota)</w:t>
       </w:r>
     </w:p>
     <w:p>
@@ -23225,7 +23122,7 @@
           <w:sz w:val="30"/>
           <w:szCs w:val="30"/>
         </w:rPr>
-        <w:t>INSERT INTO</w:t>
+        <w:t>VALUES</w:t>
       </w:r>
       <w:r>
         <w:rPr>
@@ -23235,7 +23132,7 @@
           <w:sz w:val="30"/>
           <w:szCs w:val="30"/>
         </w:rPr>
-        <w:t xml:space="preserve"> Eventi(pause, elencoAttivitàSvolte, intrattenimento, quota)</w:t>
+        <w:t>(?, ?, ?, ?)</w:t>
       </w:r>
     </w:p>
     <w:p>
@@ -23249,6 +23146,75 @@
           <w:bCs w:val="false"/>
           <w:sz w:val="30"/>
           <w:szCs w:val="30"/>
+        </w:rPr>
+      </w:pPr>
+      <w:r>
+        <w:rPr>
+          <w:rFonts w:ascii="Courier New" w:hAnsi="Courier New"/>
+          <w:b w:val="false"/>
+          <w:bCs w:val="false"/>
+          <w:sz w:val="30"/>
+          <w:szCs w:val="30"/>
+        </w:rPr>
+      </w:r>
+    </w:p>
+    <w:p>
+      <w:pPr>
+        <w:pStyle w:val="Normal"/>
+        <w:spacing w:before="0" w:after="160"/>
+        <w:rPr>
+          <w:b w:val="false"/>
+          <w:b w:val="false"/>
+          <w:bCs w:val="false"/>
+          <w:sz w:val="32"/>
+          <w:szCs w:val="32"/>
+        </w:rPr>
+      </w:pPr>
+      <w:r>
+        <w:rPr>
+          <w:b w:val="false"/>
+          <w:bCs w:val="false"/>
+          <w:sz w:val="32"/>
+          <w:szCs w:val="32"/>
+        </w:rPr>
+      </w:r>
+      <w:r>
+        <w:br w:type="page"/>
+      </w:r>
+    </w:p>
+    <w:p>
+      <w:pPr>
+        <w:pStyle w:val="Normal"/>
+        <w:spacing w:before="0" w:after="160"/>
+        <w:rPr>
+          <w:b w:val="false"/>
+          <w:b w:val="false"/>
+          <w:bCs w:val="false"/>
+          <w:sz w:val="32"/>
+          <w:szCs w:val="32"/>
+        </w:rPr>
+      </w:pPr>
+      <w:r>
+        <w:rPr>
+          <w:b w:val="false"/>
+          <w:bCs w:val="false"/>
+          <w:sz w:val="32"/>
+          <w:szCs w:val="32"/>
+        </w:rPr>
+        <w:t>Operazione 5: Valutazione di un’attività</w:t>
+      </w:r>
+    </w:p>
+    <w:p>
+      <w:pPr>
+        <w:pStyle w:val="Normal"/>
+        <w:spacing w:before="0" w:after="160"/>
+        <w:rPr>
+          <w:rFonts w:ascii="Courier New" w:hAnsi="Courier New"/>
+          <w:b w:val="false"/>
+          <w:b w:val="false"/>
+          <w:bCs w:val="false"/>
+          <w:sz w:val="32"/>
+          <w:szCs w:val="32"/>
         </w:rPr>
       </w:pPr>
       <w:r>
@@ -23256,89 +23222,20 @@
           <w:rFonts w:ascii="Courier New" w:hAnsi="Courier New"/>
           <w:b/>
           <w:bCs/>
-          <w:sz w:val="30"/>
-          <w:szCs w:val="30"/>
-        </w:rPr>
-        <w:t>VALUES</w:t>
+          <w:sz w:val="32"/>
+          <w:szCs w:val="32"/>
+        </w:rPr>
+        <w:t>INSERT INTO</w:t>
       </w:r>
       <w:r>
         <w:rPr>
           <w:rFonts w:ascii="Courier New" w:hAnsi="Courier New"/>
           <w:b w:val="false"/>
           <w:bCs w:val="false"/>
-          <w:sz w:val="30"/>
-          <w:szCs w:val="30"/>
-        </w:rPr>
-        <w:t>(?, ?, ?, ?)</w:t>
-      </w:r>
-    </w:p>
-    <w:p>
-      <w:pPr>
-        <w:pStyle w:val="Normal"/>
-        <w:spacing w:before="0" w:after="160"/>
-        <w:rPr>
-          <w:rFonts w:ascii="Courier New" w:hAnsi="Courier New"/>
-          <w:b w:val="false"/>
-          <w:b w:val="false"/>
-          <w:bCs w:val="false"/>
-          <w:sz w:val="30"/>
-          <w:szCs w:val="30"/>
-        </w:rPr>
-      </w:pPr>
-      <w:r>
-        <w:rPr>
-          <w:rFonts w:ascii="Courier New" w:hAnsi="Courier New"/>
-          <w:b w:val="false"/>
-          <w:bCs w:val="false"/>
-          <w:sz w:val="30"/>
-          <w:szCs w:val="30"/>
-        </w:rPr>
-      </w:r>
-    </w:p>
-    <w:p>
-      <w:pPr>
-        <w:pStyle w:val="Normal"/>
-        <w:spacing w:before="0" w:after="160"/>
-        <w:rPr>
-          <w:b w:val="false"/>
-          <w:b w:val="false"/>
-          <w:bCs w:val="false"/>
-          <w:sz w:val="32"/>
-          <w:szCs w:val="32"/>
-        </w:rPr>
-      </w:pPr>
-      <w:r>
-        <w:rPr>
-          <w:b w:val="false"/>
-          <w:bCs w:val="false"/>
-          <w:sz w:val="32"/>
-          <w:szCs w:val="32"/>
-        </w:rPr>
-      </w:r>
-      <w:r>
-        <w:br w:type="page"/>
-      </w:r>
-    </w:p>
-    <w:p>
-      <w:pPr>
-        <w:pStyle w:val="Normal"/>
-        <w:spacing w:before="0" w:after="160"/>
-        <w:rPr>
-          <w:b w:val="false"/>
-          <w:b w:val="false"/>
-          <w:bCs w:val="false"/>
-          <w:sz w:val="32"/>
-          <w:szCs w:val="32"/>
-        </w:rPr>
-      </w:pPr>
-      <w:r>
-        <w:rPr>
-          <w:b w:val="false"/>
-          <w:bCs w:val="false"/>
-          <w:sz w:val="32"/>
-          <w:szCs w:val="32"/>
-        </w:rPr>
-        <w:t>Operazione 5: Valutazione di un’attività</w:t>
+          <w:sz w:val="32"/>
+          <w:szCs w:val="32"/>
+        </w:rPr>
+        <w:t xml:space="preserve"> Valutazioni(ID, utente, attività, valutazione)</w:t>
       </w:r>
     </w:p>
     <w:p>
@@ -23362,7 +23259,7 @@
           <w:sz w:val="32"/>
           <w:szCs w:val="32"/>
         </w:rPr>
-        <w:t>INSERT INTO</w:t>
+        <w:t>VALUES</w:t>
       </w:r>
       <w:r>
         <w:rPr>
@@ -23372,17 +23269,7 @@
           <w:sz w:val="32"/>
           <w:szCs w:val="32"/>
         </w:rPr>
-        <w:t xml:space="preserve"> </w:t>
-      </w:r>
-      <w:r>
-        <w:rPr>
-          <w:rFonts w:ascii="Courier New" w:hAnsi="Courier New"/>
-          <w:b w:val="false"/>
-          <w:bCs w:val="false"/>
-          <w:sz w:val="32"/>
-          <w:szCs w:val="32"/>
-        </w:rPr>
-        <w:t>Valutazioni(ID, utente, attività, valutazione)</w:t>
+        <w:t>(?, ?, ?, ?)</w:t>
       </w:r>
     </w:p>
     <w:p>
@@ -23406,7 +23293,7 @@
           <w:sz w:val="32"/>
           <w:szCs w:val="32"/>
         </w:rPr>
-        <w:t>VALUES</w:t>
+        <w:t>CHECK</w:t>
       </w:r>
       <w:r>
         <w:rPr>
@@ -23416,22 +23303,8 @@
           <w:sz w:val="32"/>
           <w:szCs w:val="32"/>
         </w:rPr>
-        <w:t>(?, ?, ?, ?)</w:t>
-      </w:r>
-    </w:p>
-    <w:p>
-      <w:pPr>
-        <w:pStyle w:val="Normal"/>
-        <w:spacing w:before="0" w:after="160"/>
-        <w:rPr>
-          <w:rFonts w:ascii="Courier New" w:hAnsi="Courier New"/>
-          <w:b w:val="false"/>
-          <w:b w:val="false"/>
-          <w:bCs w:val="false"/>
-          <w:sz w:val="32"/>
-          <w:szCs w:val="32"/>
-        </w:rPr>
-      </w:pPr>
+        <w:t xml:space="preserve"> (value2 </w:t>
+      </w:r>
       <w:r>
         <w:rPr>
           <w:rFonts w:ascii="Courier New" w:hAnsi="Courier New"/>
@@ -23440,7 +23313,7 @@
           <w:sz w:val="32"/>
           <w:szCs w:val="32"/>
         </w:rPr>
-        <w:t>CHECK</w:t>
+        <w:t>EXISTS</w:t>
       </w:r>
       <w:r>
         <w:rPr>
@@ -23450,7 +23323,7 @@
           <w:sz w:val="32"/>
           <w:szCs w:val="32"/>
         </w:rPr>
-        <w:t xml:space="preserve"> (value2 </w:t>
+        <w:t xml:space="preserve"> (</w:t>
       </w:r>
       <w:r>
         <w:rPr>
@@ -23460,7 +23333,7 @@
           <w:sz w:val="32"/>
           <w:szCs w:val="32"/>
         </w:rPr>
-        <w:t>EXISTS</w:t>
+        <w:t>SELECT</w:t>
       </w:r>
       <w:r>
         <w:rPr>
@@ -23470,37 +23343,7 @@
           <w:sz w:val="32"/>
           <w:szCs w:val="32"/>
         </w:rPr>
-        <w:t xml:space="preserve"> (</w:t>
-      </w:r>
-      <w:r>
-        <w:rPr>
-          <w:rFonts w:ascii="Courier New" w:hAnsi="Courier New"/>
-          <w:b/>
-          <w:bCs/>
-          <w:sz w:val="32"/>
-          <w:szCs w:val="32"/>
-        </w:rPr>
-        <w:t>SELECT</w:t>
-      </w:r>
-      <w:r>
-        <w:rPr>
-          <w:rFonts w:ascii="Courier New" w:hAnsi="Courier New"/>
-          <w:b w:val="false"/>
-          <w:bCs w:val="false"/>
-          <w:sz w:val="32"/>
-          <w:szCs w:val="32"/>
-        </w:rPr>
-        <w:t xml:space="preserve"> </w:t>
-      </w:r>
-      <w:r>
-        <w:rPr>
-          <w:rFonts w:ascii="Courier New" w:hAnsi="Courier New"/>
-          <w:b w:val="false"/>
-          <w:bCs w:val="false"/>
-          <w:sz w:val="32"/>
-          <w:szCs w:val="32"/>
-        </w:rPr>
-        <w:t>ID</w:t>
+        <w:t xml:space="preserve"> ID</w:t>
       </w:r>
     </w:p>
     <w:p>
@@ -23633,17 +23476,7 @@
           <w:sz w:val="32"/>
           <w:szCs w:val="32"/>
         </w:rPr>
-        <w:t xml:space="preserve"> </w:t>
-      </w:r>
-      <w:r>
-        <w:rPr>
-          <w:rFonts w:ascii="Courier New" w:hAnsi="Courier New"/>
-          <w:b w:val="false"/>
-          <w:bCs w:val="false"/>
-          <w:sz w:val="32"/>
-          <w:szCs w:val="32"/>
-        </w:rPr>
-        <w:t>ID</w:t>
+        <w:t xml:space="preserve"> ID</w:t>
       </w:r>
     </w:p>
     <w:p>
@@ -23691,17 +23524,7 @@
           <w:sz w:val="32"/>
           <w:szCs w:val="32"/>
         </w:rPr>
-        <w:t xml:space="preserve"> Attività)</w:t>
-      </w:r>
-      <w:r>
-        <w:rPr>
-          <w:rFonts w:ascii="Courier New" w:hAnsi="Courier New"/>
-          <w:b w:val="false"/>
-          <w:bCs w:val="false"/>
-          <w:sz w:val="32"/>
-          <w:szCs w:val="32"/>
-        </w:rPr>
-        <w:t>)</w:t>
+        <w:t xml:space="preserve"> Attività))</w:t>
       </w:r>
     </w:p>
     <w:p>

</xml_diff>

<commit_message>
da rifare tutti gli schemi
</commit_message>
<xml_diff>
--- a/DB2022.docx
+++ b/DB2022.docx
@@ -25002,27 +25002,7 @@
           <w:sz w:val="32"/>
           <w:szCs w:val="32"/>
         </w:rPr>
-        <w:t xml:space="preserve"> Valutazioni(attività, valutazione, </w:t>
-      </w:r>
-      <w:r>
-        <w:rPr>
-          <w:rFonts w:ascii="Courier New" w:hAnsi="Courier New"/>
-          <w:b w:val="false"/>
-          <w:bCs w:val="false"/>
-          <w:sz w:val="32"/>
-          <w:szCs w:val="32"/>
-        </w:rPr>
-        <w:t>nValutazioni</w:t>
-      </w:r>
-      <w:r>
-        <w:rPr>
-          <w:rFonts w:ascii="Courier New" w:hAnsi="Courier New"/>
-          <w:b w:val="false"/>
-          <w:bCs w:val="false"/>
-          <w:sz w:val="32"/>
-          <w:szCs w:val="32"/>
-        </w:rPr>
-        <w:t>)</w:t>
+        <w:t xml:space="preserve"> Valutazioni(attività, valutazione)</w:t>
       </w:r>
     </w:p>
     <w:p>
@@ -25056,30 +25036,201 @@
           <w:sz w:val="32"/>
           <w:szCs w:val="32"/>
         </w:rPr>
-        <w:t xml:space="preserve">(value1, value2, </w:t>
-      </w:r>
-      <w:r>
-        <w:rPr>
-          <w:rFonts w:eastAsia="Calibri" w:cs="" w:ascii="Courier New" w:hAnsi="Courier New" w:cstheme="minorBidi" w:eastAsiaTheme="minorHAnsi"/>
-          <w:b w:val="false"/>
-          <w:bCs w:val="false"/>
+        <w:t>(value1, value</w:t>
+      </w:r>
+      <w:r>
+        <w:rPr>
+          <w:rFonts w:ascii="Courier New" w:hAnsi="Courier New"/>
+          <w:b w:val="false"/>
+          <w:bCs w:val="false"/>
+          <w:sz w:val="32"/>
+          <w:szCs w:val="32"/>
+        </w:rPr>
+        <w:t>2</w:t>
+      </w:r>
+      <w:r>
+        <w:rPr>
+          <w:rFonts w:ascii="Courier New" w:hAnsi="Courier New"/>
+          <w:b w:val="false"/>
+          <w:bCs w:val="false"/>
+          <w:sz w:val="32"/>
+          <w:szCs w:val="32"/>
+        </w:rPr>
+        <w:t>)</w:t>
+      </w:r>
+    </w:p>
+    <w:p>
+      <w:pPr>
+        <w:pStyle w:val="Normal"/>
+        <w:spacing w:before="0" w:after="160"/>
+        <w:rPr>
+          <w:rFonts w:ascii="Courier New" w:hAnsi="Courier New" w:eastAsia="Calibri" w:cs="" w:cstheme="minorBidi" w:eastAsiaTheme="minorHAnsi"/>
+          <w:b/>
+          <w:b/>
+          <w:bCs/>
           <w:color w:val="auto"/>
           <w:kern w:val="0"/>
           <w:sz w:val="32"/>
           <w:szCs w:val="32"/>
           <w:lang w:val="it-IT" w:eastAsia="en-US" w:bidi="ar-SA"/>
         </w:rPr>
-        <w:t>value3</w:t>
-      </w:r>
-      <w:r>
-        <w:rPr>
-          <w:rFonts w:ascii="Courier New" w:hAnsi="Courier New"/>
-          <w:b w:val="false"/>
-          <w:bCs w:val="false"/>
-          <w:sz w:val="32"/>
-          <w:szCs w:val="32"/>
+      </w:pPr>
+      <w:r>
+        <w:rPr>
+          <w:rFonts w:eastAsia="Calibri" w:cs="" w:cstheme="minorBidi" w:eastAsiaTheme="minorHAnsi" w:ascii="Courier New" w:hAnsi="Courier New"/>
+          <w:b/>
+          <w:bCs/>
+          <w:color w:val="auto"/>
+          <w:kern w:val="0"/>
+          <w:sz w:val="32"/>
+          <w:szCs w:val="32"/>
+          <w:lang w:val="it-IT" w:eastAsia="en-US" w:bidi="ar-SA"/>
+        </w:rPr>
+        <w:t xml:space="preserve">IF </w:t>
+      </w:r>
+      <w:r>
+        <w:rPr>
+          <w:rFonts w:eastAsia="Calibri" w:cs="" w:cstheme="minorBidi" w:eastAsiaTheme="minorHAnsi" w:ascii="Courier New" w:hAnsi="Courier New"/>
+          <w:b w:val="false"/>
+          <w:bCs w:val="false"/>
+          <w:color w:val="auto"/>
+          <w:kern w:val="0"/>
+          <w:sz w:val="32"/>
+          <w:szCs w:val="32"/>
+          <w:lang w:val="it-IT" w:eastAsia="en-US" w:bidi="ar-SA"/>
+        </w:rPr>
+        <w:t xml:space="preserve">(valutazione </w:t>
+      </w:r>
+      <w:r>
+        <w:rPr>
+          <w:rFonts w:eastAsia="Calibri" w:cs="" w:cstheme="minorBidi" w:eastAsiaTheme="minorHAnsi" w:ascii="Courier New" w:hAnsi="Courier New"/>
+          <w:b/>
+          <w:bCs/>
+          <w:color w:val="auto"/>
+          <w:kern w:val="0"/>
+          <w:sz w:val="32"/>
+          <w:szCs w:val="32"/>
+          <w:lang w:val="it-IT" w:eastAsia="en-US" w:bidi="ar-SA"/>
+        </w:rPr>
+        <w:t>IS NULL</w:t>
+      </w:r>
+      <w:r>
+        <w:rPr>
+          <w:rFonts w:eastAsia="Calibri" w:cs="" w:cstheme="minorBidi" w:eastAsiaTheme="minorHAnsi" w:ascii="Courier New" w:hAnsi="Courier New"/>
+          <w:b w:val="false"/>
+          <w:bCs w:val="false"/>
+          <w:color w:val="auto"/>
+          <w:kern w:val="0"/>
+          <w:sz w:val="32"/>
+          <w:szCs w:val="32"/>
+          <w:lang w:val="it-IT" w:eastAsia="en-US" w:bidi="ar-SA"/>
         </w:rPr>
         <w:t>)</w:t>
+      </w:r>
+    </w:p>
+    <w:p>
+      <w:pPr>
+        <w:pStyle w:val="Normal"/>
+        <w:spacing w:before="0" w:after="160"/>
+        <w:rPr>
+          <w:rFonts w:ascii="Courier New" w:hAnsi="Courier New" w:eastAsia="Calibri" w:cs="" w:cstheme="minorBidi" w:eastAsiaTheme="minorHAnsi"/>
+          <w:b/>
+          <w:b/>
+          <w:bCs/>
+          <w:color w:val="auto"/>
+          <w:kern w:val="0"/>
+          <w:sz w:val="32"/>
+          <w:szCs w:val="32"/>
+          <w:lang w:val="it-IT" w:eastAsia="en-US" w:bidi="ar-SA"/>
+        </w:rPr>
+      </w:pPr>
+      <w:r>
+        <w:rPr>
+          <w:rFonts w:eastAsia="Calibri" w:cs="" w:cstheme="minorBidi" w:eastAsiaTheme="minorHAnsi" w:ascii="Courier New" w:hAnsi="Courier New"/>
+          <w:b w:val="false"/>
+          <w:bCs w:val="false"/>
+          <w:color w:val="auto"/>
+          <w:kern w:val="0"/>
+          <w:sz w:val="32"/>
+          <w:szCs w:val="32"/>
+          <w:lang w:val="it-IT" w:eastAsia="en-US" w:bidi="ar-SA"/>
+        </w:rPr>
+        <w:tab/>
+        <w:t>valutazione = value2</w:t>
+      </w:r>
+    </w:p>
+    <w:p>
+      <w:pPr>
+        <w:pStyle w:val="Normal"/>
+        <w:spacing w:before="0" w:after="160"/>
+        <w:rPr>
+          <w:rFonts w:ascii="Courier New" w:hAnsi="Courier New" w:eastAsia="Calibri" w:cs="" w:cstheme="minorBidi" w:eastAsiaTheme="minorHAnsi"/>
+          <w:b/>
+          <w:b/>
+          <w:bCs/>
+          <w:color w:val="auto"/>
+          <w:kern w:val="0"/>
+          <w:sz w:val="32"/>
+          <w:szCs w:val="32"/>
+          <w:lang w:val="it-IT" w:eastAsia="en-US" w:bidi="ar-SA"/>
+        </w:rPr>
+      </w:pPr>
+      <w:r>
+        <w:rPr>
+          <w:rFonts w:eastAsia="Calibri" w:cs="" w:cstheme="minorBidi" w:eastAsiaTheme="minorHAnsi" w:ascii="Courier New" w:hAnsi="Courier New"/>
+          <w:b/>
+          <w:bCs/>
+          <w:color w:val="auto"/>
+          <w:kern w:val="0"/>
+          <w:sz w:val="32"/>
+          <w:szCs w:val="32"/>
+          <w:lang w:val="it-IT" w:eastAsia="en-US" w:bidi="ar-SA"/>
+        </w:rPr>
+        <w:t>ELSE</w:t>
+      </w:r>
+      <w:r>
+        <w:rPr>
+          <w:rFonts w:eastAsia="Calibri" w:cs="" w:cstheme="minorBidi" w:eastAsiaTheme="minorHAnsi" w:ascii="Courier New" w:hAnsi="Courier New"/>
+          <w:b w:val="false"/>
+          <w:bCs w:val="false"/>
+          <w:color w:val="auto"/>
+          <w:kern w:val="0"/>
+          <w:sz w:val="32"/>
+          <w:szCs w:val="32"/>
+          <w:lang w:val="it-IT" w:eastAsia="en-US" w:bidi="ar-SA"/>
+        </w:rPr>
+        <w:t xml:space="preserve"> </w:t>
+      </w:r>
+    </w:p>
+    <w:p>
+      <w:pPr>
+        <w:pStyle w:val="Normal"/>
+        <w:spacing w:before="0" w:after="160"/>
+        <w:rPr>
+          <w:rFonts w:ascii="Courier New" w:hAnsi="Courier New" w:eastAsia="Calibri" w:cs="" w:cstheme="minorBidi" w:eastAsiaTheme="minorHAnsi"/>
+          <w:b/>
+          <w:b/>
+          <w:bCs/>
+          <w:color w:val="auto"/>
+          <w:kern w:val="0"/>
+          <w:sz w:val="32"/>
+          <w:szCs w:val="32"/>
+          <w:lang w:val="it-IT" w:eastAsia="en-US" w:bidi="ar-SA"/>
+        </w:rPr>
+      </w:pPr>
+      <w:r>
+        <w:rPr>
+          <w:rFonts w:eastAsia="Calibri" w:cs="" w:cstheme="minorBidi" w:eastAsiaTheme="minorHAnsi" w:ascii="Courier New" w:hAnsi="Courier New"/>
+          <w:b w:val="false"/>
+          <w:bCs w:val="false"/>
+          <w:color w:val="auto"/>
+          <w:kern w:val="0"/>
+          <w:sz w:val="32"/>
+          <w:szCs w:val="32"/>
+          <w:lang w:val="it-IT" w:eastAsia="en-US" w:bidi="ar-SA"/>
+        </w:rPr>
+        <w:tab/>
+        <w:t>valutazione = (valutazione + value2) / 2;</w:t>
       </w:r>
     </w:p>
     <w:p>
@@ -25123,7 +25274,7 @@
           <w:sz w:val="32"/>
           <w:szCs w:val="32"/>
         </w:rPr>
-        <w:t>EXISTS</w:t>
+        <w:t xml:space="preserve">EXISTS </w:t>
       </w:r>
       <w:r>
         <w:rPr>
@@ -25133,7 +25284,7 @@
           <w:sz w:val="32"/>
           <w:szCs w:val="32"/>
         </w:rPr>
-        <w:t xml:space="preserve"> (</w:t>
+        <w:t>(</w:t>
       </w:r>
       <w:r>
         <w:rPr>
@@ -25143,7 +25294,7 @@
           <w:sz w:val="32"/>
           <w:szCs w:val="32"/>
         </w:rPr>
-        <w:t>SELECT</w:t>
+        <w:t xml:space="preserve">SELECT </w:t>
       </w:r>
       <w:r>
         <w:rPr>
@@ -25153,35 +25304,7 @@
           <w:sz w:val="32"/>
           <w:szCs w:val="32"/>
         </w:rPr>
-        <w:t xml:space="preserve"> ID</w:t>
-      </w:r>
-    </w:p>
-    <w:p>
-      <w:pPr>
-        <w:pStyle w:val="Normal"/>
-        <w:spacing w:before="0" w:after="160"/>
-        <w:rPr>
-          <w:rFonts w:ascii="Courier New" w:hAnsi="Courier New"/>
-          <w:b w:val="false"/>
-          <w:b w:val="false"/>
-          <w:bCs w:val="false"/>
-          <w:sz w:val="32"/>
-          <w:szCs w:val="32"/>
-        </w:rPr>
-      </w:pPr>
-      <w:r>
-        <w:rPr>
-          <w:rFonts w:ascii="Courier New" w:hAnsi="Courier New"/>
-          <w:b w:val="false"/>
-          <w:bCs w:val="false"/>
-          <w:sz w:val="32"/>
-          <w:szCs w:val="32"/>
-        </w:rPr>
-        <w:tab/>
-        <w:tab/>
-        <w:tab/>
-        <w:tab/>
-        <w:t xml:space="preserve">   </w:t>
+        <w:t xml:space="preserve">ID </w:t>
       </w:r>
       <w:r>
         <w:rPr>
@@ -25191,7 +25314,7 @@
           <w:sz w:val="32"/>
           <w:szCs w:val="32"/>
         </w:rPr>
-        <w:t>FROM</w:t>
+        <w:t xml:space="preserve">FROM </w:t>
       </w:r>
       <w:r>
         <w:rPr>
@@ -25201,7 +25324,7 @@
           <w:sz w:val="32"/>
           <w:szCs w:val="32"/>
         </w:rPr>
-        <w:t xml:space="preserve"> Attività)</w:t>
+        <w:t>Attività)</w:t>
       </w:r>
     </w:p>
     <w:p>
@@ -25236,7 +25359,7 @@
           <w:sz w:val="32"/>
           <w:szCs w:val="32"/>
         </w:rPr>
-        <w:t>AND</w:t>
+        <w:t xml:space="preserve">AND </w:t>
       </w:r>
       <w:r>
         <w:rPr>
@@ -25246,27 +25369,7 @@
           <w:sz w:val="32"/>
           <w:szCs w:val="32"/>
         </w:rPr>
-        <w:t xml:space="preserve"> value</w:t>
-      </w:r>
-      <w:r>
-        <w:rPr>
-          <w:rFonts w:ascii="Courier New" w:hAnsi="Courier New"/>
-          <w:b w:val="false"/>
-          <w:bCs w:val="false"/>
-          <w:sz w:val="32"/>
-          <w:szCs w:val="32"/>
-        </w:rPr>
-        <w:t>2</w:t>
-      </w:r>
-      <w:r>
-        <w:rPr>
-          <w:rFonts w:ascii="Courier New" w:hAnsi="Courier New"/>
-          <w:b w:val="false"/>
-          <w:bCs w:val="false"/>
-          <w:sz w:val="32"/>
-          <w:szCs w:val="32"/>
-        </w:rPr>
-        <w:t xml:space="preserve"> </w:t>
+        <w:t xml:space="preserve">value2 </w:t>
       </w:r>
       <w:r>
         <w:rPr>
@@ -25306,7 +25409,7 @@
           <w:sz w:val="32"/>
           <w:szCs w:val="32"/>
         </w:rPr>
-        <w:t xml:space="preserve"> 5</w:t>
+        <w:t xml:space="preserve"> 5)</w:t>
       </w:r>
     </w:p>
     <w:p>
@@ -25330,9 +25433,55 @@
           <w:sz w:val="32"/>
           <w:szCs w:val="32"/>
         </w:rPr>
-        <w:tab/>
-        <w:t xml:space="preserve">   </w:t>
-      </w:r>
+      </w:r>
+    </w:p>
+    <w:p>
+      <w:pPr>
+        <w:pStyle w:val="Normal"/>
+        <w:spacing w:before="0" w:after="160"/>
+        <w:rPr>
+          <w:b w:val="false"/>
+          <w:b w:val="false"/>
+          <w:bCs w:val="false"/>
+          <w:sz w:val="32"/>
+          <w:szCs w:val="32"/>
+        </w:rPr>
+      </w:pPr>
+      <w:r>
+        <w:rPr>
+          <w:b w:val="false"/>
+          <w:bCs w:val="false"/>
+          <w:sz w:val="32"/>
+          <w:szCs w:val="32"/>
+        </w:rPr>
+        <w:t>Operazione 6: Ricerca di un’attività</w:t>
+      </w:r>
+    </w:p>
+    <w:p>
+      <w:pPr>
+        <w:pStyle w:val="Normal"/>
+        <w:spacing w:before="0" w:after="160"/>
+        <w:rPr>
+          <w:sz w:val="28"/>
+          <w:szCs w:val="28"/>
+        </w:rPr>
+      </w:pPr>
+      <w:r>
+        <w:rPr>
+          <w:sz w:val="28"/>
+          <w:szCs w:val="28"/>
+        </w:rPr>
+        <w:t>Le attività compariranno in ordine da quella con voti più alti.</w:t>
+      </w:r>
+    </w:p>
+    <w:p>
+      <w:pPr>
+        <w:pStyle w:val="Normal"/>
+        <w:spacing w:before="0" w:after="160"/>
+        <w:rPr>
+          <w:rFonts w:ascii="Courier New" w:hAnsi="Courier New"/>
+        </w:rPr>
+      </w:pPr>
       <w:r>
         <w:rPr>
           <w:rFonts w:ascii="Courier New" w:hAnsi="Courier New"/>
@@ -25341,7 +25490,7 @@
           <w:sz w:val="32"/>
           <w:szCs w:val="32"/>
         </w:rPr>
-        <w:t>AND</w:t>
+        <w:t>SELECT</w:t>
       </w:r>
       <w:r>
         <w:rPr>
@@ -25351,8 +25500,17 @@
           <w:sz w:val="32"/>
           <w:szCs w:val="32"/>
         </w:rPr>
-        <w:t xml:space="preserve"> value3 </w:t>
-      </w:r>
+        <w:t xml:space="preserve"> *</w:t>
+      </w:r>
+    </w:p>
+    <w:p>
+      <w:pPr>
+        <w:pStyle w:val="Normal"/>
+        <w:spacing w:before="0" w:after="160"/>
+        <w:rPr>
+          <w:rFonts w:ascii="Courier New" w:hAnsi="Courier New"/>
+        </w:rPr>
+      </w:pPr>
       <w:r>
         <w:rPr>
           <w:rFonts w:ascii="Courier New" w:hAnsi="Courier New"/>
@@ -25361,7 +25519,7 @@
           <w:sz w:val="32"/>
           <w:szCs w:val="32"/>
         </w:rPr>
-        <w:t>IS NULL</w:t>
+        <w:t>FROM</w:t>
       </w:r>
       <w:r>
         <w:rPr>
@@ -25371,7 +25529,17 @@
           <w:sz w:val="32"/>
           <w:szCs w:val="32"/>
         </w:rPr>
-        <w:t>)</w:t>
+        <w:t xml:space="preserve"> Attività, </w:t>
+      </w:r>
+      <w:r>
+        <w:rPr>
+          <w:rFonts w:ascii="Courier New" w:hAnsi="Courier New"/>
+          <w:b w:val="false"/>
+          <w:bCs w:val="false"/>
+          <w:sz w:val="32"/>
+          <w:szCs w:val="32"/>
+        </w:rPr>
+        <w:t>Valutazioni</w:t>
       </w:r>
     </w:p>
     <w:p>
@@ -25380,11 +25548,6 @@
         <w:spacing w:before="0" w:after="160"/>
         <w:rPr>
           <w:rFonts w:ascii="Courier New" w:hAnsi="Courier New"/>
-          <w:b w:val="false"/>
-          <w:b w:val="false"/>
-          <w:bCs w:val="false"/>
-          <w:sz w:val="32"/>
-          <w:szCs w:val="32"/>
         </w:rPr>
       </w:pPr>
       <w:r>
@@ -25395,7 +25558,7 @@
           <w:sz w:val="32"/>
           <w:szCs w:val="32"/>
         </w:rPr>
-        <w:t>DECLARE</w:t>
+        <w:t>WHERE</w:t>
       </w:r>
       <w:r>
         <w:rPr>
@@ -25405,7 +25568,7 @@
           <w:sz w:val="32"/>
           <w:szCs w:val="32"/>
         </w:rPr>
-        <w:t xml:space="preserve"> @nVal </w:t>
+        <w:t xml:space="preserve"> descrizione </w:t>
       </w:r>
       <w:r>
         <w:rPr>
@@ -25415,7 +25578,7 @@
           <w:sz w:val="32"/>
           <w:szCs w:val="32"/>
         </w:rPr>
-        <w:t>AS SMALLINT</w:t>
+        <w:t>LIKE</w:t>
       </w:r>
       <w:r>
         <w:rPr>
@@ -25425,7 +25588,7 @@
           <w:sz w:val="32"/>
           <w:szCs w:val="32"/>
         </w:rPr>
-        <w:t xml:space="preserve"> = (</w:t>
+        <w:t xml:space="preserve"> ‘%descrizione%’</w:t>
       </w:r>
     </w:p>
     <w:p>
@@ -25434,24 +25597,8 @@
         <w:spacing w:before="0" w:after="160"/>
         <w:rPr>
           <w:rFonts w:ascii="Courier New" w:hAnsi="Courier New"/>
-          <w:b w:val="false"/>
-          <w:b w:val="false"/>
-          <w:bCs w:val="false"/>
-          <w:sz w:val="32"/>
-          <w:szCs w:val="32"/>
-        </w:rPr>
-      </w:pPr>
-      <w:r>
-        <w:rPr>
-          <w:rFonts w:ascii="Courier New" w:hAnsi="Courier New"/>
-          <w:b w:val="false"/>
-          <w:bCs w:val="false"/>
-          <w:sz w:val="32"/>
-          <w:szCs w:val="32"/>
-        </w:rPr>
-        <w:tab/>
-        <w:tab/>
-      </w:r>
+        </w:rPr>
+      </w:pPr>
       <w:r>
         <w:rPr>
           <w:rFonts w:ascii="Courier New" w:hAnsi="Courier New"/>
@@ -25460,7 +25607,7 @@
           <w:sz w:val="32"/>
           <w:szCs w:val="32"/>
         </w:rPr>
-        <w:t xml:space="preserve">SELECT </w:t>
+        <w:t>AND</w:t>
       </w:r>
       <w:r>
         <w:rPr>
@@ -25470,7 +25617,7 @@
           <w:sz w:val="32"/>
           <w:szCs w:val="32"/>
         </w:rPr>
-        <w:t xml:space="preserve">nValutazioni </w:t>
+        <w:t xml:space="preserve"> ID.Attività = attività.Valutazioni</w:t>
       </w:r>
     </w:p>
     <w:p>
@@ -25479,24 +25626,8 @@
         <w:spacing w:before="0" w:after="160"/>
         <w:rPr>
           <w:rFonts w:ascii="Courier New" w:hAnsi="Courier New"/>
-          <w:b w:val="false"/>
-          <w:b w:val="false"/>
-          <w:bCs w:val="false"/>
-          <w:sz w:val="32"/>
-          <w:szCs w:val="32"/>
-        </w:rPr>
-      </w:pPr>
-      <w:r>
-        <w:rPr>
-          <w:rFonts w:ascii="Courier New" w:hAnsi="Courier New"/>
-          <w:b w:val="false"/>
-          <w:bCs w:val="false"/>
-          <w:sz w:val="32"/>
-          <w:szCs w:val="32"/>
-        </w:rPr>
-        <w:tab/>
-        <w:tab/>
-      </w:r>
+        </w:rPr>
+      </w:pPr>
       <w:r>
         <w:rPr>
           <w:rFonts w:ascii="Courier New" w:hAnsi="Courier New"/>
@@ -25505,7 +25636,7 @@
           <w:sz w:val="32"/>
           <w:szCs w:val="32"/>
         </w:rPr>
-        <w:t xml:space="preserve">FROM </w:t>
+        <w:t xml:space="preserve">GROUP BY </w:t>
       </w:r>
       <w:r>
         <w:rPr>
@@ -25515,32 +25646,7 @@
           <w:sz w:val="32"/>
           <w:szCs w:val="32"/>
         </w:rPr>
-        <w:t xml:space="preserve">Valutazioni </w:t>
-      </w:r>
-    </w:p>
-    <w:p>
-      <w:pPr>
-        <w:pStyle w:val="Normal"/>
-        <w:spacing w:before="0" w:after="160"/>
-        <w:rPr>
-          <w:rFonts w:ascii="Courier New" w:hAnsi="Courier New"/>
-          <w:b w:val="false"/>
-          <w:b w:val="false"/>
-          <w:bCs w:val="false"/>
-          <w:sz w:val="32"/>
-          <w:szCs w:val="32"/>
-        </w:rPr>
-      </w:pPr>
-      <w:r>
-        <w:rPr>
-          <w:rFonts w:ascii="Courier New" w:hAnsi="Courier New"/>
-          <w:b w:val="false"/>
-          <w:bCs w:val="false"/>
-          <w:sz w:val="32"/>
-          <w:szCs w:val="32"/>
-        </w:rPr>
-        <w:tab/>
-        <w:tab/>
+        <w:t xml:space="preserve">valutazione.Valutazioni </w:t>
       </w:r>
       <w:r>
         <w:rPr>
@@ -25550,17 +25656,7 @@
           <w:sz w:val="32"/>
           <w:szCs w:val="32"/>
         </w:rPr>
-        <w:t xml:space="preserve">WHERE </w:t>
-      </w:r>
-      <w:r>
-        <w:rPr>
-          <w:rFonts w:ascii="Courier New" w:hAnsi="Courier New"/>
-          <w:b w:val="false"/>
-          <w:bCs w:val="false"/>
-          <w:sz w:val="32"/>
-          <w:szCs w:val="32"/>
-        </w:rPr>
-        <w:t>attività = value1</w:t>
+        <w:t>DESC</w:t>
       </w:r>
     </w:p>
     <w:p>
@@ -25569,36 +25665,6 @@
         <w:spacing w:before="0" w:after="160"/>
         <w:rPr>
           <w:rFonts w:ascii="Courier New" w:hAnsi="Courier New"/>
-          <w:b w:val="false"/>
-          <w:b w:val="false"/>
-          <w:bCs w:val="false"/>
-          <w:sz w:val="32"/>
-          <w:szCs w:val="32"/>
-        </w:rPr>
-      </w:pPr>
-      <w:r>
-        <w:rPr>
-          <w:rFonts w:ascii="Courier New" w:hAnsi="Courier New"/>
-          <w:b w:val="false"/>
-          <w:bCs w:val="false"/>
-          <w:sz w:val="32"/>
-          <w:szCs w:val="32"/>
-        </w:rPr>
-        <w:tab/>
-        <w:t>)</w:t>
-      </w:r>
-    </w:p>
-    <w:p>
-      <w:pPr>
-        <w:pStyle w:val="Normal"/>
-        <w:spacing w:before="0" w:after="160"/>
-        <w:rPr>
-          <w:rFonts w:ascii="Courier New" w:hAnsi="Courier New"/>
-          <w:b w:val="false"/>
-          <w:b w:val="false"/>
-          <w:bCs w:val="false"/>
-          <w:sz w:val="32"/>
-          <w:szCs w:val="32"/>
         </w:rPr>
       </w:pPr>
       <w:r>
@@ -25609,7 +25675,7 @@
           <w:sz w:val="32"/>
           <w:szCs w:val="32"/>
         </w:rPr>
-        <w:t xml:space="preserve">SET </w:t>
+        <w:t xml:space="preserve">HAVING </w:t>
       </w:r>
       <w:r>
         <w:rPr>
@@ -25619,243 +25685,7 @@
           <w:sz w:val="32"/>
           <w:szCs w:val="32"/>
         </w:rPr>
-        <w:t>@nVal = @nVal + 1</w:t>
-      </w:r>
-    </w:p>
-    <w:p>
-      <w:pPr>
-        <w:pStyle w:val="Normal"/>
-        <w:spacing w:before="0" w:after="160"/>
-        <w:rPr>
-          <w:rFonts w:ascii="Courier New" w:hAnsi="Courier New"/>
-          <w:b w:val="false"/>
-          <w:b w:val="false"/>
-          <w:bCs w:val="false"/>
-          <w:sz w:val="32"/>
-          <w:szCs w:val="32"/>
-        </w:rPr>
-      </w:pPr>
-      <w:r>
-        <w:rPr>
-          <w:rFonts w:ascii="Courier New" w:hAnsi="Courier New"/>
-          <w:b/>
-          <w:bCs/>
-          <w:sz w:val="32"/>
-          <w:szCs w:val="32"/>
-        </w:rPr>
-        <w:t xml:space="preserve">UPDATE </w:t>
-      </w:r>
-      <w:r>
-        <w:rPr>
-          <w:rFonts w:ascii="Courier New" w:hAnsi="Courier New"/>
-          <w:b w:val="false"/>
-          <w:bCs w:val="false"/>
-          <w:sz w:val="32"/>
-          <w:szCs w:val="32"/>
-        </w:rPr>
-        <w:t>Valutazioni (attività, valutazione, nValutazioni)</w:t>
-      </w:r>
-    </w:p>
-    <w:p>
-      <w:pPr>
-        <w:pStyle w:val="Normal"/>
-        <w:spacing w:before="0" w:after="160"/>
-        <w:rPr>
-          <w:rFonts w:ascii="Courier New" w:hAnsi="Courier New"/>
-          <w:b w:val="false"/>
-          <w:b w:val="false"/>
-          <w:bCs w:val="false"/>
-          <w:sz w:val="32"/>
-          <w:szCs w:val="32"/>
-        </w:rPr>
-      </w:pPr>
-      <w:r>
-        <w:rPr>
-          <w:rFonts w:ascii="Courier New" w:hAnsi="Courier New"/>
-          <w:b/>
-          <w:bCs/>
-          <w:sz w:val="32"/>
-          <w:szCs w:val="32"/>
-        </w:rPr>
-        <w:t>VALUES</w:t>
-      </w:r>
-      <w:r>
-        <w:rPr>
-          <w:rFonts w:ascii="Courier New" w:hAnsi="Courier New"/>
-          <w:b w:val="false"/>
-          <w:bCs w:val="false"/>
-          <w:sz w:val="32"/>
-          <w:szCs w:val="32"/>
-        </w:rPr>
-        <w:t>(value1, value2, @nVal)</w:t>
-      </w:r>
-    </w:p>
-    <w:p>
-      <w:pPr>
-        <w:pStyle w:val="Normal"/>
-        <w:spacing w:before="0" w:after="160"/>
-        <w:rPr>
-          <w:rFonts w:ascii="Courier New" w:hAnsi="Courier New"/>
-          <w:b w:val="false"/>
-          <w:b w:val="false"/>
-          <w:bCs w:val="false"/>
-          <w:sz w:val="32"/>
-          <w:szCs w:val="32"/>
-        </w:rPr>
-      </w:pPr>
-      <w:r>
-        <w:rPr>
-          <w:rFonts w:ascii="Courier New" w:hAnsi="Courier New"/>
-          <w:b w:val="false"/>
-          <w:bCs w:val="false"/>
-          <w:sz w:val="32"/>
-          <w:szCs w:val="32"/>
-        </w:rPr>
-      </w:r>
-    </w:p>
-    <w:p>
-      <w:pPr>
-        <w:pStyle w:val="Normal"/>
-        <w:spacing w:before="0" w:after="160"/>
-        <w:rPr>
-          <w:b w:val="false"/>
-          <w:b w:val="false"/>
-          <w:bCs w:val="false"/>
-          <w:sz w:val="32"/>
-          <w:szCs w:val="32"/>
-        </w:rPr>
-      </w:pPr>
-      <w:r>
-        <w:rPr>
-          <w:b w:val="false"/>
-          <w:bCs w:val="false"/>
-          <w:sz w:val="32"/>
-          <w:szCs w:val="32"/>
-        </w:rPr>
-        <w:t>Operazione 6: Ricerca di un’attività</w:t>
-      </w:r>
-    </w:p>
-    <w:p>
-      <w:pPr>
-        <w:pStyle w:val="Normal"/>
-        <w:spacing w:before="0" w:after="160"/>
-        <w:rPr>
-          <w:rFonts w:ascii="Courier New" w:hAnsi="Courier New"/>
-        </w:rPr>
-      </w:pPr>
-      <w:r>
-        <w:rPr>
-          <w:rFonts w:ascii="Courier New" w:hAnsi="Courier New"/>
-          <w:b/>
-          <w:bCs/>
-          <w:sz w:val="32"/>
-          <w:szCs w:val="32"/>
-        </w:rPr>
-        <w:t>SELECT</w:t>
-      </w:r>
-      <w:r>
-        <w:rPr>
-          <w:rFonts w:ascii="Courier New" w:hAnsi="Courier New"/>
-          <w:b w:val="false"/>
-          <w:bCs w:val="false"/>
-          <w:sz w:val="32"/>
-          <w:szCs w:val="32"/>
-        </w:rPr>
-        <w:t xml:space="preserve"> *</w:t>
-      </w:r>
-    </w:p>
-    <w:p>
-      <w:pPr>
-        <w:pStyle w:val="Normal"/>
-        <w:spacing w:before="0" w:after="160"/>
-        <w:rPr>
-          <w:rFonts w:ascii="Courier New" w:hAnsi="Courier New"/>
-        </w:rPr>
-      </w:pPr>
-      <w:r>
-        <w:rPr>
-          <w:rFonts w:ascii="Courier New" w:hAnsi="Courier New"/>
-          <w:b/>
-          <w:bCs/>
-          <w:sz w:val="32"/>
-          <w:szCs w:val="32"/>
-        </w:rPr>
-        <w:t>FROM</w:t>
-      </w:r>
-      <w:r>
-        <w:rPr>
-          <w:rFonts w:ascii="Courier New" w:hAnsi="Courier New"/>
-          <w:b w:val="false"/>
-          <w:bCs w:val="false"/>
-          <w:sz w:val="32"/>
-          <w:szCs w:val="32"/>
-        </w:rPr>
-        <w:t xml:space="preserve"> Attività</w:t>
-      </w:r>
-    </w:p>
-    <w:p>
-      <w:pPr>
-        <w:pStyle w:val="Normal"/>
-        <w:spacing w:before="0" w:after="160"/>
-        <w:rPr>
-          <w:rFonts w:ascii="Courier New" w:hAnsi="Courier New"/>
-        </w:rPr>
-      </w:pPr>
-      <w:r>
-        <w:rPr>
-          <w:rFonts w:ascii="Courier New" w:hAnsi="Courier New"/>
-          <w:b/>
-          <w:bCs/>
-          <w:sz w:val="32"/>
-          <w:szCs w:val="32"/>
-        </w:rPr>
-        <w:t>WHERE</w:t>
-      </w:r>
-      <w:r>
-        <w:rPr>
-          <w:rFonts w:ascii="Courier New" w:hAnsi="Courier New"/>
-          <w:b w:val="false"/>
-          <w:bCs w:val="false"/>
-          <w:sz w:val="32"/>
-          <w:szCs w:val="32"/>
-        </w:rPr>
-        <w:t xml:space="preserve"> descrizione </w:t>
-      </w:r>
-      <w:r>
-        <w:rPr>
-          <w:rFonts w:ascii="Courier New" w:hAnsi="Courier New"/>
-          <w:b/>
-          <w:bCs/>
-          <w:sz w:val="32"/>
-          <w:szCs w:val="32"/>
-        </w:rPr>
-        <w:t>LIKE</w:t>
-      </w:r>
-      <w:r>
-        <w:rPr>
-          <w:rFonts w:ascii="Courier New" w:hAnsi="Courier New"/>
-          <w:b w:val="false"/>
-          <w:bCs w:val="false"/>
-          <w:sz w:val="32"/>
-          <w:szCs w:val="32"/>
-        </w:rPr>
-        <w:t xml:space="preserve"> ‘%descrizione%’</w:t>
-      </w:r>
-    </w:p>
-    <w:p>
-      <w:pPr>
-        <w:pStyle w:val="Normal"/>
-        <w:spacing w:before="0" w:after="160"/>
-        <w:rPr>
-          <w:b w:val="false"/>
-          <w:b w:val="false"/>
-          <w:bCs w:val="false"/>
-          <w:sz w:val="32"/>
-          <w:szCs w:val="32"/>
-        </w:rPr>
-      </w:pPr>
-      <w:r>
-        <w:rPr/>
+        <w:t>valutazione.Valutazioni &gt; 2,5</w:t>
       </w:r>
       <w:r>
         <w:br w:type="page"/>

</xml_diff>

<commit_message>
modificati tutti gli schemi e risolti i problemi scritti in fondo
</commit_message>
<xml_diff>
--- a/DB2022.docx
+++ b/DB2022.docx
@@ -2449,7 +2449,7 @@
             <wp:positionV relativeFrom="paragraph">
               <wp:posOffset>635</wp:posOffset>
             </wp:positionV>
-            <wp:extent cx="5090795" cy="5016500"/>
+            <wp:extent cx="4464685" cy="5008245"/>
             <wp:effectExtent l="0" t="0" r="0" b="0"/>
             <wp:wrapTopAndBottom/>
             <wp:docPr id="1" name="Immagine1" descr=""/>
@@ -2474,7 +2474,7 @@
                   <pic:spPr bwMode="auto">
                     <a:xfrm>
                       <a:off x="0" y="0"/>
-                      <a:ext cx="5090795" cy="5016500"/>
+                      <a:ext cx="4464685" cy="5008245"/>
                     </a:xfrm>
                     <a:prstGeom prst="rect">
                       <a:avLst/>
@@ -2561,7 +2561,7 @@
             <wp:positionV relativeFrom="paragraph">
               <wp:posOffset>635</wp:posOffset>
             </wp:positionV>
-            <wp:extent cx="5731510" cy="4857750"/>
+            <wp:extent cx="5731510" cy="4914265"/>
             <wp:effectExtent l="0" t="0" r="0" b="0"/>
             <wp:wrapSquare wrapText="largest"/>
             <wp:docPr id="2" name="Immagine2" descr=""/>
@@ -2586,7 +2586,7 @@
                   <pic:spPr bwMode="auto">
                     <a:xfrm>
                       <a:off x="0" y="0"/>
-                      <a:ext cx="5731510" cy="4857750"/>
+                      <a:ext cx="5731510" cy="4914265"/>
                     </a:xfrm>
                     <a:prstGeom prst="rect">
                       <a:avLst/>
@@ -2678,7 +2678,7 @@
             <wp:positionV relativeFrom="paragraph">
               <wp:posOffset>635</wp:posOffset>
             </wp:positionV>
-            <wp:extent cx="5731510" cy="3601720"/>
+            <wp:extent cx="5731510" cy="3658870"/>
             <wp:effectExtent l="0" t="0" r="0" b="0"/>
             <wp:wrapSquare wrapText="largest"/>
             <wp:docPr id="3" name="Immagine3" descr=""/>
@@ -2703,7 +2703,7 @@
                   <pic:spPr bwMode="auto">
                     <a:xfrm>
                       <a:off x="0" y="0"/>
-                      <a:ext cx="5731510" cy="3601720"/>
+                      <a:ext cx="5731510" cy="3658870"/>
                     </a:xfrm>
                     <a:prstGeom prst="rect">
                       <a:avLst/>
@@ -2757,6 +2757,15 @@
           <w:sz w:val="32"/>
           <w:szCs w:val="32"/>
         </w:rPr>
+        <w:t xml:space="preserve">Per accedere alla piattaforma l’utente dovrà essere fornito di username e password che serviranno per permettergli un accesso privato e personale. </w:t>
+      </w:r>
+      <w:r>
+        <w:rPr>
+          <w:i w:val="false"/>
+          <w:iCs w:val="false"/>
+          <w:sz w:val="32"/>
+          <w:szCs w:val="32"/>
+        </w:rPr>
         <w:t>L’utente sarà in grado di stringere relazione di amicizia con altri utenti iscritti alla piattaforma, inoltre avrà la possibilità di creare gruppi con utenti (anche senza un vincolo di amicizia) per formare una community solida. L’organizzatore, specializzazione dell’entità utente, ha la facoltà di creare eventi accessibili a tutti gli iscritti al database.</w:t>
       </w:r>
     </w:p>
@@ -2777,9 +2786,9 @@
             <wp:positionV relativeFrom="paragraph">
               <wp:posOffset>635</wp:posOffset>
             </wp:positionV>
-            <wp:extent cx="7011035" cy="2188210"/>
+            <wp:extent cx="6567170" cy="2924810"/>
             <wp:effectExtent l="0" t="0" r="0" b="0"/>
-            <wp:wrapTopAndBottom/>
+            <wp:wrapSquare wrapText="largest"/>
             <wp:docPr id="4" name="Immagine4" descr=""/>
             <wp:cNvGraphicFramePr>
               <a:graphicFrameLocks xmlns:a="http://schemas.openxmlformats.org/drawingml/2006/main" noChangeAspect="1"/>
@@ -2802,7 +2811,7 @@
                   <pic:spPr bwMode="auto">
                     <a:xfrm>
                       <a:off x="0" y="0"/>
-                      <a:ext cx="7011035" cy="2188210"/>
+                      <a:ext cx="6567170" cy="2924810"/>
                     </a:xfrm>
                     <a:prstGeom prst="rect">
                       <a:avLst/>
@@ -2830,7 +2839,20 @@
           <w:sz w:val="28"/>
           <w:szCs w:val="28"/>
         </w:rPr>
-        <w:t>igura 1.4: schema ER su Organizzatore</w:t>
+        <w:t xml:space="preserve">igura 1.4: schema ER su </w:t>
+      </w:r>
+      <w:r>
+        <w:rPr>
+          <w:rFonts w:eastAsia="Calibri" w:cs="" w:cstheme="minorBidi" w:eastAsiaTheme="minorHAnsi"/>
+          <w:i/>
+          <w:iCs/>
+          <w:color w:val="auto"/>
+          <w:kern w:val="0"/>
+          <w:sz w:val="28"/>
+          <w:szCs w:val="28"/>
+          <w:lang w:val="it-IT" w:eastAsia="en-US" w:bidi="ar-SA"/>
+        </w:rPr>
+        <w:t>Socialità</w:t>
       </w:r>
     </w:p>
     <w:p>
@@ -2859,41 +2881,21 @@
           <w:sz w:val="36"/>
           <w:szCs w:val="36"/>
         </w:rPr>
-        <w:t>Schema finale</w:t>
-      </w:r>
-    </w:p>
-    <w:p>
-      <w:pPr>
-        <w:pStyle w:val="Normal"/>
-        <w:spacing w:before="0" w:after="160"/>
-        <w:jc w:val="both"/>
-        <w:rPr>
-          <w:b/>
-          <w:b/>
-          <w:bCs/>
-          <w:sz w:val="36"/>
-          <w:szCs w:val="36"/>
-        </w:rPr>
-      </w:pPr>
-      <w:r>
-        <w:rPr>
-          <w:b/>
-          <w:bCs/>
-          <w:sz w:val="36"/>
-          <w:szCs w:val="36"/>
-        </w:rPr>
+        <w:t>S</w:t>
+      </w:r>
+      <w:r>
         <w:drawing>
-          <wp:anchor behindDoc="0" distT="0" distB="0" distL="0" distR="0" simplePos="0" locked="0" layoutInCell="0" allowOverlap="1" relativeHeight="7">
+          <wp:anchor behindDoc="0" distT="0" distB="0" distL="0" distR="0" simplePos="0" locked="0" layoutInCell="0" allowOverlap="1" relativeHeight="6">
             <wp:simplePos x="0" y="0"/>
             <wp:positionH relativeFrom="column">
-              <wp:posOffset>406400</wp:posOffset>
+              <wp:posOffset>-7620</wp:posOffset>
             </wp:positionH>
             <wp:positionV relativeFrom="paragraph">
-              <wp:posOffset>635</wp:posOffset>
+              <wp:posOffset>-846455</wp:posOffset>
             </wp:positionV>
-            <wp:extent cx="6239510" cy="8792210"/>
+            <wp:extent cx="6653530" cy="10624185"/>
             <wp:effectExtent l="0" t="0" r="0" b="0"/>
-            <wp:wrapSquare wrapText="largest"/>
+            <wp:wrapNone/>
             <wp:docPr id="5" name="Immagine5" descr=""/>
             <wp:cNvGraphicFramePr>
               <a:graphicFrameLocks xmlns:a="http://schemas.openxmlformats.org/drawingml/2006/main" noChangeAspect="1"/>
@@ -2916,7 +2918,7 @@
                   <pic:spPr bwMode="auto">
                     <a:xfrm>
                       <a:off x="0" y="0"/>
-                      <a:ext cx="6239510" cy="8792210"/>
+                      <a:ext cx="6653530" cy="10624185"/>
                     </a:xfrm>
                     <a:prstGeom prst="rect">
                       <a:avLst/>
@@ -2928,6 +2930,27 @@
           </wp:anchor>
         </w:drawing>
       </w:r>
+      <w:r>
+        <w:rPr>
+          <w:b/>
+          <w:bCs/>
+          <w:sz w:val="36"/>
+          <w:szCs w:val="36"/>
+        </w:rPr>
+        <w:t>c</w:t>
+      </w:r>
+      <w:r>
+        <w:rPr>
+          <w:b/>
+          <w:bCs/>
+          <w:sz w:val="36"/>
+          <w:szCs w:val="36"/>
+        </w:rPr>
+        <w:t>hema finale</w:t>
+      </w:r>
+      <w:r>
+        <w:br w:type="page"/>
+      </w:r>
     </w:p>
     <w:p>
       <w:pPr>
@@ -2935,30 +2958,25 @@
         <w:spacing w:before="0" w:after="160"/>
         <w:jc w:val="both"/>
         <w:rPr>
-          <w:b w:val="false"/>
-          <w:b w:val="false"/>
-          <w:bCs w:val="false"/>
-          <w:sz w:val="32"/>
-          <w:szCs w:val="32"/>
-        </w:rPr>
-      </w:pPr>
-      <w:r>
-        <w:rPr>
-          <w:b w:val="false"/>
-          <w:bCs w:val="false"/>
-          <w:sz w:val="32"/>
-          <w:szCs w:val="32"/>
-        </w:rPr>
+          <w:b/>
+          <w:b/>
+          <w:bCs/>
+          <w:sz w:val="36"/>
+          <w:szCs w:val="36"/>
+        </w:rPr>
+      </w:pPr>
+      <w:r>
+        <w:rPr/>
         <w:drawing>
-          <wp:anchor behindDoc="0" distT="0" distB="0" distL="0" distR="0" simplePos="0" locked="0" layoutInCell="0" allowOverlap="1" relativeHeight="6">
+          <wp:anchor behindDoc="0" distT="0" distB="0" distL="0" distR="0" simplePos="0" locked="0" layoutInCell="0" allowOverlap="1" relativeHeight="7">
             <wp:simplePos x="0" y="0"/>
             <wp:positionH relativeFrom="column">
-              <wp:posOffset>-898525</wp:posOffset>
+              <wp:posOffset>-914400</wp:posOffset>
             </wp:positionH>
             <wp:positionV relativeFrom="paragraph">
-              <wp:posOffset>635</wp:posOffset>
+              <wp:posOffset>-880110</wp:posOffset>
             </wp:positionV>
-            <wp:extent cx="6628130" cy="9371330"/>
+            <wp:extent cx="6097905" cy="10647680"/>
             <wp:effectExtent l="0" t="0" r="0" b="0"/>
             <wp:wrapSquare wrapText="largest"/>
             <wp:docPr id="6" name="Immagine6" descr=""/>
@@ -2983,7 +3001,7 @@
                   <pic:spPr bwMode="auto">
                     <a:xfrm>
                       <a:off x="0" y="0"/>
-                      <a:ext cx="6628130" cy="9371330"/>
+                      <a:ext cx="6097905" cy="10647680"/>
                     </a:xfrm>
                     <a:prstGeom prst="rect">
                       <a:avLst/>
@@ -23385,14 +23403,14 @@
           <wp:anchor behindDoc="0" distT="0" distB="0" distL="0" distR="0" simplePos="0" locked="0" layoutInCell="0" allowOverlap="1" relativeHeight="8">
             <wp:simplePos x="0" y="0"/>
             <wp:positionH relativeFrom="column">
-              <wp:posOffset>-194310</wp:posOffset>
+              <wp:posOffset>-828040</wp:posOffset>
             </wp:positionH>
             <wp:positionV relativeFrom="paragraph">
-              <wp:posOffset>352425</wp:posOffset>
+              <wp:posOffset>259080</wp:posOffset>
             </wp:positionV>
-            <wp:extent cx="6831965" cy="9425305"/>
+            <wp:extent cx="7473950" cy="9518650"/>
             <wp:effectExtent l="0" t="0" r="0" b="0"/>
-            <wp:wrapSquare wrapText="largest"/>
+            <wp:wrapNone/>
             <wp:docPr id="7" name="Immagine7" descr=""/>
             <wp:cNvGraphicFramePr>
               <a:graphicFrameLocks xmlns:a="http://schemas.openxmlformats.org/drawingml/2006/main" noChangeAspect="1"/>
@@ -23415,7 +23433,7 @@
                   <pic:spPr bwMode="auto">
                     <a:xfrm>
                       <a:off x="0" y="0"/>
-                      <a:ext cx="6831965" cy="9425305"/>
+                      <a:ext cx="7473950" cy="9518650"/>
                     </a:xfrm>
                     <a:prstGeom prst="rect">
                       <a:avLst/>
@@ -23465,6 +23483,25 @@
           <w:sz w:val="36"/>
           <w:szCs w:val="36"/>
         </w:rPr>
+      </w:r>
+      <w:r>
+        <w:br w:type="page"/>
+      </w:r>
+    </w:p>
+    <w:p>
+      <w:pPr>
+        <w:pStyle w:val="Normal"/>
+        <w:spacing w:before="0" w:after="160"/>
+        <w:rPr>
+          <w:b/>
+          <w:b/>
+          <w:bCs/>
+          <w:sz w:val="36"/>
+          <w:szCs w:val="36"/>
+        </w:rPr>
+      </w:pPr>
+      <w:r>
+        <w:rPr/>
         <w:drawing>
           <wp:anchor behindDoc="0" distT="0" distB="0" distL="0" distR="0" simplePos="0" locked="0" layoutInCell="0" allowOverlap="1" relativeHeight="9">
             <wp:simplePos x="0" y="0"/>
@@ -23472,9 +23509,9 @@
               <wp:posOffset>-914400</wp:posOffset>
             </wp:positionH>
             <wp:positionV relativeFrom="paragraph">
-              <wp:posOffset>409575</wp:posOffset>
+              <wp:posOffset>267970</wp:posOffset>
             </wp:positionV>
-            <wp:extent cx="7022465" cy="9338945"/>
+            <wp:extent cx="6268085" cy="9497060"/>
             <wp:effectExtent l="0" t="0" r="0" b="0"/>
             <wp:wrapSquare wrapText="largest"/>
             <wp:docPr id="8" name="Immagine8" descr=""/>
@@ -23499,7 +23536,7 @@
                   <pic:spPr bwMode="auto">
                     <a:xfrm>
                       <a:off x="0" y="0"/>
-                      <a:ext cx="7022465" cy="9338945"/>
+                      <a:ext cx="6268085" cy="9497060"/>
                     </a:xfrm>
                     <a:prstGeom prst="rect">
                       <a:avLst/>
@@ -26960,145 +26997,7 @@
         </w:rPr>
       </w:pPr>
       <w:r>
-        <w:rPr>
-          <w:b w:val="false"/>
-          <w:bCs w:val="false"/>
-          <w:sz w:val="32"/>
-          <w:szCs w:val="32"/>
-        </w:rPr>
-      </w:r>
-    </w:p>
-    <w:p>
-      <w:pPr>
-        <w:pStyle w:val="Normal"/>
-        <w:spacing w:before="0" w:after="160"/>
-        <w:rPr>
-          <w:b w:val="false"/>
-          <w:b w:val="false"/>
-          <w:bCs w:val="false"/>
-          <w:sz w:val="32"/>
-          <w:szCs w:val="32"/>
-        </w:rPr>
-      </w:pPr>
-      <w:r>
-        <w:rPr>
-          <w:b w:val="false"/>
-          <w:bCs w:val="false"/>
-          <w:sz w:val="32"/>
-          <w:szCs w:val="32"/>
-        </w:rPr>
-        <w:t>Operazione 18: Lettura dell’attività con valutazione migliore</w:t>
-      </w:r>
-    </w:p>
-    <w:p>
-      <w:pPr>
-        <w:pStyle w:val="Normal"/>
-        <w:spacing w:before="0" w:after="160"/>
-        <w:rPr>
-          <w:b w:val="false"/>
-          <w:b w:val="false"/>
-          <w:bCs w:val="false"/>
-          <w:sz w:val="32"/>
-          <w:szCs w:val="32"/>
-        </w:rPr>
-      </w:pPr>
-      <w:r>
-        <w:rPr>
-          <w:b w:val="false"/>
-          <w:bCs w:val="false"/>
-          <w:sz w:val="32"/>
-          <w:szCs w:val="32"/>
-        </w:rPr>
-      </w:r>
-    </w:p>
-    <w:p>
-      <w:pPr>
-        <w:pStyle w:val="Normal"/>
-        <w:spacing w:before="0" w:after="160"/>
-        <w:rPr>
-          <w:b w:val="false"/>
-          <w:b w:val="false"/>
-          <w:bCs w:val="false"/>
-          <w:sz w:val="32"/>
-          <w:szCs w:val="32"/>
-        </w:rPr>
-      </w:pPr>
-      <w:r>
-        <w:rPr>
-          <w:b w:val="false"/>
-          <w:bCs w:val="false"/>
-          <w:sz w:val="32"/>
-          <w:szCs w:val="32"/>
-        </w:rPr>
-        <w:t>!!!!!!!!!!!!!!!!!!!!!!!!!!!!!!!!!!!!!!!!!!!!!!!!!!!!!!!!!!!!!!!!!!!!!!!!!!!!!!!!</w:t>
-        <w:br/>
-        <w:t>cambiare tutti gli schemi che coinvolgono Attività</w:t>
-      </w:r>
-    </w:p>
-    <w:p>
-      <w:pPr>
-        <w:pStyle w:val="Normal"/>
-        <w:spacing w:before="0" w:after="160"/>
-        <w:rPr>
-          <w:b w:val="false"/>
-          <w:b w:val="false"/>
-          <w:bCs w:val="false"/>
-          <w:sz w:val="32"/>
-          <w:szCs w:val="32"/>
-        </w:rPr>
-      </w:pPr>
-      <w:r>
-        <w:rPr>
-          <w:b w:val="false"/>
-          <w:bCs w:val="false"/>
-          <w:sz w:val="32"/>
-          <w:szCs w:val="32"/>
-        </w:rPr>
-        <w:t>cambiare tutte le operazioni in sql seguendo gli schemi di navigazione</w:t>
-      </w:r>
-    </w:p>
-    <w:p>
-      <w:pPr>
-        <w:pStyle w:val="Normal"/>
-        <w:spacing w:before="0" w:after="160"/>
-        <w:rPr>
-          <w:b w:val="false"/>
-          <w:b w:val="false"/>
-          <w:bCs w:val="false"/>
-          <w:sz w:val="32"/>
-          <w:szCs w:val="32"/>
-        </w:rPr>
-      </w:pPr>
-      <w:r>
-        <w:rPr>
-          <w:b w:val="false"/>
-          <w:bCs w:val="false"/>
-          <w:sz w:val="32"/>
-          <w:szCs w:val="32"/>
-        </w:rPr>
-        <w:t>aggiungere operazione 18</w:t>
-      </w:r>
-    </w:p>
-    <w:p>
-      <w:pPr>
-        <w:pStyle w:val="Normal"/>
-        <w:spacing w:before="0" w:after="160"/>
-        <w:rPr>
-          <w:b w:val="false"/>
-          <w:b w:val="false"/>
-          <w:bCs w:val="false"/>
-          <w:sz w:val="32"/>
-          <w:szCs w:val="32"/>
-        </w:rPr>
-      </w:pPr>
-      <w:r>
-        <w:rPr>
-          <w:b w:val="false"/>
-          <w:bCs w:val="false"/>
-          <w:sz w:val="32"/>
-          <w:szCs w:val="32"/>
-        </w:rPr>
-        <w:t>!!!!!!!!!!!!!!!!!!!!!!!!!!!!!!!!!!!!!!!!!!!!!!!!!!!!!!!!!!!!!!!!!!!!!!!!!!!!!!!!</w:t>
+        <w:rPr/>
       </w:r>
     </w:p>
     <w:sectPr>

</xml_diff>